<commit_message>
addressing 2nd round of fas 2 from handledare
</commit_message>
<xml_diff>
--- a/fas2_review/Uppsats_Imner_2018.docx
+++ b/fas2_review/Uppsats_Imner_2018.docx
@@ -1597,7 +1597,10 @@
         <w:t>Fördelar med att använda en pedagogisk modell inkluderar</w:t>
       </w:r>
       <w:r>
-        <w:t xml:space="preserve"> e.g.</w:t>
+        <w:t xml:space="preserve"> t.ex</w:t>
+      </w:r>
+      <w:r>
+        <w:t>.</w:t>
       </w:r>
       <w:r>
         <w:t xml:space="preserve"> </w:t>
@@ -3356,11 +3359,8 @@
     </w:p>
     <w:p>
       <w:pPr>
-        <w:widowControl w:val="0"/>
-        <w:autoSpaceDE w:val="0"/>
-        <w:autoSpaceDN w:val="0"/>
-        <w:adjustRightInd w:val="0"/>
-        <w:spacing w:after="240" w:line="480" w:lineRule="auto"/>
+        <w:spacing w:line="480" w:lineRule="auto"/>
+        <w:jc w:val="both"/>
       </w:pPr>
       <w:r>
         <w:t>Enligt vissa ramverk, delas pedagogik upp i ett flertal olika perspektiv där varje perspektiv inkluderar flera pedagogiska modeller.</w:t>
@@ -3549,293 +3549,56 @@
     </w:p>
     <w:p>
       <w:pPr>
-        <w:widowControl w:val="0"/>
-        <w:autoSpaceDE w:val="0"/>
-        <w:autoSpaceDN w:val="0"/>
-        <w:adjustRightInd w:val="0"/>
-        <w:spacing w:after="240" w:line="480" w:lineRule="auto"/>
-      </w:pPr>
-      <w:r>
-        <w:t>D</w:t>
-      </w:r>
-      <w:r>
-        <w:t>et A</w:t>
-      </w:r>
-      <w:r>
-        <w:t>ssociativa perspektivet</w:t>
-      </w:r>
-      <w:r>
-        <w:t xml:space="preserve"> är oftast beskriven som ”lärande </w:t>
-      </w:r>
-      <w:r>
-        <w:t>genom utförande</w:t>
-      </w:r>
-      <w:r>
-        <w:t xml:space="preserve"> av strukturerade uppgifter” och</w:t>
-      </w:r>
-      <w:r>
-        <w:t xml:space="preserve"> </w:t>
-      </w:r>
-      <w:r>
-        <w:t>karakterisera</w:t>
-      </w:r>
-      <w:r>
-        <w:t>s</w:t>
-      </w:r>
-      <w:r>
-        <w:t xml:space="preserve"> </w:t>
-      </w:r>
-      <w:r>
-        <w:t xml:space="preserve">av, </w:t>
-      </w:r>
-      <w:r>
-        <w:t xml:space="preserve">till exempel, beteende modifiering och lärande genom association och förstärkning </w:t>
-      </w:r>
-      <w:r>
-        <w:fldChar w:fldCharType="begin"/>
-      </w:r>
-      <w:r>
-        <w:instrText xml:space="preserve"> ADDIN ZOTERO_ITEM CSL_CITATION {"citationID":"89aVO9u9","properties":{"formattedCitation":"(Gr\\uc0\\u225{}inne Conole, 2010)","plainCitation":"(Gráinne Conole, 2010)","dontUpdate":true,"noteIndex":0},"citationItems":[{"id":61,"uris":["http://zotero.org/users/local/QsygNxKM/items/T93CEQ5S"],"uri":["http://zotero.org/users/local/QsygNxKM/items/T93CEQ5S"],"itemData":{"id":61,"type":"report","title":"Review of Pedagogical Models and their use in e-learning","publisher":"Milton Keynes: Open University","URL":"goo.gl/AfBK7R","language":"English","author":[{"family":"Conole","given":"Gráinne"}],"issued":{"date-parts":[["2010"]]},"accessed":{"date-parts":[["2018",10,7]]}}}],"schema":"https://github.com/citation-style-language/schema/raw/master/csl-citation.json"} </w:instrText>
-      </w:r>
-      <w:r>
-        <w:fldChar w:fldCharType="separate"/>
-      </w:r>
-      <w:r>
-        <w:rPr>
-          <w:rFonts w:cs="Times New Roman"/>
-        </w:rPr>
-        <w:t>(</w:t>
-      </w:r>
-      <w:r>
-        <w:rPr>
-          <w:rFonts w:cs="Times New Roman"/>
-        </w:rPr>
-        <w:t>Conole, 2010)</w:t>
-      </w:r>
-      <w:r>
-        <w:fldChar w:fldCharType="end"/>
-      </w:r>
-      <w:r>
-        <w:t xml:space="preserve">. Aktiviteterna handlar om att förändra beteende genom att </w:t>
-      </w:r>
-      <w:r>
-        <w:t xml:space="preserve">ge </w:t>
-      </w:r>
-      <w:r>
-        <w:t xml:space="preserve">direkt återkoppling efter </w:t>
-      </w:r>
-      <w:r>
-        <w:t xml:space="preserve">själva </w:t>
-      </w:r>
-      <w:r>
-        <w:t>utförandet</w:t>
-      </w:r>
-      <w:r>
-        <w:t xml:space="preserve"> </w:t>
-      </w:r>
-      <w:r>
-        <w:fldChar w:fldCharType="begin"/>
-      </w:r>
-      <w:r>
-        <w:instrText xml:space="preserve"> ADDIN ZOTERO_ITEM CSL_CITATION {"citationID":"cDMcnSK2","properties":{"formattedCitation":"(G. Conole, Dyke, Oliver, &amp; Seale, 2004)","plainCitation":"(G. Conole, Dyke, Oliver, &amp; Seale, 2004)","dontUpdate":true,"noteIndex":0},"citationItems":[{"id":83,"uris":["http://zotero.org/users/local/QsygNxKM/items/UMT29TND"],"uri":["http://zotero.org/users/local/QsygNxKM/items/UMT29TND"],"itemData":{"id":83,"type":"article-journal","title":"Mapping pedagogy and tools for effective learning design","container-title":"Computers &amp; Education","page":"17-33","volume":"43","issue":"1-2","source":"Crossref","abstract":"A number of pedagogies and approaches are often quoted in the e-learning literature – constructivism, communities of practice, collaboration – but we suggest that much of what is described could more easily be explained in terms of didactic and behaviourist approaches to learning. In this paper we propose a model that supports the development of pedagogically driven approaches to e-learning. The paper begins by explaining how models can be used to represent theoretical approaches and to support practitioners’ engagement with these. After outlining the method through which this can be achieved, a model of pedagogies is developed. This process begins with a review of learning theories, from which key components of learning are distilled. This abstraction is used as an analytical tool, allowing components of learning scenarios to be described and related to appropriate theoretical approaches through the use of speciﬁc tools and resources. Our assertion is that a better articulation and mapping of di</w:instrText>
-      </w:r>
-      <w:r>
-        <w:rPr>
-          <w:rFonts w:ascii="Myriad Pro Cond" w:hAnsi="Myriad Pro Cond" w:cs="Myriad Pro Cond"/>
-        </w:rPr>
-        <w:instrText>ﬀ</w:instrText>
-      </w:r>
-      <w:r>
-        <w:instrText xml:space="preserve">erent pedagogical processes, tools and techniques will provide a pedagogic approach that is more reﬂexive and consistent with practitioners’ theoretical perspective on learning and teaching.","URL":"http://linkinghub.elsevier.com/retrieve/pii/S0360131503001404","DOI":"10.1016/j.compedu.2003.12.018","ISSN":"03601315","language":"en","author":[{"family":"Conole","given":"G."},{"family":"Dyke","given":"M."},{"family":"Oliver","given":"M."},{"family":"Seale","given":"J."}],"issued":{"date-parts":[["2004",8]]},"accessed":{"date-parts":[["2018",10,8]]}}}],"schema":"https://github.com/citation-style-language/schema/raw/master/csl-citation.json"} </w:instrText>
-      </w:r>
-      <w:r>
-        <w:fldChar w:fldCharType="separate"/>
-      </w:r>
-      <w:r>
-        <w:rPr>
-          <w:noProof/>
-        </w:rPr>
-        <w:t>(</w:t>
-      </w:r>
-      <w:r>
-        <w:rPr>
-          <w:noProof/>
-        </w:rPr>
-        <w:t>Conole, et.al</w:t>
-      </w:r>
-      <w:r>
-        <w:rPr>
-          <w:noProof/>
-        </w:rPr>
-        <w:t>.,</w:t>
-      </w:r>
-      <w:r>
-        <w:rPr>
-          <w:noProof/>
-        </w:rPr>
-        <w:t xml:space="preserve"> </w:t>
-      </w:r>
-      <w:r>
-        <w:rPr>
-          <w:noProof/>
-        </w:rPr>
-        <w:t>2004)</w:t>
-      </w:r>
-      <w:r>
-        <w:fldChar w:fldCharType="end"/>
-      </w:r>
-      <w:r>
-        <w:t xml:space="preserve">. </w:t>
-      </w:r>
-      <w:r>
-        <w:t xml:space="preserve">En av de pedagogiska modellerna som används inom det </w:t>
-      </w:r>
-      <w:r>
-        <w:t>A</w:t>
-      </w:r>
-      <w:r>
-        <w:t xml:space="preserve">ssociativa perspektivet </w:t>
-      </w:r>
-      <w:r>
-        <w:t xml:space="preserve">är </w:t>
-      </w:r>
-      <w:r>
-        <w:t xml:space="preserve">Direkt Instruktion </w:t>
-      </w:r>
-      <w:r>
-        <w:t xml:space="preserve">Modellen </w:t>
-      </w:r>
-      <w:r>
-        <w:t>(DIM)</w:t>
-      </w:r>
-      <w:r>
-        <w:t xml:space="preserve"> (Bilaga 1)</w:t>
-      </w:r>
-      <w:r>
-        <w:t xml:space="preserve">. </w:t>
-      </w:r>
-      <w:r>
-        <w:t xml:space="preserve">I </w:t>
-      </w:r>
-      <w:r>
-        <w:t xml:space="preserve">DIM </w:t>
-      </w:r>
-      <w:r>
-        <w:t>utgå</w:t>
-      </w:r>
-      <w:r>
-        <w:t>r undervisningen</w:t>
-      </w:r>
-      <w:r>
-        <w:t xml:space="preserve"> från koncept och färdigheter genom</w:t>
-      </w:r>
-      <w:r>
-        <w:t xml:space="preserve"> kombination av praktik och åter</w:t>
-      </w:r>
-      <w:r>
-        <w:t xml:space="preserve">koppling till studenten </w:t>
-      </w:r>
-      <w:r>
-        <w:fldChar w:fldCharType="begin"/>
-      </w:r>
-      <w:r>
-        <w:instrText xml:space="preserve"> ADDIN ZOTERO_ITEM CSL_CITATION {"citationID":"sfhH9s0k","properties":{"formattedCitation":"(Yeh, 2009)","plainCitation":"(Yeh, 2009)","noteIndex":0},"citationItems":[{"id":72,"uris":["http://zotero.org/users/local/QsygNxKM/items/YZU8SXCY"],"uri":["http://zotero.org/users/local/QsygNxKM/items/YZU8SXCY"],"itemData":{"id":72,"type":"article-journal","title":"Integrating e-learning into the Direct-instruction Model to enhance the effectiveness of critical-thinking instruction","container-title":"Instructional Science","page":"185-203","volume":"37","issue":"2","source":"JSTOR","abstract":"[The Direct-instruction Model favors the use of teacher explanations and modeling combined with student practice and feedback to teach thinking skills. Using this paradigm, this study incorporates e-learning during an 18-week experimental instruction period that includes 48 preservice teachers. The instructional design in this study emphasizes scaffolding, observational learning, mastery of critical-thinking skills, guided practices, cooperative learning, providing feedback, self-reflection, online discussions, and active participation in an online learning community. This study employs 2 critical-thinking tests, 2 inventories, and 1 open-ended reflection questionnaire; and students' scores on the pretest and posttest are compared via the Repeated Measure Analysis of Variance. The primary findings are as follows: (a) all participants preferred the instructional design in this study; (b) the experimental instruction effectively improved the preservice teachers' critical-thinking ability as well as their professional knowledge and personal teaching efficacy concerning critical-thinking instruction; (c) the mechanisms contributing to the effectiveness of the experimental instruction mainly included discussing and sharing, observational learning, self-reflection, guided practice, and the learning community.]","URL":"goo.gl/Lo4tFB","ISSN":"0020-4277","author":[{"family":"Yeh","given":"Yu-Chu"}],"issued":{"date-parts":[["2009"]]},"accessed":{"date-parts":[["2018",10,8]]}}}],"schema":"https://github.com/citation-style-language/schema/raw/master/csl-citation.json"} </w:instrText>
-      </w:r>
-      <w:r>
-        <w:fldChar w:fldCharType="separate"/>
-      </w:r>
-      <w:r>
-        <w:rPr>
-          <w:noProof/>
-        </w:rPr>
-        <w:t>(Yeh, 2009)</w:t>
-      </w:r>
-      <w:r>
-        <w:fldChar w:fldCharType="end"/>
-      </w:r>
-      <w:r>
-        <w:t xml:space="preserve">; </w:t>
-      </w:r>
-      <w:r>
-        <w:fldChar w:fldCharType="begin"/>
-      </w:r>
-      <w:r>
-        <w:instrText xml:space="preserve"> ADDIN ZOTERO_ITEM CSL_CITATION {"citationID":"3Vyc2sCE","properties":{"formattedCitation":"(Kauchak &amp; Eggen, 2011)","plainCitation":"(Kauchak &amp; Eggen, 2011)","noteIndex":0},"citationItems":[{"id":63,"uris":["http://zotero.org/users/local/QsygNxKM/items/THNG2LRQ"],"uri":["http://zotero.org/users/local/QsygNxKM/items/THNG2LRQ"],"itemData":{"id":63,"type":"book","title":"Learning and teaching: research-based methods","publisher":"Pearson","publisher-place":"Boston","number-of-pages":"480","event-place":"Boston","ISBN":"978-0-13-217934-8","shortTitle":"Learning and teaching","language":"English","author":[{"family":"Kauchak","given":"Donald P."},{"family":"Eggen","given":"Paul D."}],"issued":{"date-parts":[["2011"]]}}}],"schema":"https://github.com/citation-style-language/schema/raw/master/csl-citation.json"} </w:instrText>
-      </w:r>
-      <w:r>
-        <w:fldChar w:fldCharType="separate"/>
-      </w:r>
-      <w:r>
-        <w:rPr>
-          <w:noProof/>
-        </w:rPr>
-        <w:t>(Kauchak &amp; Eggen, 2011)</w:t>
-      </w:r>
-      <w:r>
-        <w:fldChar w:fldCharType="end"/>
-      </w:r>
-      <w:r>
-        <w:t>.</w:t>
-      </w:r>
-      <w:r>
-        <w:t xml:space="preserve"> </w:t>
-      </w:r>
+        <w:spacing w:line="480" w:lineRule="auto"/>
+        <w:jc w:val="both"/>
+      </w:pPr>
     </w:p>
     <w:p>
       <w:pPr>
-        <w:widowControl w:val="0"/>
-        <w:autoSpaceDE w:val="0"/>
-        <w:autoSpaceDN w:val="0"/>
-        <w:adjustRightInd w:val="0"/>
-        <w:spacing w:after="240" w:line="480" w:lineRule="auto"/>
-      </w:pPr>
-      <w:r>
-        <w:t>Det Kognitiva</w:t>
-      </w:r>
-      <w:r>
-        <w:t xml:space="preserve"> perspektiv</w:t>
-      </w:r>
-      <w:r>
-        <w:t>et</w:t>
-      </w:r>
-      <w:r>
-        <w:t xml:space="preserve"> </w:t>
-      </w:r>
-      <w:r>
-        <w:t>är</w:t>
-      </w:r>
-      <w:r>
-        <w:t xml:space="preserve"> istället</w:t>
-      </w:r>
-      <w:r>
-        <w:t xml:space="preserve"> baser</w:t>
-      </w:r>
-      <w:r>
-        <w:t>at</w:t>
-      </w:r>
-      <w:r>
-        <w:t xml:space="preserve"> på</w:t>
-      </w:r>
-      <w:r>
-        <w:t xml:space="preserve"> </w:t>
-      </w:r>
-      <w:r>
-        <w:t xml:space="preserve">”lärande genom förståelse” </w:t>
-      </w:r>
-      <w:r>
-        <w:t xml:space="preserve">och utnyttjar relationen mellan kognitiva processer och </w:t>
-      </w:r>
-      <w:r>
-        <w:t>beteende</w:t>
-      </w:r>
-      <w:r>
-        <w:t xml:space="preserve"> för att strukturera kursinnehåll och ge upphov till transformationer i kognitiva strukturer </w:t>
+        <w:spacing w:line="480" w:lineRule="auto"/>
+        <w:jc w:val="both"/>
+      </w:pPr>
+      <w:r>
+        <w:t>D</w:t>
+      </w:r>
+      <w:r>
+        <w:t>et A</w:t>
+      </w:r>
+      <w:r>
+        <w:t>ssociativa perspektivet</w:t>
+      </w:r>
+      <w:r>
+        <w:t xml:space="preserve"> är oftast beskriven som ”lärande </w:t>
+      </w:r>
+      <w:r>
+        <w:t>genom utförande</w:t>
+      </w:r>
+      <w:r>
+        <w:t xml:space="preserve"> av strukturerade uppgifter” och</w:t>
+      </w:r>
+      <w:r>
+        <w:t xml:space="preserve"> </w:t>
+      </w:r>
+      <w:r>
+        <w:t>karakterisera</w:t>
+      </w:r>
+      <w:r>
+        <w:t>s</w:t>
+      </w:r>
+      <w:r>
+        <w:t xml:space="preserve"> </w:t>
+      </w:r>
+      <w:r>
+        <w:t xml:space="preserve">av, </w:t>
+      </w:r>
+      <w:r>
+        <w:t xml:space="preserve">till exempel, beteende modifiering och lärande genom association och förstärkning </w:t>
       </w:r>
       <w:r>
         <w:fldChar w:fldCharType="begin"/>
       </w:r>
       <w:r>
-        <w:instrText xml:space="preserve"> ADDIN ZOTERO_ITEM CSL_CITATION {"citationID":"n5M8bytL","properties":{"formattedCitation":"(Gr\\uc0\\u225{}inne Conole, 2010; Dalsgaard, 2005)","plainCitation":"(Gráinne Conole, 2010; Dalsgaard, 2005)","dontUpdate":true,"noteIndex":0},"citationItems":[{"id":61,"uris":["http://zotero.org/users/local/QsygNxKM/items/T93CEQ5S"],"uri":["http://zotero.org/users/local/QsygNxKM/items/T93CEQ5S"],"itemData":{"id":61,"type":"report","title":"Review of Pedagogical Models and their use in e-learning","publisher":"Milton Keynes: Open University","URL":"goo.gl/AfBK7R","language":"English","author":[{"family":"Conole","given":"Gráinne"}],"issued":{"date-parts":[["2010"]]},"accessed":{"date-parts":[["2018",10,7]]}}},{"id":94,"uris":["http://zotero.org/users/local/QsygNxKM/items/RUE2LLJQ"],"uri":["http://zotero.org/users/local/QsygNxKM/items/RUE2LLJQ"],"itemData":{"id":94,"type":"article-journal","title":"Pedagogical quality in e-learning","container-title":"eleed","volume":"1","issue":"1","source":"eleed.campussource.de","abstract":"eleed, Iss. 1 - The article is concerned with design and use of e-learning technology to develop education qualitatively. The purpose is to develop a framework for a pedagogical evaluation of e-learning technology. The approach is that evaluation and design must be grounded in a learning theoretical approach, and it is argued that it is necessary to make a reflection of technology in relation to activities, learning principles, and a learning theory in order to qualitatively develop education. The article presents three frameworks developed on the basis of cognitivism, radical constructivism and activity theory. Finally, on the basis of the frameworks, the article discusses e-learning technology and, more specifically, design of virtual learning environments and learning objects. It is argued that e-learning technology is not pedagogically neutral, and that it is therefore necessary to focus on design of technology that explicitly supports a certain pedagogical approach. Further, it is argued that design should direct its focus away from organisation of content and towards design of activities.","URL":"https://eleed.campussource.de/archive/1/78/index_html","language":"en","author":[{"family":"Dalsgaard","given":"Christian"}],"issued":{"date-parts":[["2005",3,15]]},"accessed":{"date-parts":[["2018",11,4]]}}}],"schema":"https://github.com/citation-style-language/schema/raw/master/csl-citation.json"} </w:instrText>
+        <w:instrText xml:space="preserve"> ADDIN ZOTERO_ITEM CSL_CITATION {"citationID":"89aVO9u9","properties":{"formattedCitation":"(Gr\\uc0\\u225{}inne Conole, 2010)","plainCitation":"(Gráinne Conole, 2010)","dontUpdate":true,"noteIndex":0},"citationItems":[{"id":61,"uris":["http://zotero.org/users/local/QsygNxKM/items/T93CEQ5S"],"uri":["http://zotero.org/users/local/QsygNxKM/items/T93CEQ5S"],"itemData":{"id":61,"type":"report","title":"Review of Pedagogical Models and their use in e-learning","publisher":"Milton Keynes: Open University","URL":"goo.gl/AfBK7R","language":"English","author":[{"family":"Conole","given":"Gráinne"}],"issued":{"date-parts":[["2010"]]},"accessed":{"date-parts":[["2018",10,7]]}}}],"schema":"https://github.com/citation-style-language/schema/raw/master/csl-citation.json"} </w:instrText>
       </w:r>
       <w:r>
         <w:fldChar w:fldCharType="separate"/>
@@ -3843,217 +3606,456 @@
       <w:r>
         <w:rPr>
           <w:rFonts w:cs="Times New Roman"/>
-          <w:szCs w:val="24"/>
         </w:rPr>
         <w:t>(</w:t>
       </w:r>
       <w:r>
         <w:rPr>
           <w:rFonts w:cs="Times New Roman"/>
-          <w:szCs w:val="24"/>
-        </w:rPr>
-        <w:t>Conole, 2010; Dalsgaard, 2005)</w:t>
+        </w:rPr>
+        <w:t>Conole, 2010)</w:t>
       </w:r>
       <w:r>
         <w:fldChar w:fldCharType="end"/>
       </w:r>
       <w:r>
+        <w:t xml:space="preserve">. Aktiviteterna handlar om att förändra beteende genom att </w:t>
+      </w:r>
+      <w:r>
+        <w:t xml:space="preserve">ge </w:t>
+      </w:r>
+      <w:r>
+        <w:t xml:space="preserve">direkt återkoppling efter </w:t>
+      </w:r>
+      <w:r>
+        <w:t xml:space="preserve">själva </w:t>
+      </w:r>
+      <w:r>
+        <w:t>utförandet</w:t>
+      </w:r>
+      <w:r>
+        <w:t xml:space="preserve"> </w:t>
+      </w:r>
+      <w:r>
+        <w:fldChar w:fldCharType="begin"/>
+      </w:r>
+      <w:r>
+        <w:instrText xml:space="preserve"> ADDIN ZOTERO_ITEM CSL_CITATION {"citationID":"cDMcnSK2","properties":{"formattedCitation":"(G. Conole, Dyke, Oliver, &amp; Seale, 2004)","plainCitation":"(G. Conole, Dyke, Oliver, &amp; Seale, 2004)","dontUpdate":true,"noteIndex":0},"citationItems":[{"id":83,"uris":["http://zotero.org/users/local/QsygNxKM/items/UMT29TND"],"uri":["http://zotero.org/users/local/QsygNxKM/items/UMT29TND"],"itemData":{"id":83,"type":"article-journal","title":"Mapping pedagogy and tools for effective learning design","container-title":"Computers &amp; Education","page":"17-33","volume":"43","issue":"1-2","source":"Crossref","abstract":"A number of pedagogies and approaches are often quoted in the e-learning literature – constructivism, communities of practice, collaboration – but we suggest that much of what is described could more easily be explained in terms of didactic and behaviourist approaches to learning. In this paper we propose a model that supports the development of pedagogically driven approaches to e-learning. The paper begins by explaining how models can be used to represent theoretical approaches and to support practitioners’ engagement with these. After outlining the method through which this can be achieved, a model of pedagogies is developed. This process begins with a review of learning theories, from which key components of learning are distilled. This abstraction is used as an analytical tool, allowing components of learning scenarios to be described and related to appropriate theoretical approaches through the use of speciﬁc tools and resources. Our assertion is that a better articulation and mapping of di</w:instrText>
+      </w:r>
+      <w:r>
+        <w:rPr>
+          <w:rFonts w:ascii="Myriad Pro Cond" w:hAnsi="Myriad Pro Cond" w:cs="Myriad Pro Cond"/>
+        </w:rPr>
+        <w:instrText>ﬀ</w:instrText>
+      </w:r>
+      <w:r>
+        <w:instrText xml:space="preserve">erent pedagogical processes, tools and techniques will provide a pedagogic approach that is more reﬂexive and consistent with practitioners’ theoretical perspective on learning and teaching.","URL":"http://linkinghub.elsevier.com/retrieve/pii/S0360131503001404","DOI":"10.1016/j.compedu.2003.12.018","ISSN":"03601315","language":"en","author":[{"family":"Conole","given":"G."},{"family":"Dyke","given":"M."},{"family":"Oliver","given":"M."},{"family":"Seale","given":"J."}],"issued":{"date-parts":[["2004",8]]},"accessed":{"date-parts":[["2018",10,8]]}}}],"schema":"https://github.com/citation-style-language/schema/raw/master/csl-citation.json"} </w:instrText>
+      </w:r>
+      <w:r>
+        <w:fldChar w:fldCharType="separate"/>
+      </w:r>
+      <w:r>
+        <w:rPr>
+          <w:noProof/>
+        </w:rPr>
+        <w:t>(</w:t>
+      </w:r>
+      <w:r>
+        <w:rPr>
+          <w:noProof/>
+        </w:rPr>
+        <w:t>Conole, et.al</w:t>
+      </w:r>
+      <w:r>
+        <w:rPr>
+          <w:noProof/>
+        </w:rPr>
+        <w:t>.,</w:t>
+      </w:r>
+      <w:r>
+        <w:rPr>
+          <w:noProof/>
+        </w:rPr>
+        <w:t xml:space="preserve"> </w:t>
+      </w:r>
+      <w:r>
+        <w:rPr>
+          <w:noProof/>
+        </w:rPr>
+        <w:t>2004)</w:t>
+      </w:r>
+      <w:r>
+        <w:fldChar w:fldCharType="end"/>
+      </w:r>
+      <w:r>
+        <w:t xml:space="preserve">. </w:t>
+      </w:r>
+      <w:r>
+        <w:t xml:space="preserve">En av de pedagogiska modellerna som används inom det </w:t>
+      </w:r>
+      <w:r>
+        <w:t>A</w:t>
+      </w:r>
+      <w:r>
+        <w:t xml:space="preserve">ssociativa perspektivet </w:t>
+      </w:r>
+      <w:r>
+        <w:t xml:space="preserve">är </w:t>
+      </w:r>
+      <w:r>
+        <w:t xml:space="preserve">Direkt Instruktion </w:t>
+      </w:r>
+      <w:r>
+        <w:t xml:space="preserve">Modellen </w:t>
+      </w:r>
+      <w:r>
+        <w:t>(DIM)</w:t>
+      </w:r>
+      <w:r>
+        <w:t xml:space="preserve"> (Bilaga 1)</w:t>
+      </w:r>
+      <w:r>
+        <w:t xml:space="preserve">. </w:t>
+      </w:r>
+      <w:r>
+        <w:t xml:space="preserve">I </w:t>
+      </w:r>
+      <w:r>
+        <w:t xml:space="preserve">DIM </w:t>
+      </w:r>
+      <w:r>
+        <w:t>utgå</w:t>
+      </w:r>
+      <w:r>
+        <w:t>r undervisningen</w:t>
+      </w:r>
+      <w:r>
+        <w:t xml:space="preserve"> från koncept och färdigheter genom</w:t>
+      </w:r>
+      <w:r>
+        <w:t xml:space="preserve"> kombination av praktik och åter</w:t>
+      </w:r>
+      <w:r>
+        <w:t xml:space="preserve">koppling till studenten </w:t>
+      </w:r>
+      <w:r>
+        <w:fldChar w:fldCharType="begin"/>
+      </w:r>
+      <w:r>
+        <w:instrText xml:space="preserve"> ADDIN ZOTERO_ITEM CSL_CITATION {"citationID":"sfhH9s0k","properties":{"formattedCitation":"(Yeh, 2009)","plainCitation":"(Yeh, 2009)","noteIndex":0},"citationItems":[{"id":72,"uris":["http://zotero.org/users/local/QsygNxKM/items/YZU8SXCY"],"uri":["http://zotero.org/users/local/QsygNxKM/items/YZU8SXCY"],"itemData":{"id":72,"type":"article-journal","title":"Integrating e-learning into the Direct-instruction Model to enhance the effectiveness of critical-thinking instruction","container-title":"Instructional Science","page":"185-203","volume":"37","issue":"2","source":"JSTOR","abstract":"[The Direct-instruction Model favors the use of teacher explanations and modeling combined with student practice and feedback to teach thinking skills. Using this paradigm, this study incorporates e-learning during an 18-week experimental instruction period that includes 48 preservice teachers. The instructional design in this study emphasizes scaffolding, observational learning, mastery of critical-thinking skills, guided practices, cooperative learning, providing feedback, self-reflection, online discussions, and active participation in an online learning community. This study employs 2 critical-thinking tests, 2 inventories, and 1 open-ended reflection questionnaire; and students' scores on the pretest and posttest are compared via the Repeated Measure Analysis of Variance. The primary findings are as follows: (a) all participants preferred the instructional design in this study; (b) the experimental instruction effectively improved the preservice teachers' critical-thinking ability as well as their professional knowledge and personal teaching efficacy concerning critical-thinking instruction; (c) the mechanisms contributing to the effectiveness of the experimental instruction mainly included discussing and sharing, observational learning, self-reflection, guided practice, and the learning community.]","URL":"goo.gl/Lo4tFB","ISSN":"0020-4277","author":[{"family":"Yeh","given":"Yu-Chu"}],"issued":{"date-parts":[["2009"]]},"accessed":{"date-parts":[["2018",10,8]]}}}],"schema":"https://github.com/citation-style-language/schema/raw/master/csl-citation.json"} </w:instrText>
+      </w:r>
+      <w:r>
+        <w:fldChar w:fldCharType="separate"/>
+      </w:r>
+      <w:r>
+        <w:rPr>
+          <w:noProof/>
+        </w:rPr>
+        <w:t>(Yeh, 2009)</w:t>
+      </w:r>
+      <w:r>
+        <w:fldChar w:fldCharType="end"/>
+      </w:r>
+      <w:r>
+        <w:t xml:space="preserve">; </w:t>
+      </w:r>
+      <w:r>
+        <w:fldChar w:fldCharType="begin"/>
+      </w:r>
+      <w:r>
+        <w:instrText xml:space="preserve"> ADDIN ZOTERO_ITEM CSL_CITATION {"citationID":"3Vyc2sCE","properties":{"formattedCitation":"(Kauchak &amp; Eggen, 2011)","plainCitation":"(Kauchak &amp; Eggen, 2011)","noteIndex":0},"citationItems":[{"id":63,"uris":["http://zotero.org/users/local/QsygNxKM/items/THNG2LRQ"],"uri":["http://zotero.org/users/local/QsygNxKM/items/THNG2LRQ"],"itemData":{"id":63,"type":"book","title":"Learning and teaching: research-based methods","publisher":"Pearson","publisher-place":"Boston","number-of-pages":"480","event-place":"Boston","ISBN":"978-0-13-217934-8","shortTitle":"Learning and teaching","language":"English","author":[{"family":"Kauchak","given":"Donald P."},{"family":"Eggen","given":"Paul D."}],"issued":{"date-parts":[["2011"]]}}}],"schema":"https://github.com/citation-style-language/schema/raw/master/csl-citation.json"} </w:instrText>
+      </w:r>
+      <w:r>
+        <w:fldChar w:fldCharType="separate"/>
+      </w:r>
+      <w:r>
+        <w:rPr>
+          <w:noProof/>
+        </w:rPr>
+        <w:t>(Kauchak &amp; Eggen, 2011)</w:t>
+      </w:r>
+      <w:r>
+        <w:fldChar w:fldCharType="end"/>
+      </w:r>
+      <w:r>
         <w:t>.</w:t>
-      </w:r>
-      <w:r>
-        <w:t xml:space="preserve"> Studenten lär sig </w:t>
-      </w:r>
-      <w:r>
-        <w:t xml:space="preserve">bl.a. </w:t>
-      </w:r>
-      <w:r>
-        <w:t xml:space="preserve">genom omvandling av erfarenhet </w:t>
-      </w:r>
-      <w:r>
-        <w:t>till kunskap och kompetens</w:t>
-      </w:r>
-      <w:r>
-        <w:t>,</w:t>
-      </w:r>
-      <w:r>
-        <w:t xml:space="preserve"> ofta genom </w:t>
-      </w:r>
-      <w:r>
-        <w:t>självstyrd</w:t>
-      </w:r>
-      <w:r>
-        <w:t>a aktivitet</w:t>
-      </w:r>
-      <w:r>
-        <w:t>er</w:t>
-      </w:r>
-      <w:r>
-        <w:t xml:space="preserve"> och </w:t>
-      </w:r>
-      <w:r>
-        <w:t>lösning av specifika problem</w:t>
-      </w:r>
-      <w:r>
-        <w:t xml:space="preserve"> (Conole, 2010, </w:t>
-      </w:r>
-      <w:proofErr w:type="spellStart"/>
-      <w:r>
-        <w:t>Brodie</w:t>
-      </w:r>
-      <w:proofErr w:type="spellEnd"/>
-      <w:r>
-        <w:t>, 2005)</w:t>
-      </w:r>
-      <w:r>
-        <w:t xml:space="preserve">. </w:t>
-      </w:r>
-      <w:r>
-        <w:t>En modell inom</w:t>
-      </w:r>
-      <w:r>
-        <w:t xml:space="preserve"> </w:t>
-      </w:r>
-      <w:r>
-        <w:t>Kognitiva</w:t>
-      </w:r>
-      <w:r>
-        <w:t xml:space="preserve"> </w:t>
-      </w:r>
-      <w:r>
-        <w:t>perspek</w:t>
-      </w:r>
-      <w:r>
-        <w:t>tiv</w:t>
-      </w:r>
-      <w:r>
-        <w:t>et</w:t>
-      </w:r>
-      <w:r>
-        <w:t xml:space="preserve"> kallas Konstruktivistisk L</w:t>
-      </w:r>
-      <w:r>
-        <w:t>äromiljö (KL</w:t>
-      </w:r>
-      <w:r>
-        <w:t>M</w:t>
-      </w:r>
-      <w:r>
-        <w:t>)</w:t>
-      </w:r>
-      <w:r>
-        <w:t>,</w:t>
-      </w:r>
-      <w:r>
-        <w:t xml:space="preserve"> och baserar sig på att studenten bygger sina egna mentala strukturer när de inte</w:t>
-      </w:r>
-      <w:r>
-        <w:t xml:space="preserve">ragerar med en miljö </w:t>
-      </w:r>
-      <w:r>
-        <w:fldChar w:fldCharType="begin"/>
-      </w:r>
-      <w:r>
-        <w:instrText xml:space="preserve"> ADDIN ZOTERO_ITEM CSL_CITATION {"citationID":"RGetAkjq","properties":{"formattedCitation":"(Yeh, 2009)","plainCitation":"(Yeh, 2009)","noteIndex":0},"citationItems":[{"id":72,"uris":["http://zotero.org/users/local/QsygNxKM/items/YZU8SXCY"],"uri":["http://zotero.org/users/local/QsygNxKM/items/YZU8SXCY"],"itemData":{"id":72,"type":"article-journal","title":"Integrating e-learning into the Direct-instruction Model to enhance the effectiveness of critical-thinking instruction","container-title":"Instructional Science","page":"185-203","volume":"37","issue":"2","source":"JSTOR","abstract":"[The Direct-instruction Model favors the use of teacher explanations and modeling combined with student practice and feedback to teach thinking skills. Using this paradigm, this study incorporates e-learning during an 18-week experimental instruction period that includes 48 preservice teachers. The instructional design in this study emphasizes scaffolding, observational learning, mastery of critical-thinking skills, guided practices, cooperative learning, providing feedback, self-reflection, online discussions, and active participation in an online learning community. This study employs 2 critical-thinking tests, 2 inventories, and 1 open-ended reflection questionnaire; and students' scores on the pretest and posttest are compared via the Repeated Measure Analysis of Variance. The primary findings are as follows: (a) all participants preferred the instructional design in this study; (b) the experimental instruction effectively improved the preservice teachers' critical-thinking ability as well as their professional knowledge and personal teaching efficacy concerning critical-thinking instruction; (c) the mechanisms contributing to the effectiveness of the experimental instruction mainly included discussing and sharing, observational learning, self-reflection, guided practice, and the learning community.]","URL":"goo.gl/Lo4tFB","ISSN":"0020-4277","author":[{"family":"Yeh","given":"Yu-Chu"}],"issued":{"date-parts":[["2009"]]},"accessed":{"date-parts":[["2018",10,8]]}}}],"schema":"https://github.com/citation-style-language/schema/raw/master/csl-citation.json"} </w:instrText>
-      </w:r>
-      <w:r>
-        <w:fldChar w:fldCharType="separate"/>
-      </w:r>
-      <w:r>
-        <w:rPr>
-          <w:noProof/>
-        </w:rPr>
-        <w:t>(Yeh, 2009)</w:t>
-      </w:r>
-      <w:r>
-        <w:fldChar w:fldCharType="end"/>
-      </w:r>
-      <w:r>
-        <w:t xml:space="preserve"> (Bilaga 1)</w:t>
-      </w:r>
-      <w:r>
-        <w:t xml:space="preserve">. Modellen fokuserar på att studenten </w:t>
-      </w:r>
-      <w:r>
-        <w:t xml:space="preserve">ställs inför </w:t>
-      </w:r>
-      <w:r>
-        <w:t xml:space="preserve">ett problem </w:t>
-      </w:r>
-      <w:r>
-        <w:t xml:space="preserve">som </w:t>
-      </w:r>
-      <w:r>
-        <w:t xml:space="preserve">självständigt </w:t>
-      </w:r>
-      <w:r>
-        <w:t xml:space="preserve">ska </w:t>
-      </w:r>
-      <w:r>
-        <w:t>lösa</w:t>
-      </w:r>
-      <w:r>
-        <w:t>s</w:t>
-      </w:r>
-      <w:r>
-        <w:t xml:space="preserve"> </w:t>
-      </w:r>
-      <w:r>
-        <w:t>med hjälp av en tydlig d</w:t>
-      </w:r>
-      <w:r>
-        <w:t xml:space="preserve">esign </w:t>
-      </w:r>
-      <w:r>
-        <w:t xml:space="preserve">som ska </w:t>
-      </w:r>
-      <w:r>
-        <w:t>uppmuntra</w:t>
-      </w:r>
-      <w:r>
-        <w:t xml:space="preserve"> studenten</w:t>
-      </w:r>
-      <w:r>
-        <w:t xml:space="preserve"> att</w:t>
-      </w:r>
-      <w:r>
-        <w:t xml:space="preserve"> frivilligt vilja uppt</w:t>
-      </w:r>
-      <w:r>
-        <w:t xml:space="preserve">äcka lärandet </w:t>
-      </w:r>
-      <w:r>
-        <w:fldChar w:fldCharType="begin"/>
-      </w:r>
-      <w:r>
-        <w:instrText xml:space="preserve"> ADDIN ZOTERO_ITEM CSL_CITATION {"citationID":"I26GU7f7","properties":{"formattedCitation":"(Yeh, 2009)","plainCitation":"(Yeh, 2009)","noteIndex":0},"citationItems":[{"id":72,"uris":["http://zotero.org/users/local/QsygNxKM/items/YZU8SXCY"],"uri":["http://zotero.org/users/local/QsygNxKM/items/YZU8SXCY"],"itemData":{"id":72,"type":"article-journal","title":"Integrating e-learning into the Direct-instruction Model to enhance the effectiveness of critical-thinking instruction","container-title":"Instructional Science","page":"185-203","volume":"37","issue":"2","source":"JSTOR","abstract":"[The Direct-instruction Model favors the use of teacher explanations and modeling combined with student practice and feedback to teach thinking skills. Using this paradigm, this study incorporates e-learning during an 18-week experimental instruction period that includes 48 preservice teachers. The instructional design in this study emphasizes scaffolding, observational learning, mastery of critical-thinking skills, guided practices, cooperative learning, providing feedback, self-reflection, online discussions, and active participation in an online learning community. This study employs 2 critical-thinking tests, 2 inventories, and 1 open-ended reflection questionnaire; and students' scores on the pretest and posttest are compared via the Repeated Measure Analysis of Variance. The primary findings are as follows: (a) all participants preferred the instructional design in this study; (b) the experimental instruction effectively improved the preservice teachers' critical-thinking ability as well as their professional knowledge and personal teaching efficacy concerning critical-thinking instruction; (c) the mechanisms contributing to the effectiveness of the experimental instruction mainly included discussing and sharing, observational learning, self-reflection, guided practice, and the learning community.]","URL":"goo.gl/Lo4tFB","ISSN":"0020-4277","author":[{"family":"Yeh","given":"Yu-Chu"}],"issued":{"date-parts":[["2009"]]},"accessed":{"date-parts":[["2018",10,8]]}}}],"schema":"https://github.com/citation-style-language/schema/raw/master/csl-citation.json"} </w:instrText>
-      </w:r>
-      <w:r>
-        <w:fldChar w:fldCharType="separate"/>
-      </w:r>
-      <w:r>
-        <w:rPr>
-          <w:noProof/>
-        </w:rPr>
-        <w:t>(Yeh, 2009)</w:t>
-      </w:r>
-      <w:r>
-        <w:fldChar w:fldCharType="end"/>
-      </w:r>
-      <w:r>
-        <w:t xml:space="preserve">. </w:t>
       </w:r>
     </w:p>
     <w:p>
       <w:pPr>
-        <w:widowControl w:val="0"/>
-        <w:autoSpaceDE w:val="0"/>
-        <w:autoSpaceDN w:val="0"/>
-        <w:adjustRightInd w:val="0"/>
-        <w:spacing w:after="240" w:line="480" w:lineRule="auto"/>
-        <w:rPr>
-          <w:rFonts w:ascii="Times Roman" w:hAnsi="Times Roman" w:cs="Times Roman"/>
-          <w:color w:val="000000"/>
-        </w:rPr>
+        <w:spacing w:line="480" w:lineRule="auto"/>
+        <w:jc w:val="both"/>
+      </w:pPr>
+    </w:p>
+    <w:p>
+      <w:pPr>
+        <w:spacing w:line="480" w:lineRule="auto"/>
+        <w:jc w:val="both"/>
+      </w:pPr>
+      <w:r>
+        <w:t>Det Kognitiva</w:t>
+      </w:r>
+      <w:r>
+        <w:t xml:space="preserve"> perspektiv</w:t>
+      </w:r>
+      <w:r>
+        <w:t>et</w:t>
+      </w:r>
+      <w:r>
+        <w:t xml:space="preserve"> </w:t>
+      </w:r>
+      <w:r>
+        <w:t>är</w:t>
+      </w:r>
+      <w:r>
+        <w:t xml:space="preserve"> istället</w:t>
+      </w:r>
+      <w:r>
+        <w:t xml:space="preserve"> baser</w:t>
+      </w:r>
+      <w:r>
+        <w:t>at</w:t>
+      </w:r>
+      <w:r>
+        <w:t xml:space="preserve"> på</w:t>
+      </w:r>
+      <w:r>
+        <w:t xml:space="preserve"> </w:t>
+      </w:r>
+      <w:r>
+        <w:t xml:space="preserve">”lärande genom förståelse” </w:t>
+      </w:r>
+      <w:r>
+        <w:t xml:space="preserve">och utnyttjar relationen mellan kognitiva processer och </w:t>
+      </w:r>
+      <w:r>
+        <w:t>beteende</w:t>
+      </w:r>
+      <w:r>
+        <w:t xml:space="preserve"> för att strukturera kursinnehåll och ge upphov till transformationer i kognitiva strukturer </w:t>
+      </w:r>
+      <w:r>
+        <w:fldChar w:fldCharType="begin"/>
+      </w:r>
+      <w:r>
+        <w:instrText xml:space="preserve"> ADDIN ZOTERO_ITEM CSL_CITATION {"citationID":"n5M8bytL","properties":{"formattedCitation":"(Gr\\uc0\\u225{}inne Conole, 2010; Dalsgaard, 2005)","plainCitation":"(Gráinne Conole, 2010; Dalsgaard, 2005)","dontUpdate":true,"noteIndex":0},"citationItems":[{"id":61,"uris":["http://zotero.org/users/local/QsygNxKM/items/T93CEQ5S"],"uri":["http://zotero.org/users/local/QsygNxKM/items/T93CEQ5S"],"itemData":{"id":61,"type":"report","title":"Review of Pedagogical Models and their use in e-learning","publisher":"Milton Keynes: Open University","URL":"goo.gl/AfBK7R","language":"English","author":[{"family":"Conole","given":"Gráinne"}],"issued":{"date-parts":[["2010"]]},"accessed":{"date-parts":[["2018",10,7]]}}},{"id":94,"uris":["http://zotero.org/users/local/QsygNxKM/items/RUE2LLJQ"],"uri":["http://zotero.org/users/local/QsygNxKM/items/RUE2LLJQ"],"itemData":{"id":94,"type":"article-journal","title":"Pedagogical quality in e-learning","container-title":"eleed","volume":"1","issue":"1","source":"eleed.campussource.de","abstract":"eleed, Iss. 1 - The article is concerned with design and use of e-learning technology to develop education qualitatively. The purpose is to develop a framework for a pedagogical evaluation of e-learning technology. The approach is that evaluation and design must be grounded in a learning theoretical approach, and it is argued that it is necessary to make a reflection of technology in relation to activities, learning principles, and a learning theory in order to qualitatively develop education. The article presents three frameworks developed on the basis of cognitivism, radical constructivism and activity theory. Finally, on the basis of the frameworks, the article discusses e-learning technology and, more specifically, design of virtual learning environments and learning objects. It is argued that e-learning technology is not pedagogically neutral, and that it is therefore necessary to focus on design of technology that explicitly supports a certain pedagogical approach. Further, it is argued that design should direct its focus away from organisation of content and towards design of activities.","URL":"https://eleed.campussource.de/archive/1/78/index_html","language":"en","author":[{"family":"Dalsgaard","given":"Christian"}],"issued":{"date-parts":[["2005",3,15]]},"accessed":{"date-parts":[["2018",11,4]]}}}],"schema":"https://github.com/citation-style-language/schema/raw/master/csl-citation.json"} </w:instrText>
+      </w:r>
+      <w:r>
+        <w:fldChar w:fldCharType="separate"/>
+      </w:r>
+      <w:r>
+        <w:rPr>
+          <w:rFonts w:cs="Times New Roman"/>
+          <w:szCs w:val="24"/>
+        </w:rPr>
+        <w:t>(</w:t>
+      </w:r>
+      <w:r>
+        <w:rPr>
+          <w:rFonts w:cs="Times New Roman"/>
+          <w:szCs w:val="24"/>
+        </w:rPr>
+        <w:t>Conole, 2010; Dalsgaard, 2005)</w:t>
+      </w:r>
+      <w:r>
+        <w:fldChar w:fldCharType="end"/>
+      </w:r>
+      <w:r>
+        <w:t>.</w:t>
+      </w:r>
+      <w:r>
+        <w:t xml:space="preserve"> Studenten lär sig </w:t>
+      </w:r>
+      <w:r>
+        <w:t xml:space="preserve">bl.a. </w:t>
+      </w:r>
+      <w:r>
+        <w:t xml:space="preserve">genom omvandling av erfarenhet </w:t>
+      </w:r>
+      <w:r>
+        <w:t>till kunskap och kompetens</w:t>
+      </w:r>
+      <w:r>
+        <w:t>,</w:t>
+      </w:r>
+      <w:r>
+        <w:t xml:space="preserve"> ofta genom </w:t>
+      </w:r>
+      <w:r>
+        <w:t>självstyrd</w:t>
+      </w:r>
+      <w:r>
+        <w:t>a aktivitet</w:t>
+      </w:r>
+      <w:r>
+        <w:t>er</w:t>
+      </w:r>
+      <w:r>
+        <w:t xml:space="preserve"> och </w:t>
+      </w:r>
+      <w:r>
+        <w:t>lösning av specifika problem</w:t>
+      </w:r>
+      <w:r>
+        <w:t xml:space="preserve"> (Conole, 2010, </w:t>
+      </w:r>
+      <w:proofErr w:type="spellStart"/>
+      <w:r>
+        <w:t>Brodie</w:t>
+      </w:r>
+      <w:proofErr w:type="spellEnd"/>
+      <w:r>
+        <w:t>, 2005)</w:t>
+      </w:r>
+      <w:r>
+        <w:t xml:space="preserve">. </w:t>
+      </w:r>
+      <w:r>
+        <w:t>En modell inom</w:t>
+      </w:r>
+      <w:r>
+        <w:t xml:space="preserve"> </w:t>
+      </w:r>
+      <w:r>
+        <w:t>Kognitiva</w:t>
+      </w:r>
+      <w:r>
+        <w:t xml:space="preserve"> </w:t>
+      </w:r>
+      <w:r>
+        <w:t>perspek</w:t>
+      </w:r>
+      <w:r>
+        <w:t>tiv</w:t>
+      </w:r>
+      <w:r>
+        <w:t>et</w:t>
+      </w:r>
+      <w:r>
+        <w:t xml:space="preserve"> kallas Konstruktivistisk L</w:t>
+      </w:r>
+      <w:r>
+        <w:t>äromiljö (KL</w:t>
+      </w:r>
+      <w:r>
+        <w:t>M</w:t>
+      </w:r>
+      <w:r>
+        <w:t>)</w:t>
+      </w:r>
+      <w:r>
+        <w:t>,</w:t>
+      </w:r>
+      <w:r>
+        <w:t xml:space="preserve"> och baserar sig på att studenten bygger sina egna mentala strukturer när de inte</w:t>
+      </w:r>
+      <w:r>
+        <w:t xml:space="preserve">ragerar med en miljö </w:t>
+      </w:r>
+      <w:r>
+        <w:fldChar w:fldCharType="begin"/>
+      </w:r>
+      <w:r>
+        <w:instrText xml:space="preserve"> ADDIN ZOTERO_ITEM CSL_CITATION {"citationID":"RGetAkjq","properties":{"formattedCitation":"(Yeh, 2009)","plainCitation":"(Yeh, 2009)","noteIndex":0},"citationItems":[{"id":72,"uris":["http://zotero.org/users/local/QsygNxKM/items/YZU8SXCY"],"uri":["http://zotero.org/users/local/QsygNxKM/items/YZU8SXCY"],"itemData":{"id":72,"type":"article-journal","title":"Integrating e-learning into the Direct-instruction Model to enhance the effectiveness of critical-thinking instruction","container-title":"Instructional Science","page":"185-203","volume":"37","issue":"2","source":"JSTOR","abstract":"[The Direct-instruction Model favors the use of teacher explanations and modeling combined with student practice and feedback to teach thinking skills. Using this paradigm, this study incorporates e-learning during an 18-week experimental instruction period that includes 48 preservice teachers. The instructional design in this study emphasizes scaffolding, observational learning, mastery of critical-thinking skills, guided practices, cooperative learning, providing feedback, self-reflection, online discussions, and active participation in an online learning community. This study employs 2 critical-thinking tests, 2 inventories, and 1 open-ended reflection questionnaire; and students' scores on the pretest and posttest are compared via the Repeated Measure Analysis of Variance. The primary findings are as follows: (a) all participants preferred the instructional design in this study; (b) the experimental instruction effectively improved the preservice teachers' critical-thinking ability as well as their professional knowledge and personal teaching efficacy concerning critical-thinking instruction; (c) the mechanisms contributing to the effectiveness of the experimental instruction mainly included discussing and sharing, observational learning, self-reflection, guided practice, and the learning community.]","URL":"goo.gl/Lo4tFB","ISSN":"0020-4277","author":[{"family":"Yeh","given":"Yu-Chu"}],"issued":{"date-parts":[["2009"]]},"accessed":{"date-parts":[["2018",10,8]]}}}],"schema":"https://github.com/citation-style-language/schema/raw/master/csl-citation.json"} </w:instrText>
+      </w:r>
+      <w:r>
+        <w:fldChar w:fldCharType="separate"/>
+      </w:r>
+      <w:r>
+        <w:rPr>
+          <w:noProof/>
+        </w:rPr>
+        <w:t>(Yeh, 2009)</w:t>
+      </w:r>
+      <w:r>
+        <w:fldChar w:fldCharType="end"/>
+      </w:r>
+      <w:r>
+        <w:t xml:space="preserve"> (Bilaga 1)</w:t>
+      </w:r>
+      <w:r>
+        <w:t xml:space="preserve">. Modellen fokuserar på att studenten </w:t>
+      </w:r>
+      <w:r>
+        <w:t xml:space="preserve">ställs inför </w:t>
+      </w:r>
+      <w:r>
+        <w:t xml:space="preserve">ett problem </w:t>
+      </w:r>
+      <w:r>
+        <w:t xml:space="preserve">som </w:t>
+      </w:r>
+      <w:r>
+        <w:t xml:space="preserve">självständigt </w:t>
+      </w:r>
+      <w:r>
+        <w:t xml:space="preserve">ska </w:t>
+      </w:r>
+      <w:r>
+        <w:t>lösa</w:t>
+      </w:r>
+      <w:r>
+        <w:t>s</w:t>
+      </w:r>
+      <w:r>
+        <w:t xml:space="preserve"> </w:t>
+      </w:r>
+      <w:r>
+        <w:t>med hjälp av en tydlig d</w:t>
+      </w:r>
+      <w:r>
+        <w:t xml:space="preserve">esign </w:t>
+      </w:r>
+      <w:r>
+        <w:t xml:space="preserve">som ska </w:t>
+      </w:r>
+      <w:r>
+        <w:t>uppmuntra</w:t>
+      </w:r>
+      <w:r>
+        <w:t xml:space="preserve"> studenten</w:t>
+      </w:r>
+      <w:r>
+        <w:t xml:space="preserve"> att</w:t>
+      </w:r>
+      <w:r>
+        <w:t xml:space="preserve"> frivilligt vilja uppt</w:t>
+      </w:r>
+      <w:r>
+        <w:t xml:space="preserve">äcka lärandet </w:t>
+      </w:r>
+      <w:r>
+        <w:fldChar w:fldCharType="begin"/>
+      </w:r>
+      <w:r>
+        <w:instrText xml:space="preserve"> ADDIN ZOTERO_ITEM CSL_CITATION {"citationID":"I26GU7f7","properties":{"formattedCitation":"(Yeh, 2009)","plainCitation":"(Yeh, 2009)","noteIndex":0},"citationItems":[{"id":72,"uris":["http://zotero.org/users/local/QsygNxKM/items/YZU8SXCY"],"uri":["http://zotero.org/users/local/QsygNxKM/items/YZU8SXCY"],"itemData":{"id":72,"type":"article-journal","title":"Integrating e-learning into the Direct-instruction Model to enhance the effectiveness of critical-thinking instruction","container-title":"Instructional Science","page":"185-203","volume":"37","issue":"2","source":"JSTOR","abstract":"[The Direct-instruction Model favors the use of teacher explanations and modeling combined with student practice and feedback to teach thinking skills. Using this paradigm, this study incorporates e-learning during an 18-week experimental instruction period that includes 48 preservice teachers. The instructional design in this study emphasizes scaffolding, observational learning, mastery of critical-thinking skills, guided practices, cooperative learning, providing feedback, self-reflection, online discussions, and active participation in an online learning community. This study employs 2 critical-thinking tests, 2 inventories, and 1 open-ended reflection questionnaire; and students' scores on the pretest and posttest are compared via the Repeated Measure Analysis of Variance. The primary findings are as follows: (a) all participants preferred the instructional design in this study; (b) the experimental instruction effectively improved the preservice teachers' critical-thinking ability as well as their professional knowledge and personal teaching efficacy concerning critical-thinking instruction; (c) the mechanisms contributing to the effectiveness of the experimental instruction mainly included discussing and sharing, observational learning, self-reflection, guided practice, and the learning community.]","URL":"goo.gl/Lo4tFB","ISSN":"0020-4277","author":[{"family":"Yeh","given":"Yu-Chu"}],"issued":{"date-parts":[["2009"]]},"accessed":{"date-parts":[["2018",10,8]]}}}],"schema":"https://github.com/citation-style-language/schema/raw/master/csl-citation.json"} </w:instrText>
+      </w:r>
+      <w:r>
+        <w:fldChar w:fldCharType="separate"/>
+      </w:r>
+      <w:r>
+        <w:t>(Yeh, 2009)</w:t>
+      </w:r>
+      <w:r>
+        <w:fldChar w:fldCharType="end"/>
+      </w:r>
+      <w:r>
+        <w:t>.</w:t>
+      </w:r>
+      <w:r>
+        <w:t xml:space="preserve"> </w:t>
+      </w:r>
+    </w:p>
+    <w:p>
+      <w:pPr>
+        <w:spacing w:line="480" w:lineRule="auto"/>
+        <w:jc w:val="both"/>
+      </w:pPr>
+    </w:p>
+    <w:p>
+      <w:pPr>
+        <w:spacing w:line="480" w:lineRule="auto"/>
+        <w:jc w:val="both"/>
       </w:pPr>
       <w:r>
         <w:t xml:space="preserve">Slutligen, </w:t>
@@ -4222,6 +4224,7 @@
         <w:t xml:space="preserve"> praxis som delas inom gruppen och </w:t>
       </w:r>
       <w:r>
+        <w:lastRenderedPageBreak/>
         <w:t>inkluderar</w:t>
       </w:r>
       <w:r>
@@ -4316,228 +4319,1180 @@
         <w:t xml:space="preserve">. </w:t>
       </w:r>
       <w:r>
-        <w:t xml:space="preserve">ATM är baserad på </w:t>
-      </w:r>
-      <w:r>
+        <w:t xml:space="preserve">ATM är baserad på sex hörnstenar som utnyttjas för att </w:t>
+      </w:r>
+      <w:r>
+        <w:t xml:space="preserve">åstadkomma ett </w:t>
+      </w:r>
+      <w:r>
+        <w:t>inlärningsresultat</w:t>
+      </w:r>
+      <w:r>
+        <w:t xml:space="preserve">: </w:t>
+      </w:r>
+      <w:r>
+        <w:rPr>
+          <w:i/>
+        </w:rPr>
+        <w:t>verktyg</w:t>
+      </w:r>
+      <w:r>
+        <w:t xml:space="preserve">, </w:t>
+      </w:r>
+      <w:r>
+        <w:rPr>
+          <w:i/>
+        </w:rPr>
+        <w:t>deltagare</w:t>
+      </w:r>
+      <w:r>
+        <w:t xml:space="preserve">, </w:t>
+      </w:r>
+      <w:r>
+        <w:rPr>
+          <w:i/>
+        </w:rPr>
+        <w:t>ändamål</w:t>
+      </w:r>
+      <w:r>
+        <w:t xml:space="preserve">, </w:t>
+      </w:r>
+      <w:r>
+        <w:rPr>
+          <w:i/>
+        </w:rPr>
+        <w:t>regler</w:t>
+      </w:r>
+      <w:r>
+        <w:t xml:space="preserve">, </w:t>
+      </w:r>
+      <w:r>
+        <w:rPr>
+          <w:i/>
+        </w:rPr>
+        <w:t>gemenskap</w:t>
+      </w:r>
+      <w:r>
+        <w:t xml:space="preserve">, och </w:t>
+      </w:r>
+      <w:r>
+        <w:rPr>
+          <w:i/>
+        </w:rPr>
+        <w:t>sociala organisationsmodell</w:t>
+      </w:r>
+      <w:r>
+        <w:rPr>
+          <w:i/>
+        </w:rPr>
+        <w:t>er</w:t>
+      </w:r>
+      <w:r>
+        <w:rPr>
+          <w:i/>
+        </w:rPr>
+        <w:t xml:space="preserve"> </w:t>
+      </w:r>
+      <w:r>
+        <w:fldChar w:fldCharType="begin"/>
+      </w:r>
+      <w:r>
+        <w:instrText xml:space="preserve"> ADDIN ZOTERO_ITEM CSL_CITATION {"citationID":"t4lmXnmt","properties":{"formattedCitation":"(Engestr\\uc0\\u246{}m, 1987)","plainCitation":"(Engeström, 1987)","noteIndex":0},"citationItems":[{"id":97,"uris":["http://zotero.org/users/local/QsygNxKM/items/VX5N58DQ"],"uri":["http://zotero.org/users/local/QsygNxKM/items/VX5N58DQ"],"itemData":{"id":97,"type":"book","title":"Learning by expanding: An activity-theoretical approach to developmental research","publisher-place":"p. 78","event-place":"p. 78","author":[{"family":"Engeström","given":"Yrjö"}],"issued":{"date-parts":[["1987"]]}}}],"schema":"https://github.com/citation-style-language/schema/raw/master/csl-citation.json"} </w:instrText>
+      </w:r>
+      <w:r>
+        <w:fldChar w:fldCharType="separate"/>
+      </w:r>
+      <w:r>
+        <w:rPr>
+          <w:rFonts w:cs="Times New Roman"/>
+          <w:szCs w:val="24"/>
+        </w:rPr>
+        <w:t>(Engeström, 1987)</w:t>
+      </w:r>
+      <w:r>
+        <w:fldChar w:fldCharType="end"/>
+      </w:r>
+      <w:r>
+        <w:t xml:space="preserve">. </w:t>
+      </w:r>
+      <w:r>
+        <w:t xml:space="preserve">ATM förutsätter att </w:t>
+      </w:r>
+      <w:r>
+        <w:rPr>
+          <w:i/>
+        </w:rPr>
+        <w:t>deltagare</w:t>
+      </w:r>
+      <w:r>
+        <w:t xml:space="preserve"> jobbar</w:t>
+      </w:r>
+      <w:r>
+        <w:t xml:space="preserve"> tillsammans</w:t>
+      </w:r>
+      <w:r>
+        <w:t xml:space="preserve"> mot</w:t>
+      </w:r>
+      <w:r>
+        <w:t xml:space="preserve"> ett</w:t>
+      </w:r>
+      <w:r>
+        <w:t xml:space="preserve"> gemensamt </w:t>
+      </w:r>
+      <w:r>
+        <w:rPr>
+          <w:i/>
+        </w:rPr>
+        <w:t>ändamål</w:t>
+      </w:r>
+      <w:r>
+        <w:t xml:space="preserve"> </w:t>
+      </w:r>
+      <w:r>
+        <w:t>(</w:t>
+      </w:r>
+      <w:r>
+        <w:rPr>
+          <w:i/>
+        </w:rPr>
+        <w:t>gemenskap</w:t>
+      </w:r>
+      <w:r>
+        <w:t xml:space="preserve">). Detta sker med hjälp av specifika </w:t>
+      </w:r>
+      <w:r>
+        <w:rPr>
+          <w:i/>
+        </w:rPr>
+        <w:t>verktyg</w:t>
+      </w:r>
+      <w:r>
+        <w:t xml:space="preserve"> </w:t>
+      </w:r>
+      <w:r>
+        <w:t>för</w:t>
+      </w:r>
+      <w:r>
+        <w:t xml:space="preserve"> att nå ett inlärningsresultat</w:t>
+      </w:r>
+      <w:r>
+        <w:t xml:space="preserve"> </w:t>
+      </w:r>
+      <w:r>
+        <w:t xml:space="preserve">och </w:t>
+      </w:r>
+      <w:r>
+        <w:t xml:space="preserve">som </w:t>
+      </w:r>
+      <w:r>
+        <w:t>är</w:t>
+      </w:r>
+      <w:r>
+        <w:t xml:space="preserve"> styrd</w:t>
+      </w:r>
+      <w:r>
+        <w:t xml:space="preserve"> av </w:t>
+      </w:r>
+      <w:r>
+        <w:rPr>
+          <w:i/>
+        </w:rPr>
+        <w:t xml:space="preserve">regler </w:t>
+      </w:r>
+      <w:r>
+        <w:t>och</w:t>
+      </w:r>
+      <w:r>
+        <w:rPr>
+          <w:i/>
+        </w:rPr>
+        <w:t xml:space="preserve"> </w:t>
+      </w:r>
+      <w:r>
+        <w:rPr>
+          <w:i/>
+        </w:rPr>
+        <w:t>sociala organisationsmodell</w:t>
+      </w:r>
+      <w:r>
+        <w:rPr>
+          <w:i/>
+        </w:rPr>
+        <w:t>er</w:t>
+      </w:r>
+      <w:r>
+        <w:t xml:space="preserve">. </w:t>
+      </w:r>
+      <w:r>
+        <w:t>ATM-baserad</w:t>
+      </w:r>
+      <w:r>
+        <w:t xml:space="preserve"> </w:t>
+      </w:r>
+      <w:r>
+        <w:t>inlärning</w:t>
+      </w:r>
+      <w:r>
+        <w:t xml:space="preserve"> gör att förståelse uppstår både individuellt och gemensamt när det arbetas praktiskt i ett socialt sammanhang.</w:t>
+      </w:r>
+      <w:r>
+        <w:t xml:space="preserve"> </w:t>
+      </w:r>
+    </w:p>
+    <w:p>
+      <w:pPr>
+        <w:spacing w:line="480" w:lineRule="auto"/>
+        <w:jc w:val="both"/>
+      </w:pPr>
+    </w:p>
+    <w:p>
+      <w:pPr>
+        <w:spacing w:line="480" w:lineRule="auto"/>
+        <w:jc w:val="both"/>
+      </w:pPr>
+      <w:r>
+        <w:t xml:space="preserve">Det svenska företaget </w:t>
+      </w:r>
+      <w:r>
+        <w:t xml:space="preserve">Grade har arbetat med skapande </w:t>
+      </w:r>
+      <w:r>
+        <w:t>av e-kurser i 20 år</w:t>
+      </w:r>
+      <w:r>
+        <w:t>,</w:t>
+      </w:r>
+      <w:r>
+        <w:t xml:space="preserve"> och har genom åren</w:t>
+      </w:r>
+      <w:r>
+        <w:t xml:space="preserve"> visat framsteg i hur e-lärande</w:t>
+      </w:r>
+      <w:r>
+        <w:t xml:space="preserve"> kan förändra dagens undervisning inom </w:t>
+      </w:r>
+      <w:r>
+        <w:t xml:space="preserve">olika </w:t>
+      </w:r>
+      <w:r>
+        <w:t>organisationer. Grade har inriktat sig på att sälja friståend</w:t>
+      </w:r>
+      <w:r>
+        <w:t>e kurser och även färdiga kurspaket</w:t>
+      </w:r>
+      <w:r>
+        <w:t xml:space="preserve"> i deras anskaffade lärplattfom Luvit. På Stockholmskontoret är det 10 medarbetare som</w:t>
+      </w:r>
+      <w:r>
+        <w:t xml:space="preserve"> årligen</w:t>
+      </w:r>
+      <w:r>
+        <w:t xml:space="preserve"> producerar mellan 20 till 25 e-kurser. </w:t>
+      </w:r>
+      <w:r>
+        <w:rPr>
+          <w:rFonts w:cs="Times New Roman"/>
+        </w:rPr>
+        <w:t xml:space="preserve">För nuvarande anpassar Grade sina e-kurser efter vad EIF kräver och arbetar genom att använda ett antal pedagogiska riktlinjer. </w:t>
+      </w:r>
+      <w:r>
+        <w:rPr>
+          <w:rFonts w:cs="Times New Roman"/>
+        </w:rPr>
+        <w:t xml:space="preserve">De </w:t>
+      </w:r>
+      <w:r>
+        <w:rPr>
+          <w:rFonts w:cs="Times New Roman"/>
+        </w:rPr>
+        <w:t>nuvarande riktlinjerna</w:t>
+      </w:r>
+      <w:r>
+        <w:rPr>
+          <w:rFonts w:cs="Times New Roman"/>
+        </w:rPr>
+        <w:t xml:space="preserve"> har ingen koppling till </w:t>
+      </w:r>
+      <w:r>
+        <w:rPr>
+          <w:rFonts w:cs="Times New Roman"/>
+        </w:rPr>
+        <w:t>en</w:t>
+      </w:r>
+      <w:r>
+        <w:rPr>
+          <w:rFonts w:cs="Times New Roman"/>
+        </w:rPr>
+        <w:t xml:space="preserve"> </w:t>
+      </w:r>
+      <w:r>
+        <w:rPr>
+          <w:rFonts w:cs="Times New Roman"/>
+        </w:rPr>
+        <w:t xml:space="preserve">vetenskapligt </w:t>
+      </w:r>
+      <w:r>
+        <w:rPr>
+          <w:rFonts w:cs="Times New Roman"/>
+        </w:rPr>
+        <w:t xml:space="preserve">utvecklad </w:t>
+      </w:r>
+      <w:r>
+        <w:rPr>
+          <w:rFonts w:cs="Times New Roman"/>
+        </w:rPr>
+        <w:t>pedagogisk modell</w:t>
+      </w:r>
+      <w:r>
+        <w:rPr>
+          <w:rFonts w:cs="Times New Roman"/>
+        </w:rPr>
+        <w:t xml:space="preserve">. Företagets </w:t>
+      </w:r>
+      <w:r>
+        <w:rPr>
+          <w:rFonts w:cs="Times New Roman"/>
+        </w:rPr>
+        <w:t>kurser</w:t>
+      </w:r>
+      <w:r>
+        <w:rPr>
+          <w:rFonts w:cs="Times New Roman"/>
+        </w:rPr>
+        <w:t xml:space="preserve"> utvecklats genom att använda v</w:t>
+      </w:r>
+      <w:r>
+        <w:rPr>
+          <w:rFonts w:cs="Times New Roman"/>
+        </w:rPr>
+        <w:t>isa</w:t>
+      </w:r>
+      <w:r>
+        <w:rPr>
+          <w:rFonts w:cs="Times New Roman"/>
+        </w:rPr>
+        <w:t xml:space="preserve"> tekniker, som till exempel</w:t>
+      </w:r>
+      <w:r>
+        <w:rPr>
+          <w:rFonts w:cs="Times New Roman"/>
+        </w:rPr>
+        <w:t xml:space="preserve"> S</w:t>
+      </w:r>
+      <w:r>
+        <w:rPr>
+          <w:rFonts w:cs="Times New Roman"/>
+        </w:rPr>
+        <w:t>toryline som utspe</w:t>
+      </w:r>
+      <w:r>
+        <w:rPr>
+          <w:rFonts w:cs="Times New Roman"/>
+        </w:rPr>
+        <w:t xml:space="preserve">lar sig som en form av Powerpoint presentation. </w:t>
+      </w:r>
+      <w:r>
+        <w:rPr>
+          <w:rFonts w:cs="Times New Roman"/>
+        </w:rPr>
+        <w:t xml:space="preserve">Eftersom Grade </w:t>
+      </w:r>
+      <w:r>
+        <w:rPr>
+          <w:rFonts w:cs="Times New Roman"/>
+        </w:rPr>
+        <w:t>inte</w:t>
+      </w:r>
+      <w:r>
+        <w:rPr>
+          <w:rFonts w:cs="Times New Roman"/>
+        </w:rPr>
+        <w:t xml:space="preserve"> </w:t>
+      </w:r>
+      <w:r>
+        <w:rPr>
+          <w:rFonts w:cs="Times New Roman"/>
+        </w:rPr>
+        <w:t xml:space="preserve">utgår från någon specifik pedagogisk </w:t>
+      </w:r>
+      <w:r>
+        <w:rPr>
+          <w:rFonts w:cs="Times New Roman"/>
+        </w:rPr>
+        <w:t>modell</w:t>
+      </w:r>
+      <w:r>
+        <w:rPr>
+          <w:rFonts w:cs="Times New Roman"/>
+        </w:rPr>
+        <w:t xml:space="preserve"> </w:t>
+      </w:r>
+      <w:r>
+        <w:rPr>
+          <w:rFonts w:cs="Times New Roman"/>
+        </w:rPr>
+        <w:t>i dagsläget, kan det vara fördelaktigt för de</w:t>
+      </w:r>
+      <w:r>
+        <w:rPr>
+          <w:rFonts w:cs="Times New Roman"/>
+        </w:rPr>
+        <w:t>m</w:t>
+      </w:r>
+      <w:r>
+        <w:rPr>
+          <w:rFonts w:cs="Times New Roman"/>
+        </w:rPr>
+        <w:t xml:space="preserve"> att </w:t>
+      </w:r>
+      <w:r>
+        <w:rPr>
+          <w:rFonts w:cs="Times New Roman"/>
+        </w:rPr>
+        <w:t>implementera</w:t>
+      </w:r>
+      <w:r>
+        <w:rPr>
+          <w:rFonts w:cs="Times New Roman"/>
+        </w:rPr>
+        <w:t xml:space="preserve"> </w:t>
+      </w:r>
+      <w:r>
+        <w:rPr>
+          <w:rFonts w:cs="Times New Roman"/>
+        </w:rPr>
+        <w:t xml:space="preserve">en </w:t>
+      </w:r>
+      <w:r>
+        <w:rPr>
+          <w:rFonts w:cs="Times New Roman"/>
+        </w:rPr>
+        <w:t>sådan</w:t>
+      </w:r>
+      <w:r>
+        <w:rPr>
+          <w:rFonts w:cs="Times New Roman"/>
+        </w:rPr>
+        <w:t xml:space="preserve"> </w:t>
+      </w:r>
+      <w:r>
+        <w:rPr>
+          <w:rFonts w:cs="Times New Roman"/>
+        </w:rPr>
+        <w:t xml:space="preserve">modell för att </w:t>
+      </w:r>
+      <w:r>
+        <w:rPr>
+          <w:rFonts w:cs="Times New Roman"/>
+        </w:rPr>
+        <w:t>förbättra deras e-kurser.</w:t>
+      </w:r>
+      <w:r>
+        <w:t xml:space="preserve"> </w:t>
+      </w:r>
+    </w:p>
+    <w:p>
+      <w:pPr>
+        <w:spacing w:line="480" w:lineRule="auto"/>
+        <w:jc w:val="both"/>
+      </w:pPr>
+    </w:p>
+    <w:p>
+      <w:pPr>
+        <w:spacing w:line="480" w:lineRule="auto"/>
+        <w:jc w:val="both"/>
+        <w:rPr>
+          <w:lang w:eastAsia="sv-SE"/>
+        </w:rPr>
+      </w:pPr>
+      <w:r>
+        <w:rPr>
+          <w:rFonts w:cs="Times New Roman"/>
+        </w:rPr>
+        <w:t xml:space="preserve">I denna studie </w:t>
+      </w:r>
+      <w:r>
+        <w:rPr>
+          <w:rFonts w:cs="Times New Roman"/>
+        </w:rPr>
+        <w:t xml:space="preserve">är utgångspunkten att </w:t>
+      </w:r>
+      <w:r>
+        <w:rPr>
+          <w:rFonts w:cs="Times New Roman"/>
+        </w:rPr>
+        <w:t xml:space="preserve">övergångsprocessen från Grades nuvarande pedagogiska </w:t>
+      </w:r>
+      <w:r>
+        <w:rPr>
+          <w:rFonts w:cs="Times New Roman"/>
+        </w:rPr>
+        <w:t>riktlinjer</w:t>
+      </w:r>
+      <w:r>
+        <w:rPr>
+          <w:rFonts w:cs="Times New Roman"/>
+        </w:rPr>
+        <w:t xml:space="preserve"> </w:t>
+      </w:r>
+      <w:r>
+        <w:rPr>
+          <w:rFonts w:cs="Times New Roman"/>
+        </w:rPr>
+        <w:t xml:space="preserve">till en modellbaserad strategi skulle stödjas genom att förstå </w:t>
+      </w:r>
+      <w:r>
+        <w:rPr>
+          <w:rFonts w:cs="Times New Roman"/>
+        </w:rPr>
+        <w:t>”H</w:t>
+      </w:r>
+      <w:r>
+        <w:rPr>
+          <w:rFonts w:cs="Times New Roman"/>
+        </w:rPr>
+        <w:t xml:space="preserve">ur </w:t>
+      </w:r>
+      <w:r>
+        <w:rPr>
+          <w:rFonts w:cs="Times New Roman"/>
+        </w:rPr>
+        <w:t xml:space="preserve">passar </w:t>
+      </w:r>
+      <w:proofErr w:type="spellStart"/>
+      <w:r>
+        <w:rPr>
+          <w:rFonts w:cs="Times New Roman"/>
+        </w:rPr>
+        <w:t>Grades</w:t>
+      </w:r>
+      <w:proofErr w:type="spellEnd"/>
+      <w:r>
+        <w:rPr>
+          <w:rFonts w:cs="Times New Roman"/>
+        </w:rPr>
+        <w:t xml:space="preserve"> befintliga </w:t>
+      </w:r>
+      <w:r>
+        <w:rPr>
+          <w:rFonts w:cs="Times New Roman"/>
+        </w:rPr>
+        <w:t>pedagogis</w:t>
+      </w:r>
+      <w:r>
+        <w:rPr>
+          <w:rFonts w:cs="Times New Roman"/>
+        </w:rPr>
+        <w:t>ka</w:t>
+      </w:r>
+      <w:r>
+        <w:rPr>
+          <w:rFonts w:cs="Times New Roman"/>
+        </w:rPr>
+        <w:t xml:space="preserve"> riktlinjer</w:t>
+      </w:r>
+      <w:r>
+        <w:rPr>
+          <w:rFonts w:cs="Times New Roman"/>
+        </w:rPr>
+        <w:t xml:space="preserve"> in i </w:t>
+      </w:r>
+      <w:r>
+        <w:rPr>
+          <w:rFonts w:cs="Times New Roman"/>
+        </w:rPr>
+        <w:t xml:space="preserve">de pedagogiska perspektiven (Associativ, </w:t>
+      </w:r>
+      <w:r>
+        <w:rPr>
+          <w:rFonts w:cs="Times New Roman"/>
+        </w:rPr>
+        <w:t>Kognitivt</w:t>
+      </w:r>
+      <w:r>
+        <w:rPr>
+          <w:rFonts w:cs="Times New Roman"/>
+        </w:rPr>
+        <w:t xml:space="preserve"> och S</w:t>
+      </w:r>
+      <w:r>
+        <w:rPr>
+          <w:rFonts w:cs="Times New Roman"/>
+        </w:rPr>
+        <w:t>ociokulturellt)</w:t>
+      </w:r>
+      <w:r>
+        <w:rPr>
+          <w:rFonts w:cs="Times New Roman"/>
+        </w:rPr>
+        <w:t>?”</w:t>
+      </w:r>
+      <w:r>
+        <w:rPr>
+          <w:rFonts w:cs="Times New Roman"/>
+        </w:rPr>
+        <w:t xml:space="preserve"> </w:t>
+      </w:r>
+      <w:r>
+        <w:rPr>
+          <w:rFonts w:cs="Times New Roman"/>
+        </w:rPr>
+        <w:t xml:space="preserve">För att </w:t>
+      </w:r>
+      <w:r>
+        <w:rPr>
+          <w:rFonts w:cs="Times New Roman"/>
+        </w:rPr>
+        <w:t>besvara</w:t>
+      </w:r>
+      <w:r>
+        <w:rPr>
+          <w:rFonts w:cs="Times New Roman"/>
+        </w:rPr>
+        <w:t xml:space="preserve"> detta jämförde</w:t>
+      </w:r>
+      <w:r>
+        <w:rPr>
+          <w:rFonts w:cs="Times New Roman"/>
+        </w:rPr>
+        <w:t>s</w:t>
+      </w:r>
+      <w:r>
+        <w:rPr>
+          <w:rFonts w:cs="Times New Roman"/>
+        </w:rPr>
+        <w:t xml:space="preserve"> Grades nuvarande pedagogiska </w:t>
+      </w:r>
+      <w:r>
+        <w:rPr>
+          <w:rFonts w:cs="Times New Roman"/>
+        </w:rPr>
+        <w:t>riktlinjer</w:t>
+      </w:r>
+      <w:r>
+        <w:rPr>
+          <w:rFonts w:cs="Times New Roman"/>
+        </w:rPr>
+        <w:t xml:space="preserve"> </w:t>
+      </w:r>
+      <w:r>
+        <w:rPr>
+          <w:rFonts w:cs="Times New Roman"/>
+        </w:rPr>
+        <w:t>med en representativ modell (DIM, KLM, ATM) från vart och ett av de tre pedagogiska perspekti</w:t>
+      </w:r>
+      <w:r>
+        <w:rPr>
+          <w:rFonts w:cs="Times New Roman"/>
+        </w:rPr>
+        <w:t>ven. Resultatet visade att det A</w:t>
+      </w:r>
+      <w:r>
+        <w:rPr>
+          <w:rFonts w:cs="Times New Roman"/>
+        </w:rPr>
+        <w:t xml:space="preserve">ssociativa perspektivet är lämpligast </w:t>
+      </w:r>
+      <w:r>
+        <w:rPr>
+          <w:rFonts w:cs="Times New Roman"/>
+        </w:rPr>
+        <w:t xml:space="preserve">för </w:t>
+      </w:r>
+      <w:r>
+        <w:rPr>
+          <w:rFonts w:cs="Times New Roman"/>
+        </w:rPr>
+        <w:t xml:space="preserve">att representera Grades aktuella pedagogiska </w:t>
+      </w:r>
+      <w:r>
+        <w:rPr>
+          <w:rFonts w:cs="Times New Roman"/>
+        </w:rPr>
+        <w:t>riktlinjer</w:t>
+      </w:r>
+      <w:r>
+        <w:rPr>
+          <w:rFonts w:cs="Times New Roman"/>
+        </w:rPr>
+        <w:t xml:space="preserve"> </w:t>
+      </w:r>
+      <w:r>
+        <w:rPr>
+          <w:rFonts w:cs="Times New Roman"/>
+        </w:rPr>
+        <w:t>samt</w:t>
+      </w:r>
+      <w:r>
+        <w:rPr>
+          <w:rFonts w:cs="Times New Roman"/>
+        </w:rPr>
+        <w:t xml:space="preserve"> att DIM hade en bättre prestation jämfört med </w:t>
+      </w:r>
+      <w:r>
+        <w:rPr>
+          <w:rFonts w:cs="Times New Roman"/>
+        </w:rPr>
+        <w:t>KLM och ATM</w:t>
+      </w:r>
+      <w:r>
+        <w:rPr>
+          <w:rFonts w:cs="Times New Roman"/>
+        </w:rPr>
+        <w:t xml:space="preserve">. </w:t>
+      </w:r>
+      <w:r>
+        <w:rPr>
+          <w:rFonts w:cs="Times New Roman"/>
+        </w:rPr>
+        <w:t>DIM-</w:t>
+      </w:r>
+      <w:r>
+        <w:rPr>
+          <w:rFonts w:cs="Times New Roman"/>
+        </w:rPr>
+        <w:t>resultaten tyder på att den modell</w:t>
+      </w:r>
+      <w:r>
+        <w:rPr>
+          <w:rFonts w:cs="Times New Roman"/>
+        </w:rPr>
+        <w:t>en</w:t>
+      </w:r>
+      <w:r>
+        <w:rPr>
+          <w:rFonts w:cs="Times New Roman"/>
+        </w:rPr>
+        <w:t xml:space="preserve"> skulle representera en utgångspunkt för att fortsätta undersöka vilka modeller som skulle kunna </w:t>
+      </w:r>
+      <w:r>
+        <w:rPr>
+          <w:rFonts w:cs="Times New Roman"/>
+        </w:rPr>
         <w:lastRenderedPageBreak/>
-        <w:t xml:space="preserve">sex hörnstenar som utnyttjas för att </w:t>
-      </w:r>
-      <w:r>
-        <w:t xml:space="preserve">åstadkomma ett </w:t>
-      </w:r>
-      <w:r>
-        <w:t>inlärningsresultat</w:t>
-      </w:r>
-      <w:r>
-        <w:t xml:space="preserve">: </w:t>
+        <w:t>impl</w:t>
+      </w:r>
+      <w:r>
+        <w:rPr>
+          <w:rFonts w:cs="Times New Roman"/>
+        </w:rPr>
+        <w:t xml:space="preserve">ementeras i framtiden på Grade. </w:t>
+      </w:r>
+      <w:r>
+        <w:rPr>
+          <w:rFonts w:cs="Times New Roman"/>
+        </w:rPr>
+        <w:t>Studien syftade också på</w:t>
+      </w:r>
+      <w:r>
+        <w:rPr>
+          <w:rFonts w:cs="Times New Roman"/>
+        </w:rPr>
+        <w:t xml:space="preserve"> att </w:t>
+      </w:r>
+      <w:r>
+        <w:rPr>
+          <w:rFonts w:cs="Times New Roman"/>
+        </w:rPr>
+        <w:t>förstå</w:t>
+      </w:r>
+      <w:r>
+        <w:rPr>
+          <w:rFonts w:cs="Times New Roman"/>
+        </w:rPr>
+        <w:t xml:space="preserve"> </w:t>
+      </w:r>
+      <w:r>
+        <w:rPr>
+          <w:rFonts w:cs="Times New Roman"/>
+        </w:rPr>
+        <w:t xml:space="preserve">vilken </w:t>
+      </w:r>
+      <w:r>
+        <w:rPr>
+          <w:rFonts w:cs="Times New Roman"/>
+        </w:rPr>
+        <w:t>för och- nackdelar</w:t>
+      </w:r>
+      <w:r>
+        <w:rPr>
+          <w:rFonts w:cs="Times New Roman"/>
+        </w:rPr>
+        <w:t xml:space="preserve"> </w:t>
+      </w:r>
+      <w:r>
+        <w:rPr>
+          <w:rFonts w:cs="Times New Roman"/>
+        </w:rPr>
+        <w:t xml:space="preserve">finns </w:t>
+      </w:r>
+      <w:r>
+        <w:rPr>
+          <w:rFonts w:cs="Times New Roman"/>
+        </w:rPr>
+        <w:t xml:space="preserve">med Grades nuvarande pedagogiska </w:t>
+      </w:r>
+      <w:r>
+        <w:rPr>
+          <w:rFonts w:cs="Times New Roman"/>
+        </w:rPr>
+        <w:t>riktlinjer</w:t>
+      </w:r>
+      <w:r>
+        <w:rPr>
+          <w:rFonts w:cs="Times New Roman"/>
+        </w:rPr>
+        <w:t xml:space="preserve"> och därför</w:t>
+      </w:r>
+      <w:r>
+        <w:rPr>
+          <w:rFonts w:cs="Times New Roman"/>
+        </w:rPr>
+        <w:t xml:space="preserve">, utvärderades fyra av Grades tidigare </w:t>
+      </w:r>
+      <w:r>
+        <w:rPr>
+          <w:rFonts w:cs="Times New Roman"/>
+        </w:rPr>
+        <w:t xml:space="preserve">kurser </w:t>
+      </w:r>
+      <w:r>
+        <w:rPr>
+          <w:rFonts w:cs="Times New Roman"/>
+        </w:rPr>
+        <w:t xml:space="preserve">enligt DIM’s riktlinjer. Utvärderingen hittade </w:t>
+      </w:r>
+      <w:r>
+        <w:rPr>
+          <w:lang w:eastAsia="sv-SE"/>
+        </w:rPr>
+        <w:t>variera</w:t>
+      </w:r>
+      <w:r>
+        <w:rPr>
+          <w:lang w:eastAsia="sv-SE"/>
+        </w:rPr>
+        <w:t>n</w:t>
+      </w:r>
+      <w:r>
+        <w:rPr>
+          <w:lang w:eastAsia="sv-SE"/>
+        </w:rPr>
+        <w:t xml:space="preserve">de </w:t>
+      </w:r>
+      <w:r>
+        <w:rPr>
+          <w:lang w:eastAsia="sv-SE"/>
+        </w:rPr>
+        <w:t xml:space="preserve">resultat </w:t>
+      </w:r>
+      <w:r>
+        <w:rPr>
+          <w:lang w:eastAsia="sv-SE"/>
+        </w:rPr>
+        <w:t>beroende på vi</w:t>
+      </w:r>
+      <w:r>
+        <w:rPr>
+          <w:lang w:eastAsia="sv-SE"/>
+        </w:rPr>
+        <w:t>lke</w:t>
+      </w:r>
+      <w:r>
+        <w:rPr>
+          <w:lang w:eastAsia="sv-SE"/>
+        </w:rPr>
+        <w:t>n</w:t>
+      </w:r>
+      <w:r>
+        <w:rPr>
+          <w:lang w:eastAsia="sv-SE"/>
+        </w:rPr>
+        <w:t xml:space="preserve"> </w:t>
+      </w:r>
+      <w:r>
+        <w:rPr>
+          <w:lang w:eastAsia="sv-SE"/>
+        </w:rPr>
+        <w:t>modell</w:t>
+      </w:r>
+      <w:r>
+        <w:rPr>
+          <w:lang w:eastAsia="sv-SE"/>
+        </w:rPr>
+        <w:t>-</w:t>
+      </w:r>
+      <w:r>
+        <w:rPr>
+          <w:lang w:eastAsia="sv-SE"/>
+        </w:rPr>
+        <w:t>fas</w:t>
+      </w:r>
+      <w:r>
+        <w:rPr>
+          <w:lang w:eastAsia="sv-SE"/>
+        </w:rPr>
+        <w:t xml:space="preserve"> som evaluerades och</w:t>
+      </w:r>
+      <w:r>
+        <w:rPr>
+          <w:lang w:eastAsia="sv-SE"/>
+        </w:rPr>
+        <w:t xml:space="preserve"> </w:t>
+      </w:r>
+      <w:r>
+        <w:rPr>
+          <w:lang w:eastAsia="sv-SE"/>
+        </w:rPr>
+        <w:t xml:space="preserve">visar att </w:t>
       </w:r>
       <w:r>
         <w:rPr>
           <w:i/>
-        </w:rPr>
-        <w:t>verktyg</w:t>
-      </w:r>
-      <w:r>
-        <w:t xml:space="preserve">, </w:t>
+          <w:lang w:eastAsia="sv-SE"/>
+        </w:rPr>
+        <w:t>Presentations</w:t>
+      </w:r>
+      <w:r>
+        <w:rPr>
+          <w:lang w:eastAsia="sv-SE"/>
+        </w:rPr>
+        <w:t>-</w:t>
+      </w:r>
+      <w:r>
+        <w:rPr>
+          <w:lang w:eastAsia="sv-SE"/>
+        </w:rPr>
+        <w:t xml:space="preserve">fasen hade den högsta prestandan i de utvärderade kurserna, samtidigt som </w:t>
       </w:r>
       <w:r>
         <w:rPr>
           <w:i/>
-        </w:rPr>
-        <w:t>deltagare</w:t>
-      </w:r>
-      <w:r>
-        <w:t xml:space="preserve">, </w:t>
-      </w:r>
-      <w:r>
-        <w:rPr>
-          <w:i/>
-        </w:rPr>
-        <w:t>ändamål</w:t>
-      </w:r>
-      <w:r>
-        <w:t xml:space="preserve">, </w:t>
-      </w:r>
-      <w:r>
-        <w:rPr>
-          <w:i/>
-        </w:rPr>
-        <w:t>regler</w:t>
-      </w:r>
-      <w:r>
-        <w:t xml:space="preserve">, </w:t>
-      </w:r>
-      <w:r>
-        <w:rPr>
-          <w:i/>
-        </w:rPr>
-        <w:t>gemenskap</w:t>
-      </w:r>
-      <w:r>
-        <w:t xml:space="preserve">, och </w:t>
-      </w:r>
-      <w:r>
-        <w:rPr>
-          <w:i/>
-        </w:rPr>
-        <w:t>sociala organisationsmodell</w:t>
-      </w:r>
-      <w:r>
-        <w:rPr>
-          <w:i/>
-        </w:rPr>
-        <w:t>er</w:t>
-      </w:r>
-      <w:r>
-        <w:rPr>
-          <w:i/>
-        </w:rPr>
-        <w:t xml:space="preserve"> </w:t>
-      </w:r>
-      <w:r>
-        <w:fldChar w:fldCharType="begin"/>
-      </w:r>
-      <w:r>
-        <w:instrText xml:space="preserve"> ADDIN ZOTERO_ITEM CSL_CITATION {"citationID":"t4lmXnmt","properties":{"formattedCitation":"(Engestr\\uc0\\u246{}m, 1987)","plainCitation":"(Engeström, 1987)","noteIndex":0},"citationItems":[{"id":97,"uris":["http://zotero.org/users/local/QsygNxKM/items/VX5N58DQ"],"uri":["http://zotero.org/users/local/QsygNxKM/items/VX5N58DQ"],"itemData":{"id":97,"type":"book","title":"Learning by expanding: An activity-theoretical approach to developmental research","publisher-place":"p. 78","event-place":"p. 78","author":[{"family":"Engeström","given":"Yrjö"}],"issued":{"date-parts":[["1987"]]}}}],"schema":"https://github.com/citation-style-language/schema/raw/master/csl-citation.json"} </w:instrText>
-      </w:r>
-      <w:r>
-        <w:fldChar w:fldCharType="separate"/>
-      </w:r>
-      <w:r>
-        <w:rPr>
-          <w:rFonts w:cs="Times New Roman"/>
-          <w:szCs w:val="24"/>
-        </w:rPr>
-        <w:t>(Engeström, 1987)</w:t>
-      </w:r>
-      <w:r>
-        <w:fldChar w:fldCharType="end"/>
-      </w:r>
-      <w:r>
+          <w:lang w:eastAsia="sv-SE"/>
+        </w:rPr>
+        <w:t>Bedömning och Utvärderings</w:t>
+      </w:r>
+      <w:r>
+        <w:rPr>
+          <w:lang w:eastAsia="sv-SE"/>
+        </w:rPr>
+        <w:t>-</w:t>
+      </w:r>
+      <w:r>
+        <w:rPr>
+          <w:lang w:eastAsia="sv-SE"/>
+        </w:rPr>
+        <w:t>fasen visar</w:t>
+      </w:r>
+      <w:r>
+        <w:rPr>
+          <w:lang w:eastAsia="sv-SE"/>
+        </w:rPr>
+        <w:t xml:space="preserve"> de största</w:t>
+      </w:r>
+      <w:r>
+        <w:rPr>
+          <w:lang w:eastAsia="sv-SE"/>
+        </w:rPr>
+        <w:t xml:space="preserve"> möjligheter</w:t>
+      </w:r>
+      <w:r>
+        <w:rPr>
+          <w:lang w:eastAsia="sv-SE"/>
+        </w:rPr>
+        <w:t>na</w:t>
+      </w:r>
+      <w:r>
+        <w:rPr>
+          <w:lang w:eastAsia="sv-SE"/>
+        </w:rPr>
+        <w:t xml:space="preserve"> </w:t>
+      </w:r>
+      <w:r>
+        <w:rPr>
+          <w:lang w:eastAsia="sv-SE"/>
+        </w:rPr>
+        <w:t>för</w:t>
+      </w:r>
+      <w:r>
+        <w:rPr>
+          <w:lang w:eastAsia="sv-SE"/>
+        </w:rPr>
+        <w:t xml:space="preserve"> förbättr</w:t>
+      </w:r>
+      <w:r>
+        <w:rPr>
+          <w:lang w:eastAsia="sv-SE"/>
+        </w:rPr>
+        <w:t>ing</w:t>
+      </w:r>
+      <w:r>
+        <w:rPr>
+          <w:lang w:eastAsia="sv-SE"/>
+        </w:rPr>
+        <w:t xml:space="preserve">. I sin helhet ger resultatet från denna analys en tydlig </w:t>
+      </w:r>
+      <w:r>
+        <w:rPr>
+          <w:lang w:eastAsia="sv-SE"/>
+        </w:rPr>
+        <w:t xml:space="preserve">bild </w:t>
+      </w:r>
+      <w:r>
+        <w:rPr>
+          <w:lang w:eastAsia="sv-SE"/>
+        </w:rPr>
+        <w:t>över vilken del av kursen som skulle kunna förbättras enligt DIM</w:t>
+      </w:r>
+      <w:r>
+        <w:rPr>
+          <w:lang w:eastAsia="sv-SE"/>
+        </w:rPr>
+        <w:t>.</w:t>
+      </w:r>
+      <w:r>
+        <w:rPr>
+          <w:lang w:eastAsia="sv-SE"/>
+        </w:rPr>
+        <w:t xml:space="preserve"> </w:t>
+      </w:r>
+      <w:r>
+        <w:rPr>
+          <w:lang w:eastAsia="sv-SE"/>
+        </w:rPr>
+        <w:t>Slutligen användes</w:t>
+      </w:r>
+      <w:r>
+        <w:rPr>
+          <w:lang w:eastAsia="sv-SE"/>
+        </w:rPr>
+        <w:t xml:space="preserve"> evaluering</w:t>
+      </w:r>
+      <w:bookmarkStart w:id="4" w:name="_GoBack"/>
+      <w:bookmarkEnd w:id="4"/>
+      <w:r>
+        <w:rPr>
+          <w:lang w:eastAsia="sv-SE"/>
+        </w:rPr>
+        <w:t xml:space="preserve">sresultatet </w:t>
+      </w:r>
+      <w:r>
+        <w:rPr>
+          <w:lang w:eastAsia="sv-SE"/>
+        </w:rPr>
+        <w:t>f</w:t>
+      </w:r>
+      <w:r>
+        <w:rPr>
+          <w:lang w:eastAsia="sv-SE"/>
+        </w:rPr>
+        <w:t xml:space="preserve">ör att förstå om det finns </w:t>
+      </w:r>
+      <w:r>
+        <w:rPr>
+          <w:lang w:eastAsia="sv-SE"/>
+        </w:rPr>
+        <w:t xml:space="preserve">specifika </w:t>
+      </w:r>
+      <w:r>
+        <w:rPr>
+          <w:lang w:eastAsia="sv-SE"/>
+        </w:rPr>
+        <w:t xml:space="preserve">krav </w:t>
+      </w:r>
+      <w:r>
+        <w:rPr>
+          <w:lang w:eastAsia="sv-SE"/>
+        </w:rPr>
+        <w:t xml:space="preserve">från enskilda kurser </w:t>
+      </w:r>
+      <w:r>
+        <w:rPr>
+          <w:lang w:eastAsia="sv-SE"/>
+        </w:rPr>
+        <w:t xml:space="preserve">som kan </w:t>
+      </w:r>
+      <w:r>
+        <w:rPr>
+          <w:lang w:eastAsia="sv-SE"/>
+        </w:rPr>
+        <w:t>förhindra införande av en särskild pedagogisk modell hos Grade</w:t>
+      </w:r>
+      <w:r>
+        <w:rPr>
+          <w:lang w:eastAsia="sv-SE"/>
+        </w:rPr>
         <w:t xml:space="preserve">. </w:t>
       </w:r>
       <w:r>
-        <w:t xml:space="preserve">ATM förutsätter att </w:t>
-      </w:r>
-      <w:r>
-        <w:rPr>
-          <w:i/>
-        </w:rPr>
-        <w:t>deltagare</w:t>
-      </w:r>
-      <w:r>
-        <w:t xml:space="preserve"> jobbar</w:t>
-      </w:r>
-      <w:r>
-        <w:t xml:space="preserve"> tillsammans</w:t>
-      </w:r>
-      <w:r>
-        <w:t xml:space="preserve"> mot</w:t>
-      </w:r>
-      <w:r>
-        <w:t xml:space="preserve"> ett</w:t>
-      </w:r>
-      <w:r>
-        <w:t xml:space="preserve"> gemensamt </w:t>
-      </w:r>
-      <w:r>
-        <w:rPr>
-          <w:i/>
-        </w:rPr>
-        <w:t>ändamål</w:t>
-      </w:r>
-      <w:r>
-        <w:t xml:space="preserve"> </w:t>
-      </w:r>
-      <w:r>
-        <w:t>(</w:t>
-      </w:r>
-      <w:r>
-        <w:rPr>
-          <w:i/>
-        </w:rPr>
-        <w:t>gemenskap</w:t>
-      </w:r>
-      <w:r>
-        <w:t xml:space="preserve">). Detta sker med hjälp av specifika </w:t>
-      </w:r>
-      <w:r>
-        <w:rPr>
-          <w:i/>
-        </w:rPr>
-        <w:t>verktyg</w:t>
-      </w:r>
-      <w:r>
-        <w:t xml:space="preserve"> </w:t>
-      </w:r>
-      <w:r>
-        <w:t>för</w:t>
-      </w:r>
-      <w:r>
-        <w:t xml:space="preserve"> att nå ett inlärningsresultat</w:t>
-      </w:r>
-      <w:r>
-        <w:t xml:space="preserve"> </w:t>
-      </w:r>
-      <w:r>
-        <w:t xml:space="preserve">och </w:t>
-      </w:r>
-      <w:r>
-        <w:t xml:space="preserve">som </w:t>
-      </w:r>
-      <w:r>
-        <w:t>är</w:t>
-      </w:r>
-      <w:r>
-        <w:t xml:space="preserve"> styrd</w:t>
-      </w:r>
-      <w:r>
-        <w:t xml:space="preserve"> av </w:t>
-      </w:r>
-      <w:r>
-        <w:rPr>
-          <w:i/>
-        </w:rPr>
-        <w:t xml:space="preserve">regler </w:t>
-      </w:r>
-      <w:r>
-        <w:t>och</w:t>
-      </w:r>
-      <w:r>
-        <w:rPr>
-          <w:i/>
-        </w:rPr>
-        <w:t xml:space="preserve"> </w:t>
-      </w:r>
-      <w:r>
-        <w:rPr>
-          <w:i/>
-        </w:rPr>
-        <w:t>sociala organisationsmodell</w:t>
-      </w:r>
-      <w:r>
-        <w:rPr>
-          <w:i/>
-        </w:rPr>
-        <w:t>er</w:t>
-      </w:r>
-      <w:r>
-        <w:t xml:space="preserve">. </w:t>
-      </w:r>
-      <w:r>
-        <w:t>ATM-baserad</w:t>
-      </w:r>
-      <w:r>
-        <w:t xml:space="preserve"> </w:t>
-      </w:r>
-      <w:r>
-        <w:t>inlärning</w:t>
-      </w:r>
-      <w:r>
-        <w:t xml:space="preserve"> gör att förståelse uppstår både individuellt och gemensamt när det arbetas praktiskt i ett socialt sammanhang.</w:t>
-      </w:r>
-      <w:bookmarkStart w:id="4" w:name="_Toc391456180"/>
-      <w:bookmarkStart w:id="5" w:name="_Toc401327936"/>
+        <w:rPr>
+          <w:lang w:eastAsia="sv-SE"/>
+        </w:rPr>
+        <w:t>Resultatet visade att det var</w:t>
+      </w:r>
+      <w:r>
+        <w:rPr>
+          <w:lang w:eastAsia="sv-SE"/>
+        </w:rPr>
+        <w:t xml:space="preserve"> ytterst </w:t>
+      </w:r>
+      <w:r>
+        <w:rPr>
+          <w:lang w:eastAsia="sv-SE"/>
+        </w:rPr>
+        <w:t xml:space="preserve">liten </w:t>
+      </w:r>
+      <w:r>
+        <w:rPr>
+          <w:lang w:eastAsia="sv-SE"/>
+        </w:rPr>
+        <w:t>skillnad mellan de</w:t>
+      </w:r>
+      <w:r>
+        <w:rPr>
+          <w:lang w:eastAsia="sv-SE"/>
+        </w:rPr>
+        <w:t xml:space="preserve"> pedagogiska kraven från de</w:t>
+      </w:r>
+      <w:r>
+        <w:rPr>
+          <w:lang w:eastAsia="sv-SE"/>
+        </w:rPr>
+        <w:t xml:space="preserve"> evaluerade kurser</w:t>
+      </w:r>
+      <w:r>
+        <w:rPr>
+          <w:lang w:eastAsia="sv-SE"/>
+        </w:rPr>
+        <w:t>na</w:t>
+      </w:r>
+      <w:r>
+        <w:rPr>
+          <w:lang w:eastAsia="sv-SE"/>
+        </w:rPr>
+        <w:t>, vilket</w:t>
+      </w:r>
+      <w:r>
+        <w:rPr>
+          <w:lang w:eastAsia="sv-SE"/>
+        </w:rPr>
+        <w:t xml:space="preserve"> tyder på att det inte är nödvändigt att utvärdera en anpassad pedagogisk strategi/modell för varje kurs.</w:t>
+      </w:r>
+    </w:p>
+    <w:p>
+      <w:pPr>
+        <w:pStyle w:val="Heading11"/>
+      </w:pPr>
+      <w:bookmarkStart w:id="5" w:name="_Toc391456181"/>
+      <w:bookmarkStart w:id="6" w:name="_Toc401327937"/>
+      <w:bookmarkEnd w:id="5"/>
+      <w:r>
+        <w:t>Metod</w:t>
+      </w:r>
+      <w:bookmarkStart w:id="7" w:name="_Toc391456182"/>
+      <w:bookmarkStart w:id="8" w:name="_Toc401327938"/>
+      <w:bookmarkEnd w:id="6"/>
+      <w:bookmarkEnd w:id="7"/>
     </w:p>
     <w:p>
       <w:pPr>
@@ -4552,972 +5507,16 @@
           <w:szCs w:val="24"/>
         </w:rPr>
       </w:pPr>
-    </w:p>
-    <w:p>
-      <w:pPr>
-        <w:tabs>
-          <w:tab w:val="left" w:pos="1134"/>
-        </w:tabs>
-        <w:spacing w:line="360" w:lineRule="auto"/>
+      <w:r>
         <w:rPr>
           <w:rFonts w:cs="Times New Roman"/>
           <w:b/>
           <w:sz w:val="24"/>
           <w:szCs w:val="24"/>
         </w:rPr>
-      </w:pPr>
-      <w:r>
-        <w:rPr>
-          <w:rFonts w:cs="Times New Roman"/>
-          <w:b/>
-          <w:sz w:val="24"/>
-          <w:szCs w:val="24"/>
-        </w:rPr>
-        <w:t>Syfte</w:t>
-      </w:r>
-      <w:bookmarkEnd w:id="4"/>
-      <w:bookmarkEnd w:id="5"/>
-      <w:r>
-        <w:rPr>
-          <w:rFonts w:cs="Times New Roman"/>
-          <w:b/>
-          <w:sz w:val="24"/>
-          <w:szCs w:val="24"/>
-        </w:rPr>
-        <w:t xml:space="preserve"> </w:t>
-      </w:r>
-    </w:p>
-    <w:p>
-      <w:pPr>
-        <w:spacing w:line="480" w:lineRule="auto"/>
-        <w:jc w:val="both"/>
-        <w:rPr>
-          <w:rFonts w:cs="Times New Roman"/>
-        </w:rPr>
-      </w:pPr>
-      <w:r>
-        <w:t xml:space="preserve">Det svenska företaget </w:t>
-      </w:r>
-      <w:r>
-        <w:t xml:space="preserve">Grade har arbetat med skapande </w:t>
-      </w:r>
-      <w:r>
-        <w:t>av e-kurser i 20 år</w:t>
-      </w:r>
-      <w:r>
-        <w:t>,</w:t>
-      </w:r>
-      <w:r>
-        <w:t xml:space="preserve"> och har genom åren</w:t>
-      </w:r>
-      <w:r>
-        <w:t xml:space="preserve"> visat framsteg i hur e-lärande</w:t>
-      </w:r>
-      <w:r>
-        <w:t xml:space="preserve"> kan förändra dagens undervisning inom </w:t>
-      </w:r>
-      <w:r>
-        <w:t xml:space="preserve">olika </w:t>
-      </w:r>
-      <w:r>
-        <w:t>organisationer. Grade har inriktat sig på att sälja friståend</w:t>
-      </w:r>
-      <w:r>
-        <w:t>e kurser och även färdiga kurspaket</w:t>
-      </w:r>
-      <w:r>
-        <w:t xml:space="preserve"> i deras anskaffade lärplattfom Luvit. På Stockholmskontoret är det 10 medarbetare som</w:t>
-      </w:r>
-      <w:r>
-        <w:t xml:space="preserve"> årligen</w:t>
-      </w:r>
-      <w:r>
-        <w:t xml:space="preserve"> producerar mellan 20 till 25 e-kurser. </w:t>
-      </w:r>
-      <w:r>
-        <w:rPr>
-          <w:rFonts w:cs="Times New Roman"/>
-        </w:rPr>
-        <w:t xml:space="preserve">För nuvarande anpassar Grade sina e-kurser efter vad EIF kräver och arbetar genom att använda ett antal pedagogiska riktlinjer. </w:t>
-      </w:r>
-      <w:r>
-        <w:rPr>
-          <w:rFonts w:cs="Times New Roman"/>
-        </w:rPr>
-        <w:t xml:space="preserve">De </w:t>
-      </w:r>
-      <w:r>
-        <w:rPr>
-          <w:rFonts w:cs="Times New Roman"/>
-        </w:rPr>
-        <w:t>nuvarande riktlinjerna</w:t>
-      </w:r>
-      <w:r>
-        <w:rPr>
-          <w:rFonts w:cs="Times New Roman"/>
-        </w:rPr>
-        <w:t xml:space="preserve"> har ingen koppling till </w:t>
-      </w:r>
-      <w:r>
-        <w:rPr>
-          <w:rFonts w:cs="Times New Roman"/>
-        </w:rPr>
-        <w:t>en</w:t>
-      </w:r>
-      <w:r>
-        <w:rPr>
-          <w:rFonts w:cs="Times New Roman"/>
-        </w:rPr>
-        <w:t xml:space="preserve"> </w:t>
-      </w:r>
-      <w:r>
-        <w:rPr>
-          <w:rFonts w:cs="Times New Roman"/>
-        </w:rPr>
-        <w:t xml:space="preserve">vetenskapligt </w:t>
-      </w:r>
-      <w:r>
-        <w:rPr>
-          <w:rFonts w:cs="Times New Roman"/>
-        </w:rPr>
-        <w:t xml:space="preserve">utvecklad </w:t>
-      </w:r>
-      <w:r>
-        <w:rPr>
-          <w:rFonts w:cs="Times New Roman"/>
-        </w:rPr>
-        <w:t>pedagogisk modell</w:t>
-      </w:r>
-      <w:r>
-        <w:rPr>
-          <w:rFonts w:cs="Times New Roman"/>
-        </w:rPr>
-        <w:t xml:space="preserve">. Företagets </w:t>
-      </w:r>
-      <w:r>
-        <w:rPr>
-          <w:rFonts w:cs="Times New Roman"/>
-        </w:rPr>
-        <w:t>kurser</w:t>
-      </w:r>
-      <w:r>
-        <w:rPr>
-          <w:rFonts w:cs="Times New Roman"/>
-        </w:rPr>
-        <w:t xml:space="preserve"> utvecklats genom att använda v</w:t>
-      </w:r>
-      <w:r>
-        <w:rPr>
-          <w:rFonts w:cs="Times New Roman"/>
-        </w:rPr>
-        <w:t>isa</w:t>
-      </w:r>
-      <w:r>
-        <w:rPr>
-          <w:rFonts w:cs="Times New Roman"/>
-        </w:rPr>
-        <w:t xml:space="preserve"> tekniker, som till exempel</w:t>
-      </w:r>
-      <w:r>
-        <w:rPr>
-          <w:rFonts w:cs="Times New Roman"/>
-        </w:rPr>
-        <w:t xml:space="preserve"> S</w:t>
-      </w:r>
-      <w:r>
-        <w:rPr>
-          <w:rFonts w:cs="Times New Roman"/>
-        </w:rPr>
-        <w:t>toryline som utspe</w:t>
-      </w:r>
-      <w:r>
-        <w:rPr>
-          <w:rFonts w:cs="Times New Roman"/>
-        </w:rPr>
-        <w:t xml:space="preserve">lar sig som en form av Powerpoint presentation. </w:t>
-      </w:r>
-      <w:r>
-        <w:rPr>
-          <w:rFonts w:cs="Times New Roman"/>
-        </w:rPr>
-        <w:t xml:space="preserve">Eftersom Grade </w:t>
-      </w:r>
-      <w:r>
-        <w:rPr>
-          <w:rFonts w:cs="Times New Roman"/>
-        </w:rPr>
-        <w:t>inte</w:t>
-      </w:r>
-      <w:r>
-        <w:rPr>
-          <w:rFonts w:cs="Times New Roman"/>
-        </w:rPr>
-        <w:t xml:space="preserve"> </w:t>
-      </w:r>
-      <w:r>
-        <w:rPr>
-          <w:rFonts w:cs="Times New Roman"/>
-        </w:rPr>
-        <w:t xml:space="preserve">utgår från någon specifik pedagogisk </w:t>
-      </w:r>
-      <w:r>
-        <w:rPr>
-          <w:rFonts w:cs="Times New Roman"/>
-        </w:rPr>
-        <w:t>modell</w:t>
-      </w:r>
-      <w:r>
-        <w:rPr>
-          <w:rFonts w:cs="Times New Roman"/>
-        </w:rPr>
-        <w:t xml:space="preserve"> </w:t>
-      </w:r>
-      <w:r>
-        <w:rPr>
-          <w:rFonts w:cs="Times New Roman"/>
-        </w:rPr>
-        <w:t>i dagsläget, kan det vara fördelaktigt för de</w:t>
-      </w:r>
-      <w:r>
-        <w:rPr>
-          <w:rFonts w:cs="Times New Roman"/>
-        </w:rPr>
-        <w:t>m</w:t>
-      </w:r>
-      <w:r>
-        <w:rPr>
-          <w:rFonts w:cs="Times New Roman"/>
-        </w:rPr>
-        <w:t xml:space="preserve"> att </w:t>
-      </w:r>
-      <w:r>
-        <w:rPr>
-          <w:rFonts w:cs="Times New Roman"/>
-        </w:rPr>
-        <w:t>implementera</w:t>
-      </w:r>
-      <w:r>
-        <w:rPr>
-          <w:rFonts w:cs="Times New Roman"/>
-        </w:rPr>
-        <w:t xml:space="preserve"> </w:t>
-      </w:r>
-      <w:r>
-        <w:rPr>
-          <w:rFonts w:cs="Times New Roman"/>
-        </w:rPr>
-        <w:t xml:space="preserve">en </w:t>
-      </w:r>
-      <w:r>
-        <w:rPr>
-          <w:rFonts w:cs="Times New Roman"/>
-        </w:rPr>
-        <w:t>sådan</w:t>
-      </w:r>
-      <w:r>
-        <w:rPr>
-          <w:rFonts w:cs="Times New Roman"/>
-        </w:rPr>
-        <w:t xml:space="preserve"> </w:t>
-      </w:r>
-      <w:r>
-        <w:rPr>
-          <w:rFonts w:cs="Times New Roman"/>
-        </w:rPr>
-        <w:t xml:space="preserve">modell för att </w:t>
-      </w:r>
-      <w:r>
-        <w:rPr>
-          <w:rFonts w:cs="Times New Roman"/>
-        </w:rPr>
-        <w:t>förbättra deras e-kurser.</w:t>
-      </w:r>
-    </w:p>
-    <w:p>
-      <w:pPr>
-        <w:spacing w:line="480" w:lineRule="auto"/>
-        <w:jc w:val="both"/>
-        <w:rPr>
-          <w:rFonts w:cs="Times New Roman"/>
-        </w:rPr>
-      </w:pPr>
-    </w:p>
-    <w:p>
-      <w:pPr>
-        <w:tabs>
-          <w:tab w:val="left" w:pos="1134"/>
-        </w:tabs>
-        <w:spacing w:line="360" w:lineRule="auto"/>
-        <w:rPr>
-          <w:rFonts w:cs="Times New Roman"/>
-          <w:b/>
-          <w:sz w:val="24"/>
-          <w:szCs w:val="24"/>
-        </w:rPr>
-      </w:pPr>
-      <w:r>
-        <w:rPr>
-          <w:rFonts w:cs="Times New Roman"/>
-          <w:b/>
-          <w:sz w:val="24"/>
-          <w:szCs w:val="24"/>
-        </w:rPr>
-        <w:t>Resultat sammanfattning</w:t>
-      </w:r>
-      <w:r>
-        <w:rPr>
-          <w:rFonts w:cs="Times New Roman"/>
-          <w:b/>
-          <w:sz w:val="24"/>
-          <w:szCs w:val="24"/>
-        </w:rPr>
-        <w:t xml:space="preserve"> </w:t>
-      </w:r>
-    </w:p>
-    <w:p>
-      <w:pPr>
-        <w:spacing w:line="480" w:lineRule="auto"/>
-        <w:jc w:val="both"/>
-        <w:rPr>
-          <w:lang w:eastAsia="sv-SE"/>
-        </w:rPr>
-      </w:pPr>
-      <w:r>
-        <w:rPr>
-          <w:rFonts w:cs="Times New Roman"/>
-        </w:rPr>
-        <w:t xml:space="preserve">I denna studie </w:t>
-      </w:r>
-      <w:r>
-        <w:rPr>
-          <w:rFonts w:cs="Times New Roman"/>
-        </w:rPr>
-        <w:t xml:space="preserve">är utgångspunkten att </w:t>
-      </w:r>
-      <w:r>
-        <w:rPr>
-          <w:rFonts w:cs="Times New Roman"/>
-        </w:rPr>
-        <w:t xml:space="preserve">övergångsprocessen från Grades nuvarande pedagogiska </w:t>
-      </w:r>
-      <w:r>
-        <w:rPr>
-          <w:rFonts w:cs="Times New Roman"/>
-        </w:rPr>
-        <w:t>riktlinjer</w:t>
-      </w:r>
-      <w:r>
-        <w:rPr>
-          <w:rFonts w:cs="Times New Roman"/>
-        </w:rPr>
-        <w:t xml:space="preserve"> </w:t>
-      </w:r>
-      <w:r>
-        <w:rPr>
-          <w:rFonts w:cs="Times New Roman"/>
-        </w:rPr>
-        <w:t xml:space="preserve">till en modellbaserad strategi skulle stödjas genom att förstå hur deras befintliga </w:t>
-      </w:r>
-      <w:r>
-        <w:rPr>
-          <w:rFonts w:cs="Times New Roman"/>
-        </w:rPr>
-        <w:t>pedagogis</w:t>
-      </w:r>
-      <w:r>
-        <w:rPr>
-          <w:rFonts w:cs="Times New Roman"/>
-        </w:rPr>
-        <w:t>ka</w:t>
-      </w:r>
-      <w:r>
-        <w:rPr>
-          <w:rFonts w:cs="Times New Roman"/>
-        </w:rPr>
-        <w:t xml:space="preserve"> riktlinjer</w:t>
-      </w:r>
-      <w:r>
-        <w:rPr>
-          <w:rFonts w:cs="Times New Roman"/>
-        </w:rPr>
-        <w:t xml:space="preserve"> passar in i </w:t>
-      </w:r>
-      <w:r>
-        <w:rPr>
-          <w:rFonts w:cs="Times New Roman"/>
-        </w:rPr>
-        <w:t xml:space="preserve">de pedagogiska perspektiven (Associativ, </w:t>
-      </w:r>
-      <w:r>
-        <w:rPr>
-          <w:rFonts w:cs="Times New Roman"/>
-        </w:rPr>
-        <w:t>Kognitivt</w:t>
-      </w:r>
-      <w:r>
-        <w:rPr>
-          <w:rFonts w:cs="Times New Roman"/>
-        </w:rPr>
-        <w:t xml:space="preserve"> och S</w:t>
-      </w:r>
-      <w:r>
-        <w:rPr>
-          <w:rFonts w:cs="Times New Roman"/>
-        </w:rPr>
-        <w:t>ociokulturellt)</w:t>
-      </w:r>
-      <w:r>
-        <w:rPr>
-          <w:rFonts w:cs="Times New Roman"/>
-        </w:rPr>
-        <w:t xml:space="preserve">. </w:t>
-      </w:r>
-      <w:r>
-        <w:rPr>
-          <w:rFonts w:cs="Times New Roman"/>
-        </w:rPr>
-        <w:t>För att utvärdera detta jämförde</w:t>
-      </w:r>
-      <w:r>
-        <w:rPr>
-          <w:rFonts w:cs="Times New Roman"/>
-        </w:rPr>
-        <w:t>s</w:t>
-      </w:r>
-      <w:r>
-        <w:rPr>
-          <w:rFonts w:cs="Times New Roman"/>
-        </w:rPr>
-        <w:t xml:space="preserve"> Grades nuvarande pedagogiska </w:t>
-      </w:r>
-      <w:r>
-        <w:rPr>
-          <w:rFonts w:cs="Times New Roman"/>
-        </w:rPr>
-        <w:t>riktlinjer</w:t>
-      </w:r>
-      <w:r>
-        <w:rPr>
-          <w:rFonts w:cs="Times New Roman"/>
-        </w:rPr>
-        <w:t xml:space="preserve"> </w:t>
-      </w:r>
-      <w:r>
-        <w:rPr>
-          <w:rFonts w:cs="Times New Roman"/>
-        </w:rPr>
-        <w:t>med en representativ modell (DIM, KLM, ATM) från vart och ett av de tre pedagogiska perspekti</w:t>
-      </w:r>
-      <w:r>
-        <w:rPr>
-          <w:rFonts w:cs="Times New Roman"/>
-        </w:rPr>
-        <w:t>ven. Resultatet visade att det A</w:t>
-      </w:r>
-      <w:r>
-        <w:rPr>
-          <w:rFonts w:cs="Times New Roman"/>
-        </w:rPr>
-        <w:t xml:space="preserve">ssociativa perspektivet är lämpligast </w:t>
-      </w:r>
-      <w:r>
-        <w:rPr>
-          <w:rFonts w:cs="Times New Roman"/>
-        </w:rPr>
-        <w:t xml:space="preserve">för </w:t>
-      </w:r>
-      <w:r>
-        <w:rPr>
-          <w:rFonts w:cs="Times New Roman"/>
-        </w:rPr>
-        <w:t xml:space="preserve">att representera Grades aktuella pedagogiska </w:t>
-      </w:r>
-      <w:r>
-        <w:rPr>
-          <w:rFonts w:cs="Times New Roman"/>
-        </w:rPr>
-        <w:t>riktlinjer</w:t>
-      </w:r>
-      <w:r>
-        <w:rPr>
-          <w:rFonts w:cs="Times New Roman"/>
-        </w:rPr>
-        <w:t xml:space="preserve"> </w:t>
-      </w:r>
-      <w:r>
-        <w:rPr>
-          <w:rFonts w:cs="Times New Roman"/>
-        </w:rPr>
-        <w:t>samt</w:t>
-      </w:r>
-      <w:r>
-        <w:rPr>
-          <w:rFonts w:cs="Times New Roman"/>
-        </w:rPr>
-        <w:t xml:space="preserve"> att DIM hade en bättre prestation jämfört med </w:t>
-      </w:r>
-      <w:r>
-        <w:rPr>
-          <w:rFonts w:cs="Times New Roman"/>
-        </w:rPr>
-        <w:t>KLM och ATM</w:t>
-      </w:r>
-      <w:r>
-        <w:rPr>
-          <w:rFonts w:cs="Times New Roman"/>
-        </w:rPr>
-        <w:t xml:space="preserve">. </w:t>
-      </w:r>
-      <w:r>
-        <w:rPr>
-          <w:rFonts w:cs="Times New Roman"/>
-        </w:rPr>
-        <w:t>DIM-</w:t>
-      </w:r>
-      <w:r>
-        <w:rPr>
-          <w:rFonts w:cs="Times New Roman"/>
-        </w:rPr>
-        <w:t>resultaten tyder på att den modell</w:t>
-      </w:r>
-      <w:r>
-        <w:rPr>
-          <w:rFonts w:cs="Times New Roman"/>
-        </w:rPr>
-        <w:t>en</w:t>
-      </w:r>
-      <w:r>
-        <w:rPr>
-          <w:rFonts w:cs="Times New Roman"/>
-        </w:rPr>
-        <w:t xml:space="preserve"> skulle representera en utgångspunkt för att fortsätta undersöka vilka modeller som skulle kunna </w:t>
-      </w:r>
-      <w:r>
-        <w:rPr>
-          <w:rFonts w:cs="Times New Roman"/>
-        </w:rPr>
-        <w:lastRenderedPageBreak/>
-        <w:t>impl</w:t>
-      </w:r>
-      <w:r>
-        <w:rPr>
-          <w:rFonts w:cs="Times New Roman"/>
-        </w:rPr>
-        <w:t xml:space="preserve">ementeras i framtiden på Grade. </w:t>
-      </w:r>
-      <w:r>
-        <w:rPr>
-          <w:rFonts w:cs="Times New Roman"/>
-        </w:rPr>
-        <w:t>För</w:t>
-      </w:r>
-      <w:r>
-        <w:rPr>
-          <w:rFonts w:cs="Times New Roman"/>
-        </w:rPr>
-        <w:t xml:space="preserve"> att </w:t>
-      </w:r>
-      <w:r>
-        <w:rPr>
-          <w:rFonts w:cs="Times New Roman"/>
-        </w:rPr>
-        <w:t>förstå</w:t>
-      </w:r>
-      <w:r>
-        <w:rPr>
-          <w:rFonts w:cs="Times New Roman"/>
-        </w:rPr>
-        <w:t xml:space="preserve"> </w:t>
-      </w:r>
-      <w:r>
-        <w:rPr>
-          <w:rFonts w:cs="Times New Roman"/>
-        </w:rPr>
-        <w:t>för och- nackdelar</w:t>
-      </w:r>
-      <w:r>
-        <w:rPr>
-          <w:rFonts w:cs="Times New Roman"/>
-        </w:rPr>
-        <w:t xml:space="preserve"> </w:t>
-      </w:r>
-      <w:r>
-        <w:rPr>
-          <w:rFonts w:cs="Times New Roman"/>
-        </w:rPr>
-        <w:t xml:space="preserve">med Grades nuvarande pedagogiska </w:t>
-      </w:r>
-      <w:r>
-        <w:rPr>
-          <w:rFonts w:cs="Times New Roman"/>
-        </w:rPr>
-        <w:t>riktlinjer</w:t>
-      </w:r>
-      <w:r>
-        <w:rPr>
-          <w:rFonts w:cs="Times New Roman"/>
-        </w:rPr>
-        <w:t xml:space="preserve">, utvärderades fyra av Grades tidigare </w:t>
-      </w:r>
-      <w:r>
-        <w:rPr>
-          <w:rFonts w:cs="Times New Roman"/>
-        </w:rPr>
-        <w:t xml:space="preserve">kurser </w:t>
-      </w:r>
-      <w:r>
-        <w:rPr>
-          <w:rFonts w:cs="Times New Roman"/>
-        </w:rPr>
-        <w:t xml:space="preserve">enligt DIM’s riktlinjer. Utvärderingen hittade </w:t>
-      </w:r>
-      <w:r>
-        <w:rPr>
-          <w:lang w:eastAsia="sv-SE"/>
-        </w:rPr>
-        <w:t>variera</w:t>
-      </w:r>
-      <w:r>
-        <w:rPr>
-          <w:lang w:eastAsia="sv-SE"/>
-        </w:rPr>
-        <w:t>n</w:t>
-      </w:r>
-      <w:r>
-        <w:rPr>
-          <w:lang w:eastAsia="sv-SE"/>
-        </w:rPr>
-        <w:t xml:space="preserve">de </w:t>
-      </w:r>
-      <w:r>
-        <w:rPr>
-          <w:lang w:eastAsia="sv-SE"/>
-        </w:rPr>
-        <w:t xml:space="preserve">resultat </w:t>
-      </w:r>
-      <w:r>
-        <w:rPr>
-          <w:lang w:eastAsia="sv-SE"/>
-        </w:rPr>
-        <w:t>beroende på vi</w:t>
-      </w:r>
-      <w:r>
-        <w:rPr>
-          <w:lang w:eastAsia="sv-SE"/>
-        </w:rPr>
-        <w:t>lke</w:t>
-      </w:r>
-      <w:r>
-        <w:rPr>
-          <w:lang w:eastAsia="sv-SE"/>
-        </w:rPr>
-        <w:t>n</w:t>
-      </w:r>
-      <w:r>
-        <w:rPr>
-          <w:lang w:eastAsia="sv-SE"/>
-        </w:rPr>
-        <w:t xml:space="preserve"> </w:t>
-      </w:r>
-      <w:r>
-        <w:rPr>
-          <w:lang w:eastAsia="sv-SE"/>
-        </w:rPr>
-        <w:t>modell</w:t>
-      </w:r>
-      <w:r>
-        <w:rPr>
-          <w:lang w:eastAsia="sv-SE"/>
-        </w:rPr>
-        <w:t>-</w:t>
-      </w:r>
-      <w:r>
-        <w:rPr>
-          <w:lang w:eastAsia="sv-SE"/>
-        </w:rPr>
-        <w:t>fas</w:t>
-      </w:r>
-      <w:r>
-        <w:rPr>
-          <w:lang w:eastAsia="sv-SE"/>
-        </w:rPr>
-        <w:t xml:space="preserve"> som evaluerades och</w:t>
-      </w:r>
-      <w:r>
-        <w:rPr>
-          <w:lang w:eastAsia="sv-SE"/>
-        </w:rPr>
-        <w:t xml:space="preserve"> </w:t>
-      </w:r>
-      <w:r>
-        <w:rPr>
-          <w:lang w:eastAsia="sv-SE"/>
-        </w:rPr>
-        <w:t xml:space="preserve">visar att </w:t>
-      </w:r>
-      <w:r>
-        <w:rPr>
-          <w:i/>
-          <w:lang w:eastAsia="sv-SE"/>
-        </w:rPr>
-        <w:t>Presentations</w:t>
-      </w:r>
-      <w:r>
-        <w:rPr>
-          <w:lang w:eastAsia="sv-SE"/>
-        </w:rPr>
-        <w:t>-</w:t>
-      </w:r>
-      <w:r>
-        <w:rPr>
-          <w:lang w:eastAsia="sv-SE"/>
-        </w:rPr>
-        <w:t xml:space="preserve">fasen hade den högsta prestandan i de utvärderade kurserna, samtidigt som </w:t>
-      </w:r>
-      <w:r>
-        <w:rPr>
-          <w:i/>
-          <w:lang w:eastAsia="sv-SE"/>
-        </w:rPr>
-        <w:t>Bedömning och Utvärderings</w:t>
-      </w:r>
-      <w:r>
-        <w:rPr>
-          <w:lang w:eastAsia="sv-SE"/>
-        </w:rPr>
-        <w:t>-</w:t>
-      </w:r>
-      <w:r>
-        <w:rPr>
-          <w:lang w:eastAsia="sv-SE"/>
-        </w:rPr>
-        <w:t>fasen visar</w:t>
-      </w:r>
-      <w:r>
-        <w:rPr>
-          <w:lang w:eastAsia="sv-SE"/>
-        </w:rPr>
-        <w:t xml:space="preserve"> de största</w:t>
-      </w:r>
-      <w:r>
-        <w:rPr>
-          <w:lang w:eastAsia="sv-SE"/>
-        </w:rPr>
-        <w:t xml:space="preserve"> möjligheter</w:t>
-      </w:r>
-      <w:r>
-        <w:rPr>
-          <w:lang w:eastAsia="sv-SE"/>
-        </w:rPr>
-        <w:t>na</w:t>
-      </w:r>
-      <w:r>
-        <w:rPr>
-          <w:lang w:eastAsia="sv-SE"/>
-        </w:rPr>
-        <w:t xml:space="preserve"> </w:t>
-      </w:r>
-      <w:r>
-        <w:rPr>
-          <w:lang w:eastAsia="sv-SE"/>
-        </w:rPr>
-        <w:t>för</w:t>
-      </w:r>
-      <w:r>
-        <w:rPr>
-          <w:lang w:eastAsia="sv-SE"/>
-        </w:rPr>
-        <w:t xml:space="preserve"> förbättr</w:t>
-      </w:r>
-      <w:r>
-        <w:rPr>
-          <w:lang w:eastAsia="sv-SE"/>
-        </w:rPr>
-        <w:t>ing</w:t>
-      </w:r>
-      <w:r>
-        <w:rPr>
-          <w:lang w:eastAsia="sv-SE"/>
-        </w:rPr>
-        <w:t xml:space="preserve">. I sin helhet ger resultatet från denna analys en tydlig </w:t>
-      </w:r>
-      <w:r>
-        <w:rPr>
-          <w:lang w:eastAsia="sv-SE"/>
-        </w:rPr>
-        <w:t xml:space="preserve">bild </w:t>
-      </w:r>
-      <w:r>
-        <w:rPr>
-          <w:lang w:eastAsia="sv-SE"/>
-        </w:rPr>
-        <w:t>över vilken del av kursen som skulle kunna förbättras enligt DIM</w:t>
-      </w:r>
-      <w:r>
-        <w:rPr>
-          <w:lang w:eastAsia="sv-SE"/>
-        </w:rPr>
-        <w:t>.</w:t>
-      </w:r>
-      <w:r>
-        <w:rPr>
-          <w:lang w:eastAsia="sv-SE"/>
-        </w:rPr>
-        <w:t xml:space="preserve"> </w:t>
-      </w:r>
-      <w:r>
-        <w:rPr>
-          <w:lang w:eastAsia="sv-SE"/>
-        </w:rPr>
-        <w:t>Slutligen användes</w:t>
-      </w:r>
-      <w:r>
-        <w:rPr>
-          <w:lang w:eastAsia="sv-SE"/>
-        </w:rPr>
-        <w:t xml:space="preserve"> evalueringsresultatet </w:t>
-      </w:r>
-      <w:r>
-        <w:rPr>
-          <w:lang w:eastAsia="sv-SE"/>
-        </w:rPr>
-        <w:t>f</w:t>
-      </w:r>
-      <w:r>
-        <w:rPr>
-          <w:lang w:eastAsia="sv-SE"/>
-        </w:rPr>
-        <w:t xml:space="preserve">ör att förstå om det finns </w:t>
-      </w:r>
-      <w:r>
-        <w:rPr>
-          <w:lang w:eastAsia="sv-SE"/>
-        </w:rPr>
-        <w:t xml:space="preserve">specifika </w:t>
-      </w:r>
-      <w:r>
-        <w:rPr>
-          <w:lang w:eastAsia="sv-SE"/>
-        </w:rPr>
-        <w:t xml:space="preserve">krav </w:t>
-      </w:r>
-      <w:r>
-        <w:rPr>
-          <w:lang w:eastAsia="sv-SE"/>
-        </w:rPr>
-        <w:t xml:space="preserve">från enskilda kurser </w:t>
-      </w:r>
-      <w:r>
-        <w:rPr>
-          <w:lang w:eastAsia="sv-SE"/>
-        </w:rPr>
-        <w:t xml:space="preserve">som kan </w:t>
-      </w:r>
-      <w:r>
-        <w:rPr>
-          <w:lang w:eastAsia="sv-SE"/>
-        </w:rPr>
-        <w:t>förhindra införande av en särskild pedagogisk modell hos Grade</w:t>
-      </w:r>
-      <w:r>
-        <w:rPr>
-          <w:lang w:eastAsia="sv-SE"/>
-        </w:rPr>
-        <w:t xml:space="preserve">. </w:t>
-      </w:r>
-      <w:r>
-        <w:rPr>
-          <w:lang w:eastAsia="sv-SE"/>
-        </w:rPr>
-        <w:t>Resultatet visade att det var</w:t>
-      </w:r>
-      <w:r>
-        <w:rPr>
-          <w:lang w:eastAsia="sv-SE"/>
-        </w:rPr>
-        <w:t xml:space="preserve"> ytterst </w:t>
-      </w:r>
-      <w:r>
-        <w:rPr>
-          <w:lang w:eastAsia="sv-SE"/>
-        </w:rPr>
-        <w:t xml:space="preserve">liten </w:t>
-      </w:r>
-      <w:r>
-        <w:rPr>
-          <w:lang w:eastAsia="sv-SE"/>
-        </w:rPr>
-        <w:t>skillnad mellan de</w:t>
-      </w:r>
-      <w:r>
-        <w:rPr>
-          <w:lang w:eastAsia="sv-SE"/>
-        </w:rPr>
-        <w:t xml:space="preserve"> pedagogiska kraven från de</w:t>
-      </w:r>
-      <w:r>
-        <w:rPr>
-          <w:lang w:eastAsia="sv-SE"/>
-        </w:rPr>
-        <w:t xml:space="preserve"> evaluerade kurser</w:t>
-      </w:r>
-      <w:r>
-        <w:rPr>
-          <w:lang w:eastAsia="sv-SE"/>
-        </w:rPr>
-        <w:t>na</w:t>
-      </w:r>
-      <w:r>
-        <w:rPr>
-          <w:lang w:eastAsia="sv-SE"/>
-        </w:rPr>
-        <w:t>, vilket</w:t>
-      </w:r>
-      <w:r>
-        <w:rPr>
-          <w:lang w:eastAsia="sv-SE"/>
-        </w:rPr>
-        <w:t xml:space="preserve"> tyder på att det inte är nödvändigt att utvärdera en anpassad pedagogisk strategi/modell för varje kurs.</w:t>
-      </w:r>
-    </w:p>
-    <w:p>
-      <w:pPr>
-        <w:pStyle w:val="Heading11"/>
-      </w:pPr>
-      <w:bookmarkStart w:id="6" w:name="_Toc391456181"/>
-      <w:bookmarkStart w:id="7" w:name="_Toc401327937"/>
-      <w:bookmarkEnd w:id="6"/>
-      <w:r>
-        <w:t>Metod</w:t>
-      </w:r>
-      <w:bookmarkStart w:id="8" w:name="_Toc391456182"/>
-      <w:bookmarkStart w:id="9" w:name="_Toc401327938"/>
-      <w:bookmarkEnd w:id="7"/>
+        <w:t>Framtagande av intervju frågor</w:t>
+      </w:r>
       <w:bookmarkEnd w:id="8"/>
-    </w:p>
-    <w:p>
-      <w:pPr>
-        <w:tabs>
-          <w:tab w:val="left" w:pos="1134"/>
-        </w:tabs>
-        <w:spacing w:line="360" w:lineRule="auto"/>
-        <w:rPr>
-          <w:rFonts w:cs="Times New Roman"/>
-          <w:b/>
-          <w:sz w:val="24"/>
-          <w:szCs w:val="24"/>
-        </w:rPr>
-      </w:pPr>
-      <w:r>
-        <w:rPr>
-          <w:rFonts w:cs="Times New Roman"/>
-          <w:b/>
-          <w:sz w:val="24"/>
-          <w:szCs w:val="24"/>
-        </w:rPr>
-        <w:t>Framtagande av intervju frågor</w:t>
-      </w:r>
-      <w:bookmarkEnd w:id="9"/>
     </w:p>
     <w:p>
       <w:pPr>
@@ -5910,7 +5909,13 @@
       </w:r>
       <w:r>
         <w:lastRenderedPageBreak/>
-        <w:t xml:space="preserve">modeller olämpliga att använda. Dessa kriterier var modeller som hindrar arbetet med ett stort nätverk med diverse verksamhetsområden eller modeller som kräver </w:t>
+        <w:t>modeller olämpliga att använda. Dessa kriterier var</w:t>
+      </w:r>
+      <w:r>
+        <w:t>,</w:t>
+      </w:r>
+      <w:r>
+        <w:t xml:space="preserve"> modeller som hindrar arbetet med ett stort nätverk med diverse verksamhetsområden eller modeller som kräver </w:t>
       </w:r>
       <w:r>
         <w:t>en</w:t>
@@ -6057,7 +6062,7 @@
         <w:t xml:space="preserve">sedan </w:t>
       </w:r>
       <w:r>
-        <w:t>frågekonstruktioner</w:t>
+        <w:t>intervjufrågor</w:t>
       </w:r>
       <w:r>
         <w:t xml:space="preserve"> </w:t>
@@ -6117,13 +6122,10 @@
         <w:t xml:space="preserve"> </w:t>
       </w:r>
       <w:r>
-        <w:t>Frågekonstruktioner</w:t>
-      </w:r>
-      <w:r>
-        <w:t>na</w:t>
-      </w:r>
-      <w:r>
-        <w:t xml:space="preserve"> i intervjun var designade att bli bedömd</w:t>
+        <w:t>Intervjufrågorna</w:t>
+      </w:r>
+      <w:r>
+        <w:t xml:space="preserve"> var designade att bli bedömd</w:t>
       </w:r>
       <w:r>
         <w:t>a</w:t>
@@ -6212,11 +6214,9 @@
       <w:r>
         <w:t xml:space="preserve">a </w:t>
       </w:r>
-      <w:proofErr w:type="gramStart"/>
-      <w:r>
-        <w:t>modell</w:t>
-      </w:r>
-      <w:proofErr w:type="gramEnd"/>
+      <w:r>
+        <w:t>modellen</w:t>
+      </w:r>
       <w:r>
         <w:t xml:space="preserve"> </w:t>
       </w:r>
@@ -6316,149 +6316,146 @@
         </w:tabs>
         <w:spacing w:line="480" w:lineRule="auto"/>
         <w:jc w:val="both"/>
-      </w:pPr>
-      <w:r>
-        <w:t xml:space="preserve">Intervjun skedde på Grades kontor i Stockholm i en tyst lokal utan </w:t>
-      </w:r>
-      <w:r>
-        <w:t>störningsmöjligheter</w:t>
-      </w:r>
-      <w:r>
-        <w:t xml:space="preserve">. Intervjun började med att förklara </w:t>
-      </w:r>
-      <w:r>
-        <w:t>för</w:t>
-      </w:r>
-      <w:r>
-        <w:t xml:space="preserve"> respondenten </w:t>
-      </w:r>
-      <w:r>
-        <w:t>att frågekonstrukt</w:t>
-      </w:r>
-      <w:r>
-        <w:t>ionerna skulle ställas en i tag</w:t>
-      </w:r>
-      <w:r>
-        <w:t xml:space="preserve">et </w:t>
-      </w:r>
-      <w:r>
-        <w:t>och besvaras enligt bedömningsskala</w:t>
-      </w:r>
-      <w:r>
-        <w:t>n</w:t>
-      </w:r>
-      <w:r>
-        <w:t>.</w:t>
-      </w:r>
-      <w:r>
-        <w:t xml:space="preserve"> </w:t>
-      </w:r>
-      <w:r>
-        <w:t xml:space="preserve">Bedömningsskalan förklarades </w:t>
-      </w:r>
-      <w:r>
-        <w:t xml:space="preserve">också </w:t>
-      </w:r>
-      <w:r>
-        <w:t>för respondenten. Respondenten var</w:t>
-      </w:r>
-      <w:r>
-        <w:t xml:space="preserve"> informerad</w:t>
-      </w:r>
-      <w:r>
-        <w:t xml:space="preserve"> om</w:t>
-      </w:r>
-      <w:r>
-        <w:t xml:space="preserve"> </w:t>
-      </w:r>
-      <w:r>
-        <w:t>att de hade möjlighet att fråga efter ytterligare förklaring</w:t>
-      </w:r>
-      <w:r>
-        <w:t xml:space="preserve"> </w:t>
-      </w:r>
-      <w:r>
-        <w:t>vid</w:t>
-      </w:r>
-      <w:r>
-        <w:t xml:space="preserve"> oklarheter i frågekonstruktionen. Frågekonstruktionerna där respondenten bad om </w:t>
-      </w:r>
-      <w:r>
-        <w:t>ytterligare</w:t>
-      </w:r>
-      <w:r>
-        <w:t xml:space="preserve"> förklaring</w:t>
-      </w:r>
-      <w:r>
-        <w:t>,</w:t>
-      </w:r>
-      <w:r>
-        <w:t xml:space="preserve"> </w:t>
-      </w:r>
-      <w:r>
-        <w:t>samt</w:t>
-      </w:r>
-      <w:r>
-        <w:t xml:space="preserve"> den förklaring som gavs</w:t>
-      </w:r>
-      <w:r>
-        <w:t>,</w:t>
-      </w:r>
-      <w:r>
-        <w:t xml:space="preserve"> är inkluderade i Bilaga 2.</w:t>
-      </w:r>
-      <w:r>
-        <w:t xml:space="preserve"> För att säkerställa att ingen del av Grades pedagogiska riktlinjer hade missats i frågekonstruktionerna, </w:t>
-      </w:r>
-      <w:r>
         <w:rPr>
           <w:rFonts w:eastAsia="Times New Roman" w:cs="Times New Roman"/>
           <w:lang w:eastAsia="sv-SE"/>
         </w:rPr>
-        <w:t>avslutades intervjun med en öppen fråga där respondenten hade möjligheten att bidra med ytterligare information angående riktlinjerna om de kände att något saknades.</w:t>
+      </w:pPr>
+      <w:r>
+        <w:t xml:space="preserve">Intervjun skedde på Grades kontor i Stockholm i en tyst lokal utan </w:t>
+      </w:r>
+      <w:r>
+        <w:t>störningsmöjligheter</w:t>
+      </w:r>
+      <w:r>
+        <w:t xml:space="preserve">. Intervjun började med att förklara </w:t>
+      </w:r>
+      <w:r>
+        <w:t>för</w:t>
+      </w:r>
+      <w:r>
+        <w:t xml:space="preserve"> respondenten </w:t>
+      </w:r>
+      <w:r>
+        <w:t xml:space="preserve">att </w:t>
+      </w:r>
+      <w:r>
+        <w:t xml:space="preserve">intervjufrågorna </w:t>
+      </w:r>
+      <w:r>
+        <w:t>skulle ställas en i tag</w:t>
+      </w:r>
+      <w:r>
+        <w:t xml:space="preserve">et </w:t>
+      </w:r>
+      <w:r>
+        <w:t>och besvaras enligt bedömningsskala</w:t>
+      </w:r>
+      <w:r>
+        <w:t>n</w:t>
+      </w:r>
+      <w:r>
+        <w:t>.</w:t>
+      </w:r>
+      <w:r>
+        <w:t xml:space="preserve"> </w:t>
+      </w:r>
+      <w:r>
+        <w:t xml:space="preserve">Bedömningsskalan förklarades </w:t>
+      </w:r>
+      <w:r>
+        <w:t xml:space="preserve">också </w:t>
+      </w:r>
+      <w:r>
+        <w:t>för respondenten. Respondenten var</w:t>
+      </w:r>
+      <w:r>
+        <w:t xml:space="preserve"> informerad</w:t>
+      </w:r>
+      <w:r>
+        <w:t xml:space="preserve"> om</w:t>
+      </w:r>
+      <w:r>
+        <w:t xml:space="preserve"> </w:t>
+      </w:r>
+      <w:r>
+        <w:t>att de hade möjlighet att fråga efter ytterligare förklaring</w:t>
+      </w:r>
+      <w:r>
+        <w:t xml:space="preserve"> </w:t>
+      </w:r>
+      <w:r>
+        <w:t>vid</w:t>
+      </w:r>
+      <w:r>
+        <w:t xml:space="preserve"> oklarheter i </w:t>
+      </w:r>
+      <w:r>
+        <w:t>intervjufrågorna</w:t>
+      </w:r>
+      <w:r>
+        <w:t xml:space="preserve">. </w:t>
+      </w:r>
+      <w:r>
+        <w:t xml:space="preserve">Intervjufrågorna </w:t>
+      </w:r>
+      <w:r>
+        <w:t xml:space="preserve">där respondenten bad om </w:t>
+      </w:r>
+      <w:r>
+        <w:t>ytterligare</w:t>
+      </w:r>
+      <w:r>
+        <w:t xml:space="preserve"> förklaring</w:t>
+      </w:r>
+      <w:r>
+        <w:t>,</w:t>
+      </w:r>
+      <w:r>
+        <w:t xml:space="preserve"> </w:t>
+      </w:r>
+      <w:r>
+        <w:t>samt</w:t>
+      </w:r>
+      <w:r>
+        <w:t xml:space="preserve"> den förklaring som gavs</w:t>
+      </w:r>
+      <w:r>
+        <w:t>,</w:t>
+      </w:r>
+      <w:r>
+        <w:t xml:space="preserve"> är inkluderade i Bilaga 2.</w:t>
+      </w:r>
+      <w:r>
+        <w:t xml:space="preserve"> För att säkerställa att ingen del av Grades pedagogiska riktlinjer hade missats i </w:t>
+      </w:r>
+      <w:r>
+        <w:t>intervjufrågorna</w:t>
+      </w:r>
+      <w:r>
+        <w:t xml:space="preserve">, </w:t>
       </w:r>
       <w:r>
         <w:rPr>
           <w:rFonts w:eastAsia="Times New Roman" w:cs="Times New Roman"/>
           <w:lang w:eastAsia="sv-SE"/>
         </w:rPr>
-        <w:t xml:space="preserve"> Ingen ytterligare information gavs av respondenten vid detta moment.</w:t>
+        <w:t>avslutades intervjun med en öppen fråga där respondenten hade möjligheten att bidra med ytterligare information angående riktlinjerna om de kände att något saknades.</w:t>
       </w:r>
       <w:r>
         <w:rPr>
           <w:rFonts w:eastAsia="Times New Roman" w:cs="Times New Roman"/>
           <w:lang w:eastAsia="sv-SE"/>
         </w:rPr>
+        <w:t xml:space="preserve"> Ingen ytterligare information gavs av respondenten vid detta moment.</w:t>
+      </w:r>
+      <w:r>
+        <w:rPr>
+          <w:rFonts w:eastAsia="Times New Roman" w:cs="Times New Roman"/>
+          <w:lang w:eastAsia="sv-SE"/>
+        </w:rPr>
         <w:t xml:space="preserve"> Respondenten gav sitt godkännande att använda sina intervjusvar i denna studie.</w:t>
       </w:r>
-    </w:p>
-    <w:p>
-      <w:pPr>
-        <w:tabs>
-          <w:tab w:val="left" w:pos="1134"/>
-        </w:tabs>
-        <w:spacing w:line="360" w:lineRule="auto"/>
-        <w:rPr>
-          <w:rFonts w:cs="Times New Roman"/>
-          <w:b/>
-          <w:sz w:val="24"/>
-          <w:szCs w:val="24"/>
-        </w:rPr>
-      </w:pPr>
-      <w:bookmarkStart w:id="10" w:name="_Toc391456183"/>
-      <w:bookmarkStart w:id="11" w:name="_Toc401327939"/>
-      <w:r>
-        <w:rPr>
-          <w:rFonts w:cs="Times New Roman"/>
-          <w:b/>
-          <w:sz w:val="24"/>
-          <w:szCs w:val="24"/>
-        </w:rPr>
-        <w:lastRenderedPageBreak/>
-        <w:t>Utvärdering</w:t>
-      </w:r>
-      <w:bookmarkEnd w:id="10"/>
-      <w:bookmarkEnd w:id="11"/>
     </w:p>
     <w:p>
       <w:pPr>
@@ -6467,6 +6464,43 @@
         </w:tabs>
         <w:spacing w:line="480" w:lineRule="auto"/>
         <w:jc w:val="both"/>
+      </w:pPr>
+    </w:p>
+    <w:p>
+      <w:pPr>
+        <w:tabs>
+          <w:tab w:val="left" w:pos="1134"/>
+        </w:tabs>
+        <w:spacing w:line="360" w:lineRule="auto"/>
+        <w:rPr>
+          <w:rFonts w:cs="Times New Roman"/>
+          <w:b/>
+          <w:sz w:val="24"/>
+          <w:szCs w:val="24"/>
+        </w:rPr>
+      </w:pPr>
+      <w:bookmarkStart w:id="9" w:name="_Toc391456183"/>
+      <w:bookmarkStart w:id="10" w:name="_Toc401327939"/>
+      <w:r>
+        <w:rPr>
+          <w:rFonts w:cs="Times New Roman"/>
+          <w:b/>
+          <w:sz w:val="24"/>
+          <w:szCs w:val="24"/>
+        </w:rPr>
+        <w:lastRenderedPageBreak/>
+        <w:t>Utvärdering</w:t>
+      </w:r>
+      <w:bookmarkEnd w:id="9"/>
+      <w:bookmarkEnd w:id="10"/>
+    </w:p>
+    <w:p>
+      <w:pPr>
+        <w:tabs>
+          <w:tab w:val="left" w:pos="1134"/>
+        </w:tabs>
+        <w:spacing w:line="480" w:lineRule="auto"/>
+        <w:jc w:val="both"/>
         <w:rPr>
           <w:rFonts w:eastAsia="Times New Roman" w:cs="Times New Roman"/>
           <w:lang w:eastAsia="sv-SE"/>
@@ -6825,23 +6859,21 @@
           <w:rFonts w:eastAsia="Times New Roman" w:cs="Times New Roman"/>
           <w:lang w:eastAsia="sv-SE"/>
         </w:rPr>
-        <w:t xml:space="preserve"> av en enskild person</w:t>
+        <w:t xml:space="preserve"> av </w:t>
       </w:r>
       <w:r>
         <w:rPr>
           <w:rFonts w:eastAsia="Times New Roman" w:cs="Times New Roman"/>
           <w:lang w:eastAsia="sv-SE"/>
         </w:rPr>
-        <w:t xml:space="preserve"> med hjälp av de 17 påståendena. </w:t>
-      </w:r>
-      <w:bookmarkStart w:id="12" w:name="_GoBack"/>
-      <w:bookmarkEnd w:id="12"/>
+        <w:t>studiens ledare</w:t>
+      </w:r>
       <w:r>
         <w:rPr>
           <w:rFonts w:eastAsia="Times New Roman" w:cs="Times New Roman"/>
           <w:lang w:eastAsia="sv-SE"/>
         </w:rPr>
-        <w:t>Resultatet analyserades genom att använda</w:t>
+        <w:t xml:space="preserve"> med hjälp av de 17 påståendena. Resultatet analyserades genom att använda</w:t>
       </w:r>
       <w:r>
         <w:rPr>
@@ -6953,13 +6985,13 @@
       <w:pPr>
         <w:pStyle w:val="Heading11"/>
       </w:pPr>
-      <w:bookmarkStart w:id="13" w:name="_Toc391456184"/>
-      <w:bookmarkStart w:id="14" w:name="_Toc401327940"/>
-      <w:bookmarkEnd w:id="13"/>
+      <w:bookmarkStart w:id="11" w:name="_Toc391456184"/>
+      <w:bookmarkStart w:id="12" w:name="_Toc401327940"/>
+      <w:bookmarkEnd w:id="11"/>
       <w:r>
         <w:t>Resultat</w:t>
       </w:r>
-      <w:bookmarkEnd w:id="14"/>
+      <w:bookmarkEnd w:id="12"/>
     </w:p>
     <w:p>
       <w:pPr>
@@ -7145,10 +7177,10 @@
         <w:t xml:space="preserve"> skapades </w:t>
       </w:r>
       <w:r>
-        <w:t>frågekonstruktioner</w:t>
-      </w:r>
-      <w:r>
-        <w:t xml:space="preserve"> som presenterades på interv</w:t>
+        <w:t xml:space="preserve">intervjufrågor </w:t>
+      </w:r>
+      <w:r>
+        <w:t>som presenterades på interv</w:t>
       </w:r>
       <w:r>
         <w:t>ju</w:t>
@@ -7272,7 +7304,13 @@
         <w:t xml:space="preserve">samtliga </w:t>
       </w:r>
       <w:r>
-        <w:t xml:space="preserve">fall (Figur 1b). KLM, som hade en medelpoäng strax under DIM, skulle nästan bedömts som lika anpassande som DIM om det inte var för </w:t>
+        <w:t>fall (Figur 1b). KLM, som hade en medelpoäng strax under DIM, s</w:t>
+      </w:r>
+      <w:r>
+        <w:t xml:space="preserve">kulle nästan bedömts som lika </w:t>
+      </w:r>
+      <w:r>
+        <w:t xml:space="preserve">passande som DIM om det inte var för </w:t>
       </w:r>
       <w:r>
         <w:t xml:space="preserve">elementet </w:t>
@@ -7395,9 +7433,9 @@
           <w:lang w:val="en-US" w:eastAsia="en-US"/>
         </w:rPr>
         <w:drawing>
-          <wp:inline distT="0" distB="0" distL="0" distR="0" wp14:anchorId="2F3806C5" wp14:editId="245E98D7">
-            <wp:extent cx="5760720" cy="3316798"/>
-            <wp:effectExtent l="0" t="0" r="5080" b="10795"/>
+          <wp:inline distT="0" distB="0" distL="0" distR="0" wp14:anchorId="2F3806C5" wp14:editId="648758C4">
+            <wp:extent cx="5760719" cy="3316798"/>
+            <wp:effectExtent l="0" t="0" r="5715" b="10795"/>
             <wp:docPr id="2" name="Bildobjekt 2"/>
             <wp:cNvGraphicFramePr>
               <a:graphicFrameLocks xmlns:a="http://schemas.openxmlformats.org/drawingml/2006/main" noChangeAspect="1"/>
@@ -7424,7 +7462,7 @@
                   <pic:spPr>
                     <a:xfrm>
                       <a:off x="0" y="0"/>
-                      <a:ext cx="5760720" cy="3316798"/>
+                      <a:ext cx="5760719" cy="3316798"/>
                     </a:xfrm>
                     <a:prstGeom prst="rect">
                       <a:avLst/>
@@ -7528,7 +7566,13 @@
         <w:t xml:space="preserve"> </w:t>
       </w:r>
       <w:r>
-        <w:t>de tilldelade poäng från frågekonstruktionerna,</w:t>
+        <w:t xml:space="preserve">de tilldelade poäng från </w:t>
+      </w:r>
+      <w:r>
+        <w:t>intervjufrågorna</w:t>
+      </w:r>
+      <w:r>
+        <w:t>,</w:t>
       </w:r>
       <w:r>
         <w:t xml:space="preserve"> </w:t>
@@ -7606,13 +7650,7 @@
         <w:t xml:space="preserve"> </w:t>
       </w:r>
       <w:r>
-        <w:t>frågekonstruktion</w:t>
-      </w:r>
-      <w:r>
-        <w:t>erna</w:t>
-      </w:r>
-      <w:r>
-        <w:t xml:space="preserve"> </w:t>
+        <w:t xml:space="preserve">intervjufrågorna </w:t>
       </w:r>
       <w:r>
         <w:t>i bilaga 2.</w:t>
@@ -7628,6 +7666,7 @@
     </w:p>
     <w:p>
       <w:pPr>
+        <w:spacing w:line="360" w:lineRule="auto"/>
         <w:rPr>
           <w:b/>
           <w:sz w:val="24"/>
@@ -7687,7 +7726,6 @@
         <w:jc w:val="both"/>
       </w:pPr>
       <w:r>
-        <w:lastRenderedPageBreak/>
         <w:t>F</w:t>
       </w:r>
       <w:r>
@@ -8194,7 +8232,11 @@
         <w:t xml:space="preserve">. </w:t>
       </w:r>
       <w:r>
-        <w:t>Framgångar inom dessa element skulle kunna uppnås genom t</w:t>
+        <w:t xml:space="preserve">Framgångar inom dessa </w:t>
+      </w:r>
+      <w:r>
+        <w:lastRenderedPageBreak/>
+        <w:t>element skulle kunna uppnås genom t</w:t>
       </w:r>
       <w:r>
         <w:t>illäg</w:t>
@@ -8218,11 +8260,7 @@
         <w:t>studenten</w:t>
       </w:r>
       <w:r>
-        <w:t xml:space="preserve"> ett </w:t>
-      </w:r>
-      <w:r>
-        <w:lastRenderedPageBreak/>
-        <w:t>helhets</w:t>
+        <w:t xml:space="preserve"> ett helhets</w:t>
       </w:r>
       <w:r>
         <w:t>perspektiv</w:t>
@@ -8695,7 +8733,18 @@
         <w:t>kan påverka hur anpassad</w:t>
       </w:r>
       <w:r>
-        <w:t xml:space="preserve"> DIM är. </w:t>
+        <w:t xml:space="preserve"> DIM är</w:t>
+      </w:r>
+      <w:r>
+        <w:t xml:space="preserve"> hos </w:t>
+      </w:r>
+      <w:proofErr w:type="spellStart"/>
+      <w:r>
+        <w:t>Grade</w:t>
+      </w:r>
+      <w:proofErr w:type="spellEnd"/>
+      <w:r>
+        <w:t xml:space="preserve">. </w:t>
       </w:r>
       <w:r>
         <w:t xml:space="preserve">Resultatet visar att </w:t>
@@ -8725,6 +8774,7 @@
         <w:t xml:space="preserve"> </w:t>
       </w:r>
       <w:r>
+        <w:lastRenderedPageBreak/>
         <w:t xml:space="preserve">(Figur 3a). </w:t>
       </w:r>
       <w:r>
@@ -8737,11 +8787,7 @@
         <w:t xml:space="preserve"> </w:t>
       </w:r>
       <w:r>
-        <w:t xml:space="preserve">tyder på att DIM är lika lämplig för de kurser som är </w:t>
-      </w:r>
-      <w:r>
-        <w:lastRenderedPageBreak/>
-        <w:t xml:space="preserve">observerade och </w:t>
+        <w:t xml:space="preserve">tyder på att DIM är lika lämplig för de kurser som är observerade och </w:t>
       </w:r>
       <w:r>
         <w:t xml:space="preserve">att </w:t>
@@ -8769,12 +8815,6 @@
       </w:r>
       <w:r>
         <w:t>nödvändigt.</w:t>
-      </w:r>
-      <w:r>
-        <w:t xml:space="preserve">  </w:t>
-      </w:r>
-      <w:r>
-        <w:t xml:space="preserve"> </w:t>
       </w:r>
     </w:p>
     <w:p>
@@ -9016,8 +9056,8 @@
       <w:r>
         <w:t>.</w:t>
       </w:r>
-      <w:bookmarkStart w:id="15" w:name="_Toc489811950"/>
-      <w:bookmarkStart w:id="16" w:name="_Ref489810823"/>
+      <w:bookmarkStart w:id="13" w:name="_Toc489811950"/>
+      <w:bookmarkStart w:id="14" w:name="_Ref489810823"/>
     </w:p>
     <w:p>
       <w:pPr>
@@ -9192,8 +9232,8 @@
       <w:r>
         <w:t xml:space="preserve"> </w:t>
       </w:r>
-      <w:bookmarkEnd w:id="15"/>
-      <w:bookmarkEnd w:id="16"/>
+      <w:bookmarkEnd w:id="13"/>
+      <w:bookmarkEnd w:id="14"/>
       <w:r>
         <w:t>Punkterna representerar p</w:t>
       </w:r>
@@ -9238,13 +9278,14 @@
       <w:pPr>
         <w:pStyle w:val="Heading11"/>
       </w:pPr>
-      <w:bookmarkStart w:id="17" w:name="_Toc391456185"/>
-      <w:bookmarkStart w:id="18" w:name="_Toc401327941"/>
-      <w:bookmarkEnd w:id="17"/>
-      <w:r>
+      <w:bookmarkStart w:id="15" w:name="_Toc391456185"/>
+      <w:bookmarkStart w:id="16" w:name="_Toc401327941"/>
+      <w:bookmarkEnd w:id="15"/>
+      <w:r>
+        <w:lastRenderedPageBreak/>
         <w:t>Diskussion</w:t>
       </w:r>
-      <w:bookmarkEnd w:id="18"/>
+      <w:bookmarkEnd w:id="16"/>
     </w:p>
     <w:p>
       <w:pPr>
@@ -9294,7 +9335,6 @@
         <w:t xml:space="preserve"> </w:t>
       </w:r>
       <w:r>
-        <w:lastRenderedPageBreak/>
         <w:t>befintliga</w:t>
       </w:r>
       <w:r>
@@ -9604,13 +9644,28 @@
         <w:rPr>
           <w:rFonts w:cs="Times New Roman"/>
         </w:rPr>
-        <w:t>eftersom fler frågekonstrukti</w:t>
-      </w:r>
-      <w:r>
-        <w:rPr>
-          <w:rFonts w:cs="Times New Roman"/>
-        </w:rPr>
-        <w:t>oner kan skapas.</w:t>
+        <w:t xml:space="preserve">eftersom fler </w:t>
+      </w:r>
+      <w:r>
+        <w:t xml:space="preserve">frågor </w:t>
+      </w:r>
+      <w:r>
+        <w:rPr>
+          <w:rFonts w:cs="Times New Roman"/>
+        </w:rPr>
+        <w:t xml:space="preserve">kan </w:t>
+      </w:r>
+      <w:r>
+        <w:rPr>
+          <w:rFonts w:cs="Times New Roman"/>
+        </w:rPr>
+        <w:t>ställas till flera personer</w:t>
+      </w:r>
+      <w:r>
+        <w:rPr>
+          <w:rFonts w:cs="Times New Roman"/>
+        </w:rPr>
+        <w:t>.</w:t>
       </w:r>
       <w:r>
         <w:rPr>
@@ -9652,7 +9707,13 @@
         <w:rPr>
           <w:rFonts w:cs="Times New Roman"/>
         </w:rPr>
-        <w:t>frågekonstruktioner</w:t>
+        <w:t>fråg</w:t>
+      </w:r>
+      <w:r>
+        <w:rPr>
+          <w:rFonts w:cs="Times New Roman"/>
+        </w:rPr>
+        <w:t>an</w:t>
       </w:r>
       <w:r>
         <w:rPr>
@@ -9670,49 +9731,75 @@
         <w:rPr>
           <w:rFonts w:cs="Times New Roman"/>
         </w:rPr>
-        <w:t xml:space="preserve">med en enkät, eftersom det inte finns någon chans för vidare förklaringar. Med tanke på att </w:t>
-      </w:r>
-      <w:r>
-        <w:rPr>
-          <w:rFonts w:cs="Times New Roman"/>
-        </w:rPr>
-        <w:t xml:space="preserve">frågekonstruktionerna </w:t>
-      </w:r>
-      <w:r>
-        <w:rPr>
-          <w:rFonts w:cs="Times New Roman"/>
+        <w:t xml:space="preserve">med en enkät, eftersom det inte finns någon chans för vidare förklaringar. </w:t>
+      </w:r>
+      <w:r>
+        <w:rPr>
+          <w:rFonts w:cs="Times New Roman"/>
+          <w:strike/>
+        </w:rPr>
+        <w:t xml:space="preserve">Med tanke på att </w:t>
+      </w:r>
+      <w:r>
+        <w:rPr>
+          <w:strike/>
+        </w:rPr>
+        <w:t>intervjufrågorna</w:t>
+      </w:r>
+      <w:r>
+        <w:rPr>
+          <w:rFonts w:cs="Times New Roman"/>
+          <w:strike/>
+        </w:rPr>
+        <w:t xml:space="preserve"> </w:t>
+      </w:r>
+      <w:r>
+        <w:rPr>
+          <w:rFonts w:cs="Times New Roman"/>
+          <w:strike/>
         </w:rPr>
         <w:t xml:space="preserve">utvecklades av enbart </w:t>
       </w:r>
       <w:r>
         <w:rPr>
           <w:rFonts w:cs="Times New Roman"/>
+          <w:strike/>
         </w:rPr>
         <w:t xml:space="preserve">en person bedömdes </w:t>
       </w:r>
       <w:r>
         <w:rPr>
           <w:rFonts w:cs="Times New Roman"/>
+          <w:strike/>
         </w:rPr>
         <w:t xml:space="preserve">risken </w:t>
       </w:r>
       <w:r>
         <w:rPr>
           <w:rFonts w:cs="Times New Roman"/>
+          <w:strike/>
         </w:rPr>
         <w:t>för</w:t>
       </w:r>
       <w:r>
         <w:rPr>
           <w:rFonts w:cs="Times New Roman"/>
+          <w:strike/>
         </w:rPr>
         <w:t xml:space="preserve"> missförstånd </w:t>
       </w:r>
       <w:r>
         <w:rPr>
           <w:rFonts w:cs="Times New Roman"/>
-        </w:rPr>
-        <w:t xml:space="preserve">att växa ytterligare och därmed utsågs en intervju som en mer precist metod för att uppnå de angivna målen. </w:t>
+          <w:strike/>
+        </w:rPr>
+        <w:t>att växa ytterligare och därmed utsågs en intervju som en mer precist metod för att uppnå de angivna målen.</w:t>
+      </w:r>
+      <w:r>
+        <w:rPr>
+          <w:rFonts w:cs="Times New Roman"/>
+        </w:rPr>
+        <w:t xml:space="preserve"> </w:t>
       </w:r>
       <w:r>
         <w:rPr>
@@ -9778,7 +9865,13 @@
         <w:t xml:space="preserve">endast </w:t>
       </w:r>
       <w:r>
-        <w:t>av en person och</w:t>
+        <w:t xml:space="preserve">av en </w:t>
+      </w:r>
+      <w:r>
+        <w:t>respondent</w:t>
+      </w:r>
+      <w:r>
+        <w:t xml:space="preserve"> och</w:t>
       </w:r>
       <w:r>
         <w:t xml:space="preserve"> </w:t>
@@ -9796,19 +9889,19 @@
         <w:t xml:space="preserve"> att </w:t>
       </w:r>
       <w:r>
-        <w:t>intervjusvar</w:t>
-      </w:r>
-      <w:r>
-        <w:t>en</w:t>
+        <w:t>resultatet</w:t>
       </w:r>
       <w:r>
         <w:t xml:space="preserve"> skulle vara mer </w:t>
       </w:r>
       <w:r>
-        <w:t>trovärdig</w:t>
-      </w:r>
-      <w:r>
-        <w:t xml:space="preserve"> om chansen fanns att intervjua flera personer</w:t>
+        <w:t>reliabla</w:t>
+      </w:r>
+      <w:r>
+        <w:t xml:space="preserve"> om flera personer</w:t>
+      </w:r>
+      <w:r>
+        <w:t xml:space="preserve"> kunde intervjuas</w:t>
       </w:r>
       <w:r>
         <w:t>.</w:t>
@@ -9829,6 +9922,7 @@
         <w:t xml:space="preserve">att utökat </w:t>
       </w:r>
       <w:r>
+        <w:lastRenderedPageBreak/>
         <w:t>antal frågor som korresponderar till de undersökta modeller</w:t>
       </w:r>
       <w:r>
@@ -10186,7 +10280,13 @@
         <w:t xml:space="preserve">kursgranskare </w:t>
       </w:r>
       <w:r>
-        <w:t>för att få ett mer övertygande resultat.</w:t>
+        <w:t xml:space="preserve">för att få ett mer </w:t>
+      </w:r>
+      <w:r>
+        <w:t>reliabla</w:t>
+      </w:r>
+      <w:r>
+        <w:t xml:space="preserve"> resultat.</w:t>
       </w:r>
       <w:r>
         <w:t xml:space="preserve"> I </w:t>
@@ -10294,7 +10394,13 @@
         <w:jc w:val="both"/>
       </w:pPr>
       <w:r>
-        <w:t>Det är inte nödvändigtvis att en ELF kan fungera optimalt med att bara utnyttja en</w:t>
+        <w:t xml:space="preserve">Det är inte nödvändigtvis att en ELF kan fungera optimalt </w:t>
+      </w:r>
+      <w:r>
+        <w:t>genom</w:t>
+      </w:r>
+      <w:r>
+        <w:t xml:space="preserve"> att bara utnyttja en</w:t>
       </w:r>
       <w:r>
         <w:t xml:space="preserve"> enda</w:t>
@@ -10396,6 +10502,7 @@
         <w:t xml:space="preserve">. </w:t>
       </w:r>
       <w:r>
+        <w:lastRenderedPageBreak/>
         <w:t>Trots att</w:t>
       </w:r>
       <w:r>
@@ -10532,12 +10639,12 @@
       <w:pPr>
         <w:pStyle w:val="Heading11"/>
       </w:pPr>
-      <w:bookmarkStart w:id="19" w:name="_Toc401327942"/>
+      <w:bookmarkStart w:id="17" w:name="_Toc401327942"/>
       <w:r>
         <w:lastRenderedPageBreak/>
         <w:t>Tack</w:t>
       </w:r>
-      <w:bookmarkEnd w:id="19"/>
+      <w:bookmarkEnd w:id="17"/>
     </w:p>
     <w:p>
       <w:pPr>
@@ -10594,13 +10701,13 @@
       <w:pPr>
         <w:pStyle w:val="Heading11"/>
       </w:pPr>
-      <w:bookmarkStart w:id="20" w:name="_Toc391456186"/>
-      <w:bookmarkStart w:id="21" w:name="_Toc401327943"/>
-      <w:bookmarkEnd w:id="20"/>
+      <w:bookmarkStart w:id="18" w:name="_Toc391456186"/>
+      <w:bookmarkStart w:id="19" w:name="_Toc401327943"/>
+      <w:bookmarkEnd w:id="18"/>
       <w:r>
         <w:t>Referenser</w:t>
       </w:r>
-      <w:bookmarkEnd w:id="21"/>
+      <w:bookmarkEnd w:id="19"/>
     </w:p>
     <w:p>
       <w:pPr>
@@ -11387,14 +11494,14 @@
       <w:pPr>
         <w:pStyle w:val="Heading11"/>
       </w:pPr>
-      <w:bookmarkStart w:id="22" w:name="_Toc391456187"/>
-      <w:bookmarkStart w:id="23" w:name="_Toc401327944"/>
-      <w:bookmarkEnd w:id="22"/>
+      <w:bookmarkStart w:id="20" w:name="_Toc391456187"/>
+      <w:bookmarkStart w:id="21" w:name="_Toc401327944"/>
+      <w:bookmarkEnd w:id="20"/>
       <w:r>
         <w:lastRenderedPageBreak/>
         <w:t>Bilagor</w:t>
       </w:r>
-      <w:bookmarkEnd w:id="23"/>
+      <w:bookmarkEnd w:id="21"/>
       <w:r>
         <w:t xml:space="preserve"> </w:t>
       </w:r>
@@ -13623,7 +13730,7 @@
           <w:sz w:val="16"/>
           <w:szCs w:val="16"/>
         </w:rPr>
-        <w:t xml:space="preserve">: </w:t>
+        <w:t xml:space="preserve"> 1</w:t>
       </w:r>
       <w:r>
         <w:rPr>
@@ -13633,7 +13740,7 @@
           <w:sz w:val="16"/>
           <w:szCs w:val="16"/>
         </w:rPr>
-        <w:t xml:space="preserve">Sammanställning </w:t>
+        <w:t xml:space="preserve">: </w:t>
       </w:r>
       <w:r>
         <w:rPr>
@@ -13643,6 +13750,16 @@
           <w:sz w:val="16"/>
           <w:szCs w:val="16"/>
         </w:rPr>
+        <w:t xml:space="preserve">Sammanställning </w:t>
+      </w:r>
+      <w:r>
+        <w:rPr>
+          <w:rFonts w:ascii="Verdana" w:hAnsi="Verdana" w:cs="Times New Roman"/>
+          <w:b/>
+          <w:color w:val="000000" w:themeColor="text1"/>
+          <w:sz w:val="16"/>
+          <w:szCs w:val="16"/>
+        </w:rPr>
         <w:t>av pedagogiska modeller</w:t>
       </w:r>
       <w:r>
@@ -13745,8 +13862,8 @@
           <w:color w:val="00000A"/>
         </w:rPr>
       </w:pPr>
-      <w:bookmarkStart w:id="24" w:name="_Toc391456188"/>
-      <w:bookmarkEnd w:id="24"/>
+      <w:bookmarkStart w:id="22" w:name="_Toc391456188"/>
+      <w:bookmarkEnd w:id="22"/>
       <w:r>
         <w:rPr>
           <w:rStyle w:val="IntenseEmphasis"/>
@@ -14955,7 +15072,7 @@
           <w:sz w:val="16"/>
           <w:szCs w:val="16"/>
         </w:rPr>
-        <w:t xml:space="preserve">Frågekonstruktioner indelade </w:t>
+        <w:t>Intervjufrågorna</w:t>
       </w:r>
       <w:r>
         <w:rPr>
@@ -14963,7 +15080,7 @@
           <w:sz w:val="16"/>
           <w:szCs w:val="16"/>
         </w:rPr>
-        <w:t xml:space="preserve">efter korresponderade faser, samt </w:t>
+        <w:t xml:space="preserve"> </w:t>
       </w:r>
       <w:r>
         <w:rPr>
@@ -14971,7 +15088,7 @@
           <w:sz w:val="16"/>
           <w:szCs w:val="16"/>
         </w:rPr>
-        <w:t xml:space="preserve">respondentens poäng. </w:t>
+        <w:t xml:space="preserve">indelade </w:t>
       </w:r>
       <w:r>
         <w:rPr>
@@ -14979,7 +15096,7 @@
           <w:sz w:val="16"/>
           <w:szCs w:val="16"/>
         </w:rPr>
-        <w:t xml:space="preserve">Sammanfattning av skala: 1 = </w:t>
+        <w:t xml:space="preserve">efter korresponderade faser, samt </w:t>
       </w:r>
       <w:r>
         <w:rPr>
@@ -14987,7 +15104,7 @@
           <w:sz w:val="16"/>
           <w:szCs w:val="16"/>
         </w:rPr>
-        <w:t>Inte alls viktigt</w:t>
+        <w:t xml:space="preserve">respondentens poäng. </w:t>
       </w:r>
       <w:r>
         <w:rPr>
@@ -14995,7 +15112,7 @@
           <w:sz w:val="16"/>
           <w:szCs w:val="16"/>
         </w:rPr>
-        <w:t xml:space="preserve">, 2 = </w:t>
+        <w:t xml:space="preserve">Sammanfattning av skala: 1 = </w:t>
       </w:r>
       <w:r>
         <w:rPr>
@@ -15003,7 +15120,7 @@
           <w:sz w:val="16"/>
           <w:szCs w:val="16"/>
         </w:rPr>
-        <w:t>D</w:t>
+        <w:t>Inte alls viktigt</w:t>
       </w:r>
       <w:r>
         <w:rPr>
@@ -15011,7 +15128,7 @@
           <w:sz w:val="16"/>
           <w:szCs w:val="16"/>
         </w:rPr>
-        <w:t>elvis inte</w:t>
+        <w:t xml:space="preserve">, 2 = </w:t>
       </w:r>
       <w:r>
         <w:rPr>
@@ -15019,7 +15136,7 @@
           <w:sz w:val="16"/>
           <w:szCs w:val="16"/>
         </w:rPr>
-        <w:t xml:space="preserve"> viktigt</w:t>
+        <w:t>D</w:t>
       </w:r>
       <w:r>
         <w:rPr>
@@ -15027,7 +15144,7 @@
           <w:sz w:val="16"/>
           <w:szCs w:val="16"/>
         </w:rPr>
-        <w:t xml:space="preserve">, 3 = Varken </w:t>
+        <w:t>elvis inte</w:t>
       </w:r>
       <w:r>
         <w:rPr>
@@ -15035,7 +15152,7 @@
           <w:sz w:val="16"/>
           <w:szCs w:val="16"/>
         </w:rPr>
-        <w:t xml:space="preserve">viktigt eller </w:t>
+        <w:t xml:space="preserve"> viktigt</w:t>
       </w:r>
       <w:r>
         <w:rPr>
@@ -15043,7 +15160,7 @@
           <w:sz w:val="16"/>
           <w:szCs w:val="16"/>
         </w:rPr>
-        <w:t xml:space="preserve">inte, 4 = </w:t>
+        <w:t xml:space="preserve">, 3 = Varken </w:t>
       </w:r>
       <w:r>
         <w:rPr>
@@ -15051,7 +15168,7 @@
           <w:sz w:val="16"/>
           <w:szCs w:val="16"/>
         </w:rPr>
-        <w:t>D</w:t>
+        <w:t xml:space="preserve">viktigt eller </w:t>
       </w:r>
       <w:r>
         <w:rPr>
@@ -15059,7 +15176,7 @@
           <w:sz w:val="16"/>
           <w:szCs w:val="16"/>
         </w:rPr>
-        <w:t>elvis</w:t>
+        <w:t xml:space="preserve">inte, 4 = </w:t>
       </w:r>
       <w:r>
         <w:rPr>
@@ -15067,7 +15184,7 @@
           <w:sz w:val="16"/>
           <w:szCs w:val="16"/>
         </w:rPr>
-        <w:t xml:space="preserve"> viktigt</w:t>
+        <w:t>D</w:t>
       </w:r>
       <w:r>
         <w:rPr>
@@ -15075,7 +15192,7 @@
           <w:sz w:val="16"/>
           <w:szCs w:val="16"/>
         </w:rPr>
-        <w:t xml:space="preserve">, 5 = </w:t>
+        <w:t>elvis</w:t>
       </w:r>
       <w:r>
         <w:rPr>
@@ -15083,7 +15200,7 @@
           <w:sz w:val="16"/>
           <w:szCs w:val="16"/>
         </w:rPr>
-        <w:t>Mycket viktigt</w:t>
+        <w:t xml:space="preserve"> viktigt</w:t>
       </w:r>
       <w:r>
         <w:rPr>
@@ -15091,10 +15208,26 @@
           <w:sz w:val="16"/>
           <w:szCs w:val="16"/>
         </w:rPr>
+        <w:t xml:space="preserve">, 5 = </w:t>
+      </w:r>
+      <w:r>
+        <w:rPr>
+          <w:rFonts w:ascii="Verdana" w:hAnsi="Verdana"/>
+          <w:sz w:val="16"/>
+          <w:szCs w:val="16"/>
+        </w:rPr>
+        <w:t>Mycket viktigt</w:t>
+      </w:r>
+      <w:r>
+        <w:rPr>
+          <w:rFonts w:ascii="Verdana" w:hAnsi="Verdana"/>
+          <w:sz w:val="16"/>
+          <w:szCs w:val="16"/>
+        </w:rPr>
         <w:t>.</w:t>
       </w:r>
-      <w:bookmarkStart w:id="25" w:name="_Toc391456189"/>
-      <w:bookmarkEnd w:id="25"/>
+      <w:bookmarkStart w:id="23" w:name="_Toc391456189"/>
+      <w:bookmarkEnd w:id="23"/>
     </w:p>
     <w:p>
       <w:pPr>
@@ -16206,7 +16339,7 @@
           <w:rPr>
             <w:noProof/>
           </w:rPr>
-          <w:t>8</w:t>
+          <w:t>6</w:t>
         </w:r>
         <w:r>
           <w:fldChar w:fldCharType="end"/>
@@ -23252,7 +23385,7 @@
 </file>
 
 <file path=customXml/itemProps1.xml><?xml version="1.0" encoding="utf-8"?>
-<ds:datastoreItem xmlns:ds="http://schemas.openxmlformats.org/officeDocument/2006/customXml" ds:itemID="{DCD3C857-398B-1444-8E1A-0B0590F56F31}">
+<ds:datastoreItem xmlns:ds="http://schemas.openxmlformats.org/officeDocument/2006/customXml" ds:itemID="{59909141-E46C-1744-9001-D4BD7B2EF04D}">
   <ds:schemaRefs>
     <ds:schemaRef ds:uri="http://schemas.openxmlformats.org/officeDocument/2006/bibliography"/>
   </ds:schemaRefs>

</xml_diff>

<commit_message>
adding note to Patrik
</commit_message>
<xml_diff>
--- a/fas2_review/Uppsats_Imner_2018.docx
+++ b/fas2_review/Uppsats_Imner_2018.docx
@@ -11,12 +11,31 @@
           <w:szCs w:val="46"/>
         </w:rPr>
       </w:pPr>
+      <w:commentRangeStart w:id="0"/>
       <w:r>
         <w:rPr>
           <w:sz w:val="46"/>
           <w:szCs w:val="46"/>
         </w:rPr>
-        <w:t>Utvärdering av pedagogiska modeller som en plattform för förädling av kurser inom e-lärande företaget Grade</w:t>
+        <w:t xml:space="preserve">Utvärdering av pedagogiska modeller som en plattform för förädling av kurser inom e-lärande företaget </w:t>
+      </w:r>
+      <w:proofErr w:type="spellStart"/>
+      <w:r>
+        <w:rPr>
+          <w:sz w:val="46"/>
+          <w:szCs w:val="46"/>
+        </w:rPr>
+        <w:t>Grade</w:t>
+      </w:r>
+      <w:commentRangeEnd w:id="0"/>
+      <w:proofErr w:type="spellEnd"/>
+      <w:r>
+        <w:rPr>
+          <w:rStyle w:val="CommentReference"/>
+          <w:rFonts w:ascii="Times New Roman" w:hAnsi="Times New Roman"/>
+          <w:color w:val="auto"/>
+        </w:rPr>
+        <w:commentReference w:id="0"/>
       </w:r>
     </w:p>
     <w:p>
@@ -79,7 +98,7 @@
                     </pic:cNvPicPr>
                   </pic:nvPicPr>
                   <pic:blipFill>
-                    <a:blip r:embed="rId9"/>
+                    <a:blip r:embed="rId10"/>
                     <a:stretch>
                       <a:fillRect/>
                     </a:stretch>
@@ -1481,8 +1500,8 @@
           <w:szCs w:val="22"/>
         </w:rPr>
         <w:sectPr>
-          <w:footerReference w:type="default" r:id="rId10"/>
-          <w:footerReference w:type="first" r:id="rId11"/>
+          <w:footerReference w:type="default" r:id="rId11"/>
+          <w:footerReference w:type="first" r:id="rId12"/>
           <w:pgSz w:w="11906" w:h="16838"/>
           <w:pgMar w:top="1417" w:right="1417" w:bottom="1417" w:left="1417" w:header="0" w:footer="709" w:gutter="0"/>
           <w:pgNumType w:fmt="lowerRoman"/>
@@ -1513,578 +1532,12 @@
       <w:pPr>
         <w:pStyle w:val="Heading11"/>
       </w:pPr>
-      <w:bookmarkStart w:id="0" w:name="_Toc391456178"/>
-      <w:bookmarkStart w:id="1" w:name="_Toc401327934"/>
-      <w:bookmarkEnd w:id="0"/>
+      <w:bookmarkStart w:id="2" w:name="_Toc391456178"/>
+      <w:bookmarkStart w:id="3" w:name="_Toc401327934"/>
+      <w:bookmarkEnd w:id="2"/>
       <w:r>
         <w:lastRenderedPageBreak/>
         <w:t>Synopsis</w:t>
-      </w:r>
-      <w:bookmarkEnd w:id="1"/>
-    </w:p>
-    <w:p>
-      <w:pPr>
-        <w:spacing w:line="480" w:lineRule="auto"/>
-        <w:jc w:val="both"/>
-      </w:pPr>
-      <w:r>
-        <w:t>Elektroniskt lärande (E</w:t>
-      </w:r>
-      <w:r>
-        <w:t>-</w:t>
-      </w:r>
-      <w:r>
-        <w:t>lärande) är en form av undervisning</w:t>
-      </w:r>
-      <w:r>
-        <w:t xml:space="preserve"> som sker via distans </w:t>
-      </w:r>
-      <w:r>
-        <w:t>via</w:t>
-      </w:r>
-      <w:r>
-        <w:t xml:space="preserve"> internet. </w:t>
-      </w:r>
-      <w:r>
-        <w:t>Grade är ett</w:t>
-      </w:r>
-      <w:r>
-        <w:t xml:space="preserve"> </w:t>
-      </w:r>
-      <w:r>
-        <w:t>e</w:t>
-      </w:r>
-      <w:r>
-        <w:t>-lärande</w:t>
-      </w:r>
-      <w:r>
-        <w:t xml:space="preserve"> företag i Stockholm, Sverige </w:t>
-      </w:r>
-      <w:r>
-        <w:t>som har bedrivit utveckling av e</w:t>
-      </w:r>
-      <w:r>
-        <w:t>-lärande</w:t>
-      </w:r>
-      <w:r>
-        <w:t xml:space="preserve"> kurser i över 20 år. Trots att </w:t>
-      </w:r>
-      <w:r>
-        <w:t xml:space="preserve">Grade </w:t>
-      </w:r>
-      <w:r>
-        <w:t xml:space="preserve">i sin verksamhet </w:t>
-      </w:r>
-      <w:r>
-        <w:t>använder sig av ett antal pe</w:t>
-      </w:r>
-      <w:r>
-        <w:t xml:space="preserve">dagogiska riktlinjer, </w:t>
-      </w:r>
-      <w:r>
-        <w:t>utgår</w:t>
-      </w:r>
-      <w:r>
-        <w:t xml:space="preserve"> företaget</w:t>
-      </w:r>
-      <w:r>
-        <w:t xml:space="preserve"> inte från </w:t>
-      </w:r>
-      <w:r>
-        <w:t xml:space="preserve">en specifik pedagogisk modell. </w:t>
-      </w:r>
-      <w:r>
-        <w:t>Fördelar med att använda en pedagogisk modell inkluderar</w:t>
-      </w:r>
-      <w:r>
-        <w:t xml:space="preserve"> t.ex</w:t>
-      </w:r>
-      <w:r>
-        <w:t>.</w:t>
-      </w:r>
-      <w:r>
-        <w:t xml:space="preserve"> </w:t>
-      </w:r>
-      <w:r>
-        <w:t>ökad struktur av kursinnehåll,</w:t>
-      </w:r>
-      <w:r>
-        <w:t xml:space="preserve"> mer effektiv</w:t>
-      </w:r>
-      <w:r>
-        <w:t>t</w:t>
-      </w:r>
-      <w:r>
-        <w:t xml:space="preserve"> lärande</w:t>
-      </w:r>
-      <w:r>
-        <w:t xml:space="preserve"> för studenter med olika bakgrund</w:t>
-      </w:r>
-      <w:r>
-        <w:t>,</w:t>
-      </w:r>
-      <w:r>
-        <w:t xml:space="preserve"> </w:t>
-      </w:r>
-      <w:r>
-        <w:t xml:space="preserve">bättre långvarig inlärning för studenterna, </w:t>
-      </w:r>
-      <w:r>
-        <w:t>samt tydligare inlärningsmål</w:t>
-      </w:r>
-      <w:r>
-        <w:t xml:space="preserve">. </w:t>
-      </w:r>
-      <w:r>
-        <w:t>E-lärande</w:t>
-      </w:r>
-      <w:r>
-        <w:t xml:space="preserve"> företag som inte utgår från en </w:t>
-      </w:r>
-      <w:r>
-        <w:t xml:space="preserve">pedagogisk modell har </w:t>
-      </w:r>
-      <w:r>
-        <w:t xml:space="preserve">ofta </w:t>
-      </w:r>
-      <w:r>
-        <w:t>upp</w:t>
-      </w:r>
-      <w:r>
-        <w:t xml:space="preserve">visat </w:t>
-      </w:r>
-      <w:r>
-        <w:t xml:space="preserve">brister i </w:t>
-      </w:r>
-      <w:r>
-        <w:t xml:space="preserve">lärandestrategier, kursinnehåll, </w:t>
-      </w:r>
-      <w:r>
-        <w:t>delkursens tid och takt</w:t>
-      </w:r>
-      <w:r>
-        <w:t>, gränssni</w:t>
-      </w:r>
-      <w:r>
-        <w:t>ttdesignen</w:t>
-      </w:r>
-      <w:r>
-        <w:t>,</w:t>
-      </w:r>
-      <w:r>
-        <w:t xml:space="preserve"> och </w:t>
-      </w:r>
-      <w:r>
-        <w:t xml:space="preserve">uppnåendet av </w:t>
-      </w:r>
-      <w:r>
-        <w:t>tillfredsställande</w:t>
-      </w:r>
-      <w:r>
-        <w:t xml:space="preserve"> student</w:t>
-      </w:r>
-      <w:r>
-        <w:t>fokus</w:t>
-      </w:r>
-      <w:r>
-        <w:t xml:space="preserve"> </w:t>
-      </w:r>
-      <w:r>
-        <w:fldChar w:fldCharType="begin"/>
-      </w:r>
-      <w:r>
-        <w:instrText xml:space="preserve"> ADDIN ZOTERO_ITEM CSL_CITATION {"citationID":"dzqHwaoA","properties":{"formattedCitation":"(Pange &amp; Pange, 2011)","plainCitation":"(Pange &amp; Pange, 2011)","noteIndex":0},"citationItems":[{"id":18,"uris":["http://zotero.org/users/local/QsygNxKM/items/7KQ7BZYR"],"uri":["http://zotero.org/users/local/QsygNxKM/items/7KQ7BZYR"],"itemData":{"id":18,"type":"article-journal","title":"Is E-learning Based On Learning Theories? A Literature Review","container-title":"World Academy of Science, Engineering &amp; Technology","volume":"5","issue":"8","source":"Zotero","abstract":"E-learning aims to build knowledge and skills in order to enhance the quality of learning. Research has shown that the majority of the e-learning solutions lack in pedagogical background and present some serious deficiencies regarding teaching strategies and content delivery, time and pace management, interface design and preservation of learners’ focus. The aim of this review is to approach the design of e-learning solutions with a pedagogical perspective and to present some good practices of e-learning design grounded on the core principles of Learning Theories (LTs).","language":"en","author":[{"family":"Pange","given":"Apostolia"},{"family":"Pange","given":"Jenny"}],"issued":{"date-parts":[["2011"]]}}}],"schema":"https://github.com/citation-style-language/schema/raw/master/csl-citation.json"} </w:instrText>
-      </w:r>
-      <w:r>
-        <w:fldChar w:fldCharType="separate"/>
-      </w:r>
-      <w:r>
-        <w:t>(Pange &amp; Pange, 2011)</w:t>
-      </w:r>
-      <w:r>
-        <w:fldChar w:fldCharType="end"/>
-      </w:r>
-      <w:r>
-        <w:t>.</w:t>
-      </w:r>
-      <w:r>
-        <w:t xml:space="preserve"> </w:t>
-      </w:r>
-      <w:r>
-        <w:t>D</w:t>
-      </w:r>
-      <w:r>
-        <w:t xml:space="preserve">enna studie </w:t>
-      </w:r>
-      <w:r>
-        <w:t>använder sig av</w:t>
-      </w:r>
-      <w:r>
-        <w:t xml:space="preserve"> </w:t>
-      </w:r>
-      <w:r>
-        <w:t xml:space="preserve">en </w:t>
-      </w:r>
-      <w:r>
-        <w:t xml:space="preserve">kvalitativ </w:t>
-      </w:r>
-      <w:r>
-        <w:t xml:space="preserve">intervju </w:t>
-      </w:r>
-      <w:r>
-        <w:t>med</w:t>
-      </w:r>
-      <w:r>
-        <w:t xml:space="preserve"> den person som är </w:t>
-      </w:r>
-      <w:r>
-        <w:t>ansvarig för pedagogik</w:t>
-      </w:r>
-      <w:r>
-        <w:t xml:space="preserve"> på Grade</w:t>
-      </w:r>
-      <w:r>
-        <w:t>. Detta</w:t>
-      </w:r>
-      <w:r>
-        <w:t xml:space="preserve"> i syfte </w:t>
-      </w:r>
-      <w:r>
-        <w:t>att undersöka</w:t>
-      </w:r>
-      <w:r>
-        <w:t xml:space="preserve"> </w:t>
-      </w:r>
-      <w:r>
-        <w:t>vilken pedagogisk modell</w:t>
-      </w:r>
-      <w:r>
-        <w:t xml:space="preserve"> som </w:t>
-      </w:r>
-      <w:r>
-        <w:t>lämpar sig</w:t>
-      </w:r>
-      <w:r>
-        <w:t xml:space="preserve"> i </w:t>
-      </w:r>
-      <w:r>
-        <w:t>företagets</w:t>
-      </w:r>
-      <w:r>
-        <w:t xml:space="preserve"> </w:t>
-      </w:r>
-      <w:r>
-        <w:t>befintliga</w:t>
-      </w:r>
-      <w:r>
-        <w:t xml:space="preserve"> </w:t>
-      </w:r>
-      <w:r>
-        <w:t>pedagogisk</w:t>
-      </w:r>
-      <w:r>
-        <w:t>a</w:t>
-      </w:r>
-      <w:r>
-        <w:t xml:space="preserve"> </w:t>
-      </w:r>
-      <w:r>
-        <w:t xml:space="preserve">riktlinjer </w:t>
-      </w:r>
-      <w:r>
-        <w:t>och kundbas</w:t>
-      </w:r>
-      <w:r>
-        <w:t>,</w:t>
-      </w:r>
-      <w:r>
-        <w:t xml:space="preserve"> </w:t>
-      </w:r>
-      <w:r>
-        <w:t>vilket</w:t>
-      </w:r>
-      <w:r>
-        <w:t xml:space="preserve"> i framtiden</w:t>
-      </w:r>
-      <w:r>
-        <w:t xml:space="preserve"> skulle kunna</w:t>
-      </w:r>
-      <w:r>
-        <w:t xml:space="preserve"> bli implementerat i</w:t>
-      </w:r>
-      <w:r>
-        <w:t xml:space="preserve"> Grade. Vi evaluera</w:t>
-      </w:r>
-      <w:r>
-        <w:t>r</w:t>
-      </w:r>
-      <w:r>
-        <w:t xml:space="preserve"> </w:t>
-      </w:r>
-      <w:r>
-        <w:t xml:space="preserve">också </w:t>
-      </w:r>
-      <w:r>
-        <w:t xml:space="preserve">fyra av Grades tidigare kurser enligt en </w:t>
-      </w:r>
-      <w:r>
-        <w:t xml:space="preserve">potentiell </w:t>
-      </w:r>
-      <w:r>
-        <w:t>pedagogisk</w:t>
-      </w:r>
-      <w:r>
-        <w:t xml:space="preserve"> modell för att förstå vilka</w:t>
-      </w:r>
-      <w:r>
-        <w:t xml:space="preserve"> för- </w:t>
-      </w:r>
-      <w:r>
-        <w:t xml:space="preserve">och </w:t>
-      </w:r>
-      <w:r>
-        <w:t>nackdelar</w:t>
-      </w:r>
-      <w:r>
-        <w:t xml:space="preserve"> </w:t>
-      </w:r>
-      <w:r>
-        <w:t xml:space="preserve">som </w:t>
-      </w:r>
-      <w:r>
-        <w:t xml:space="preserve">kan finnas i </w:t>
-      </w:r>
-      <w:r>
-        <w:t>deras</w:t>
-      </w:r>
-      <w:r>
-        <w:t xml:space="preserve"> </w:t>
-      </w:r>
-      <w:r>
-        <w:t>nuvarande</w:t>
-      </w:r>
-      <w:r>
-        <w:t xml:space="preserve"> </w:t>
-      </w:r>
-      <w:r>
-        <w:t>pedagogiska</w:t>
-      </w:r>
-      <w:r>
-        <w:t xml:space="preserve"> riktlinjer. </w:t>
-      </w:r>
-      <w:r>
-        <w:t>Resultatet</w:t>
-      </w:r>
-      <w:r>
-        <w:t xml:space="preserve"> </w:t>
-      </w:r>
-      <w:r>
-        <w:t>från intervjun</w:t>
-      </w:r>
-      <w:r>
-        <w:t xml:space="preserve"> </w:t>
-      </w:r>
-      <w:r>
-        <w:t>visar</w:t>
-      </w:r>
-      <w:r>
-        <w:t xml:space="preserve"> att </w:t>
-      </w:r>
-      <w:r>
-        <w:t xml:space="preserve">den </w:t>
-      </w:r>
-      <w:r>
-        <w:t>Associativa P</w:t>
-      </w:r>
-      <w:r>
-        <w:t>erspektivet som inkluderar Direkt Instruktions Modellen</w:t>
-      </w:r>
-      <w:r>
-        <w:t>,</w:t>
-      </w:r>
-      <w:r>
-        <w:t xml:space="preserve"> passar </w:t>
-      </w:r>
-      <w:r>
-        <w:t>väl ihop</w:t>
-      </w:r>
-      <w:r>
-        <w:t xml:space="preserve"> </w:t>
-      </w:r>
-      <w:r>
-        <w:t>med Grades nuvarande pedagogisk</w:t>
-      </w:r>
-      <w:r>
-        <w:t>a</w:t>
-      </w:r>
-      <w:r>
-        <w:t xml:space="preserve"> </w:t>
-      </w:r>
-      <w:r>
-        <w:t>riktlinjer</w:t>
-      </w:r>
-      <w:r>
-        <w:t xml:space="preserve">. </w:t>
-      </w:r>
-      <w:r>
-        <w:t>Utifrån e</w:t>
-      </w:r>
-      <w:r>
-        <w:t>valuering</w:t>
-      </w:r>
-      <w:r>
-        <w:t xml:space="preserve">en </w:t>
-      </w:r>
-      <w:r>
-        <w:t xml:space="preserve">av Grades </w:t>
-      </w:r>
-      <w:r>
-        <w:t>fyra</w:t>
-      </w:r>
-      <w:r>
-        <w:t xml:space="preserve"> kurser </w:t>
-      </w:r>
-      <w:r>
-        <w:t>i enlighet med</w:t>
-      </w:r>
-      <w:r>
-        <w:t xml:space="preserve"> mallen för Direkt Instru</w:t>
-      </w:r>
-      <w:r>
-        <w:t>ktions Modellen</w:t>
-      </w:r>
-      <w:r>
-        <w:t>,</w:t>
-      </w:r>
-      <w:r>
-        <w:t xml:space="preserve"> </w:t>
-      </w:r>
-      <w:r>
-        <w:t xml:space="preserve">visar </w:t>
-      </w:r>
-      <w:r>
-        <w:t>Grade en stark</w:t>
-      </w:r>
-      <w:r>
-        <w:t xml:space="preserve"> </w:t>
-      </w:r>
-      <w:r>
-        <w:t xml:space="preserve">förmåga </w:t>
-      </w:r>
-      <w:r>
-        <w:t xml:space="preserve">av att </w:t>
-      </w:r>
-      <w:r>
-        <w:t>presentera kurser</w:t>
-      </w:r>
-      <w:r>
-        <w:t xml:space="preserve"> genom höga evalueringsresultat i DIM</w:t>
-      </w:r>
-      <w:r>
-        <w:t>’</w:t>
-      </w:r>
-      <w:r>
-        <w:t xml:space="preserve">s </w:t>
-      </w:r>
-      <w:r>
-        <w:rPr>
-          <w:i/>
-        </w:rPr>
-        <w:t xml:space="preserve">Presentations </w:t>
-      </w:r>
-      <w:r>
-        <w:t>fas</w:t>
-      </w:r>
-      <w:r>
-        <w:t>.</w:t>
-      </w:r>
-      <w:r>
-        <w:t xml:space="preserve"> </w:t>
-      </w:r>
-      <w:r>
-        <w:t xml:space="preserve">Dock pekar resultatet på att det existerar vissa </w:t>
-      </w:r>
-      <w:r>
-        <w:t>svagheter i</w:t>
-      </w:r>
-      <w:r>
-        <w:t xml:space="preserve"> andra </w:t>
-      </w:r>
-      <w:r>
-        <w:t>modellfaser</w:t>
-      </w:r>
-      <w:r>
-        <w:t xml:space="preserve"> som till exempel </w:t>
-      </w:r>
-      <w:r>
-        <w:rPr>
-          <w:i/>
-          <w:lang w:eastAsia="sv-SE"/>
-        </w:rPr>
-        <w:t>Bedömning och Utvärdering</w:t>
-      </w:r>
-      <w:r>
-        <w:t>.</w:t>
-      </w:r>
-      <w:r>
-        <w:t xml:space="preserve"> </w:t>
-      </w:r>
-      <w:r>
-        <w:t>Slutligen</w:t>
-      </w:r>
-      <w:r>
-        <w:t xml:space="preserve"> ger resultatet en utgångspunkt för vidare undersökningar kring </w:t>
-      </w:r>
-      <w:r>
-        <w:t>pedagogiska modeller som skulle</w:t>
-      </w:r>
-      <w:r>
-        <w:t xml:space="preserve"> kunna</w:t>
-      </w:r>
-      <w:r>
-        <w:t xml:space="preserve"> tillämpas </w:t>
-      </w:r>
-      <w:r>
-        <w:t xml:space="preserve">hos </w:t>
-      </w:r>
-      <w:r>
-        <w:t>Grade</w:t>
-      </w:r>
-      <w:r>
-        <w:t xml:space="preserve">, samtidigt som </w:t>
-      </w:r>
-      <w:r>
-        <w:t xml:space="preserve">studien </w:t>
-      </w:r>
-      <w:r>
-        <w:t>kartlägger p</w:t>
-      </w:r>
-      <w:r>
-        <w:t>otentiella</w:t>
-      </w:r>
-      <w:r>
-        <w:t xml:space="preserve"> förbättringar i Grades nuvarande </w:t>
-      </w:r>
-      <w:r>
-        <w:t>pedagogiska riktlinjer</w:t>
-      </w:r>
-      <w:r>
-        <w:t>.</w:t>
-      </w:r>
-      <w:r>
-        <w:br w:type="page"/>
-      </w:r>
-    </w:p>
-    <w:p>
-      <w:pPr>
-        <w:pStyle w:val="Heading11"/>
-      </w:pPr>
-      <w:bookmarkStart w:id="2" w:name="_Toc391456179"/>
-      <w:bookmarkStart w:id="3" w:name="_Toc401327935"/>
-      <w:bookmarkEnd w:id="2"/>
-      <w:r>
-        <w:lastRenderedPageBreak/>
-        <w:t>Introduktion</w:t>
       </w:r>
       <w:bookmarkEnd w:id="3"/>
     </w:p>
@@ -2094,31 +1547,181 @@
         <w:jc w:val="both"/>
       </w:pPr>
       <w:r>
-        <w:t xml:space="preserve">I </w:t>
-      </w:r>
-      <w:r>
-        <w:t xml:space="preserve">många </w:t>
-      </w:r>
-      <w:r>
-        <w:t xml:space="preserve">organisationer idag </w:t>
-      </w:r>
-      <w:r>
-        <w:t>sker det i regel ett</w:t>
-      </w:r>
-      <w:r>
-        <w:t xml:space="preserve"> långsiktigt </w:t>
-      </w:r>
-      <w:r>
-        <w:t xml:space="preserve">förbättringsarbete </w:t>
-      </w:r>
-      <w:r>
-        <w:t>med utbildningsstrategier och kompetensutveckling</w:t>
+        <w:t>Elektroniskt lärande (E</w:t>
+      </w:r>
+      <w:r>
+        <w:t>-</w:t>
+      </w:r>
+      <w:r>
+        <w:t>lärande) är en form av undervisning</w:t>
+      </w:r>
+      <w:r>
+        <w:t xml:space="preserve"> som sker via distans </w:t>
+      </w:r>
+      <w:r>
+        <w:t>via</w:t>
+      </w:r>
+      <w:r>
+        <w:t xml:space="preserve"> internet. </w:t>
+      </w:r>
+      <w:r>
+        <w:t>Grade är ett</w:t>
+      </w:r>
+      <w:r>
+        <w:t xml:space="preserve"> </w:t>
+      </w:r>
+      <w:r>
+        <w:t>e</w:t>
+      </w:r>
+      <w:r>
+        <w:t>-lärande</w:t>
+      </w:r>
+      <w:r>
+        <w:t xml:space="preserve"> företag i Stockholm, Sverige </w:t>
+      </w:r>
+      <w:r>
+        <w:t>som har bedrivit utveckling av e</w:t>
+      </w:r>
+      <w:r>
+        <w:t>-lärande</w:t>
+      </w:r>
+      <w:r>
+        <w:t xml:space="preserve"> kurser i över 20 år. Trots att </w:t>
+      </w:r>
+      <w:r>
+        <w:t xml:space="preserve">Grade </w:t>
+      </w:r>
+      <w:r>
+        <w:t xml:space="preserve">i sin verksamhet </w:t>
+      </w:r>
+      <w:r>
+        <w:t>använder sig av ett antal pe</w:t>
+      </w:r>
+      <w:r>
+        <w:t xml:space="preserve">dagogiska riktlinjer, </w:t>
+      </w:r>
+      <w:r>
+        <w:t>utgår</w:t>
+      </w:r>
+      <w:r>
+        <w:t xml:space="preserve"> företaget</w:t>
+      </w:r>
+      <w:r>
+        <w:t xml:space="preserve"> inte från </w:t>
+      </w:r>
+      <w:r>
+        <w:t xml:space="preserve">en specifik pedagogisk modell. </w:t>
+      </w:r>
+      <w:r>
+        <w:t>Fördelar med att använda en pedagogisk modell inkluderar</w:t>
+      </w:r>
+      <w:r>
+        <w:t xml:space="preserve"> t.ex</w:t>
+      </w:r>
+      <w:r>
+        <w:t>.</w:t>
+      </w:r>
+      <w:r>
+        <w:t xml:space="preserve"> </w:t>
+      </w:r>
+      <w:r>
+        <w:t>ökad struktur av kursinnehåll,</w:t>
+      </w:r>
+      <w:r>
+        <w:t xml:space="preserve"> mer effektiv</w:t>
+      </w:r>
+      <w:r>
+        <w:t>t</w:t>
+      </w:r>
+      <w:r>
+        <w:t xml:space="preserve"> lärande</w:t>
+      </w:r>
+      <w:r>
+        <w:t xml:space="preserve"> för studenter med olika bakgrund</w:t>
       </w:r>
       <w:r>
         <w:t>,</w:t>
       </w:r>
       <w:r>
-        <w:t xml:space="preserve"> för medarbetare och organisationen som helhet</w:t>
+        <w:t xml:space="preserve"> </w:t>
+      </w:r>
+      <w:r>
+        <w:t xml:space="preserve">bättre långvarig inlärning för studenterna, </w:t>
+      </w:r>
+      <w:r>
+        <w:t>samt tydligare inlärningsmål</w:t>
+      </w:r>
+      <w:r>
+        <w:t xml:space="preserve">. </w:t>
+      </w:r>
+      <w:r>
+        <w:t>E-lärande</w:t>
+      </w:r>
+      <w:r>
+        <w:t xml:space="preserve"> företag som inte utgår från en </w:t>
+      </w:r>
+      <w:r>
+        <w:t xml:space="preserve">pedagogisk modell har </w:t>
+      </w:r>
+      <w:r>
+        <w:t xml:space="preserve">ofta </w:t>
+      </w:r>
+      <w:r>
+        <w:t>upp</w:t>
+      </w:r>
+      <w:r>
+        <w:t xml:space="preserve">visat </w:t>
+      </w:r>
+      <w:r>
+        <w:t xml:space="preserve">brister i </w:t>
+      </w:r>
+      <w:r>
+        <w:t xml:space="preserve">lärandestrategier, kursinnehåll, </w:t>
+      </w:r>
+      <w:r>
+        <w:t>delkursens tid och takt</w:t>
+      </w:r>
+      <w:r>
+        <w:t>, gränssni</w:t>
+      </w:r>
+      <w:r>
+        <w:t>ttdesignen</w:t>
+      </w:r>
+      <w:r>
+        <w:t>,</w:t>
+      </w:r>
+      <w:r>
+        <w:t xml:space="preserve"> och </w:t>
+      </w:r>
+      <w:r>
+        <w:t xml:space="preserve">uppnåendet av </w:t>
+      </w:r>
+      <w:r>
+        <w:t>tillfredsställande</w:t>
+      </w:r>
+      <w:r>
+        <w:t xml:space="preserve"> student</w:t>
+      </w:r>
+      <w:r>
+        <w:t>fokus</w:t>
+      </w:r>
+      <w:r>
+        <w:t xml:space="preserve"> </w:t>
+      </w:r>
+      <w:r>
+        <w:fldChar w:fldCharType="begin"/>
+      </w:r>
+      <w:r>
+        <w:instrText xml:space="preserve"> ADDIN ZOTERO_ITEM CSL_CITATION {"citationID":"dzqHwaoA","properties":{"formattedCitation":"(Pange &amp; Pange, 2011)","plainCitation":"(Pange &amp; Pange, 2011)","noteIndex":0},"citationItems":[{"id":18,"uris":["http://zotero.org/users/local/QsygNxKM/items/7KQ7BZYR"],"uri":["http://zotero.org/users/local/QsygNxKM/items/7KQ7BZYR"],"itemData":{"id":18,"type":"article-journal","title":"Is E-learning Based On Learning Theories? A Literature Review","container-title":"World Academy of Science, Engineering &amp; Technology","volume":"5","issue":"8","source":"Zotero","abstract":"E-learning aims to build knowledge and skills in order to enhance the quality of learning. Research has shown that the majority of the e-learning solutions lack in pedagogical background and present some serious deficiencies regarding teaching strategies and content delivery, time and pace management, interface design and preservation of learners’ focus. The aim of this review is to approach the design of e-learning solutions with a pedagogical perspective and to present some good practices of e-learning design grounded on the core principles of Learning Theories (LTs).","language":"en","author":[{"family":"Pange","given":"Apostolia"},{"family":"Pange","given":"Jenny"}],"issued":{"date-parts":[["2011"]]}}}],"schema":"https://github.com/citation-style-language/schema/raw/master/csl-citation.json"} </w:instrText>
+      </w:r>
+      <w:r>
+        <w:fldChar w:fldCharType="separate"/>
+      </w:r>
+      <w:r>
+        <w:t>(Pange &amp; Pange, 2011)</w:t>
+      </w:r>
+      <w:r>
+        <w:fldChar w:fldCharType="end"/>
       </w:r>
       <w:r>
         <w:t>.</w:t>
@@ -2127,399 +1730,289 @@
         <w:t xml:space="preserve"> </w:t>
       </w:r>
       <w:r>
-        <w:t>Dock är</w:t>
-      </w:r>
-      <w:r>
-        <w:t xml:space="preserve"> traditionella lärarledda utbildning</w:t>
-      </w:r>
-      <w:r>
-        <w:t>ar</w:t>
-      </w:r>
-      <w:r>
-        <w:t xml:space="preserve"> tidsmässigt</w:t>
-      </w:r>
-      <w:r>
-        <w:t xml:space="preserve"> </w:t>
-      </w:r>
-      <w:r>
-        <w:t>och ekonomiskt kostsamma.</w:t>
-      </w:r>
-      <w:r>
-        <w:t xml:space="preserve"> </w:t>
-      </w:r>
-      <w:r>
-        <w:t>Samtidigt utgör de en utökad</w:t>
-      </w:r>
-      <w:r>
-        <w:t xml:space="preserve"> belastning eftersom </w:t>
-      </w:r>
-      <w:r>
-        <w:t xml:space="preserve">utbildningen kräver att </w:t>
-      </w:r>
-      <w:r>
-        <w:t xml:space="preserve">studenten ska vara fysiskt närvarande. Redan 1840 </w:t>
-      </w:r>
-      <w:r>
-        <w:t xml:space="preserve">fanns det </w:t>
-      </w:r>
-      <w:r>
-        <w:t>en form av distans</w:t>
-      </w:r>
-      <w:r>
-        <w:t xml:space="preserve">lärande </w:t>
+        <w:t>D</w:t>
+      </w:r>
+      <w:r>
+        <w:t xml:space="preserve">enna studie </w:t>
+      </w:r>
+      <w:r>
+        <w:t>använder sig av</w:t>
+      </w:r>
+      <w:r>
+        <w:t xml:space="preserve"> </w:t>
+      </w:r>
+      <w:r>
+        <w:t xml:space="preserve">en </w:t>
+      </w:r>
+      <w:r>
+        <w:t xml:space="preserve">kvalitativ </w:t>
+      </w:r>
+      <w:r>
+        <w:t xml:space="preserve">intervju </w:t>
+      </w:r>
+      <w:r>
+        <w:t>med</w:t>
+      </w:r>
+      <w:r>
+        <w:t xml:space="preserve"> den person som är </w:t>
+      </w:r>
+      <w:r>
+        <w:t>ansvarig för pedagogik</w:t>
+      </w:r>
+      <w:r>
+        <w:t xml:space="preserve"> på Grade</w:t>
+      </w:r>
+      <w:r>
+        <w:t>. Detta</w:t>
+      </w:r>
+      <w:r>
+        <w:t xml:space="preserve"> i syfte </w:t>
+      </w:r>
+      <w:r>
+        <w:t>att undersöka</w:t>
+      </w:r>
+      <w:r>
+        <w:t xml:space="preserve"> </w:t>
+      </w:r>
+      <w:r>
+        <w:t>vilken pedagogisk modell</w:t>
+      </w:r>
+      <w:r>
+        <w:t xml:space="preserve"> som </w:t>
+      </w:r>
+      <w:r>
+        <w:t>lämpar sig</w:t>
+      </w:r>
+      <w:r>
+        <w:t xml:space="preserve"> i </w:t>
+      </w:r>
+      <w:r>
+        <w:t>företagets</w:t>
+      </w:r>
+      <w:r>
+        <w:t xml:space="preserve"> </w:t>
+      </w:r>
+      <w:r>
+        <w:t>befintliga</w:t>
+      </w:r>
+      <w:r>
+        <w:t xml:space="preserve"> </w:t>
+      </w:r>
+      <w:r>
+        <w:t>pedagogisk</w:t>
+      </w:r>
+      <w:r>
+        <w:t>a</w:t>
+      </w:r>
+      <w:r>
+        <w:t xml:space="preserve"> </w:t>
+      </w:r>
+      <w:r>
+        <w:t xml:space="preserve">riktlinjer </w:t>
+      </w:r>
+      <w:r>
+        <w:t>och kundbas</w:t>
+      </w:r>
+      <w:r>
+        <w:t>,</w:t>
+      </w:r>
+      <w:r>
+        <w:t xml:space="preserve"> </w:t>
+      </w:r>
+      <w:r>
+        <w:t>vilket</w:t>
+      </w:r>
+      <w:r>
+        <w:t xml:space="preserve"> i framtiden</w:t>
+      </w:r>
+      <w:r>
+        <w:t xml:space="preserve"> skulle kunna</w:t>
+      </w:r>
+      <w:r>
+        <w:t xml:space="preserve"> bli implementerat i</w:t>
+      </w:r>
+      <w:r>
+        <w:t xml:space="preserve"> Grade. Vi evaluera</w:t>
+      </w:r>
+      <w:r>
+        <w:t>r</w:t>
+      </w:r>
+      <w:r>
+        <w:t xml:space="preserve"> </w:t>
+      </w:r>
+      <w:r>
+        <w:t xml:space="preserve">också </w:t>
+      </w:r>
+      <w:r>
+        <w:t xml:space="preserve">fyra av Grades tidigare kurser enligt en </w:t>
+      </w:r>
+      <w:r>
+        <w:t xml:space="preserve">potentiell </w:t>
+      </w:r>
+      <w:r>
+        <w:t>pedagogisk</w:t>
+      </w:r>
+      <w:r>
+        <w:t xml:space="preserve"> modell för att förstå vilka</w:t>
+      </w:r>
+      <w:r>
+        <w:t xml:space="preserve"> för- </w:t>
+      </w:r>
+      <w:r>
+        <w:t xml:space="preserve">och </w:t>
+      </w:r>
+      <w:r>
+        <w:t>nackdelar</w:t>
+      </w:r>
+      <w:r>
+        <w:t xml:space="preserve"> </w:t>
       </w:r>
       <w:r>
         <w:t xml:space="preserve">som </w:t>
       </w:r>
       <w:r>
-        <w:t>tillämpades</w:t>
-      </w:r>
-      <w:r>
-        <w:t xml:space="preserve"> av Issac Pitman</w:t>
-      </w:r>
-      <w:r>
-        <w:t>. Pitman</w:t>
-      </w:r>
-      <w:r>
-        <w:t xml:space="preserve"> lärde studenter stenografi, en typ av symboliskt skriva</w:t>
-      </w:r>
-      <w:r>
-        <w:t xml:space="preserve">nde som underlättar antecknande i hög hastigt, </w:t>
-      </w:r>
-      <w:r>
-        <w:t>genom brevväxling (</w:t>
-      </w:r>
-      <w:proofErr w:type="spellStart"/>
-      <w:r>
-        <w:t>Bo</w:t>
-      </w:r>
-      <w:r>
-        <w:t>wer</w:t>
-      </w:r>
-      <w:proofErr w:type="spellEnd"/>
-      <w:r>
-        <w:t xml:space="preserve"> and Hardy, 2004). Under de </w:t>
-      </w:r>
-      <w:r>
-        <w:t xml:space="preserve">senaste 20 åren har </w:t>
-      </w:r>
-      <w:r>
-        <w:t>distans</w:t>
-      </w:r>
-      <w:r>
-        <w:t>utbildningar effektiviserats,</w:t>
-      </w:r>
-      <w:r>
-        <w:t xml:space="preserve"> </w:t>
-      </w:r>
-      <w:r>
-        <w:t>främst genom</w:t>
-      </w:r>
-      <w:r>
-        <w:t xml:space="preserve"> e-lärande</w:t>
+        <w:t xml:space="preserve">kan finnas i </w:t>
+      </w:r>
+      <w:r>
+        <w:t>deras</w:t>
+      </w:r>
+      <w:r>
+        <w:t xml:space="preserve"> </w:t>
+      </w:r>
+      <w:r>
+        <w:t>nuvarande</w:t>
+      </w:r>
+      <w:r>
+        <w:t xml:space="preserve"> </w:t>
+      </w:r>
+      <w:r>
+        <w:t>pedagogiska</w:t>
+      </w:r>
+      <w:r>
+        <w:t xml:space="preserve"> riktlinjer. </w:t>
+      </w:r>
+      <w:r>
+        <w:t>Resultatet</w:t>
+      </w:r>
+      <w:r>
+        <w:t xml:space="preserve"> </w:t>
+      </w:r>
+      <w:r>
+        <w:t>från intervjun</w:t>
+      </w:r>
+      <w:r>
+        <w:t xml:space="preserve"> </w:t>
+      </w:r>
+      <w:r>
+        <w:t>visar</w:t>
+      </w:r>
+      <w:r>
+        <w:t xml:space="preserve"> att </w:t>
+      </w:r>
+      <w:r>
+        <w:t xml:space="preserve">den </w:t>
+      </w:r>
+      <w:r>
+        <w:t>Associativa P</w:t>
+      </w:r>
+      <w:r>
+        <w:t>erspektivet som inkluderar Direkt Instruktions Modellen</w:t>
+      </w:r>
+      <w:r>
+        <w:t>,</w:t>
+      </w:r>
+      <w:r>
+        <w:t xml:space="preserve"> passar </w:t>
+      </w:r>
+      <w:r>
+        <w:t>väl ihop</w:t>
+      </w:r>
+      <w:r>
+        <w:t xml:space="preserve"> </w:t>
+      </w:r>
+      <w:r>
+        <w:t>med Grades nuvarande pedagogisk</w:t>
+      </w:r>
+      <w:r>
+        <w:t>a</w:t>
+      </w:r>
+      <w:r>
+        <w:t xml:space="preserve"> </w:t>
+      </w:r>
+      <w:r>
+        <w:t>riktlinjer</w:t>
       </w:r>
       <w:r>
         <w:t xml:space="preserve">. </w:t>
       </w:r>
       <w:r>
-        <w:t>E</w:t>
-      </w:r>
-      <w:r>
-        <w:t xml:space="preserve">-lärande är </w:t>
-      </w:r>
-      <w:r>
-        <w:t>en typ av distanslärande so</w:t>
-      </w:r>
-      <w:r>
-        <w:t>m</w:t>
-      </w:r>
-      <w:r>
-        <w:t xml:space="preserve"> </w:t>
-      </w:r>
-      <w:r>
-        <w:t>sker</w:t>
-      </w:r>
-      <w:r>
-        <w:t xml:space="preserve"> med hjälp av </w:t>
-      </w:r>
-      <w:r>
-        <w:t xml:space="preserve">datorer och </w:t>
-      </w:r>
-      <w:r>
-        <w:t>online</w:t>
-      </w:r>
-      <w:r>
-        <w:t>kommunikati</w:t>
-      </w:r>
-      <w:r>
-        <w:t>on.</w:t>
-      </w:r>
-      <w:r>
-        <w:t xml:space="preserve"> Fördelarna med e-lärande jämfört med </w:t>
-      </w:r>
-      <w:r>
-        <w:t>traditionell undervisning</w:t>
+        <w:t>Utifrån e</w:t>
+      </w:r>
+      <w:r>
+        <w:t>valuering</w:t>
+      </w:r>
+      <w:r>
+        <w:t xml:space="preserve">en </w:t>
+      </w:r>
+      <w:r>
+        <w:t xml:space="preserve">av Grades </w:t>
+      </w:r>
+      <w:r>
+        <w:t>fyra</w:t>
+      </w:r>
+      <w:r>
+        <w:t xml:space="preserve"> kurser </w:t>
+      </w:r>
+      <w:r>
+        <w:t>i enlighet med</w:t>
+      </w:r>
+      <w:r>
+        <w:t xml:space="preserve"> mallen för Direkt Instru</w:t>
+      </w:r>
+      <w:r>
+        <w:t>ktions Modellen</w:t>
       </w:r>
       <w:r>
         <w:t>,</w:t>
       </w:r>
       <w:r>
-        <w:t xml:space="preserve"> är att studenten kan studera i </w:t>
-      </w:r>
-      <w:r>
-        <w:t xml:space="preserve">sin </w:t>
-      </w:r>
-      <w:r>
-        <w:t xml:space="preserve">egen takt, </w:t>
-      </w:r>
-      <w:r>
-        <w:t xml:space="preserve">har möjlighet till </w:t>
-      </w:r>
-      <w:r>
-        <w:t>obegränsad repetition</w:t>
-      </w:r>
-      <w:r>
-        <w:t>,</w:t>
-      </w:r>
-      <w:r>
-        <w:t xml:space="preserve"> </w:t>
-      </w:r>
-      <w:r>
-        <w:t>och</w:t>
-      </w:r>
-      <w:r>
-        <w:t xml:space="preserve"> </w:t>
-      </w:r>
-      <w:r>
-        <w:t xml:space="preserve">att </w:t>
-      </w:r>
-      <w:r>
-        <w:t>e</w:t>
-      </w:r>
-      <w:r>
-        <w:t xml:space="preserve">-lärandet skapar </w:t>
-      </w:r>
-      <w:r>
-        <w:t xml:space="preserve">tid </w:t>
-      </w:r>
-      <w:r>
-        <w:t>för studenten</w:t>
-      </w:r>
-      <w:r>
-        <w:t xml:space="preserve"> med</w:t>
-      </w:r>
-      <w:r>
-        <w:t xml:space="preserve"> </w:t>
-      </w:r>
-      <w:r>
-        <w:t xml:space="preserve">upp till </w:t>
-      </w:r>
-      <w:r>
-        <w:t>60 %</w:t>
-      </w:r>
-      <w:r>
-        <w:t xml:space="preserve"> </w:t>
-      </w:r>
-      <w:r>
-        <w:fldChar w:fldCharType="begin"/>
-      </w:r>
-      <w:r>
-        <w:instrText xml:space="preserve"> ADDIN ZOTERO_ITEM CSL_CITATION {"citationID":"nYS1j82c","properties":{"formattedCitation":"(Businessreflex, 2016)","plainCitation":"(Businessreflex, 2016)","noteIndex":0},"citationItems":[{"id":47,"uris":["http://zotero.org/users/local/QsygNxKM/items/MUYUGFCW"],"uri":["http://zotero.org/users/local/QsygNxKM/items/MUYUGFCW"],"itemData":{"id":47,"type":"post-weblog","title":"E-learning – mer lärande på effektivare sätt?","container-title":"Teknisk Kvalitet","abstract":"E-learning ger bättre kunskapsutveckling, mer motiverad personal och i många fall sänkta kostnader. Vi reder ut möjligheter och fallgropar med e-learning.","URL":"goo.gl/SbUuNe","language":"sv-SE","author":[{"literal":"Businessreflex"}],"issued":{"date-parts":[["2016",12,2]]},"accessed":{"date-parts":[["2018",8,31]]}}}],"schema":"https://github.com/citation-style-language/schema/raw/master/csl-citation.json"} </w:instrText>
-      </w:r>
-      <w:r>
-        <w:fldChar w:fldCharType="separate"/>
-      </w:r>
-      <w:r>
-        <w:rPr>
-          <w:noProof/>
-        </w:rPr>
-        <w:t>(Businessreflex, 2016)</w:t>
-      </w:r>
-      <w:r>
-        <w:fldChar w:fldCharType="end"/>
-      </w:r>
-      <w:r>
-        <w:t>. Marknadstillväxten för e-lärandet i Sverige under 2015</w:t>
-      </w:r>
-      <w:r>
-        <w:t xml:space="preserve"> resulterade </w:t>
-      </w:r>
-      <w:r>
-        <w:t xml:space="preserve">i </w:t>
-      </w:r>
-      <w:r>
-        <w:t xml:space="preserve">en ökning </w:t>
-      </w:r>
-      <w:r>
-        <w:t xml:space="preserve">på </w:t>
-      </w:r>
-      <w:r>
-        <w:t>6 %</w:t>
-      </w:r>
-      <w:r>
-        <w:t xml:space="preserve"> jämfört med omsättningen 2014 </w:t>
-      </w:r>
-      <w:r>
-        <w:fldChar w:fldCharType="begin"/>
-      </w:r>
-      <w:r>
-        <w:instrText xml:space="preserve"> ADDIN ZOTERO_ITEM CSL_CITATION {"citationID":"P7hWHkSm","properties":{"formattedCitation":"(Carlberg, 2017)","plainCitation":"(Carlberg, 2017)","noteIndex":0},"citationItems":[{"id":58,"uris":["http://zotero.org/users/local/QsygNxKM/items/PDU8DV4J"],"uri":["http://zotero.org/users/local/QsygNxKM/items/PDU8DV4J"],"itemData":{"id":58,"type":"post-weblog","title":"Branschanalys e-learning Sverige 2015","container-title":"Triglyf","abstract":"Hur stor är omsättningen? Hur många sysselsätts? Tillväxten? Läs mer i branschanalysen!","URL":"goo.gl/ZU9VLM","language":"sv-SE","author":[{"family":"Carlberg","given":"Nils"}],"issued":{"date-parts":[["2017",3,5]]},"accessed":{"date-parts":[["2018",10,7]]}}}],"schema":"https://github.com/citation-style-language/schema/raw/master/csl-citation.json"} </w:instrText>
-      </w:r>
-      <w:r>
-        <w:fldChar w:fldCharType="separate"/>
-      </w:r>
-      <w:r>
-        <w:rPr>
-          <w:noProof/>
-        </w:rPr>
-        <w:t>(Carlberg, 2017)</w:t>
-      </w:r>
-      <w:r>
-        <w:fldChar w:fldCharType="end"/>
-      </w:r>
-      <w:r>
-        <w:t xml:space="preserve"> och </w:t>
-      </w:r>
-      <w:r>
-        <w:t xml:space="preserve">förväntas </w:t>
-      </w:r>
-      <w:r>
-        <w:t xml:space="preserve">att </w:t>
-      </w:r>
-      <w:r>
-        <w:t xml:space="preserve">öka </w:t>
-      </w:r>
-      <w:r>
-        <w:t xml:space="preserve">ytterligare </w:t>
-      </w:r>
-      <w:r>
-        <w:t xml:space="preserve">i samband med </w:t>
-      </w:r>
-      <w:r>
-        <w:t>Europeiska Union</w:t>
-      </w:r>
-      <w:r>
-        <w:t>ens initiativ</w:t>
-      </w:r>
-      <w:r>
-        <w:t xml:space="preserve"> ”The eLea</w:t>
-      </w:r>
-      <w:r>
-        <w:t xml:space="preserve">rning Action Plan” </w:t>
-      </w:r>
-      <w:r>
-        <w:fldChar w:fldCharType="begin"/>
-      </w:r>
-      <w:r>
-        <w:instrText xml:space="preserve"> ADDIN ZOTERO_ITEM CSL_CITATION {"citationID":"E0XGuKx0","properties":{"formattedCitation":"(European Union Reference Laboratories, 2001)","plainCitation":"(European Union Reference Laboratories, 2001)","noteIndex":0},"citationItems":[{"id":71,"uris":["http://zotero.org/users/local/QsygNxKM/items/M2C43X9Q"],"uri":["http://zotero.org/users/local/QsygNxKM/items/M2C43X9Q"],"itemData":{"id":71,"type":"report","title":"eLearning : Designing Tomorrow’s Education An Interim Report","publisher":"Commission Of The European Communities","publisher-place":"International Co-operation Europe Ltd","event-place":"International Co-operation Europe Ltd","URL":"goo.gl/nhn8QH","language":"English","author":[{"family":"European Union Reference Laboratories","given":""}],"issued":{"date-parts":[["2001"]]},"accessed":{"date-parts":[["2018",10,8]]}}}],"schema":"https://github.com/citation-style-language/schema/raw/master/csl-citation.json"} </w:instrText>
-      </w:r>
-      <w:r>
-        <w:fldChar w:fldCharType="separate"/>
-      </w:r>
-      <w:r>
-        <w:rPr>
-          <w:noProof/>
-        </w:rPr>
-        <w:t>(European Union Reference Laboratories, 2001)</w:t>
-      </w:r>
-      <w:r>
-        <w:fldChar w:fldCharType="end"/>
-      </w:r>
-      <w:r>
-        <w:t xml:space="preserve">. </w:t>
-      </w:r>
-      <w:r>
-        <w:t>E</w:t>
-      </w:r>
-      <w:r>
-        <w:t xml:space="preserve">-kurser är </w:t>
-      </w:r>
-      <w:r>
-        <w:t>vanligtv</w:t>
-      </w:r>
-      <w:r>
-        <w:t>is designade av specialiserade e</w:t>
-      </w:r>
-      <w:r>
-        <w:t>-lärande företag (ELF)</w:t>
-      </w:r>
-      <w:r>
-        <w:t>,</w:t>
-      </w:r>
-      <w:r>
-        <w:t xml:space="preserve"> </w:t>
-      </w:r>
-      <w:r>
-        <w:t>vilka</w:t>
-      </w:r>
-      <w:r>
-        <w:t xml:space="preserve"> anställs av </w:t>
-      </w:r>
-      <w:r>
-        <w:t>e</w:t>
-      </w:r>
-      <w:r>
-        <w:t xml:space="preserve">-lärande inköpsföretag (EIF) </w:t>
-      </w:r>
-      <w:r>
-        <w:t xml:space="preserve">som </w:t>
-      </w:r>
-      <w:r>
-        <w:t>har ett intresse</w:t>
-      </w:r>
-      <w:r>
-        <w:t xml:space="preserve"> av</w:t>
-      </w:r>
-      <w:r>
-        <w:t xml:space="preserve"> att </w:t>
-      </w:r>
-      <w:r>
-        <w:t>vidare</w:t>
-      </w:r>
-      <w:r>
-        <w:t xml:space="preserve">utbilda sin personal med </w:t>
-      </w:r>
-      <w:r>
-        <w:t xml:space="preserve">hjälp </w:t>
-      </w:r>
-      <w:r>
-        <w:t>av</w:t>
-      </w:r>
-      <w:r>
-        <w:t xml:space="preserve"> </w:t>
-      </w:r>
-      <w:r>
-        <w:t>e</w:t>
-      </w:r>
-      <w:r>
-        <w:t>-lärande</w:t>
-      </w:r>
-      <w:r>
-        <w:t xml:space="preserve"> som metod</w:t>
-      </w:r>
-      <w:r>
-        <w:t>. Dagens teknik, i form av Learning Manage</w:t>
-      </w:r>
-      <w:r>
-        <w:t>ment System och dylikt</w:t>
-      </w:r>
-      <w:r>
-        <w:t>, har gjort att e</w:t>
-      </w:r>
-      <w:r>
-        <w:t xml:space="preserve">-lärandet är </w:t>
-      </w:r>
-      <w:r>
-        <w:t>lättare</w:t>
-      </w:r>
-      <w:r>
-        <w:t xml:space="preserve"> </w:t>
-      </w:r>
-      <w:r>
-        <w:t xml:space="preserve">att </w:t>
-      </w:r>
-      <w:r>
-        <w:t>hantera</w:t>
+        <w:t xml:space="preserve"> </w:t>
+      </w:r>
+      <w:r>
+        <w:t xml:space="preserve">visar </w:t>
+      </w:r>
+      <w:r>
+        <w:t>Grade en stark</w:t>
+      </w:r>
+      <w:r>
+        <w:t xml:space="preserve"> </w:t>
+      </w:r>
+      <w:r>
+        <w:t xml:space="preserve">förmåga </w:t>
+      </w:r>
+      <w:r>
+        <w:t xml:space="preserve">av att </w:t>
+      </w:r>
+      <w:r>
+        <w:t>presentera kurser</w:t>
+      </w:r>
+      <w:r>
+        <w:t xml:space="preserve"> genom höga evalueringsresultat i DIM</w:t>
+      </w:r>
+      <w:r>
+        <w:t>’</w:t>
+      </w:r>
+      <w:r>
+        <w:t xml:space="preserve">s </w:t>
+      </w:r>
+      <w:r>
+        <w:rPr>
+          <w:i/>
+        </w:rPr>
+        <w:t xml:space="preserve">Presentations </w:t>
+      </w:r>
+      <w:r>
+        <w:t>fas</w:t>
       </w:r>
       <w:r>
         <w:t>.</w:t>
@@ -2528,43 +2021,569 @@
         <w:t xml:space="preserve"> </w:t>
       </w:r>
       <w:r>
-        <w:t xml:space="preserve">Parallellt läggs </w:t>
-      </w:r>
-      <w:r>
-        <w:t xml:space="preserve">mycket </w:t>
-      </w:r>
-      <w:r>
-        <w:t>fokus hos ELF på hur pedagogiken och inneh</w:t>
-      </w:r>
-      <w:r>
-        <w:t xml:space="preserve">ållet tillsammans </w:t>
-      </w:r>
-      <w:r>
-        <w:t xml:space="preserve">kan </w:t>
-      </w:r>
-      <w:r>
-        <w:t xml:space="preserve">resultera </w:t>
-      </w:r>
-      <w:r>
-        <w:t xml:space="preserve">i ett </w:t>
-      </w:r>
-      <w:r>
-        <w:t xml:space="preserve">mer </w:t>
-      </w:r>
-      <w:r>
-        <w:t>effektivt lärande.</w:t>
+        <w:t xml:space="preserve">Dock pekar resultatet på att det existerar vissa </w:t>
+      </w:r>
+      <w:r>
+        <w:t>svagheter i</w:t>
+      </w:r>
+      <w:r>
+        <w:t xml:space="preserve"> andra </w:t>
+      </w:r>
+      <w:r>
+        <w:t>modellfaser</w:t>
+      </w:r>
+      <w:r>
+        <w:t xml:space="preserve"> som till exempel </w:t>
+      </w:r>
+      <w:r>
+        <w:rPr>
+          <w:i/>
+          <w:lang w:eastAsia="sv-SE"/>
+        </w:rPr>
+        <w:t>Bedömning och Utvärdering</w:t>
+      </w:r>
+      <w:r>
+        <w:t>.</w:t>
+      </w:r>
+      <w:r>
+        <w:t xml:space="preserve"> </w:t>
+      </w:r>
+      <w:r>
+        <w:t>Slutligen</w:t>
+      </w:r>
+      <w:r>
+        <w:t xml:space="preserve"> ger resultatet en utgångspunkt för vidare undersökningar kring </w:t>
+      </w:r>
+      <w:r>
+        <w:t>pedagogiska modeller som skulle</w:t>
+      </w:r>
+      <w:r>
+        <w:t xml:space="preserve"> kunna</w:t>
+      </w:r>
+      <w:r>
+        <w:t xml:space="preserve"> tillämpas </w:t>
+      </w:r>
+      <w:r>
+        <w:t xml:space="preserve">hos </w:t>
+      </w:r>
+      <w:r>
+        <w:t>Grade</w:t>
+      </w:r>
+      <w:r>
+        <w:t xml:space="preserve">, samtidigt som </w:t>
+      </w:r>
+      <w:r>
+        <w:t xml:space="preserve">studien </w:t>
+      </w:r>
+      <w:r>
+        <w:t>kartlägger p</w:t>
+      </w:r>
+      <w:r>
+        <w:t>otentiella</w:t>
+      </w:r>
+      <w:r>
+        <w:t xml:space="preserve"> förbättringar i Grades nuvarande </w:t>
+      </w:r>
+      <w:r>
+        <w:t>pedagogiska riktlinjer</w:t>
+      </w:r>
+      <w:r>
+        <w:t>.</w:t>
+      </w:r>
+      <w:r>
+        <w:br w:type="page"/>
       </w:r>
     </w:p>
     <w:p>
       <w:pPr>
+        <w:pStyle w:val="Heading11"/>
+      </w:pPr>
+      <w:bookmarkStart w:id="4" w:name="_Toc391456179"/>
+      <w:bookmarkStart w:id="5" w:name="_Toc401327935"/>
+      <w:bookmarkEnd w:id="4"/>
+      <w:r>
+        <w:lastRenderedPageBreak/>
+        <w:t>Introduktion</w:t>
+      </w:r>
+      <w:bookmarkEnd w:id="5"/>
+    </w:p>
+    <w:p>
+      <w:pPr>
         <w:spacing w:line="480" w:lineRule="auto"/>
         <w:jc w:val="both"/>
       </w:pPr>
+      <w:r>
+        <w:t xml:space="preserve">I </w:t>
+      </w:r>
+      <w:r>
+        <w:t xml:space="preserve">många </w:t>
+      </w:r>
+      <w:r>
+        <w:t xml:space="preserve">organisationer idag </w:t>
+      </w:r>
+      <w:r>
+        <w:t>sker det i regel ett</w:t>
+      </w:r>
+      <w:r>
+        <w:t xml:space="preserve"> långsiktigt </w:t>
+      </w:r>
+      <w:r>
+        <w:t xml:space="preserve">förbättringsarbete </w:t>
+      </w:r>
+      <w:r>
+        <w:t>med utbildningsstrategier och kompetensutveckling</w:t>
+      </w:r>
+      <w:r>
+        <w:t>,</w:t>
+      </w:r>
+      <w:r>
+        <w:t xml:space="preserve"> för medarbetare och organisationen som helhet</w:t>
+      </w:r>
+      <w:r>
+        <w:t>.</w:t>
+      </w:r>
+      <w:r>
+        <w:t xml:space="preserve"> </w:t>
+      </w:r>
+      <w:r>
+        <w:t>Dock är</w:t>
+      </w:r>
+      <w:r>
+        <w:t xml:space="preserve"> traditionella lärarledda utbildning</w:t>
+      </w:r>
+      <w:r>
+        <w:t>ar</w:t>
+      </w:r>
+      <w:r>
+        <w:t xml:space="preserve"> tidsmässigt</w:t>
+      </w:r>
+      <w:r>
+        <w:t xml:space="preserve"> </w:t>
+      </w:r>
+      <w:r>
+        <w:t>och ekonomiskt kostsamma.</w:t>
+      </w:r>
+      <w:r>
+        <w:t xml:space="preserve"> </w:t>
+      </w:r>
+      <w:r>
+        <w:t>Samtidigt utgör de en utökad</w:t>
+      </w:r>
+      <w:r>
+        <w:t xml:space="preserve"> belastning eftersom </w:t>
+      </w:r>
+      <w:r>
+        <w:t xml:space="preserve">utbildningen kräver att </w:t>
+      </w:r>
+      <w:r>
+        <w:t xml:space="preserve">studenten ska vara fysiskt närvarande. Redan 1840 </w:t>
+      </w:r>
+      <w:r>
+        <w:t xml:space="preserve">fanns det </w:t>
+      </w:r>
+      <w:r>
+        <w:t>en form av distans</w:t>
+      </w:r>
+      <w:r>
+        <w:t xml:space="preserve">lärande </w:t>
+      </w:r>
+      <w:r>
+        <w:t xml:space="preserve">som </w:t>
+      </w:r>
+      <w:r>
+        <w:t>tillämpades</w:t>
+      </w:r>
+      <w:r>
+        <w:t xml:space="preserve"> av Issac Pitman</w:t>
+      </w:r>
+      <w:r>
+        <w:t>. Pitman</w:t>
+      </w:r>
+      <w:r>
+        <w:t xml:space="preserve"> lärde studenter stenografi, en typ av symboliskt skriva</w:t>
+      </w:r>
+      <w:r>
+        <w:t xml:space="preserve">nde som underlättar antecknande i hög hastigt, </w:t>
+      </w:r>
+      <w:r>
+        <w:t>genom brevväxling (</w:t>
+      </w:r>
+      <w:proofErr w:type="spellStart"/>
+      <w:r>
+        <w:t>Bo</w:t>
+      </w:r>
+      <w:r>
+        <w:t>wer</w:t>
+      </w:r>
+      <w:proofErr w:type="spellEnd"/>
+      <w:r>
+        <w:t xml:space="preserve"> and Hardy, 2004). Under de </w:t>
+      </w:r>
+      <w:r>
+        <w:t xml:space="preserve">senaste 20 åren har </w:t>
+      </w:r>
+      <w:r>
+        <w:t>distans</w:t>
+      </w:r>
+      <w:r>
+        <w:t>utbildningar effektiviserats,</w:t>
+      </w:r>
+      <w:r>
+        <w:t xml:space="preserve"> </w:t>
+      </w:r>
+      <w:r>
+        <w:t>främst genom</w:t>
+      </w:r>
+      <w:r>
+        <w:t xml:space="preserve"> e-lärande</w:t>
+      </w:r>
+      <w:r>
+        <w:t xml:space="preserve">. </w:t>
+      </w:r>
+      <w:r>
+        <w:t>E</w:t>
+      </w:r>
+      <w:r>
+        <w:t xml:space="preserve">-lärande är </w:t>
+      </w:r>
+      <w:r>
+        <w:t>en typ av distanslärande so</w:t>
+      </w:r>
+      <w:r>
+        <w:t>m</w:t>
+      </w:r>
+      <w:r>
+        <w:t xml:space="preserve"> </w:t>
+      </w:r>
+      <w:r>
+        <w:t>sker</w:t>
+      </w:r>
+      <w:r>
+        <w:t xml:space="preserve"> med hjälp av </w:t>
+      </w:r>
+      <w:r>
+        <w:t xml:space="preserve">datorer och </w:t>
+      </w:r>
+      <w:r>
+        <w:t>online</w:t>
+      </w:r>
+      <w:r>
+        <w:t>kommunikati</w:t>
+      </w:r>
+      <w:r>
+        <w:t>on.</w:t>
+      </w:r>
+      <w:r>
+        <w:t xml:space="preserve"> Fördelarna med e-lärande jämfört med </w:t>
+      </w:r>
+      <w:r>
+        <w:t>traditionell undervisning</w:t>
+      </w:r>
+      <w:r>
+        <w:t>,</w:t>
+      </w:r>
+      <w:r>
+        <w:t xml:space="preserve"> är att studenten kan studera i </w:t>
+      </w:r>
+      <w:r>
+        <w:t xml:space="preserve">sin </w:t>
+      </w:r>
+      <w:r>
+        <w:t xml:space="preserve">egen takt, </w:t>
+      </w:r>
+      <w:r>
+        <w:t xml:space="preserve">har möjlighet till </w:t>
+      </w:r>
+      <w:r>
+        <w:t>obegränsad repetition</w:t>
+      </w:r>
+      <w:r>
+        <w:t>,</w:t>
+      </w:r>
+      <w:r>
+        <w:t xml:space="preserve"> </w:t>
+      </w:r>
+      <w:r>
+        <w:t>och</w:t>
+      </w:r>
+      <w:r>
+        <w:t xml:space="preserve"> </w:t>
+      </w:r>
+      <w:r>
+        <w:t xml:space="preserve">att </w:t>
+      </w:r>
+      <w:r>
+        <w:t>e</w:t>
+      </w:r>
+      <w:r>
+        <w:t xml:space="preserve">-lärandet skapar </w:t>
+      </w:r>
+      <w:r>
+        <w:t xml:space="preserve">tid </w:t>
+      </w:r>
+      <w:r>
+        <w:t>för studenten</w:t>
+      </w:r>
+      <w:r>
+        <w:t xml:space="preserve"> med</w:t>
+      </w:r>
+      <w:r>
+        <w:t xml:space="preserve"> </w:t>
+      </w:r>
+      <w:r>
+        <w:t xml:space="preserve">upp till </w:t>
+      </w:r>
+      <w:r>
+        <w:t>60 %</w:t>
+      </w:r>
+      <w:r>
+        <w:t xml:space="preserve"> </w:t>
+      </w:r>
+      <w:r>
+        <w:fldChar w:fldCharType="begin"/>
+      </w:r>
+      <w:r>
+        <w:instrText xml:space="preserve"> ADDIN ZOTERO_ITEM CSL_CITATION {"citationID":"nYS1j82c","properties":{"formattedCitation":"(Businessreflex, 2016)","plainCitation":"(Businessreflex, 2016)","noteIndex":0},"citationItems":[{"id":47,"uris":["http://zotero.org/users/local/QsygNxKM/items/MUYUGFCW"],"uri":["http://zotero.org/users/local/QsygNxKM/items/MUYUGFCW"],"itemData":{"id":47,"type":"post-weblog","title":"E-learning – mer lärande på effektivare sätt?","container-title":"Teknisk Kvalitet","abstract":"E-learning ger bättre kunskapsutveckling, mer motiverad personal och i många fall sänkta kostnader. Vi reder ut möjligheter och fallgropar med e-learning.","URL":"goo.gl/SbUuNe","language":"sv-SE","author":[{"literal":"Businessreflex"}],"issued":{"date-parts":[["2016",12,2]]},"accessed":{"date-parts":[["2018",8,31]]}}}],"schema":"https://github.com/citation-style-language/schema/raw/master/csl-citation.json"} </w:instrText>
+      </w:r>
+      <w:r>
+        <w:fldChar w:fldCharType="separate"/>
+      </w:r>
+      <w:r>
+        <w:rPr>
+          <w:noProof/>
+        </w:rPr>
+        <w:t>(Businessreflex, 2016)</w:t>
+      </w:r>
+      <w:r>
+        <w:fldChar w:fldCharType="end"/>
+      </w:r>
+      <w:r>
+        <w:t>. Marknadstillväxten för e-lärandet i Sverige under 2015</w:t>
+      </w:r>
+      <w:r>
+        <w:t xml:space="preserve"> resulterade </w:t>
+      </w:r>
+      <w:r>
+        <w:t xml:space="preserve">i </w:t>
+      </w:r>
+      <w:r>
+        <w:t xml:space="preserve">en ökning </w:t>
+      </w:r>
+      <w:r>
+        <w:t xml:space="preserve">på </w:t>
+      </w:r>
+      <w:r>
+        <w:t>6 %</w:t>
+      </w:r>
+      <w:r>
+        <w:t xml:space="preserve"> jämfört med omsättningen 2014 </w:t>
+      </w:r>
+      <w:r>
+        <w:fldChar w:fldCharType="begin"/>
+      </w:r>
+      <w:r>
+        <w:instrText xml:space="preserve"> ADDIN ZOTERO_ITEM CSL_CITATION {"citationID":"P7hWHkSm","properties":{"formattedCitation":"(Carlberg, 2017)","plainCitation":"(Carlberg, 2017)","noteIndex":0},"citationItems":[{"id":58,"uris":["http://zotero.org/users/local/QsygNxKM/items/PDU8DV4J"],"uri":["http://zotero.org/users/local/QsygNxKM/items/PDU8DV4J"],"itemData":{"id":58,"type":"post-weblog","title":"Branschanalys e-learning Sverige 2015","container-title":"Triglyf","abstract":"Hur stor är omsättningen? Hur många sysselsätts? Tillväxten? Läs mer i branschanalysen!","URL":"goo.gl/ZU9VLM","language":"sv-SE","author":[{"family":"Carlberg","given":"Nils"}],"issued":{"date-parts":[["2017",3,5]]},"accessed":{"date-parts":[["2018",10,7]]}}}],"schema":"https://github.com/citation-style-language/schema/raw/master/csl-citation.json"} </w:instrText>
+      </w:r>
+      <w:r>
+        <w:fldChar w:fldCharType="separate"/>
+      </w:r>
+      <w:r>
+        <w:rPr>
+          <w:noProof/>
+        </w:rPr>
+        <w:t>(Carlberg, 2017)</w:t>
+      </w:r>
+      <w:r>
+        <w:fldChar w:fldCharType="end"/>
+      </w:r>
+      <w:r>
+        <w:t xml:space="preserve"> och </w:t>
+      </w:r>
+      <w:r>
+        <w:t xml:space="preserve">förväntas </w:t>
+      </w:r>
+      <w:r>
+        <w:t xml:space="preserve">att </w:t>
+      </w:r>
+      <w:r>
+        <w:t xml:space="preserve">öka </w:t>
+      </w:r>
+      <w:r>
+        <w:t xml:space="preserve">ytterligare </w:t>
+      </w:r>
+      <w:r>
+        <w:t xml:space="preserve">i samband med </w:t>
+      </w:r>
+      <w:r>
+        <w:t>Europeiska Union</w:t>
+      </w:r>
+      <w:r>
+        <w:t>ens initiativ</w:t>
+      </w:r>
+      <w:r>
+        <w:t xml:space="preserve"> ”The eLea</w:t>
+      </w:r>
+      <w:r>
+        <w:t xml:space="preserve">rning Action Plan” </w:t>
+      </w:r>
+      <w:r>
+        <w:fldChar w:fldCharType="begin"/>
+      </w:r>
+      <w:r>
+        <w:instrText xml:space="preserve"> ADDIN ZOTERO_ITEM CSL_CITATION {"citationID":"E0XGuKx0","properties":{"formattedCitation":"(European Union Reference Laboratories, 2001)","plainCitation":"(European Union Reference Laboratories, 2001)","noteIndex":0},"citationItems":[{"id":71,"uris":["http://zotero.org/users/local/QsygNxKM/items/M2C43X9Q"],"uri":["http://zotero.org/users/local/QsygNxKM/items/M2C43X9Q"],"itemData":{"id":71,"type":"report","title":"eLearning : Designing Tomorrow’s Education An Interim Report","publisher":"Commission Of The European Communities","publisher-place":"International Co-operation Europe Ltd","event-place":"International Co-operation Europe Ltd","URL":"goo.gl/nhn8QH","language":"English","author":[{"family":"European Union Reference Laboratories","given":""}],"issued":{"date-parts":[["2001"]]},"accessed":{"date-parts":[["2018",10,8]]}}}],"schema":"https://github.com/citation-style-language/schema/raw/master/csl-citation.json"} </w:instrText>
+      </w:r>
+      <w:r>
+        <w:fldChar w:fldCharType="separate"/>
+      </w:r>
+      <w:r>
+        <w:rPr>
+          <w:noProof/>
+        </w:rPr>
+        <w:t>(European Union Reference Laboratories, 2001)</w:t>
+      </w:r>
+      <w:r>
+        <w:fldChar w:fldCharType="end"/>
+      </w:r>
+      <w:r>
+        <w:t xml:space="preserve">. </w:t>
+      </w:r>
+      <w:r>
+        <w:t>E</w:t>
+      </w:r>
+      <w:r>
+        <w:t xml:space="preserve">-kurser är </w:t>
+      </w:r>
+      <w:r>
+        <w:t>vanligtv</w:t>
+      </w:r>
+      <w:r>
+        <w:t>is designade av specialiserade e</w:t>
+      </w:r>
+      <w:r>
+        <w:t>-lärande företag (ELF)</w:t>
+      </w:r>
+      <w:r>
+        <w:t>,</w:t>
+      </w:r>
+      <w:r>
+        <w:t xml:space="preserve"> </w:t>
+      </w:r>
+      <w:r>
+        <w:t>vilka</w:t>
+      </w:r>
+      <w:r>
+        <w:t xml:space="preserve"> anställs av </w:t>
+      </w:r>
+      <w:r>
+        <w:t>e</w:t>
+      </w:r>
+      <w:r>
+        <w:t xml:space="preserve">-lärande inköpsföretag (EIF) </w:t>
+      </w:r>
+      <w:r>
+        <w:t xml:space="preserve">som </w:t>
+      </w:r>
+      <w:r>
+        <w:t>har ett intresse</w:t>
+      </w:r>
+      <w:r>
+        <w:t xml:space="preserve"> av</w:t>
+      </w:r>
+      <w:r>
+        <w:t xml:space="preserve"> att </w:t>
+      </w:r>
+      <w:r>
+        <w:t>vidare</w:t>
+      </w:r>
+      <w:r>
+        <w:t xml:space="preserve">utbilda sin personal med </w:t>
+      </w:r>
+      <w:r>
+        <w:t xml:space="preserve">hjälp </w:t>
+      </w:r>
+      <w:r>
+        <w:t>av</w:t>
+      </w:r>
+      <w:r>
+        <w:t xml:space="preserve"> </w:t>
+      </w:r>
+      <w:r>
+        <w:t>e</w:t>
+      </w:r>
+      <w:r>
+        <w:t>-lärande</w:t>
+      </w:r>
+      <w:r>
+        <w:t xml:space="preserve"> som metod</w:t>
+      </w:r>
+      <w:r>
+        <w:t>. Dagens teknik, i form av Learning Manage</w:t>
+      </w:r>
+      <w:r>
+        <w:t>ment System och dylikt</w:t>
+      </w:r>
+      <w:r>
+        <w:t>, har gjort att e</w:t>
+      </w:r>
+      <w:r>
+        <w:t xml:space="preserve">-lärandet är </w:t>
+      </w:r>
+      <w:r>
+        <w:t>lättare</w:t>
+      </w:r>
+      <w:r>
+        <w:t xml:space="preserve"> </w:t>
+      </w:r>
+      <w:r>
+        <w:t xml:space="preserve">att </w:t>
+      </w:r>
+      <w:r>
+        <w:t>hantera</w:t>
+      </w:r>
+      <w:r>
+        <w:t>.</w:t>
+      </w:r>
+      <w:r>
+        <w:t xml:space="preserve"> </w:t>
+      </w:r>
+      <w:r>
+        <w:t xml:space="preserve">Parallellt läggs </w:t>
+      </w:r>
+      <w:r>
+        <w:t xml:space="preserve">mycket </w:t>
+      </w:r>
+      <w:r>
+        <w:t>fokus hos ELF på hur pedagogiken och inneh</w:t>
+      </w:r>
+      <w:r>
+        <w:t xml:space="preserve">ållet tillsammans </w:t>
+      </w:r>
+      <w:r>
+        <w:t xml:space="preserve">kan </w:t>
+      </w:r>
+      <w:r>
+        <w:t xml:space="preserve">resultera </w:t>
+      </w:r>
+      <w:r>
+        <w:t xml:space="preserve">i ett </w:t>
+      </w:r>
+      <w:r>
+        <w:t xml:space="preserve">mer </w:t>
+      </w:r>
+      <w:r>
+        <w:t>effektivt lärande.</w:t>
+      </w:r>
     </w:p>
     <w:p>
       <w:pPr>
         <w:spacing w:line="480" w:lineRule="auto"/>
         <w:jc w:val="both"/>
+      </w:pPr>
+    </w:p>
+    <w:p>
+      <w:pPr>
+        <w:spacing w:line="480" w:lineRule="auto"/>
+        <w:jc w:val="both"/>
         <w:rPr>
           <w:strike/>
         </w:rPr>
@@ -5063,14 +5082,14 @@
         <w:rPr>
           <w:rFonts w:cs="Times New Roman"/>
         </w:rPr>
-        <w:t xml:space="preserve"> skulle representera en utgångspunkt för att fortsätta undersöka vilka modeller som skulle kunna </w:t>
+        <w:t xml:space="preserve"> skulle representera en utgångspunkt för att fortsätta undersöka vilka modeller som skulle </w:t>
       </w:r>
       <w:r>
         <w:rPr>
           <w:rFonts w:cs="Times New Roman"/>
         </w:rPr>
         <w:lastRenderedPageBreak/>
-        <w:t>impl</w:t>
+        <w:t>kunna impl</w:t>
       </w:r>
       <w:r>
         <w:rPr>
@@ -5366,15 +5385,7 @@
         <w:rPr>
           <w:lang w:eastAsia="sv-SE"/>
         </w:rPr>
-        <w:t xml:space="preserve"> evaluering</w:t>
-      </w:r>
-      <w:bookmarkStart w:id="4" w:name="_GoBack"/>
-      <w:bookmarkEnd w:id="4"/>
-      <w:r>
-        <w:rPr>
-          <w:lang w:eastAsia="sv-SE"/>
-        </w:rPr>
-        <w:t xml:space="preserve">sresultatet </w:t>
+        <w:t xml:space="preserve"> evalueringsresultatet </w:t>
       </w:r>
       <w:r>
         <w:rPr>
@@ -5483,16 +5494,16 @@
       <w:pPr>
         <w:pStyle w:val="Heading11"/>
       </w:pPr>
-      <w:bookmarkStart w:id="5" w:name="_Toc391456181"/>
-      <w:bookmarkStart w:id="6" w:name="_Toc401327937"/>
-      <w:bookmarkEnd w:id="5"/>
+      <w:bookmarkStart w:id="6" w:name="_Toc391456181"/>
+      <w:bookmarkStart w:id="7" w:name="_Toc401327937"/>
+      <w:bookmarkEnd w:id="6"/>
       <w:r>
         <w:t>Metod</w:t>
       </w:r>
-      <w:bookmarkStart w:id="7" w:name="_Toc391456182"/>
-      <w:bookmarkStart w:id="8" w:name="_Toc401327938"/>
-      <w:bookmarkEnd w:id="6"/>
+      <w:bookmarkStart w:id="8" w:name="_Toc391456182"/>
+      <w:bookmarkStart w:id="9" w:name="_Toc401327938"/>
       <w:bookmarkEnd w:id="7"/>
+      <w:bookmarkEnd w:id="8"/>
     </w:p>
     <w:p>
       <w:pPr>
@@ -5516,7 +5527,7 @@
         </w:rPr>
         <w:t>Framtagande av intervju frågor</w:t>
       </w:r>
-      <w:bookmarkEnd w:id="8"/>
+      <w:bookmarkEnd w:id="9"/>
     </w:p>
     <w:p>
       <w:pPr>
@@ -5881,7 +5892,11 @@
         <w:t xml:space="preserve">ktiven genom att </w:t>
       </w:r>
       <w:r>
-        <w:t xml:space="preserve">utesluta modeller där modellkriteriet skiljde sig markant från andra modeller i perspektivet. </w:t>
+        <w:t xml:space="preserve">utesluta modeller där modellkriteriet skiljde sig markant från andra modeller i </w:t>
+      </w:r>
+      <w:r>
+        <w:lastRenderedPageBreak/>
+        <w:t xml:space="preserve">perspektivet. </w:t>
       </w:r>
       <w:r>
         <w:t>Slutligen</w:t>
@@ -5905,11 +5920,7 @@
         <w:t xml:space="preserve"> skulle</w:t>
       </w:r>
       <w:r>
-        <w:t xml:space="preserve"> göra vissa </w:t>
-      </w:r>
-      <w:r>
-        <w:lastRenderedPageBreak/>
-        <w:t>modeller olämpliga att använda. Dessa kriterier var</w:t>
+        <w:t xml:space="preserve"> göra vissa modeller olämpliga att använda. Dessa kriterier var</w:t>
       </w:r>
       <w:r>
         <w:t>,</w:t>
@@ -6479,8 +6490,8 @@
           <w:szCs w:val="24"/>
         </w:rPr>
       </w:pPr>
-      <w:bookmarkStart w:id="9" w:name="_Toc391456183"/>
-      <w:bookmarkStart w:id="10" w:name="_Toc401327939"/>
+      <w:bookmarkStart w:id="10" w:name="_Toc391456183"/>
+      <w:bookmarkStart w:id="11" w:name="_Toc401327939"/>
       <w:r>
         <w:rPr>
           <w:rFonts w:cs="Times New Roman"/>
@@ -6488,11 +6499,10 @@
           <w:sz w:val="24"/>
           <w:szCs w:val="24"/>
         </w:rPr>
-        <w:lastRenderedPageBreak/>
         <w:t>Utvärdering</w:t>
       </w:r>
-      <w:bookmarkEnd w:id="9"/>
       <w:bookmarkEnd w:id="10"/>
+      <w:bookmarkEnd w:id="11"/>
     </w:p>
     <w:p>
       <w:pPr>
@@ -6985,13 +6995,13 @@
       <w:pPr>
         <w:pStyle w:val="Heading11"/>
       </w:pPr>
-      <w:bookmarkStart w:id="11" w:name="_Toc391456184"/>
-      <w:bookmarkStart w:id="12" w:name="_Toc401327940"/>
-      <w:bookmarkEnd w:id="11"/>
+      <w:bookmarkStart w:id="12" w:name="_Toc391456184"/>
+      <w:bookmarkStart w:id="13" w:name="_Toc401327940"/>
+      <w:bookmarkEnd w:id="12"/>
       <w:r>
         <w:t>Resultat</w:t>
       </w:r>
-      <w:bookmarkEnd w:id="12"/>
+      <w:bookmarkEnd w:id="13"/>
     </w:p>
     <w:p>
       <w:pPr>
@@ -7210,6 +7220,7 @@
         <w:jc w:val="both"/>
       </w:pPr>
       <w:r>
+        <w:lastRenderedPageBreak/>
         <w:t>Resultat</w:t>
       </w:r>
       <w:r>
@@ -7231,11 +7242,7 @@
         <w:t xml:space="preserve"> med ett medelvärde på 4,5 poäng, jämfört med ATM (medelpoäng = 3) och KLM (medelpoäng = 4) (Figur 1a). D</w:t>
       </w:r>
       <w:r>
-        <w:t xml:space="preserve">essa resultat </w:t>
-      </w:r>
-      <w:r>
-        <w:lastRenderedPageBreak/>
-        <w:t>tyder på att det A</w:t>
+        <w:t>essa resultat tyder på att det A</w:t>
       </w:r>
       <w:r>
         <w:t xml:space="preserve">ssociativa perspektivet ger den bästa matchningen med Grades nuvarande pedagogiska </w:t>
@@ -7448,7 +7455,7 @@
                     <pic:cNvPicPr/>
                   </pic:nvPicPr>
                   <pic:blipFill>
-                    <a:blip r:embed="rId12">
+                    <a:blip r:embed="rId13">
                       <a:extLst>
                         <a:ext uri="{28A0092B-C50C-407E-A947-70E740481C1C}">
                           <a14:useLocalDpi xmlns:a14="http://schemas.microsoft.com/office/drawing/2010/main" val="0"/>
@@ -8211,6 +8218,7 @@
         <w:rPr>
           <w:i/>
         </w:rPr>
+        <w:lastRenderedPageBreak/>
         <w:t>Sammanfattning</w:t>
       </w:r>
       <w:r>
@@ -8232,11 +8240,7 @@
         <w:t xml:space="preserve">. </w:t>
       </w:r>
       <w:r>
-        <w:t xml:space="preserve">Framgångar inom dessa </w:t>
-      </w:r>
-      <w:r>
-        <w:lastRenderedPageBreak/>
-        <w:t>element skulle kunna uppnås genom t</w:t>
+        <w:t>Framgångar inom dessa element skulle kunna uppnås genom t</w:t>
       </w:r>
       <w:r>
         <w:t>illäg</w:t>
@@ -8434,7 +8438,7 @@
                     </pic:cNvPicPr>
                   </pic:nvPicPr>
                   <pic:blipFill rotWithShape="1">
-                    <a:blip r:embed="rId13">
+                    <a:blip r:embed="rId14">
                       <a:extLst>
                         <a:ext uri="{28A0092B-C50C-407E-A947-70E740481C1C}">
                           <a14:useLocalDpi xmlns:a14="http://schemas.microsoft.com/office/drawing/2010/main" val="0"/>
@@ -8747,6 +8751,7 @@
         <w:t xml:space="preserve">. </w:t>
       </w:r>
       <w:r>
+        <w:lastRenderedPageBreak/>
         <w:t xml:space="preserve">Resultatet visar att </w:t>
       </w:r>
       <w:r>
@@ -8774,7 +8779,6 @@
         <w:t xml:space="preserve"> </w:t>
       </w:r>
       <w:r>
-        <w:lastRenderedPageBreak/>
         <w:t xml:space="preserve">(Figur 3a). </w:t>
       </w:r>
       <w:r>
@@ -9056,8 +9060,8 @@
       <w:r>
         <w:t>.</w:t>
       </w:r>
-      <w:bookmarkStart w:id="13" w:name="_Toc489811950"/>
-      <w:bookmarkStart w:id="14" w:name="_Ref489810823"/>
+      <w:bookmarkStart w:id="14" w:name="_Toc489811950"/>
+      <w:bookmarkStart w:id="15" w:name="_Ref489810823"/>
     </w:p>
     <w:p>
       <w:pPr>
@@ -9089,7 +9093,7 @@
                     </pic:cNvPicPr>
                   </pic:nvPicPr>
                   <pic:blipFill>
-                    <a:blip r:embed="rId14"/>
+                    <a:blip r:embed="rId15"/>
                     <a:stretch>
                       <a:fillRect/>
                     </a:stretch>
@@ -9232,8 +9236,8 @@
       <w:r>
         <w:t xml:space="preserve"> </w:t>
       </w:r>
-      <w:bookmarkEnd w:id="13"/>
       <w:bookmarkEnd w:id="14"/>
+      <w:bookmarkEnd w:id="15"/>
       <w:r>
         <w:t>Punkterna representerar p</w:t>
       </w:r>
@@ -9278,14 +9282,14 @@
       <w:pPr>
         <w:pStyle w:val="Heading11"/>
       </w:pPr>
-      <w:bookmarkStart w:id="15" w:name="_Toc391456185"/>
-      <w:bookmarkStart w:id="16" w:name="_Toc401327941"/>
-      <w:bookmarkEnd w:id="15"/>
+      <w:bookmarkStart w:id="16" w:name="_Toc391456185"/>
+      <w:bookmarkStart w:id="17" w:name="_Toc401327941"/>
+      <w:bookmarkEnd w:id="16"/>
       <w:r>
         <w:lastRenderedPageBreak/>
         <w:t>Diskussion</w:t>
       </w:r>
-      <w:bookmarkEnd w:id="16"/>
+      <w:bookmarkEnd w:id="17"/>
     </w:p>
     <w:p>
       <w:pPr>
@@ -9922,8 +9926,11 @@
         <w:t xml:space="preserve">att utökat </w:t>
       </w:r>
       <w:r>
+        <w:t xml:space="preserve">antal frågor som korresponderar till de </w:t>
+      </w:r>
+      <w:r>
         <w:lastRenderedPageBreak/>
-        <w:t>antal frågor som korresponderar till de undersökta modeller</w:t>
+        <w:t>undersökta modeller</w:t>
       </w:r>
       <w:r>
         <w:t>na</w:t>
@@ -10502,32 +10509,35 @@
         <w:t xml:space="preserve">. </w:t>
       </w:r>
       <w:r>
+        <w:t>Trots att</w:t>
+      </w:r>
+      <w:r>
+        <w:t xml:space="preserve"> r</w:t>
+      </w:r>
+      <w:r>
+        <w:t>esultat</w:t>
+      </w:r>
+      <w:r>
+        <w:t>et</w:t>
+      </w:r>
+      <w:r>
+        <w:t xml:space="preserve"> indikerar att de pedagogiska behoven inte skiljer sig </w:t>
+      </w:r>
+      <w:r>
+        <w:t>långt emellan Grades kur</w:t>
+      </w:r>
+      <w:r>
+        <w:t>ser,</w:t>
+      </w:r>
+      <w:r>
+        <w:t xml:space="preserve"> </w:t>
+      </w:r>
+      <w:r>
+        <w:t xml:space="preserve">är </w:t>
+      </w:r>
+      <w:r>
         <w:lastRenderedPageBreak/>
-        <w:t>Trots att</w:t>
-      </w:r>
-      <w:r>
-        <w:t xml:space="preserve"> r</w:t>
-      </w:r>
-      <w:r>
-        <w:t>esultat</w:t>
-      </w:r>
-      <w:r>
-        <w:t>et</w:t>
-      </w:r>
-      <w:r>
-        <w:t xml:space="preserve"> indikerar att de pedagogiska behoven inte skiljer sig </w:t>
-      </w:r>
-      <w:r>
-        <w:t>långt emellan Grades kur</w:t>
-      </w:r>
-      <w:r>
-        <w:t>ser,</w:t>
-      </w:r>
-      <w:r>
-        <w:t xml:space="preserve"> </w:t>
-      </w:r>
-      <w:r>
-        <w:t xml:space="preserve">är rekommendationen att </w:t>
+        <w:t xml:space="preserve">rekommendationen att </w:t>
       </w:r>
       <w:r>
         <w:t xml:space="preserve">Grade </w:t>
@@ -10639,12 +10649,12 @@
       <w:pPr>
         <w:pStyle w:val="Heading11"/>
       </w:pPr>
-      <w:bookmarkStart w:id="17" w:name="_Toc401327942"/>
+      <w:bookmarkStart w:id="18" w:name="_Toc401327942"/>
       <w:r>
         <w:lastRenderedPageBreak/>
         <w:t>Tack</w:t>
       </w:r>
-      <w:bookmarkEnd w:id="17"/>
+      <w:bookmarkEnd w:id="18"/>
     </w:p>
     <w:p>
       <w:pPr>
@@ -10701,13 +10711,13 @@
       <w:pPr>
         <w:pStyle w:val="Heading11"/>
       </w:pPr>
-      <w:bookmarkStart w:id="18" w:name="_Toc391456186"/>
-      <w:bookmarkStart w:id="19" w:name="_Toc401327943"/>
-      <w:bookmarkEnd w:id="18"/>
+      <w:bookmarkStart w:id="19" w:name="_Toc391456186"/>
+      <w:bookmarkStart w:id="20" w:name="_Toc401327943"/>
+      <w:bookmarkEnd w:id="19"/>
       <w:r>
         <w:t>Referenser</w:t>
       </w:r>
-      <w:bookmarkEnd w:id="19"/>
+      <w:bookmarkEnd w:id="20"/>
     </w:p>
     <w:p>
       <w:pPr>
@@ -11494,14 +11504,14 @@
       <w:pPr>
         <w:pStyle w:val="Heading11"/>
       </w:pPr>
-      <w:bookmarkStart w:id="20" w:name="_Toc391456187"/>
-      <w:bookmarkStart w:id="21" w:name="_Toc401327944"/>
-      <w:bookmarkEnd w:id="20"/>
+      <w:bookmarkStart w:id="21" w:name="_Toc391456187"/>
+      <w:bookmarkStart w:id="22" w:name="_Toc401327944"/>
+      <w:bookmarkEnd w:id="21"/>
       <w:r>
         <w:lastRenderedPageBreak/>
         <w:t>Bilagor</w:t>
       </w:r>
-      <w:bookmarkEnd w:id="21"/>
+      <w:bookmarkEnd w:id="22"/>
       <w:r>
         <w:t xml:space="preserve"> </w:t>
       </w:r>
@@ -13862,8 +13872,8 @@
           <w:color w:val="00000A"/>
         </w:rPr>
       </w:pPr>
-      <w:bookmarkStart w:id="22" w:name="_Toc391456188"/>
-      <w:bookmarkEnd w:id="22"/>
+      <w:bookmarkStart w:id="23" w:name="_Toc391456188"/>
+      <w:bookmarkEnd w:id="23"/>
       <w:r>
         <w:rPr>
           <w:rStyle w:val="IntenseEmphasis"/>
@@ -15226,8 +15236,8 @@
         </w:rPr>
         <w:t>.</w:t>
       </w:r>
-      <w:bookmarkStart w:id="23" w:name="_Toc391456189"/>
-      <w:bookmarkEnd w:id="23"/>
+      <w:bookmarkStart w:id="24" w:name="_Toc391456189"/>
+      <w:bookmarkEnd w:id="24"/>
     </w:p>
     <w:p>
       <w:pPr>
@@ -15242,7 +15252,6 @@
           <w:rFonts w:cs="Times New Roman"/>
           <w:b/>
         </w:rPr>
-        <w:lastRenderedPageBreak/>
         <w:t>Presentation fas</w:t>
       </w:r>
     </w:p>
@@ -15260,6 +15269,7 @@
           <w:i/>
           <w:u w:val="single"/>
         </w:rPr>
+        <w:lastRenderedPageBreak/>
         <w:t>Erfarenheter och färdigheter</w:t>
       </w:r>
       <w:r>
@@ -16143,8 +16153,8 @@
           <w:szCs w:val="16"/>
         </w:rPr>
         <w:sectPr>
-          <w:footerReference w:type="default" r:id="rId15"/>
-          <w:footerReference w:type="first" r:id="rId16"/>
+          <w:footerReference w:type="default" r:id="rId16"/>
+          <w:footerReference w:type="first" r:id="rId17"/>
           <w:pgSz w:w="11906" w:h="16838"/>
           <w:pgMar w:top="1135" w:right="1417" w:bottom="1417" w:left="1417" w:header="0" w:footer="709" w:gutter="0"/>
           <w:lnNumType w:countBy="1" w:restart="continuous"/>
@@ -16256,6 +16266,37 @@
     </w:sectPr>
   </w:body>
 </w:document>
+</file>
+
+<file path=word/comments.xml><?xml version="1.0" encoding="utf-8"?>
+<w:comments xmlns:wpc="http://schemas.microsoft.com/office/word/2010/wordprocessingCanvas" xmlns:mo="http://schemas.microsoft.com/office/mac/office/2008/main" xmlns:mc="http://schemas.openxmlformats.org/markup-compatibility/2006" xmlns:mv="urn:schemas-microsoft-com:mac:vml" xmlns:o="urn:schemas-microsoft-com:office:office" xmlns:r="http://schemas.openxmlformats.org/officeDocument/2006/relationships" xmlns:m="http://schemas.openxmlformats.org/officeDocument/2006/math" xmlns:v="urn:schemas-microsoft-com:vml" xmlns:wp14="http://schemas.microsoft.com/office/word/2010/wordprocessingDrawing" xmlns:wp="http://schemas.openxmlformats.org/drawingml/2006/wordprocessingDrawing" xmlns:w10="urn:schemas-microsoft-com:office:word" xmlns:w="http://schemas.openxmlformats.org/wordprocessingml/2006/main" xmlns:w14="http://schemas.microsoft.com/office/word/2010/wordml" xmlns:wpg="http://schemas.microsoft.com/office/word/2010/wordprocessingGroup" xmlns:wpi="http://schemas.microsoft.com/office/word/2010/wordprocessingInk" xmlns:wne="http://schemas.microsoft.com/office/word/2006/wordml" xmlns:wps="http://schemas.microsoft.com/office/word/2010/wordprocessingShape" mc:Ignorable="w14 wp14">
+  <w:comment w:id="0" w:author="Jason Serviss" w:date="2018-11-25T13:34:00Z" w:initials="JS">
+    <w:p>
+      <w:pPr>
+        <w:pStyle w:val="CommentText"/>
+      </w:pPr>
+      <w:r>
+        <w:rPr>
+          <w:rStyle w:val="CommentReference"/>
+        </w:rPr>
+        <w:annotationRef/>
+      </w:r>
+      <w:r>
+        <w:t xml:space="preserve">Patrik: Eftersom detta är formellt en fas 2 </w:t>
+      </w:r>
+      <w:proofErr w:type="spellStart"/>
+      <w:r>
+        <w:t>gränskning</w:t>
+      </w:r>
+      <w:proofErr w:type="spellEnd"/>
+      <w:r>
+        <w:t>, är det oklart om du kommer att läsa de delar som är inte nödvändig i fas 2. Med detta i åtanke, vill jag bara nämna att alternativa forskningsmetoder är diskuterade i diskussionen.</w:t>
+      </w:r>
+      <w:bookmarkStart w:id="1" w:name="_GoBack"/>
+      <w:bookmarkEnd w:id="1"/>
+    </w:p>
+  </w:comment>
+</w:comments>
 </file>
 
 <file path=word/endnotes.xml><?xml version="1.0" encoding="utf-8"?>
@@ -16298,6 +16339,7 @@
         <w:docPartUnique/>
       </w:docPartObj>
     </w:sdtPr>
+    <w:sdtEndPr/>
     <w:sdtContent>
       <w:p>
         <w:pPr>
@@ -16320,6 +16362,7 @@
         <w:docPartUnique/>
       </w:docPartObj>
     </w:sdtPr>
+    <w:sdtEndPr/>
     <w:sdtContent>
       <w:p>
         <w:pPr>
@@ -16339,7 +16382,7 @@
           <w:rPr>
             <w:noProof/>
           </w:rPr>
-          <w:t>6</w:t>
+          <w:t>20</w:t>
         </w:r>
         <w:r>
           <w:fldChar w:fldCharType="end"/>
@@ -16360,6 +16403,7 @@
         <w:docPartUnique/>
       </w:docPartObj>
     </w:sdtPr>
+    <w:sdtEndPr/>
     <w:sdtContent>
       <w:p>
         <w:pPr>
@@ -23385,7 +23429,7 @@
 </file>
 
 <file path=customXml/itemProps1.xml><?xml version="1.0" encoding="utf-8"?>
-<ds:datastoreItem xmlns:ds="http://schemas.openxmlformats.org/officeDocument/2006/customXml" ds:itemID="{59909141-E46C-1744-9001-D4BD7B2EF04D}">
+<ds:datastoreItem xmlns:ds="http://schemas.openxmlformats.org/officeDocument/2006/customXml" ds:itemID="{2A884CEA-30A5-C643-96CA-56A0E5E0AA5C}">
   <ds:schemaRefs>
     <ds:schemaRef ds:uri="http://schemas.openxmlformats.org/officeDocument/2006/bibliography"/>
   </ds:schemaRefs>

</xml_diff>

<commit_message>
final comments before fas 2 granskning
</commit_message>
<xml_diff>
--- a/fas2_review/Uppsats_Imner_2018.docx
+++ b/fas2_review/Uppsats_Imner_2018.docx
@@ -17,21 +17,12 @@
           <w:sz w:val="46"/>
           <w:szCs w:val="46"/>
         </w:rPr>
-        <w:t xml:space="preserve">Utvärdering av pedagogiska modeller som en plattform för förädling av kurser inom e-lärande företaget </w:t>
-      </w:r>
-      <w:proofErr w:type="spellStart"/>
-      <w:r>
-        <w:rPr>
-          <w:sz w:val="46"/>
-          <w:szCs w:val="46"/>
-        </w:rPr>
-        <w:t>Grade</w:t>
+        <w:t>Utvärdering av pedagogiska modeller som en plattform för förädling av kurser inom e-lärande företaget Grade</w:t>
       </w:r>
       <w:commentRangeEnd w:id="0"/>
-      <w:proofErr w:type="spellEnd"/>
-      <w:r>
-        <w:rPr>
-          <w:rStyle w:val="CommentReference"/>
+      <w:r>
+        <w:rPr>
+          <w:rStyle w:val="Kommentarsreferens"/>
           <w:rFonts w:ascii="Times New Roman" w:hAnsi="Times New Roman"/>
           <w:color w:val="auto"/>
         </w:rPr>
@@ -70,7 +61,7 @@
           <w:noProof/>
           <w:color w:val="17365D" w:themeColor="text2" w:themeShade="BF"/>
           <w:sz w:val="28"/>
-          <w:lang w:val="en-US"/>
+          <w:lang w:eastAsia="sv-SE"/>
         </w:rPr>
         <w:drawing>
           <wp:anchor distT="0" distB="0" distL="114300" distR="0" simplePos="0" relativeHeight="3" behindDoc="0" locked="0" layoutInCell="1" allowOverlap="1" wp14:anchorId="7F122277" wp14:editId="3C992C28">
@@ -124,7 +115,7 @@
           <w:noProof/>
           <w:color w:val="17365D" w:themeColor="text2" w:themeShade="BF"/>
           <w:sz w:val="28"/>
-          <w:lang w:val="en-US"/>
+          <w:lang w:eastAsia="sv-SE"/>
         </w:rPr>
         <mc:AlternateContent>
           <mc:Choice Requires="wps">
@@ -411,7 +402,7 @@
     </w:p>
     <w:p>
       <w:pPr>
-        <w:pStyle w:val="NormalWeb"/>
+        <w:pStyle w:val="Normalwebb"/>
         <w:rPr>
           <w:i/>
           <w:sz w:val="22"/>
@@ -432,7 +423,7 @@
     </w:p>
     <w:p>
       <w:pPr>
-        <w:pStyle w:val="NormalWeb"/>
+        <w:pStyle w:val="Normalwebb"/>
         <w:rPr>
           <w:rFonts w:ascii="Arial" w:hAnsi="Arial" w:cs="Arial"/>
           <w:sz w:val="22"/>
@@ -514,7 +505,7 @@
     </w:p>
     <w:p>
       <w:pPr>
-        <w:pStyle w:val="BodyText"/>
+        <w:pStyle w:val="Brdtext"/>
       </w:pPr>
       <w:r>
         <w:t>E-lärande</w:t>
@@ -537,12 +528,12 @@
     </w:p>
     <w:p>
       <w:pPr>
-        <w:pStyle w:val="BodyText"/>
+        <w:pStyle w:val="Brdtext"/>
       </w:pPr>
     </w:p>
     <w:p>
       <w:pPr>
-        <w:pStyle w:val="BodyText"/>
+        <w:pStyle w:val="Brdtext"/>
       </w:pPr>
     </w:p>
     <w:p>
@@ -585,7 +576,7 @@
     </w:p>
     <w:p>
       <w:pPr>
-        <w:pStyle w:val="TOC1"/>
+        <w:pStyle w:val="Innehll1"/>
         <w:tabs>
           <w:tab w:val="left" w:pos="350"/>
           <w:tab w:val="right" w:leader="dot" w:pos="9062"/>
@@ -685,7 +676,7 @@
     </w:p>
     <w:p>
       <w:pPr>
-        <w:pStyle w:val="TOC1"/>
+        <w:pStyle w:val="Innehll1"/>
         <w:tabs>
           <w:tab w:val="left" w:pos="350"/>
           <w:tab w:val="right" w:leader="dot" w:pos="9062"/>
@@ -768,7 +759,7 @@
     </w:p>
     <w:p>
       <w:pPr>
-        <w:pStyle w:val="TOC1"/>
+        <w:pStyle w:val="Innehll1"/>
         <w:tabs>
           <w:tab w:val="left" w:pos="350"/>
           <w:tab w:val="right" w:leader="dot" w:pos="9062"/>
@@ -851,7 +842,7 @@
     </w:p>
     <w:p>
       <w:pPr>
-        <w:pStyle w:val="TOC1"/>
+        <w:pStyle w:val="Innehll1"/>
         <w:tabs>
           <w:tab w:val="left" w:pos="350"/>
           <w:tab w:val="right" w:leader="dot" w:pos="9062"/>
@@ -934,7 +925,7 @@
     </w:p>
     <w:p>
       <w:pPr>
-        <w:pStyle w:val="TOC1"/>
+        <w:pStyle w:val="Innehll1"/>
         <w:tabs>
           <w:tab w:val="left" w:pos="350"/>
           <w:tab w:val="right" w:leader="dot" w:pos="9062"/>
@@ -1017,7 +1008,7 @@
     </w:p>
     <w:p>
       <w:pPr>
-        <w:pStyle w:val="TOC1"/>
+        <w:pStyle w:val="Innehll1"/>
         <w:tabs>
           <w:tab w:val="left" w:pos="350"/>
           <w:tab w:val="right" w:leader="dot" w:pos="9062"/>
@@ -1100,7 +1091,7 @@
     </w:p>
     <w:p>
       <w:pPr>
-        <w:pStyle w:val="TOC1"/>
+        <w:pStyle w:val="Innehll1"/>
         <w:tabs>
           <w:tab w:val="left" w:pos="350"/>
           <w:tab w:val="right" w:leader="dot" w:pos="9062"/>
@@ -1183,7 +1174,7 @@
     </w:p>
     <w:p>
       <w:pPr>
-        <w:pStyle w:val="TOC1"/>
+        <w:pStyle w:val="Innehll1"/>
         <w:tabs>
           <w:tab w:val="left" w:pos="350"/>
           <w:tab w:val="right" w:leader="dot" w:pos="9062"/>
@@ -1312,7 +1303,7 @@
     </w:p>
     <w:p>
       <w:pPr>
-        <w:pStyle w:val="Caption"/>
+        <w:pStyle w:val="Beskrivning"/>
         <w:jc w:val="left"/>
         <w:rPr>
           <w:rFonts w:ascii="Times New Roman" w:hAnsi="Times New Roman" w:cs="Times New Roman"/>
@@ -1331,7 +1322,7 @@
     </w:p>
     <w:p>
       <w:pPr>
-        <w:pStyle w:val="Caption"/>
+        <w:pStyle w:val="Beskrivning"/>
         <w:jc w:val="left"/>
         <w:rPr>
           <w:rFonts w:ascii="Times New Roman" w:hAnsi="Times New Roman" w:cs="Times New Roman"/>
@@ -1351,7 +1342,7 @@
     </w:p>
     <w:p>
       <w:pPr>
-        <w:pStyle w:val="Caption"/>
+        <w:pStyle w:val="Beskrivning"/>
         <w:jc w:val="left"/>
         <w:rPr>
           <w:rFonts w:ascii="Times New Roman" w:hAnsi="Times New Roman" w:cs="Times New Roman"/>
@@ -1371,7 +1362,7 @@
     </w:p>
     <w:p>
       <w:pPr>
-        <w:pStyle w:val="Caption"/>
+        <w:pStyle w:val="Beskrivning"/>
         <w:jc w:val="left"/>
         <w:rPr>
           <w:rFonts w:ascii="Times New Roman" w:hAnsi="Times New Roman" w:cs="Times New Roman"/>
@@ -1391,7 +1382,7 @@
     </w:p>
     <w:p>
       <w:pPr>
-        <w:pStyle w:val="Caption"/>
+        <w:pStyle w:val="Beskrivning"/>
         <w:jc w:val="left"/>
         <w:rPr>
           <w:rFonts w:ascii="Times New Roman" w:hAnsi="Times New Roman" w:cs="Times New Roman"/>
@@ -1419,7 +1410,7 @@
     </w:p>
     <w:p>
       <w:pPr>
-        <w:pStyle w:val="Caption"/>
+        <w:pStyle w:val="Beskrivning"/>
         <w:jc w:val="left"/>
         <w:rPr>
           <w:rFonts w:ascii="Times New Roman" w:hAnsi="Times New Roman" w:cs="Times New Roman"/>
@@ -1463,7 +1454,7 @@
     </w:p>
     <w:p>
       <w:pPr>
-        <w:pStyle w:val="Caption"/>
+        <w:pStyle w:val="Beskrivning"/>
         <w:jc w:val="left"/>
         <w:rPr>
           <w:rFonts w:ascii="Times New Roman" w:hAnsi="Times New Roman" w:cs="Times New Roman"/>
@@ -1491,7 +1482,7 @@
     </w:p>
     <w:p>
       <w:pPr>
-        <w:pStyle w:val="Caption"/>
+        <w:pStyle w:val="Beskrivning"/>
         <w:jc w:val="left"/>
         <w:rPr>
           <w:rFonts w:ascii="Times New Roman" w:hAnsi="Times New Roman" w:cs="Times New Roman"/>
@@ -1532,14 +1523,14 @@
       <w:pPr>
         <w:pStyle w:val="Heading11"/>
       </w:pPr>
-      <w:bookmarkStart w:id="2" w:name="_Toc391456178"/>
-      <w:bookmarkStart w:id="3" w:name="_Toc401327934"/>
-      <w:bookmarkEnd w:id="2"/>
+      <w:bookmarkStart w:id="1" w:name="_Toc391456178"/>
+      <w:bookmarkStart w:id="2" w:name="_Toc401327934"/>
+      <w:bookmarkEnd w:id="1"/>
       <w:r>
         <w:lastRenderedPageBreak/>
         <w:t>Synopsis</w:t>
       </w:r>
-      <w:bookmarkEnd w:id="3"/>
+      <w:bookmarkEnd w:id="2"/>
     </w:p>
     <w:p>
       <w:pPr>
@@ -2098,14 +2089,14 @@
       <w:pPr>
         <w:pStyle w:val="Heading11"/>
       </w:pPr>
-      <w:bookmarkStart w:id="4" w:name="_Toc391456179"/>
-      <w:bookmarkStart w:id="5" w:name="_Toc401327935"/>
-      <w:bookmarkEnd w:id="4"/>
+      <w:bookmarkStart w:id="3" w:name="_Toc391456179"/>
+      <w:bookmarkStart w:id="4" w:name="_Toc401327935"/>
+      <w:bookmarkEnd w:id="3"/>
       <w:r>
         <w:lastRenderedPageBreak/>
         <w:t>Introduktion</w:t>
       </w:r>
-      <w:bookmarkEnd w:id="5"/>
+      <w:bookmarkEnd w:id="4"/>
     </w:p>
     <w:p>
       <w:pPr>
@@ -4878,14 +4869,12 @@
         </w:rPr>
         <w:t xml:space="preserve">passar </w:t>
       </w:r>
-      <w:proofErr w:type="spellStart"/>
       <w:r>
         <w:rPr>
           <w:rFonts w:cs="Times New Roman"/>
         </w:rPr>
         <w:t>Grades</w:t>
       </w:r>
-      <w:proofErr w:type="spellEnd"/>
       <w:r>
         <w:rPr>
           <w:rFonts w:cs="Times New Roman"/>
@@ -5494,16 +5483,16 @@
       <w:pPr>
         <w:pStyle w:val="Heading11"/>
       </w:pPr>
-      <w:bookmarkStart w:id="6" w:name="_Toc391456181"/>
-      <w:bookmarkStart w:id="7" w:name="_Toc401327937"/>
+      <w:bookmarkStart w:id="5" w:name="_Toc391456181"/>
+      <w:bookmarkStart w:id="6" w:name="_Toc401327937"/>
+      <w:bookmarkEnd w:id="5"/>
+      <w:r>
+        <w:t>Metod</w:t>
+      </w:r>
+      <w:bookmarkStart w:id="7" w:name="_Toc391456182"/>
+      <w:bookmarkStart w:id="8" w:name="_Toc401327938"/>
       <w:bookmarkEnd w:id="6"/>
-      <w:r>
-        <w:t>Metod</w:t>
-      </w:r>
-      <w:bookmarkStart w:id="8" w:name="_Toc391456182"/>
-      <w:bookmarkStart w:id="9" w:name="_Toc401327938"/>
       <w:bookmarkEnd w:id="7"/>
-      <w:bookmarkEnd w:id="8"/>
     </w:p>
     <w:p>
       <w:pPr>
@@ -5525,9 +5514,18 @@
           <w:sz w:val="24"/>
           <w:szCs w:val="24"/>
         </w:rPr>
-        <w:t>Framtagande av intervju frågor</w:t>
-      </w:r>
-      <w:bookmarkEnd w:id="9"/>
+        <w:t>Framtagande av intervju</w:t>
+      </w:r>
+      <w:r>
+        <w:rPr>
+          <w:rFonts w:cs="Times New Roman"/>
+          <w:b/>
+          <w:sz w:val="24"/>
+          <w:szCs w:val="24"/>
+        </w:rPr>
+        <w:t>frågor</w:t>
+      </w:r>
+      <w:bookmarkEnd w:id="8"/>
     </w:p>
     <w:p>
       <w:pPr>
@@ -6490,8 +6488,8 @@
           <w:szCs w:val="24"/>
         </w:rPr>
       </w:pPr>
-      <w:bookmarkStart w:id="10" w:name="_Toc391456183"/>
-      <w:bookmarkStart w:id="11" w:name="_Toc401327939"/>
+      <w:bookmarkStart w:id="9" w:name="_Toc391456183"/>
+      <w:bookmarkStart w:id="10" w:name="_Toc401327939"/>
       <w:r>
         <w:rPr>
           <w:rFonts w:cs="Times New Roman"/>
@@ -6501,8 +6499,8 @@
         </w:rPr>
         <w:t>Utvärdering</w:t>
       </w:r>
+      <w:bookmarkEnd w:id="9"/>
       <w:bookmarkEnd w:id="10"/>
-      <w:bookmarkEnd w:id="11"/>
     </w:p>
     <w:p>
       <w:pPr>
@@ -6995,17 +6993,17 @@
       <w:pPr>
         <w:pStyle w:val="Heading11"/>
       </w:pPr>
-      <w:bookmarkStart w:id="12" w:name="_Toc391456184"/>
-      <w:bookmarkStart w:id="13" w:name="_Toc401327940"/>
+      <w:bookmarkStart w:id="11" w:name="_Toc391456184"/>
+      <w:bookmarkStart w:id="12" w:name="_Toc401327940"/>
+      <w:bookmarkEnd w:id="11"/>
+      <w:r>
+        <w:t>Resultat</w:t>
+      </w:r>
       <w:bookmarkEnd w:id="12"/>
-      <w:r>
-        <w:t>Resultat</w:t>
-      </w:r>
-      <w:bookmarkEnd w:id="13"/>
     </w:p>
     <w:p>
       <w:pPr>
-        <w:pStyle w:val="BodyText"/>
+        <w:pStyle w:val="Brdtext"/>
         <w:spacing w:line="360" w:lineRule="auto"/>
         <w:rPr>
           <w:b/>
@@ -7427,7 +7425,7 @@
     </w:p>
     <w:p>
       <w:pPr>
-        <w:pStyle w:val="BodyText"/>
+        <w:pStyle w:val="Brdtext"/>
         <w:keepNext/>
         <w:spacing w:line="360" w:lineRule="auto"/>
       </w:pPr>
@@ -7437,7 +7435,6 @@
           <w:noProof/>
           <w:sz w:val="18"/>
           <w:szCs w:val="18"/>
-          <w:lang w:val="en-US" w:eastAsia="en-US"/>
         </w:rPr>
         <w:drawing>
           <wp:inline distT="0" distB="0" distL="0" distR="0" wp14:anchorId="2F3806C5" wp14:editId="648758C4">
@@ -7484,7 +7481,7 @@
     </w:p>
     <w:p>
       <w:pPr>
-        <w:pStyle w:val="Caption"/>
+        <w:pStyle w:val="Beskrivning"/>
         <w:spacing w:line="360" w:lineRule="auto"/>
         <w:rPr>
           <w:i/>
@@ -7662,23 +7659,6 @@
       <w:r>
         <w:t>i bilaga 2.</w:t>
       </w:r>
-    </w:p>
-    <w:p>
-      <w:pPr>
-        <w:rPr>
-          <w:b/>
-          <w:sz w:val="24"/>
-        </w:rPr>
-      </w:pPr>
-    </w:p>
-    <w:p>
-      <w:pPr>
-        <w:spacing w:line="360" w:lineRule="auto"/>
-        <w:rPr>
-          <w:b/>
-          <w:sz w:val="24"/>
-        </w:rPr>
-      </w:pPr>
     </w:p>
     <w:p>
       <w:pPr>
@@ -7696,6 +7676,7 @@
           <w:b/>
           <w:sz w:val="24"/>
         </w:rPr>
+        <w:lastRenderedPageBreak/>
         <w:t>För – och nackdelar i Grades</w:t>
       </w:r>
       <w:r>
@@ -8218,29 +8199,32 @@
         <w:rPr>
           <w:i/>
         </w:rPr>
+        <w:t>Sammanfattning</w:t>
+      </w:r>
+      <w:r>
+        <w:t xml:space="preserve">, visade </w:t>
+      </w:r>
+      <w:r>
+        <w:t>ett</w:t>
+      </w:r>
+      <w:r>
+        <w:t xml:space="preserve"> konsekvent </w:t>
+      </w:r>
+      <w:r>
+        <w:t>lägre resultat på 0</w:t>
+      </w:r>
+      <w:r>
+        <w:t>,5 respektive 2</w:t>
+      </w:r>
+      <w:r>
+        <w:t xml:space="preserve">. </w:t>
+      </w:r>
+      <w:r>
+        <w:t xml:space="preserve">Framgångar inom dessa </w:t>
+      </w:r>
+      <w:r>
         <w:lastRenderedPageBreak/>
-        <w:t>Sammanfattning</w:t>
-      </w:r>
-      <w:r>
-        <w:t xml:space="preserve">, visade </w:t>
-      </w:r>
-      <w:r>
-        <w:t>ett</w:t>
-      </w:r>
-      <w:r>
-        <w:t xml:space="preserve"> konsekvent </w:t>
-      </w:r>
-      <w:r>
-        <w:t>lägre resultat på 0</w:t>
-      </w:r>
-      <w:r>
-        <w:t>,5 respektive 2</w:t>
-      </w:r>
-      <w:r>
-        <w:t xml:space="preserve">. </w:t>
-      </w:r>
-      <w:r>
-        <w:t>Framgångar inom dessa element skulle kunna uppnås genom t</w:t>
+        <w:t>element skulle kunna uppnås genom t</w:t>
       </w:r>
       <w:r>
         <w:t>illäg</w:t>
@@ -8418,7 +8402,7 @@
       <w:r>
         <w:rPr>
           <w:noProof/>
-          <w:lang w:val="en-US"/>
+          <w:lang w:eastAsia="sv-SE"/>
         </w:rPr>
         <w:drawing>
           <wp:inline distT="0" distB="0" distL="0" distR="0" wp14:anchorId="21C454E6" wp14:editId="69C74DDC">
@@ -8474,7 +8458,7 @@
     </w:p>
     <w:p>
       <w:pPr>
-        <w:pStyle w:val="Caption"/>
+        <w:pStyle w:val="Beskrivning"/>
       </w:pPr>
       <w:r>
         <w:rPr>
@@ -8644,7 +8628,7 @@
     <w:p/>
     <w:p>
       <w:pPr>
-        <w:pStyle w:val="BodyText"/>
+        <w:pStyle w:val="Brdtext"/>
         <w:spacing w:line="360" w:lineRule="auto"/>
         <w:jc w:val="both"/>
         <w:rPr>
@@ -8740,40 +8724,38 @@
         <w:t xml:space="preserve"> DIM är</w:t>
       </w:r>
       <w:r>
-        <w:t xml:space="preserve"> hos </w:t>
-      </w:r>
-      <w:proofErr w:type="spellStart"/>
-      <w:r>
-        <w:t>Grade</w:t>
-      </w:r>
-      <w:proofErr w:type="spellEnd"/>
+        <w:t xml:space="preserve"> hos Grade</w:t>
+      </w:r>
       <w:r>
         <w:t xml:space="preserve">. </w:t>
       </w:r>
       <w:r>
+        <w:t xml:space="preserve">Resultatet visar att </w:t>
+      </w:r>
+      <w:r>
+        <w:t xml:space="preserve">medelpoäng över alla kurser är 2,76 med en </w:t>
+      </w:r>
+      <w:r>
+        <w:t>medel</w:t>
+      </w:r>
+      <w:r>
+        <w:t>skillnads</w:t>
+      </w:r>
+      <w:r>
+        <w:t xml:space="preserve">spridning </w:t>
+      </w:r>
+      <w:r>
+        <w:t>på cirka 0,</w:t>
+      </w:r>
+      <w:r>
+        <w:t>6</w:t>
+      </w:r>
+      <w:r>
+        <w:t xml:space="preserve"> </w:t>
+      </w:r>
+      <w:r>
         <w:lastRenderedPageBreak/>
-        <w:t xml:space="preserve">Resultatet visar att </w:t>
-      </w:r>
-      <w:r>
-        <w:t xml:space="preserve">medelpoäng över alla kurser är 2,76 med en </w:t>
-      </w:r>
-      <w:r>
-        <w:t>medel</w:t>
-      </w:r>
-      <w:r>
-        <w:t>skillnads</w:t>
-      </w:r>
-      <w:r>
-        <w:t xml:space="preserve">spridning </w:t>
-      </w:r>
-      <w:r>
-        <w:t>på cirka 0,</w:t>
-      </w:r>
-      <w:r>
-        <w:t>6</w:t>
-      </w:r>
-      <w:r>
-        <w:t xml:space="preserve"> poäng</w:t>
+        <w:t>poäng</w:t>
       </w:r>
       <w:r>
         <w:t xml:space="preserve"> </w:t>
@@ -9060,8 +9042,8 @@
       <w:r>
         <w:t>.</w:t>
       </w:r>
-      <w:bookmarkStart w:id="14" w:name="_Toc489811950"/>
-      <w:bookmarkStart w:id="15" w:name="_Ref489810823"/>
+      <w:bookmarkStart w:id="13" w:name="_Toc489811950"/>
+      <w:bookmarkStart w:id="14" w:name="_Ref489810823"/>
     </w:p>
     <w:p>
       <w:pPr>
@@ -9073,7 +9055,7 @@
       <w:r>
         <w:rPr>
           <w:noProof/>
-          <w:lang w:val="en-US"/>
+          <w:lang w:eastAsia="sv-SE"/>
         </w:rPr>
         <w:drawing>
           <wp:inline distT="0" distB="4445" distL="0" distR="12700" wp14:anchorId="202C3002" wp14:editId="5A3A74B2">
@@ -9116,7 +9098,7 @@
     </w:p>
     <w:p>
       <w:pPr>
-        <w:pStyle w:val="Caption"/>
+        <w:pStyle w:val="Beskrivning"/>
         <w:rPr>
           <w:i/>
         </w:rPr>
@@ -9236,8 +9218,8 @@
       <w:r>
         <w:t xml:space="preserve"> </w:t>
       </w:r>
+      <w:bookmarkEnd w:id="13"/>
       <w:bookmarkEnd w:id="14"/>
-      <w:bookmarkEnd w:id="15"/>
       <w:r>
         <w:t>Punkterna representerar p</w:t>
       </w:r>
@@ -9282,14 +9264,14 @@
       <w:pPr>
         <w:pStyle w:val="Heading11"/>
       </w:pPr>
-      <w:bookmarkStart w:id="16" w:name="_Toc391456185"/>
-      <w:bookmarkStart w:id="17" w:name="_Toc401327941"/>
-      <w:bookmarkEnd w:id="16"/>
+      <w:bookmarkStart w:id="15" w:name="_Toc391456185"/>
+      <w:bookmarkStart w:id="16" w:name="_Toc401327941"/>
+      <w:bookmarkEnd w:id="15"/>
       <w:r>
         <w:lastRenderedPageBreak/>
         <w:t>Diskussion</w:t>
       </w:r>
-      <w:bookmarkEnd w:id="17"/>
+      <w:bookmarkEnd w:id="16"/>
     </w:p>
     <w:p>
       <w:pPr>
@@ -9736,74 +9718,6 @@
           <w:rFonts w:cs="Times New Roman"/>
         </w:rPr>
         <w:t xml:space="preserve">med en enkät, eftersom det inte finns någon chans för vidare förklaringar. </w:t>
-      </w:r>
-      <w:r>
-        <w:rPr>
-          <w:rFonts w:cs="Times New Roman"/>
-          <w:strike/>
-        </w:rPr>
-        <w:t xml:space="preserve">Med tanke på att </w:t>
-      </w:r>
-      <w:r>
-        <w:rPr>
-          <w:strike/>
-        </w:rPr>
-        <w:t>intervjufrågorna</w:t>
-      </w:r>
-      <w:r>
-        <w:rPr>
-          <w:rFonts w:cs="Times New Roman"/>
-          <w:strike/>
-        </w:rPr>
-        <w:t xml:space="preserve"> </w:t>
-      </w:r>
-      <w:r>
-        <w:rPr>
-          <w:rFonts w:cs="Times New Roman"/>
-          <w:strike/>
-        </w:rPr>
-        <w:t xml:space="preserve">utvecklades av enbart </w:t>
-      </w:r>
-      <w:r>
-        <w:rPr>
-          <w:rFonts w:cs="Times New Roman"/>
-          <w:strike/>
-        </w:rPr>
-        <w:t xml:space="preserve">en person bedömdes </w:t>
-      </w:r>
-      <w:r>
-        <w:rPr>
-          <w:rFonts w:cs="Times New Roman"/>
-          <w:strike/>
-        </w:rPr>
-        <w:t xml:space="preserve">risken </w:t>
-      </w:r>
-      <w:r>
-        <w:rPr>
-          <w:rFonts w:cs="Times New Roman"/>
-          <w:strike/>
-        </w:rPr>
-        <w:t>för</w:t>
-      </w:r>
-      <w:r>
-        <w:rPr>
-          <w:rFonts w:cs="Times New Roman"/>
-          <w:strike/>
-        </w:rPr>
-        <w:t xml:space="preserve"> missförstånd </w:t>
-      </w:r>
-      <w:r>
-        <w:rPr>
-          <w:rFonts w:cs="Times New Roman"/>
-          <w:strike/>
-        </w:rPr>
-        <w:t>att växa ytterligare och därmed utsågs en intervju som en mer precist metod för att uppnå de angivna målen.</w:t>
-      </w:r>
-      <w:r>
-        <w:rPr>
-          <w:rFonts w:cs="Times New Roman"/>
-        </w:rPr>
-        <w:t xml:space="preserve"> </w:t>
       </w:r>
       <w:r>
         <w:rPr>
@@ -9926,11 +9840,7 @@
         <w:t xml:space="preserve">att utökat </w:t>
       </w:r>
       <w:r>
-        <w:t xml:space="preserve">antal frågor som korresponderar till de </w:t>
-      </w:r>
-      <w:r>
-        <w:lastRenderedPageBreak/>
-        <w:t>undersökta modeller</w:t>
+        <w:t>antal frågor som korresponderar till de undersökta modeller</w:t>
       </w:r>
       <w:r>
         <w:t>na</w:t>
@@ -10533,11 +10443,7 @@
         <w:t xml:space="preserve"> </w:t>
       </w:r>
       <w:r>
-        <w:t xml:space="preserve">är </w:t>
-      </w:r>
-      <w:r>
-        <w:lastRenderedPageBreak/>
-        <w:t xml:space="preserve">rekommendationen att </w:t>
+        <w:t xml:space="preserve">är rekommendationen att </w:t>
       </w:r>
       <w:r>
         <w:t xml:space="preserve">Grade </w:t>
@@ -10649,12 +10555,12 @@
       <w:pPr>
         <w:pStyle w:val="Heading11"/>
       </w:pPr>
-      <w:bookmarkStart w:id="18" w:name="_Toc401327942"/>
+      <w:bookmarkStart w:id="17" w:name="_Toc401327942"/>
       <w:r>
         <w:lastRenderedPageBreak/>
         <w:t>Tack</w:t>
       </w:r>
-      <w:bookmarkEnd w:id="18"/>
+      <w:bookmarkEnd w:id="17"/>
     </w:p>
     <w:p>
       <w:pPr>
@@ -10711,13 +10617,13 @@
       <w:pPr>
         <w:pStyle w:val="Heading11"/>
       </w:pPr>
-      <w:bookmarkStart w:id="19" w:name="_Toc391456186"/>
-      <w:bookmarkStart w:id="20" w:name="_Toc401327943"/>
+      <w:bookmarkStart w:id="18" w:name="_Toc391456186"/>
+      <w:bookmarkStart w:id="19" w:name="_Toc401327943"/>
+      <w:bookmarkEnd w:id="18"/>
+      <w:r>
+        <w:t>Referenser</w:t>
+      </w:r>
       <w:bookmarkEnd w:id="19"/>
-      <w:r>
-        <w:t>Referenser</w:t>
-      </w:r>
-      <w:bookmarkEnd w:id="20"/>
     </w:p>
     <w:p>
       <w:pPr>
@@ -11504,21 +11410,21 @@
       <w:pPr>
         <w:pStyle w:val="Heading11"/>
       </w:pPr>
-      <w:bookmarkStart w:id="21" w:name="_Toc391456187"/>
-      <w:bookmarkStart w:id="22" w:name="_Toc401327944"/>
-      <w:bookmarkEnd w:id="21"/>
+      <w:bookmarkStart w:id="20" w:name="_Toc391456187"/>
+      <w:bookmarkStart w:id="21" w:name="_Toc401327944"/>
+      <w:bookmarkEnd w:id="20"/>
       <w:r>
         <w:lastRenderedPageBreak/>
         <w:t>Bilagor</w:t>
       </w:r>
-      <w:bookmarkEnd w:id="22"/>
+      <w:bookmarkEnd w:id="21"/>
       <w:r>
         <w:t xml:space="preserve"> </w:t>
       </w:r>
     </w:p>
     <w:tbl>
       <w:tblPr>
-        <w:tblStyle w:val="TableGrid"/>
+        <w:tblStyle w:val="Tabellrutnt"/>
         <w:tblW w:w="9382" w:type="dxa"/>
         <w:tblInd w:w="-186" w:type="dxa"/>
         <w:tblCellMar>
@@ -12123,7 +12029,7 @@
             </w:pPr>
             <w:r>
               <w:rPr>
-                <w:rStyle w:val="IntenseEmphasis"/>
+                <w:rStyle w:val="Starkbetoning"/>
                 <w:rFonts w:asciiTheme="minorHAnsi" w:hAnsiTheme="minorHAnsi"/>
                 <w:i w:val="0"/>
                 <w:color w:val="00000A"/>
@@ -12154,7 +12060,7 @@
             </w:pPr>
             <w:r>
               <w:rPr>
-                <w:rStyle w:val="IntenseEmphasis"/>
+                <w:rStyle w:val="Starkbetoning"/>
                 <w:rFonts w:asciiTheme="minorHAnsi" w:hAnsiTheme="minorHAnsi"/>
                 <w:i w:val="0"/>
                 <w:color w:val="00000A"/>
@@ -12186,7 +12092,7 @@
             </w:pPr>
             <w:r>
               <w:rPr>
-                <w:rStyle w:val="IntenseEmphasis"/>
+                <w:rStyle w:val="Starkbetoning"/>
                 <w:rFonts w:asciiTheme="minorHAnsi" w:hAnsiTheme="minorHAnsi"/>
                 <w:i w:val="0"/>
                 <w:color w:val="00000A"/>
@@ -12212,7 +12118,7 @@
           </w:tcPr>
           <w:p>
             <w:pPr>
-              <w:pStyle w:val="ListParagraph"/>
+              <w:pStyle w:val="Liststycke"/>
               <w:widowControl w:val="0"/>
               <w:ind w:left="426"/>
               <w:rPr>
@@ -12236,7 +12142,7 @@
           </w:p>
           <w:p>
             <w:pPr>
-              <w:pStyle w:val="ListParagraph"/>
+              <w:pStyle w:val="Liststycke"/>
               <w:widowControl w:val="0"/>
               <w:numPr>
                 <w:ilvl w:val="0"/>
@@ -12262,7 +12168,7 @@
           </w:p>
           <w:p>
             <w:pPr>
-              <w:pStyle w:val="ListParagraph"/>
+              <w:pStyle w:val="Liststycke"/>
               <w:widowControl w:val="0"/>
               <w:numPr>
                 <w:ilvl w:val="0"/>
@@ -12290,7 +12196,7 @@
             <w:pPr>
               <w:widowControl w:val="0"/>
               <w:rPr>
-                <w:rStyle w:val="IntenseEmphasis"/>
+                <w:rStyle w:val="Starkbetoning"/>
                 <w:rFonts w:asciiTheme="minorHAnsi" w:hAnsiTheme="minorHAnsi"/>
                 <w:i w:val="0"/>
                 <w:color w:val="00000A"/>
@@ -12336,7 +12242,7 @@
             <w:pPr>
               <w:widowControl w:val="0"/>
               <w:rPr>
-                <w:rStyle w:val="IntenseEmphasis"/>
+                <w:rStyle w:val="Starkbetoning"/>
                 <w:rFonts w:asciiTheme="minorHAnsi" w:hAnsiTheme="minorHAnsi" w:cs="AppleSystemUIFontItalic"/>
                 <w:bCs w:val="0"/>
                 <w:i w:val="0"/>
@@ -12450,7 +12356,7 @@
           <w:p>
             <w:pPr>
               <w:rPr>
-                <w:rStyle w:val="IntenseEmphasis"/>
+                <w:rStyle w:val="Starkbetoning"/>
                 <w:rFonts w:asciiTheme="minorHAnsi" w:hAnsiTheme="minorHAnsi"/>
                 <w:i w:val="0"/>
                 <w:color w:val="00000A"/>
@@ -12597,7 +12503,7 @@
           </w:p>
           <w:p>
             <w:pPr>
-              <w:pStyle w:val="ListParagraph"/>
+              <w:pStyle w:val="Liststycke"/>
               <w:widowControl w:val="0"/>
               <w:numPr>
                 <w:ilvl w:val="0"/>
@@ -12623,7 +12529,7 @@
           </w:p>
           <w:p>
             <w:pPr>
-              <w:pStyle w:val="ListParagraph"/>
+              <w:pStyle w:val="Liststycke"/>
               <w:widowControl w:val="0"/>
               <w:numPr>
                 <w:ilvl w:val="0"/>
@@ -12648,7 +12554,7 @@
           </w:p>
           <w:p>
             <w:pPr>
-              <w:pStyle w:val="ListParagraph"/>
+              <w:pStyle w:val="Liststycke"/>
               <w:widowControl w:val="0"/>
               <w:numPr>
                 <w:ilvl w:val="0"/>
@@ -12991,7 +12897,7 @@
           </w:p>
           <w:p>
             <w:pPr>
-              <w:pStyle w:val="ListParagraph"/>
+              <w:pStyle w:val="Liststycke"/>
               <w:widowControl w:val="0"/>
               <w:numPr>
                 <w:ilvl w:val="0"/>
@@ -13017,7 +12923,7 @@
           </w:p>
           <w:p>
             <w:pPr>
-              <w:pStyle w:val="ListParagraph"/>
+              <w:pStyle w:val="Liststycke"/>
               <w:widowControl w:val="0"/>
               <w:numPr>
                 <w:ilvl w:val="0"/>
@@ -13177,7 +13083,7 @@
             </w:pPr>
             <w:r>
               <w:rPr>
-                <w:rStyle w:val="IntenseEmphasis"/>
+                <w:rStyle w:val="Starkbetoning"/>
                 <w:rFonts w:asciiTheme="minorHAnsi" w:hAnsiTheme="minorHAnsi"/>
                 <w:i w:val="0"/>
                 <w:color w:val="00000A"/>
@@ -13211,7 +13117,7 @@
             </w:pPr>
             <w:r>
               <w:rPr>
-                <w:rStyle w:val="IntenseEmphasis"/>
+                <w:rStyle w:val="Starkbetoning"/>
                 <w:rFonts w:asciiTheme="minorHAnsi" w:hAnsiTheme="minorHAnsi"/>
                 <w:i w:val="0"/>
                 <w:color w:val="00000A"/>
@@ -13243,7 +13149,7 @@
             </w:pPr>
             <w:r>
               <w:rPr>
-                <w:rStyle w:val="IntenseEmphasis"/>
+                <w:rStyle w:val="Starkbetoning"/>
                 <w:rFonts w:asciiTheme="minorHAnsi" w:hAnsiTheme="minorHAnsi"/>
                 <w:i w:val="0"/>
                 <w:color w:val="00000A"/>
@@ -13288,7 +13194,7 @@
           </w:p>
           <w:p>
             <w:pPr>
-              <w:pStyle w:val="ListParagraph"/>
+              <w:pStyle w:val="Liststycke"/>
               <w:widowControl w:val="0"/>
               <w:numPr>
                 <w:ilvl w:val="0"/>
@@ -13332,7 +13238,7 @@
           </w:p>
           <w:p>
             <w:pPr>
-              <w:pStyle w:val="ListParagraph"/>
+              <w:pStyle w:val="Liststycke"/>
               <w:widowControl w:val="0"/>
               <w:numPr>
                 <w:ilvl w:val="0"/>
@@ -13872,11 +13778,11 @@
           <w:color w:val="00000A"/>
         </w:rPr>
       </w:pPr>
-      <w:bookmarkStart w:id="23" w:name="_Toc391456188"/>
-      <w:bookmarkEnd w:id="23"/>
-      <w:r>
-        <w:rPr>
-          <w:rStyle w:val="IntenseEmphasis"/>
+      <w:bookmarkStart w:id="22" w:name="_Toc391456188"/>
+      <w:bookmarkEnd w:id="22"/>
+      <w:r>
+        <w:rPr>
+          <w:rStyle w:val="Starkbetoning"/>
           <w:color w:val="00000A"/>
         </w:rPr>
         <w:lastRenderedPageBreak/>
@@ -13969,7 +13875,7 @@
       </w:r>
       <w:r>
         <w:rPr>
-          <w:rStyle w:val="FootnoteReference"/>
+          <w:rStyle w:val="Fotnotsreferens"/>
         </w:rPr>
         <w:footnoteReference w:id="1"/>
       </w:r>
@@ -14098,7 +14004,7 @@
       </w:r>
       <w:r>
         <w:rPr>
-          <w:rStyle w:val="FootnoteReference"/>
+          <w:rStyle w:val="Fotnotsreferens"/>
         </w:rPr>
         <w:footnoteReference w:id="2"/>
       </w:r>
@@ -14180,7 +14086,7 @@
     <w:p>
       <w:pPr>
         <w:rPr>
-          <w:rStyle w:val="IntenseEmphasis"/>
+          <w:rStyle w:val="Starkbetoning"/>
           <w:color w:val="00000A"/>
         </w:rPr>
       </w:pPr>
@@ -14196,7 +14102,7 @@
       </w:pPr>
       <w:r>
         <w:rPr>
-          <w:rStyle w:val="IntenseEmphasis"/>
+          <w:rStyle w:val="Starkbetoning"/>
           <w:color w:val="00000A"/>
         </w:rPr>
         <w:t>Uppmuntra deltagande</w:t>
@@ -14217,7 +14123,7 @@
       </w:r>
       <w:r>
         <w:rPr>
-          <w:rStyle w:val="IntenseEmphasis"/>
+          <w:rStyle w:val="Starkbetoning"/>
           <w:i w:val="0"/>
           <w:color w:val="00000A"/>
         </w:rPr>
@@ -14302,7 +14208,7 @@
       </w:r>
       <w:r>
         <w:rPr>
-          <w:rStyle w:val="FootnoteReference"/>
+          <w:rStyle w:val="Fotnotsreferens"/>
         </w:rPr>
         <w:footnoteReference w:id="3"/>
       </w:r>
@@ -14315,7 +14221,7 @@
       </w:r>
       <w:r>
         <w:rPr>
-          <w:rStyle w:val="FootnoteReference"/>
+          <w:rStyle w:val="Fotnotsreferens"/>
         </w:rPr>
         <w:footnoteReference w:id="4"/>
       </w:r>
@@ -14342,7 +14248,7 @@
     <w:p>
       <w:pPr>
         <w:rPr>
-          <w:rStyle w:val="IntenseEmphasis"/>
+          <w:rStyle w:val="Starkbetoning"/>
           <w:color w:val="00000A"/>
         </w:rPr>
       </w:pPr>
@@ -14358,7 +14264,7 @@
       </w:pPr>
       <w:r>
         <w:rPr>
-          <w:rStyle w:val="IntenseEmphasis"/>
+          <w:rStyle w:val="Starkbetoning"/>
           <w:color w:val="00000A"/>
         </w:rPr>
         <w:t xml:space="preserve">Kontext </w:t>
@@ -14372,21 +14278,21 @@
       </w:r>
       <w:r>
         <w:rPr>
-          <w:rStyle w:val="IntenseEmphasis"/>
+          <w:rStyle w:val="Starkbetoning"/>
           <w:color w:val="00000A"/>
         </w:rPr>
         <w:t xml:space="preserve"> </w:t>
       </w:r>
       <w:r>
         <w:rPr>
-          <w:rStyle w:val="IntenseEmphasis"/>
+          <w:rStyle w:val="Starkbetoning"/>
           <w:color w:val="00000A"/>
         </w:rPr>
         <w:t>riktlinjer</w:t>
       </w:r>
       <w:r>
         <w:rPr>
-          <w:rStyle w:val="IntenseEmphasis"/>
+          <w:rStyle w:val="Starkbetoning"/>
           <w:color w:val="00000A"/>
         </w:rPr>
         <w:t xml:space="preserve"> </w:t>
@@ -14400,7 +14306,7 @@
       </w:pPr>
       <w:r>
         <w:rPr>
-          <w:rStyle w:val="Emphasis"/>
+          <w:rStyle w:val="Betoning"/>
           <w:rFonts w:cs="Times New Roman"/>
           <w:i w:val="0"/>
         </w:rPr>
@@ -14408,7 +14314,7 @@
       </w:r>
       <w:r>
         <w:rPr>
-          <w:rStyle w:val="IntenseEmphasis"/>
+          <w:rStyle w:val="Starkbetoning"/>
           <w:i w:val="0"/>
           <w:color w:val="00000A"/>
         </w:rPr>
@@ -14416,7 +14322,7 @@
       </w:r>
       <w:r>
         <w:rPr>
-          <w:rStyle w:val="Emphasis"/>
+          <w:rStyle w:val="Betoning"/>
           <w:rFonts w:cs="Times New Roman"/>
           <w:i w:val="0"/>
         </w:rPr>
@@ -14424,7 +14330,7 @@
       </w:r>
       <w:r>
         <w:rPr>
-          <w:rStyle w:val="Emphasis"/>
+          <w:rStyle w:val="Betoning"/>
           <w:rFonts w:cs="Times New Roman"/>
           <w:i w:val="0"/>
         </w:rPr>
@@ -14432,13 +14338,13 @@
       </w:r>
       <w:r>
         <w:rPr>
-          <w:rStyle w:val="FootnoteReference"/>
+          <w:rStyle w:val="Fotnotsreferens"/>
         </w:rPr>
         <w:footnoteReference w:id="5"/>
       </w:r>
       <w:r>
         <w:rPr>
-          <w:rStyle w:val="Emphasis"/>
+          <w:rStyle w:val="Betoning"/>
           <w:rFonts w:cs="Times New Roman"/>
           <w:i w:val="0"/>
         </w:rPr>
@@ -14472,7 +14378,7 @@
       </w:pPr>
       <w:r>
         <w:rPr>
-          <w:rStyle w:val="Emphasis"/>
+          <w:rStyle w:val="Betoning"/>
           <w:rFonts w:cs="Times New Roman"/>
           <w:i w:val="0"/>
         </w:rPr>
@@ -14480,7 +14386,7 @@
       </w:r>
       <w:r>
         <w:rPr>
-          <w:rStyle w:val="Emphasis"/>
+          <w:rStyle w:val="Betoning"/>
           <w:rFonts w:cs="Times New Roman"/>
           <w:b/>
           <w:i w:val="0"/>
@@ -14489,7 +14395,7 @@
       </w:r>
       <w:r>
         <w:rPr>
-          <w:rStyle w:val="Emphasis"/>
+          <w:rStyle w:val="Betoning"/>
           <w:rFonts w:cs="Times New Roman"/>
           <w:i w:val="0"/>
         </w:rPr>
@@ -14497,7 +14403,7 @@
       </w:r>
       <w:r>
         <w:rPr>
-          <w:rStyle w:val="Emphasis"/>
+          <w:rStyle w:val="Betoning"/>
           <w:rFonts w:cs="Times New Roman"/>
           <w:i w:val="0"/>
         </w:rPr>
@@ -14505,7 +14411,7 @@
       </w:r>
       <w:r>
         <w:rPr>
-          <w:rStyle w:val="Emphasis"/>
+          <w:rStyle w:val="Betoning"/>
           <w:rFonts w:cs="Times New Roman"/>
           <w:i w:val="0"/>
         </w:rPr>
@@ -14543,7 +14449,7 @@
       </w:pPr>
       <w:r>
         <w:rPr>
-          <w:rStyle w:val="Emphasis"/>
+          <w:rStyle w:val="Betoning"/>
           <w:rFonts w:cs="Times New Roman"/>
           <w:i w:val="0"/>
         </w:rPr>
@@ -14551,7 +14457,7 @@
       </w:r>
       <w:r>
         <w:rPr>
-          <w:rStyle w:val="Emphasis"/>
+          <w:rStyle w:val="Betoning"/>
           <w:rFonts w:cs="Times New Roman"/>
           <w:b/>
           <w:i w:val="0"/>
@@ -14560,7 +14466,7 @@
       </w:r>
       <w:r>
         <w:rPr>
-          <w:rStyle w:val="Emphasis"/>
+          <w:rStyle w:val="Betoning"/>
           <w:rFonts w:cs="Times New Roman"/>
           <w:i w:val="0"/>
         </w:rPr>
@@ -14568,7 +14474,7 @@
       </w:r>
       <w:r>
         <w:rPr>
-          <w:rStyle w:val="Emphasis"/>
+          <w:rStyle w:val="Betoning"/>
           <w:rFonts w:cs="Times New Roman"/>
           <w:i w:val="0"/>
         </w:rPr>
@@ -14576,7 +14482,7 @@
       </w:r>
       <w:r>
         <w:rPr>
-          <w:rStyle w:val="Emphasis"/>
+          <w:rStyle w:val="Betoning"/>
           <w:rFonts w:cs="Times New Roman"/>
           <w:i w:val="0"/>
         </w:rPr>
@@ -14584,13 +14490,13 @@
       </w:r>
       <w:r>
         <w:rPr>
-          <w:rStyle w:val="FootnoteReference"/>
+          <w:rStyle w:val="Fotnotsreferens"/>
         </w:rPr>
         <w:footnoteReference w:id="6"/>
       </w:r>
       <w:r>
         <w:rPr>
-          <w:rStyle w:val="Emphasis"/>
+          <w:rStyle w:val="Betoning"/>
           <w:rFonts w:cs="Times New Roman"/>
           <w:i w:val="0"/>
         </w:rPr>
@@ -14639,7 +14545,7 @@
       </w:pPr>
       <w:r>
         <w:rPr>
-          <w:rStyle w:val="Emphasis"/>
+          <w:rStyle w:val="Betoning"/>
           <w:rFonts w:cs="Times New Roman"/>
           <w:i w:val="0"/>
         </w:rPr>
@@ -14653,7 +14559,7 @@
       </w:r>
       <w:r>
         <w:rPr>
-          <w:rStyle w:val="Emphasis"/>
+          <w:rStyle w:val="Betoning"/>
           <w:rFonts w:cs="Times New Roman"/>
           <w:i w:val="0"/>
         </w:rPr>
@@ -14661,7 +14567,7 @@
       </w:r>
       <w:r>
         <w:rPr>
-          <w:rStyle w:val="Emphasis"/>
+          <w:rStyle w:val="Betoning"/>
           <w:rFonts w:cs="Times New Roman"/>
           <w:i w:val="0"/>
         </w:rPr>
@@ -14702,7 +14608,7 @@
       </w:r>
       <w:r>
         <w:rPr>
-          <w:rStyle w:val="Emphasis"/>
+          <w:rStyle w:val="Betoning"/>
           <w:rFonts w:cs="Times New Roman"/>
           <w:b/>
           <w:i w:val="0"/>
@@ -14711,7 +14617,7 @@
       </w:r>
       <w:r>
         <w:rPr>
-          <w:rStyle w:val="Emphasis"/>
+          <w:rStyle w:val="Betoning"/>
           <w:rFonts w:cs="Times New Roman"/>
           <w:i w:val="0"/>
         </w:rPr>
@@ -14719,7 +14625,7 @@
       </w:r>
       <w:r>
         <w:rPr>
-          <w:rStyle w:val="Emphasis"/>
+          <w:rStyle w:val="Betoning"/>
           <w:rFonts w:cs="Times New Roman"/>
           <w:b/>
           <w:i w:val="0"/>
@@ -14816,7 +14722,7 @@
     <w:p>
       <w:pPr>
         <w:rPr>
-          <w:rStyle w:val="IntenseEmphasis"/>
+          <w:rStyle w:val="Starkbetoning"/>
           <w:color w:val="00000A"/>
         </w:rPr>
       </w:pPr>
@@ -14832,28 +14738,28 @@
       </w:pPr>
       <w:r>
         <w:rPr>
-          <w:rStyle w:val="IntenseEmphasis"/>
+          <w:rStyle w:val="Starkbetoning"/>
           <w:color w:val="00000A"/>
         </w:rPr>
         <w:t xml:space="preserve">Användarbarhet </w:t>
       </w:r>
       <w:r>
         <w:rPr>
-          <w:rStyle w:val="IntenseEmphasis"/>
+          <w:rStyle w:val="Starkbetoning"/>
           <w:color w:val="00000A"/>
         </w:rPr>
         <w:t>&amp;</w:t>
       </w:r>
       <w:r>
         <w:rPr>
-          <w:rStyle w:val="IntenseEmphasis"/>
+          <w:rStyle w:val="Starkbetoning"/>
           <w:color w:val="00000A"/>
         </w:rPr>
         <w:t xml:space="preserve"> </w:t>
       </w:r>
       <w:r>
         <w:rPr>
-          <w:rStyle w:val="IntenseEmphasis"/>
+          <w:rStyle w:val="Starkbetoning"/>
           <w:color w:val="00000A"/>
         </w:rPr>
         <w:t xml:space="preserve">feedback på prestation </w:t>
@@ -14881,7 +14787,7 @@
       </w:r>
       <w:r>
         <w:rPr>
-          <w:rStyle w:val="IntenseEmphasis"/>
+          <w:rStyle w:val="Starkbetoning"/>
           <w:i w:val="0"/>
           <w:color w:val="00000A"/>
         </w:rPr>
@@ -14920,13 +14826,13 @@
           <w:tab w:val="left" w:pos="3690"/>
         </w:tabs>
         <w:rPr>
-          <w:rStyle w:val="IntenseEmphasis"/>
+          <w:rStyle w:val="Starkbetoning"/>
           <w:color w:val="00000A"/>
         </w:rPr>
       </w:pPr>
       <w:r>
         <w:rPr>
-          <w:rStyle w:val="IntenseEmphasis"/>
+          <w:rStyle w:val="Starkbetoning"/>
           <w:color w:val="00000A"/>
         </w:rPr>
         <w:tab/>
@@ -14935,13 +14841,13 @@
     <w:p>
       <w:pPr>
         <w:rPr>
-          <w:rStyle w:val="IntenseEmphasis"/>
+          <w:rStyle w:val="Starkbetoning"/>
           <w:color w:val="00000A"/>
         </w:rPr>
       </w:pPr>
       <w:r>
         <w:rPr>
-          <w:rStyle w:val="IntenseEmphasis"/>
+          <w:rStyle w:val="Starkbetoning"/>
           <w:color w:val="00000A"/>
         </w:rPr>
         <w:t>Samarbete</w:t>
@@ -14958,7 +14864,7 @@
       </w:pPr>
       <w:r>
         <w:rPr>
-          <w:rStyle w:val="IntenseEmphasis"/>
+          <w:rStyle w:val="Starkbetoning"/>
           <w:rFonts w:eastAsia="Times New Roman" w:cs="Times New Roman"/>
           <w:b w:val="0"/>
           <w:bCs w:val="0"/>
@@ -14970,7 +14876,7 @@
       </w:r>
       <w:r>
         <w:rPr>
-          <w:rStyle w:val="IntenseEmphasis"/>
+          <w:rStyle w:val="Starkbetoning"/>
           <w:rFonts w:eastAsia="Times New Roman" w:cs="Times New Roman"/>
           <w:bCs w:val="0"/>
           <w:i w:val="0"/>
@@ -14981,7 +14887,7 @@
       </w:r>
       <w:r>
         <w:rPr>
-          <w:rStyle w:val="IntenseEmphasis"/>
+          <w:rStyle w:val="Starkbetoning"/>
           <w:rFonts w:eastAsia="Times New Roman" w:cs="Times New Roman"/>
           <w:b w:val="0"/>
           <w:bCs w:val="0"/>
@@ -14993,7 +14899,7 @@
       </w:r>
       <w:r>
         <w:rPr>
-          <w:rStyle w:val="IntenseEmphasis"/>
+          <w:rStyle w:val="Starkbetoning"/>
           <w:rFonts w:eastAsia="Times New Roman" w:cs="Times New Roman"/>
           <w:bCs w:val="0"/>
           <w:i w:val="0"/>
@@ -15004,7 +14910,7 @@
       </w:r>
       <w:r>
         <w:rPr>
-          <w:rStyle w:val="IntenseEmphasis"/>
+          <w:rStyle w:val="Starkbetoning"/>
           <w:rFonts w:eastAsia="Times New Roman" w:cs="Times New Roman"/>
           <w:b w:val="0"/>
           <w:bCs w:val="0"/>
@@ -15016,7 +14922,7 @@
       </w:r>
       <w:r>
         <w:rPr>
-          <w:rStyle w:val="IntenseEmphasis"/>
+          <w:rStyle w:val="Starkbetoning"/>
           <w:rFonts w:eastAsia="Times New Roman" w:cs="Times New Roman"/>
           <w:b w:val="0"/>
           <w:bCs w:val="0"/>
@@ -15236,8 +15142,16 @@
         </w:rPr>
         <w:t>.</w:t>
       </w:r>
-      <w:bookmarkStart w:id="24" w:name="_Toc391456189"/>
-      <w:bookmarkEnd w:id="24"/>
+      <w:bookmarkStart w:id="23" w:name="_Toc391456189"/>
+      <w:bookmarkEnd w:id="23"/>
+    </w:p>
+    <w:p>
+      <w:pPr>
+        <w:rPr>
+          <w:rFonts w:cs="Times New Roman"/>
+          <w:b/>
+        </w:rPr>
+      </w:pPr>
     </w:p>
     <w:p>
       <w:pPr>
@@ -15252,6 +15166,7 @@
           <w:rFonts w:cs="Times New Roman"/>
           <w:b/>
         </w:rPr>
+        <w:lastRenderedPageBreak/>
         <w:t>Presentation fas</w:t>
       </w:r>
     </w:p>
@@ -15269,7 +15184,6 @@
           <w:i/>
           <w:u w:val="single"/>
         </w:rPr>
-        <w:lastRenderedPageBreak/>
         <w:t>Erfarenheter och färdigheter</w:t>
       </w:r>
       <w:r>
@@ -15399,7 +15313,7 @@
     </w:p>
     <w:p>
       <w:pPr>
-        <w:pStyle w:val="ListParagraph"/>
+        <w:pStyle w:val="Liststycke"/>
         <w:ind w:left="1440"/>
         <w:rPr>
           <w:rFonts w:ascii="Times New Roman" w:hAnsi="Times New Roman" w:cs="Times New Roman"/>
@@ -15446,7 +15360,7 @@
     </w:p>
     <w:p>
       <w:pPr>
-        <w:pStyle w:val="ListParagraph"/>
+        <w:pStyle w:val="Liststycke"/>
         <w:ind w:left="1440"/>
         <w:rPr>
           <w:rFonts w:ascii="Times New Roman" w:hAnsi="Times New Roman" w:cs="Times New Roman"/>
@@ -16254,6 +16168,8 @@
           <w:docGrid w:linePitch="360" w:charSpace="12288"/>
         </w:sectPr>
       </w:pPr>
+      <w:bookmarkStart w:id="24" w:name="_GoBack"/>
+      <w:bookmarkEnd w:id="24"/>
     </w:p>
     <w:p/>
     <w:sectPr>
@@ -16270,30 +16186,26 @@
 
 <file path=word/comments.xml><?xml version="1.0" encoding="utf-8"?>
 <w:comments xmlns:wpc="http://schemas.microsoft.com/office/word/2010/wordprocessingCanvas" xmlns:mo="http://schemas.microsoft.com/office/mac/office/2008/main" xmlns:mc="http://schemas.openxmlformats.org/markup-compatibility/2006" xmlns:mv="urn:schemas-microsoft-com:mac:vml" xmlns:o="urn:schemas-microsoft-com:office:office" xmlns:r="http://schemas.openxmlformats.org/officeDocument/2006/relationships" xmlns:m="http://schemas.openxmlformats.org/officeDocument/2006/math" xmlns:v="urn:schemas-microsoft-com:vml" xmlns:wp14="http://schemas.microsoft.com/office/word/2010/wordprocessingDrawing" xmlns:wp="http://schemas.openxmlformats.org/drawingml/2006/wordprocessingDrawing" xmlns:w10="urn:schemas-microsoft-com:office:word" xmlns:w="http://schemas.openxmlformats.org/wordprocessingml/2006/main" xmlns:w14="http://schemas.microsoft.com/office/word/2010/wordml" xmlns:wpg="http://schemas.microsoft.com/office/word/2010/wordprocessingGroup" xmlns:wpi="http://schemas.microsoft.com/office/word/2010/wordprocessingInk" xmlns:wne="http://schemas.microsoft.com/office/word/2006/wordml" xmlns:wps="http://schemas.microsoft.com/office/word/2010/wordprocessingShape" mc:Ignorable="w14 wp14">
-  <w:comment w:id="0" w:author="Jason Serviss" w:date="2018-11-25T13:34:00Z" w:initials="JS">
+  <w:comment w:id="0" w:author="Olivia Imner" w:date="2018-11-25T17:16:00Z" w:initials="OI">
     <w:p>
       <w:pPr>
-        <w:pStyle w:val="CommentText"/>
-      </w:pPr>
-      <w:r>
-        <w:rPr>
-          <w:rStyle w:val="CommentReference"/>
+        <w:pStyle w:val="Kommentarer"/>
+      </w:pPr>
+      <w:r>
+        <w:rPr>
+          <w:rStyle w:val="Kommentarsreferens"/>
         </w:rPr>
         <w:annotationRef/>
       </w:r>
       <w:r>
-        <w:t xml:space="preserve">Patrik: Eftersom detta är formellt en fas 2 </w:t>
-      </w:r>
-      <w:proofErr w:type="spellStart"/>
-      <w:r>
-        <w:t>gränskning</w:t>
-      </w:r>
-      <w:proofErr w:type="spellEnd"/>
-      <w:r>
-        <w:t>, är det oklart om du kommer att läsa de delar som är inte nödvändig i fas 2. Med detta i åtanke, vill jag bara nämna att alternativa forskningsmetoder är diskuterade i diskussionen.</w:t>
-      </w:r>
-      <w:bookmarkStart w:id="1" w:name="_GoBack"/>
-      <w:bookmarkEnd w:id="1"/>
+        <w:t>Patrik: Efterso</w:t>
+      </w:r>
+      <w:r>
+        <w:t>m detta är formellt en fas 2 gra</w:t>
+      </w:r>
+      <w:r>
+        <w:t>nskning, är det oklart om du kommer att läsa de delar som är inte nödvändig i fas 2. Med detta i åtanke, vill jag bara nämna att alternativa forskningsmetoder är diskuterade i diskussionen.</w:t>
+      </w:r>
     </w:p>
   </w:comment>
 </w:comments>
@@ -16453,7 +16365,7 @@
   <w:footnote w:id="1">
     <w:p>
       <w:pPr>
-        <w:pStyle w:val="FootnoteText"/>
+        <w:pStyle w:val="Fotnotstext"/>
         <w:jc w:val="both"/>
         <w:rPr>
           <w:sz w:val="14"/>
@@ -16462,13 +16374,13 @@
       </w:pPr>
       <w:r>
         <w:rPr>
-          <w:rStyle w:val="FootnoteReference"/>
+          <w:rStyle w:val="Fotnotsreferens"/>
         </w:rPr>
         <w:footnoteRef/>
       </w:r>
       <w:r>
         <w:rPr>
-          <w:rStyle w:val="FootnoteReference"/>
+          <w:rStyle w:val="Fotnotsreferens"/>
           <w:sz w:val="14"/>
           <w:szCs w:val="14"/>
         </w:rPr>
@@ -16486,7 +16398,7 @@
   <w:footnote w:id="2">
     <w:p>
       <w:pPr>
-        <w:pStyle w:val="FootnoteText"/>
+        <w:pStyle w:val="Fotnotstext"/>
         <w:jc w:val="both"/>
         <w:rPr>
           <w:sz w:val="14"/>
@@ -16495,13 +16407,13 @@
       </w:pPr>
       <w:r>
         <w:rPr>
-          <w:rStyle w:val="FootnoteReference"/>
+          <w:rStyle w:val="Fotnotsreferens"/>
         </w:rPr>
         <w:footnoteRef/>
       </w:r>
       <w:r>
         <w:rPr>
-          <w:rStyle w:val="FootnoteReference"/>
+          <w:rStyle w:val="Fotnotsreferens"/>
           <w:sz w:val="14"/>
           <w:szCs w:val="14"/>
         </w:rPr>
@@ -16519,7 +16431,7 @@
   <w:footnote w:id="3">
     <w:p>
       <w:pPr>
-        <w:pStyle w:val="FootnoteText"/>
+        <w:pStyle w:val="Fotnotstext"/>
         <w:jc w:val="both"/>
         <w:rPr>
           <w:sz w:val="14"/>
@@ -16528,13 +16440,13 @@
       </w:pPr>
       <w:r>
         <w:rPr>
-          <w:rStyle w:val="FootnoteReference"/>
+          <w:rStyle w:val="Fotnotsreferens"/>
         </w:rPr>
         <w:footnoteRef/>
       </w:r>
       <w:r>
         <w:rPr>
-          <w:rStyle w:val="FootnoteReference"/>
+          <w:rStyle w:val="Fotnotsreferens"/>
           <w:sz w:val="14"/>
           <w:szCs w:val="14"/>
         </w:rPr>
@@ -16552,7 +16464,7 @@
   <w:footnote w:id="4">
     <w:p>
       <w:pPr>
-        <w:pStyle w:val="FootnoteText"/>
+        <w:pStyle w:val="Fotnotstext"/>
         <w:jc w:val="both"/>
         <w:rPr>
           <w:sz w:val="14"/>
@@ -16561,13 +16473,13 @@
       </w:pPr>
       <w:r>
         <w:rPr>
-          <w:rStyle w:val="FootnoteReference"/>
+          <w:rStyle w:val="Fotnotsreferens"/>
         </w:rPr>
         <w:footnoteRef/>
       </w:r>
       <w:r>
         <w:rPr>
-          <w:rStyle w:val="FootnoteReference"/>
+          <w:rStyle w:val="Fotnotsreferens"/>
           <w:sz w:val="14"/>
           <w:szCs w:val="14"/>
         </w:rPr>
@@ -16585,7 +16497,7 @@
   <w:footnote w:id="5">
     <w:p>
       <w:pPr>
-        <w:pStyle w:val="FootnoteText"/>
+        <w:pStyle w:val="Fotnotstext"/>
         <w:jc w:val="both"/>
         <w:rPr>
           <w:sz w:val="14"/>
@@ -16594,13 +16506,13 @@
       </w:pPr>
       <w:r>
         <w:rPr>
-          <w:rStyle w:val="FootnoteReference"/>
+          <w:rStyle w:val="Fotnotsreferens"/>
         </w:rPr>
         <w:footnoteRef/>
       </w:r>
       <w:r>
         <w:rPr>
-          <w:rStyle w:val="FootnoteReference"/>
+          <w:rStyle w:val="Fotnotsreferens"/>
           <w:sz w:val="14"/>
           <w:szCs w:val="14"/>
         </w:rPr>
@@ -16618,18 +16530,18 @@
   <w:footnote w:id="6">
     <w:p>
       <w:pPr>
-        <w:pStyle w:val="FootnoteText"/>
+        <w:pStyle w:val="Fotnotstext"/>
         <w:jc w:val="both"/>
       </w:pPr>
       <w:r>
         <w:rPr>
-          <w:rStyle w:val="FootnoteReference"/>
+          <w:rStyle w:val="Fotnotsreferens"/>
         </w:rPr>
         <w:footnoteRef/>
       </w:r>
       <w:r>
         <w:rPr>
-          <w:rStyle w:val="FootnoteReference"/>
+          <w:rStyle w:val="Fotnotsreferens"/>
           <w:sz w:val="14"/>
           <w:szCs w:val="14"/>
         </w:rPr>
@@ -18874,13 +18786,13 @@
       <w:rFonts w:ascii="Times New Roman" w:hAnsi="Times New Roman"/>
     </w:rPr>
   </w:style>
-  <w:style w:type="character" w:default="1" w:styleId="DefaultParagraphFont">
+  <w:style w:type="character" w:default="1" w:styleId="Standardstycketypsnitt">
     <w:name w:val="Default Paragraph Font"/>
     <w:uiPriority w:val="1"/>
     <w:semiHidden/>
     <w:unhideWhenUsed/>
   </w:style>
-  <w:style w:type="table" w:default="1" w:styleId="TableNormal">
+  <w:style w:type="table" w:default="1" w:styleId="Normaltabell">
     <w:name w:val="Normal Table"/>
     <w:uiPriority w:val="99"/>
     <w:semiHidden/>
@@ -18895,16 +18807,16 @@
       </w:tblCellMar>
     </w:tblPr>
   </w:style>
-  <w:style w:type="numbering" w:default="1" w:styleId="NoList">
+  <w:style w:type="numbering" w:default="1" w:styleId="Ingenlista">
     <w:name w:val="No List"/>
     <w:uiPriority w:val="99"/>
     <w:semiHidden/>
     <w:unhideWhenUsed/>
   </w:style>
-  <w:style w:type="character" w:customStyle="1" w:styleId="SubtitleChar">
-    <w:name w:val="Subtitle Char"/>
-    <w:basedOn w:val="DefaultParagraphFont"/>
-    <w:link w:val="Subtitle"/>
+  <w:style w:type="character" w:customStyle="1" w:styleId="UnderrubrikChar">
+    <w:name w:val="Underrubrik Char"/>
+    <w:basedOn w:val="Standardstycketypsnitt"/>
+    <w:link w:val="Underrubrik"/>
     <w:uiPriority w:val="11"/>
     <w:qFormat/>
     <w:rsid w:val="00793B8F"/>
@@ -18920,7 +18832,7 @@
   </w:style>
   <w:style w:type="character" w:customStyle="1" w:styleId="Rubrik1Char">
     <w:name w:val="Rubrik 1 Char"/>
-    <w:basedOn w:val="DefaultParagraphFont"/>
+    <w:basedOn w:val="Standardstycketypsnitt"/>
     <w:link w:val="Heading11"/>
     <w:uiPriority w:val="9"/>
     <w:qFormat/>
@@ -18933,10 +18845,10 @@
       <w:szCs w:val="28"/>
     </w:rPr>
   </w:style>
-  <w:style w:type="character" w:customStyle="1" w:styleId="BalloonTextChar">
-    <w:name w:val="Balloon Text Char"/>
-    <w:basedOn w:val="DefaultParagraphFont"/>
-    <w:link w:val="BalloonText"/>
+  <w:style w:type="character" w:customStyle="1" w:styleId="BubbeltextChar">
+    <w:name w:val="Bubbeltext Char"/>
+    <w:basedOn w:val="Standardstycketypsnitt"/>
+    <w:link w:val="Bubbeltext"/>
     <w:uiPriority w:val="99"/>
     <w:semiHidden/>
     <w:qFormat/>
@@ -18949,7 +18861,7 @@
   </w:style>
   <w:style w:type="character" w:customStyle="1" w:styleId="SidhuvudChar">
     <w:name w:val="Sidhuvud Char"/>
-    <w:basedOn w:val="DefaultParagraphFont"/>
+    <w:basedOn w:val="Standardstycketypsnitt"/>
     <w:link w:val="Header1"/>
     <w:uiPriority w:val="99"/>
     <w:qFormat/>
@@ -18958,10 +18870,10 @@
       <w:rFonts w:ascii="Times New Roman" w:hAnsi="Times New Roman"/>
     </w:rPr>
   </w:style>
-  <w:style w:type="character" w:customStyle="1" w:styleId="BodyTextChar">
-    <w:name w:val="Body Text Char"/>
-    <w:basedOn w:val="DefaultParagraphFont"/>
-    <w:link w:val="BodyText"/>
+  <w:style w:type="character" w:customStyle="1" w:styleId="BrdtextChar">
+    <w:name w:val="Brödtext Char"/>
+    <w:basedOn w:val="Standardstycketypsnitt"/>
+    <w:link w:val="Brdtext"/>
     <w:qFormat/>
     <w:rsid w:val="00AE5038"/>
     <w:rPr>
@@ -18970,10 +18882,10 @@
       <w:lang w:eastAsia="sv-SE"/>
     </w:rPr>
   </w:style>
-  <w:style w:type="character" w:customStyle="1" w:styleId="QuoteChar">
-    <w:name w:val="Quote Char"/>
-    <w:basedOn w:val="DefaultParagraphFont"/>
-    <w:link w:val="Quote"/>
+  <w:style w:type="character" w:customStyle="1" w:styleId="CitatChar">
+    <w:name w:val="Citat Char"/>
+    <w:basedOn w:val="Standardstycketypsnitt"/>
+    <w:link w:val="Citat"/>
     <w:uiPriority w:val="29"/>
     <w:qFormat/>
     <w:rsid w:val="00C36505"/>
@@ -18984,9 +18896,9 @@
       <w:sz w:val="20"/>
     </w:rPr>
   </w:style>
-  <w:style w:type="character" w:styleId="FootnoteReference">
+  <w:style w:type="character" w:styleId="Fotnotsreferens">
     <w:name w:val="footnote reference"/>
-    <w:basedOn w:val="DefaultParagraphFont"/>
+    <w:basedOn w:val="Standardstycketypsnitt"/>
     <w:uiPriority w:val="99"/>
     <w:unhideWhenUsed/>
     <w:qFormat/>
@@ -18996,10 +18908,10 @@
       <w:vertAlign w:val="superscript"/>
     </w:rPr>
   </w:style>
-  <w:style w:type="character" w:customStyle="1" w:styleId="FootnoteTextChar">
-    <w:name w:val="Footnote Text Char"/>
-    <w:basedOn w:val="DefaultParagraphFont"/>
-    <w:link w:val="FootnoteText"/>
+  <w:style w:type="character" w:customStyle="1" w:styleId="FotnotstextChar">
+    <w:name w:val="Fotnotstext Char"/>
+    <w:basedOn w:val="Standardstycketypsnitt"/>
+    <w:link w:val="Fotnotstext"/>
     <w:uiPriority w:val="99"/>
     <w:qFormat/>
     <w:rsid w:val="00305D18"/>
@@ -19012,7 +18924,7 @@
   </w:style>
   <w:style w:type="character" w:customStyle="1" w:styleId="SidfotChar">
     <w:name w:val="Sidfot Char"/>
-    <w:basedOn w:val="DefaultParagraphFont"/>
+    <w:basedOn w:val="Standardstycketypsnitt"/>
     <w:link w:val="Footer1"/>
     <w:uiPriority w:val="99"/>
     <w:qFormat/>
@@ -19021,9 +18933,9 @@
       <w:rFonts w:ascii="Times New Roman" w:hAnsi="Times New Roman"/>
     </w:rPr>
   </w:style>
-  <w:style w:type="character" w:styleId="PageNumber">
+  <w:style w:type="character" w:styleId="Sidnummer">
     <w:name w:val="page number"/>
-    <w:basedOn w:val="DefaultParagraphFont"/>
+    <w:basedOn w:val="Standardstycketypsnitt"/>
     <w:uiPriority w:val="99"/>
     <w:semiHidden/>
     <w:qFormat/>
@@ -19035,7 +18947,7 @@
   </w:style>
   <w:style w:type="character" w:customStyle="1" w:styleId="InternetLink">
     <w:name w:val="Internet Link"/>
-    <w:basedOn w:val="DefaultParagraphFont"/>
+    <w:basedOn w:val="Standardstycketypsnitt"/>
     <w:uiPriority w:val="99"/>
     <w:unhideWhenUsed/>
     <w:rsid w:val="000B7268"/>
@@ -19046,7 +18958,7 @@
   </w:style>
   <w:style w:type="character" w:customStyle="1" w:styleId="Rubrik2Char">
     <w:name w:val="Rubrik 2 Char"/>
-    <w:basedOn w:val="DefaultParagraphFont"/>
+    <w:basedOn w:val="Standardstycketypsnitt"/>
     <w:link w:val="Heading21"/>
     <w:uiPriority w:val="9"/>
     <w:qFormat/>
@@ -19061,7 +18973,7 @@
   </w:style>
   <w:style w:type="character" w:customStyle="1" w:styleId="Rubrik3Char">
     <w:name w:val="Rubrik 3 Char"/>
-    <w:basedOn w:val="DefaultParagraphFont"/>
+    <w:basedOn w:val="Standardstycketypsnitt"/>
     <w:link w:val="Heading31"/>
     <w:uiPriority w:val="9"/>
     <w:qFormat/>
@@ -19075,7 +18987,7 @@
   </w:style>
   <w:style w:type="character" w:customStyle="1" w:styleId="Rubrik4Char">
     <w:name w:val="Rubrik 4 Char"/>
-    <w:basedOn w:val="DefaultParagraphFont"/>
+    <w:basedOn w:val="Standardstycketypsnitt"/>
     <w:link w:val="Heading41"/>
     <w:uiPriority w:val="9"/>
     <w:qFormat/>
@@ -19089,7 +19001,7 @@
   </w:style>
   <w:style w:type="character" w:customStyle="1" w:styleId="Rubrik5Char">
     <w:name w:val="Rubrik 5 Char"/>
-    <w:basedOn w:val="DefaultParagraphFont"/>
+    <w:basedOn w:val="Standardstycketypsnitt"/>
     <w:link w:val="Heading51"/>
     <w:uiPriority w:val="9"/>
     <w:qFormat/>
@@ -19103,7 +19015,7 @@
   </w:style>
   <w:style w:type="character" w:customStyle="1" w:styleId="Rubrik6Char">
     <w:name w:val="Rubrik 6 Char"/>
-    <w:basedOn w:val="DefaultParagraphFont"/>
+    <w:basedOn w:val="Standardstycketypsnitt"/>
     <w:link w:val="Heading61"/>
     <w:uiPriority w:val="9"/>
     <w:semiHidden/>
@@ -19118,7 +19030,7 @@
   </w:style>
   <w:style w:type="character" w:customStyle="1" w:styleId="Rubrik7Char">
     <w:name w:val="Rubrik 7 Char"/>
-    <w:basedOn w:val="DefaultParagraphFont"/>
+    <w:basedOn w:val="Standardstycketypsnitt"/>
     <w:link w:val="Heading71"/>
     <w:uiPriority w:val="9"/>
     <w:semiHidden/>
@@ -19133,7 +19045,7 @@
   </w:style>
   <w:style w:type="character" w:customStyle="1" w:styleId="Rubrik8Char">
     <w:name w:val="Rubrik 8 Char"/>
-    <w:basedOn w:val="DefaultParagraphFont"/>
+    <w:basedOn w:val="Standardstycketypsnitt"/>
     <w:link w:val="Heading81"/>
     <w:uiPriority w:val="9"/>
     <w:semiHidden/>
@@ -19148,7 +19060,7 @@
   </w:style>
   <w:style w:type="character" w:customStyle="1" w:styleId="Rubrik9Char">
     <w:name w:val="Rubrik 9 Char"/>
-    <w:basedOn w:val="DefaultParagraphFont"/>
+    <w:basedOn w:val="Standardstycketypsnitt"/>
     <w:link w:val="Heading91"/>
     <w:uiPriority w:val="9"/>
     <w:semiHidden/>
@@ -19165,7 +19077,7 @@
   </w:style>
   <w:style w:type="character" w:customStyle="1" w:styleId="UnresolvedMention">
     <w:name w:val="Unresolved Mention"/>
-    <w:basedOn w:val="DefaultParagraphFont"/>
+    <w:basedOn w:val="Standardstycketypsnitt"/>
     <w:uiPriority w:val="99"/>
     <w:semiHidden/>
     <w:unhideWhenUsed/>
@@ -19176,9 +19088,9 @@
       <w:shd w:val="clear" w:color="auto" w:fill="E6E6E6"/>
     </w:rPr>
   </w:style>
-  <w:style w:type="character" w:styleId="FollowedHyperlink">
+  <w:style w:type="character" w:styleId="AnvndHyperlnk">
     <w:name w:val="FollowedHyperlink"/>
-    <w:basedOn w:val="DefaultParagraphFont"/>
+    <w:basedOn w:val="Standardstycketypsnitt"/>
     <w:uiPriority w:val="99"/>
     <w:semiHidden/>
     <w:unhideWhenUsed/>
@@ -19189,9 +19101,9 @@
       <w:u w:val="single"/>
     </w:rPr>
   </w:style>
-  <w:style w:type="character" w:styleId="IntenseEmphasis">
+  <w:style w:type="character" w:styleId="Starkbetoning">
     <w:name w:val="Intense Emphasis"/>
-    <w:basedOn w:val="DefaultParagraphFont"/>
+    <w:basedOn w:val="Standardstycketypsnitt"/>
     <w:uiPriority w:val="21"/>
     <w:qFormat/>
     <w:rsid w:val="005D4A96"/>
@@ -19203,9 +19115,9 @@
       <w:color w:val="4F81BD" w:themeColor="accent1"/>
     </w:rPr>
   </w:style>
-  <w:style w:type="character" w:styleId="Emphasis">
+  <w:style w:type="character" w:styleId="Betoning">
     <w:name w:val="Emphasis"/>
-    <w:basedOn w:val="DefaultParagraphFont"/>
+    <w:basedOn w:val="Standardstycketypsnitt"/>
     <w:uiPriority w:val="20"/>
     <w:qFormat/>
     <w:rsid w:val="005D4A96"/>
@@ -19214,9 +19126,9 @@
       <w:iCs/>
     </w:rPr>
   </w:style>
-  <w:style w:type="character" w:styleId="CommentReference">
+  <w:style w:type="character" w:styleId="Kommentarsreferens">
     <w:name w:val="annotation reference"/>
-    <w:basedOn w:val="DefaultParagraphFont"/>
+    <w:basedOn w:val="Standardstycketypsnitt"/>
     <w:uiPriority w:val="99"/>
     <w:semiHidden/>
     <w:unhideWhenUsed/>
@@ -19227,10 +19139,10 @@
       <w:szCs w:val="18"/>
     </w:rPr>
   </w:style>
-  <w:style w:type="character" w:customStyle="1" w:styleId="CommentTextChar">
-    <w:name w:val="Comment Text Char"/>
-    <w:basedOn w:val="DefaultParagraphFont"/>
-    <w:link w:val="CommentText"/>
+  <w:style w:type="character" w:customStyle="1" w:styleId="KommentarerChar">
+    <w:name w:val="Kommentarer Char"/>
+    <w:basedOn w:val="Standardstycketypsnitt"/>
+    <w:link w:val="Kommentarer"/>
     <w:uiPriority w:val="99"/>
     <w:qFormat/>
     <w:rsid w:val="00D344E6"/>
@@ -19240,10 +19152,10 @@
       <w:szCs w:val="24"/>
     </w:rPr>
   </w:style>
-  <w:style w:type="character" w:customStyle="1" w:styleId="CommentSubjectChar">
-    <w:name w:val="Comment Subject Char"/>
-    <w:basedOn w:val="CommentTextChar"/>
-    <w:link w:val="CommentSubject"/>
+  <w:style w:type="character" w:customStyle="1" w:styleId="KommentarsmneChar">
+    <w:name w:val="Kommentarsämne Char"/>
+    <w:basedOn w:val="KommentarerChar"/>
+    <w:link w:val="Kommentarsmne"/>
     <w:uiPriority w:val="99"/>
     <w:semiHidden/>
     <w:qFormat/>
@@ -19258,13 +19170,13 @@
   </w:style>
   <w:style w:type="character" w:customStyle="1" w:styleId="apple-converted-space">
     <w:name w:val="apple-converted-space"/>
-    <w:basedOn w:val="DefaultParagraphFont"/>
+    <w:basedOn w:val="Standardstycketypsnitt"/>
     <w:qFormat/>
     <w:rsid w:val="00BE71B5"/>
   </w:style>
-  <w:style w:type="character" w:styleId="EndnoteReference">
+  <w:style w:type="character" w:styleId="Slutkommentarsreferens">
     <w:name w:val="endnote reference"/>
-    <w:basedOn w:val="DefaultParagraphFont"/>
+    <w:basedOn w:val="Standardstycketypsnitt"/>
     <w:uiPriority w:val="99"/>
     <w:semiHidden/>
     <w:unhideWhenUsed/>
@@ -19836,7 +19748,7 @@
   <w:style w:type="paragraph" w:customStyle="1" w:styleId="Heading">
     <w:name w:val="Heading"/>
     <w:basedOn w:val="Normal"/>
-    <w:next w:val="BodyText"/>
+    <w:next w:val="Brdtext"/>
     <w:qFormat/>
     <w:pPr>
       <w:keepNext/>
@@ -19848,10 +19760,10 @@
       <w:szCs w:val="28"/>
     </w:rPr>
   </w:style>
-  <w:style w:type="paragraph" w:styleId="BodyText">
+  <w:style w:type="paragraph" w:styleId="Brdtext">
     <w:name w:val="Body Text"/>
     <w:basedOn w:val="Normal"/>
-    <w:link w:val="BodyTextChar"/>
+    <w:link w:val="BrdtextChar"/>
     <w:qFormat/>
     <w:rsid w:val="00AE5038"/>
     <w:pPr>
@@ -19863,9 +19775,9 @@
       <w:lang w:eastAsia="sv-SE"/>
     </w:rPr>
   </w:style>
-  <w:style w:type="paragraph" w:styleId="List">
+  <w:style w:type="paragraph" w:styleId="Lista">
     <w:name w:val="List"/>
-    <w:basedOn w:val="BodyText"/>
+    <w:basedOn w:val="Brdtext"/>
     <w:rPr>
       <w:rFonts w:cs="Lucida Sans"/>
     </w:rPr>
@@ -20126,11 +20038,11 @@
       <w:sz w:val="28"/>
     </w:rPr>
   </w:style>
-  <w:style w:type="paragraph" w:styleId="Subtitle">
+  <w:style w:type="paragraph" w:styleId="Underrubrik">
     <w:name w:val="Subtitle"/>
     <w:basedOn w:val="Normal"/>
     <w:next w:val="Normal"/>
-    <w:link w:val="SubtitleChar"/>
+    <w:link w:val="UnderrubrikChar"/>
     <w:uiPriority w:val="11"/>
     <w:qFormat/>
     <w:rsid w:val="00793B8F"/>
@@ -20234,7 +20146,7 @@
       <w:b/>
     </w:rPr>
   </w:style>
-  <w:style w:type="paragraph" w:styleId="TOCHeading">
+  <w:style w:type="paragraph" w:styleId="Innehllsfrteckningsrubrik">
     <w:name w:val="TOC Heading"/>
     <w:basedOn w:val="Heading11"/>
     <w:next w:val="Normal"/>
@@ -20279,10 +20191,10 @@
       <w:sz w:val="20"/>
     </w:rPr>
   </w:style>
-  <w:style w:type="paragraph" w:styleId="BalloonText">
+  <w:style w:type="paragraph" w:styleId="Bubbeltext">
     <w:name w:val="Balloon Text"/>
     <w:basedOn w:val="Normal"/>
-    <w:link w:val="BalloonTextChar"/>
+    <w:link w:val="BubbeltextChar"/>
     <w:uiPriority w:val="99"/>
     <w:semiHidden/>
     <w:unhideWhenUsed/>
@@ -20339,10 +20251,10 @@
       <w:sz w:val="16"/>
     </w:rPr>
   </w:style>
-  <w:style w:type="paragraph" w:styleId="Quote">
+  <w:style w:type="paragraph" w:styleId="Citat">
     <w:name w:val="Quote"/>
     <w:basedOn w:val="Normal"/>
-    <w:link w:val="QuoteChar"/>
+    <w:link w:val="CitatChar"/>
     <w:uiPriority w:val="29"/>
     <w:qFormat/>
     <w:rsid w:val="00C36505"/>
@@ -20356,7 +20268,7 @@
       <w:sz w:val="20"/>
     </w:rPr>
   </w:style>
-  <w:style w:type="paragraph" w:styleId="ListBullet">
+  <w:style w:type="paragraph" w:styleId="Punktlista">
     <w:name w:val="List Bullet"/>
     <w:basedOn w:val="Normal"/>
     <w:uiPriority w:val="99"/>
@@ -20369,7 +20281,7 @@
       <w:jc w:val="both"/>
     </w:pPr>
   </w:style>
-  <w:style w:type="paragraph" w:styleId="ListNumber">
+  <w:style w:type="paragraph" w:styleId="Numreradlista">
     <w:name w:val="List Number"/>
     <w:basedOn w:val="Normal"/>
     <w:uiPriority w:val="99"/>
@@ -20383,10 +20295,10 @@
       <w:jc w:val="both"/>
     </w:pPr>
   </w:style>
-  <w:style w:type="paragraph" w:styleId="FootnoteText">
+  <w:style w:type="paragraph" w:styleId="Fotnotstext">
     <w:name w:val="footnote text"/>
     <w:basedOn w:val="Normal"/>
-    <w:link w:val="FootnoteTextChar"/>
+    <w:link w:val="FotnotstextChar"/>
     <w:uiPriority w:val="99"/>
     <w:unhideWhenUsed/>
     <w:qFormat/>
@@ -20444,7 +20356,7 @@
       <w:szCs w:val="16"/>
     </w:rPr>
   </w:style>
-  <w:style w:type="paragraph" w:styleId="Caption">
+  <w:style w:type="paragraph" w:styleId="Beskrivning">
     <w:name w:val="caption"/>
     <w:basedOn w:val="Normal"/>
     <w:next w:val="Normal"/>
@@ -20484,7 +20396,7 @@
       <w:lang w:eastAsia="sv-SE"/>
     </w:rPr>
   </w:style>
-  <w:style w:type="paragraph" w:styleId="TableofFigures">
+  <w:style w:type="paragraph" w:styleId="Figurfrteckning">
     <w:name w:val="table of figures"/>
     <w:basedOn w:val="Normal"/>
     <w:next w:val="Normal"/>
@@ -20527,7 +20439,7 @@
       <w:b/>
     </w:rPr>
   </w:style>
-  <w:style w:type="paragraph" w:styleId="ListParagraph">
+  <w:style w:type="paragraph" w:styleId="Liststycke">
     <w:name w:val="List Paragraph"/>
     <w:basedOn w:val="Normal"/>
     <w:uiPriority w:val="34"/>
@@ -20544,10 +20456,10 @@
       <w:lang w:eastAsia="sv-SE"/>
     </w:rPr>
   </w:style>
-  <w:style w:type="paragraph" w:styleId="CommentText">
+  <w:style w:type="paragraph" w:styleId="Kommentarer">
     <w:name w:val="annotation text"/>
     <w:basedOn w:val="Normal"/>
-    <w:link w:val="CommentTextChar"/>
+    <w:link w:val="KommentarerChar"/>
     <w:uiPriority w:val="99"/>
     <w:unhideWhenUsed/>
     <w:qFormat/>
@@ -20557,10 +20469,10 @@
       <w:szCs w:val="24"/>
     </w:rPr>
   </w:style>
-  <w:style w:type="paragraph" w:styleId="CommentSubject">
+  <w:style w:type="paragraph" w:styleId="Kommentarsmne">
     <w:name w:val="annotation subject"/>
-    <w:basedOn w:val="CommentText"/>
-    <w:link w:val="CommentSubjectChar"/>
+    <w:basedOn w:val="Kommentarer"/>
+    <w:link w:val="KommentarsmneChar"/>
     <w:uiPriority w:val="99"/>
     <w:semiHidden/>
     <w:unhideWhenUsed/>
@@ -20583,7 +20495,7 @@
       <w:rFonts w:ascii="Times New Roman" w:hAnsi="Times New Roman"/>
     </w:rPr>
   </w:style>
-  <w:style w:type="paragraph" w:styleId="NormalWeb">
+  <w:style w:type="paragraph" w:styleId="Normalwebb">
     <w:name w:val="Normal (Web)"/>
     <w:basedOn w:val="Normal"/>
     <w:uiPriority w:val="99"/>
@@ -20633,9 +20545,9 @@
     <w:name w:val="Footnote Text2"/>
     <w:basedOn w:val="Normal"/>
   </w:style>
-  <w:style w:type="table" w:styleId="TableGrid">
+  <w:style w:type="table" w:styleId="Tabellrutnt">
     <w:name w:val="Table Grid"/>
-    <w:basedOn w:val="TableNormal"/>
+    <w:basedOn w:val="Normaltabell"/>
     <w:uiPriority w:val="59"/>
     <w:rsid w:val="00B51CC2"/>
     <w:tblPr>
@@ -20656,7 +20568,7 @@
       </w:tblCellMar>
     </w:tblPr>
   </w:style>
-  <w:style w:type="paragraph" w:styleId="TOC1">
+  <w:style w:type="paragraph" w:styleId="Innehll1">
     <w:name w:val="toc 1"/>
     <w:basedOn w:val="Normal"/>
     <w:next w:val="Normal"/>
@@ -20674,7 +20586,7 @@
       <w:szCs w:val="24"/>
     </w:rPr>
   </w:style>
-  <w:style w:type="paragraph" w:styleId="TOC3">
+  <w:style w:type="paragraph" w:styleId="Innehll3">
     <w:name w:val="toc 3"/>
     <w:basedOn w:val="Normal"/>
     <w:next w:val="Normal"/>
@@ -20689,10 +20601,10 @@
       <w:rFonts w:asciiTheme="minorHAnsi" w:hAnsiTheme="minorHAnsi"/>
     </w:rPr>
   </w:style>
-  <w:style w:type="paragraph" w:styleId="Header">
+  <w:style w:type="paragraph" w:styleId="Sidhuvud">
     <w:name w:val="header"/>
     <w:basedOn w:val="Normal"/>
-    <w:link w:val="HeaderChar"/>
+    <w:link w:val="SidhuvudChar1"/>
     <w:uiPriority w:val="99"/>
     <w:unhideWhenUsed/>
     <w:rsid w:val="00D01DE3"/>
@@ -20703,20 +20615,20 @@
       </w:tabs>
     </w:pPr>
   </w:style>
-  <w:style w:type="character" w:customStyle="1" w:styleId="HeaderChar">
-    <w:name w:val="Header Char"/>
-    <w:basedOn w:val="DefaultParagraphFont"/>
-    <w:link w:val="Header"/>
+  <w:style w:type="character" w:customStyle="1" w:styleId="SidhuvudChar1">
+    <w:name w:val="Sidhuvud Char1"/>
+    <w:basedOn w:val="Standardstycketypsnitt"/>
+    <w:link w:val="Sidhuvud"/>
     <w:uiPriority w:val="99"/>
     <w:rsid w:val="00D01DE3"/>
     <w:rPr>
       <w:rFonts w:ascii="Times New Roman" w:hAnsi="Times New Roman"/>
     </w:rPr>
   </w:style>
-  <w:style w:type="paragraph" w:styleId="Footer">
+  <w:style w:type="paragraph" w:styleId="Sidfot">
     <w:name w:val="footer"/>
     <w:basedOn w:val="Normal"/>
-    <w:link w:val="FooterChar"/>
+    <w:link w:val="SidfotChar1"/>
     <w:uiPriority w:val="99"/>
     <w:unhideWhenUsed/>
     <w:rsid w:val="00D01DE3"/>
@@ -20727,17 +20639,17 @@
       </w:tabs>
     </w:pPr>
   </w:style>
-  <w:style w:type="character" w:customStyle="1" w:styleId="FooterChar">
-    <w:name w:val="Footer Char"/>
-    <w:basedOn w:val="DefaultParagraphFont"/>
-    <w:link w:val="Footer"/>
+  <w:style w:type="character" w:customStyle="1" w:styleId="SidfotChar1">
+    <w:name w:val="Sidfot Char1"/>
+    <w:basedOn w:val="Standardstycketypsnitt"/>
+    <w:link w:val="Sidfot"/>
     <w:uiPriority w:val="99"/>
     <w:rsid w:val="00D01DE3"/>
     <w:rPr>
       <w:rFonts w:ascii="Times New Roman" w:hAnsi="Times New Roman"/>
     </w:rPr>
   </w:style>
-  <w:style w:type="paragraph" w:styleId="TOC2">
+  <w:style w:type="paragraph" w:styleId="Innehll2">
     <w:name w:val="toc 2"/>
     <w:basedOn w:val="Normal"/>
     <w:next w:val="Normal"/>
@@ -20753,9 +20665,9 @@
       <w:b/>
     </w:rPr>
   </w:style>
-  <w:style w:type="character" w:styleId="Strong">
+  <w:style w:type="character" w:styleId="Betoning2">
     <w:name w:val="Strong"/>
-    <w:basedOn w:val="DefaultParagraphFont"/>
+    <w:basedOn w:val="Standardstycketypsnitt"/>
     <w:qFormat/>
     <w:rsid w:val="00840367"/>
     <w:rPr>
@@ -20763,18 +20675,18 @@
       <w:bCs/>
     </w:rPr>
   </w:style>
-  <w:style w:type="character" w:styleId="LineNumber">
+  <w:style w:type="character" w:styleId="Radnummer">
     <w:name w:val="line number"/>
-    <w:basedOn w:val="DefaultParagraphFont"/>
+    <w:basedOn w:val="Standardstycketypsnitt"/>
     <w:uiPriority w:val="99"/>
     <w:semiHidden/>
     <w:unhideWhenUsed/>
     <w:rsid w:val="003E2AEF"/>
   </w:style>
-  <w:style w:type="paragraph" w:styleId="DocumentMap">
+  <w:style w:type="paragraph" w:styleId="Dokumentversikt">
     <w:name w:val="Document Map"/>
     <w:basedOn w:val="Normal"/>
-    <w:link w:val="DocumentMapChar"/>
+    <w:link w:val="DokumentversiktChar"/>
     <w:uiPriority w:val="99"/>
     <w:semiHidden/>
     <w:unhideWhenUsed/>
@@ -20785,10 +20697,10 @@
       <w:szCs w:val="24"/>
     </w:rPr>
   </w:style>
-  <w:style w:type="character" w:customStyle="1" w:styleId="DocumentMapChar">
-    <w:name w:val="Document Map Char"/>
-    <w:basedOn w:val="DefaultParagraphFont"/>
-    <w:link w:val="DocumentMap"/>
+  <w:style w:type="character" w:customStyle="1" w:styleId="DokumentversiktChar">
+    <w:name w:val="Dokumentöversikt Char"/>
+    <w:basedOn w:val="Standardstycketypsnitt"/>
+    <w:link w:val="Dokumentversikt"/>
     <w:uiPriority w:val="99"/>
     <w:semiHidden/>
     <w:rsid w:val="00A06A89"/>
@@ -20798,7 +20710,7 @@
       <w:szCs w:val="24"/>
     </w:rPr>
   </w:style>
-  <w:style w:type="paragraph" w:styleId="TOC4">
+  <w:style w:type="paragraph" w:styleId="Innehll4">
     <w:name w:val="toc 4"/>
     <w:basedOn w:val="Normal"/>
     <w:next w:val="Normal"/>
@@ -20816,7 +20728,7 @@
       <w:szCs w:val="20"/>
     </w:rPr>
   </w:style>
-  <w:style w:type="paragraph" w:styleId="TOC5">
+  <w:style w:type="paragraph" w:styleId="Innehll5">
     <w:name w:val="toc 5"/>
     <w:basedOn w:val="Normal"/>
     <w:next w:val="Normal"/>
@@ -20834,7 +20746,7 @@
       <w:szCs w:val="20"/>
     </w:rPr>
   </w:style>
-  <w:style w:type="paragraph" w:styleId="TOC6">
+  <w:style w:type="paragraph" w:styleId="Innehll6">
     <w:name w:val="toc 6"/>
     <w:basedOn w:val="Normal"/>
     <w:next w:val="Normal"/>
@@ -20852,7 +20764,7 @@
       <w:szCs w:val="20"/>
     </w:rPr>
   </w:style>
-  <w:style w:type="paragraph" w:styleId="TOC7">
+  <w:style w:type="paragraph" w:styleId="Innehll7">
     <w:name w:val="toc 7"/>
     <w:basedOn w:val="Normal"/>
     <w:next w:val="Normal"/>
@@ -20870,7 +20782,7 @@
       <w:szCs w:val="20"/>
     </w:rPr>
   </w:style>
-  <w:style w:type="paragraph" w:styleId="TOC8">
+  <w:style w:type="paragraph" w:styleId="Innehll8">
     <w:name w:val="toc 8"/>
     <w:basedOn w:val="Normal"/>
     <w:next w:val="Normal"/>
@@ -20888,7 +20800,7 @@
       <w:szCs w:val="20"/>
     </w:rPr>
   </w:style>
-  <w:style w:type="paragraph" w:styleId="TOC9">
+  <w:style w:type="paragraph" w:styleId="Innehll9">
     <w:name w:val="toc 9"/>
     <w:basedOn w:val="Normal"/>
     <w:next w:val="Normal"/>
@@ -20906,9 +20818,9 @@
       <w:szCs w:val="20"/>
     </w:rPr>
   </w:style>
-  <w:style w:type="character" w:styleId="Hyperlink">
+  <w:style w:type="character" w:styleId="Hyperlnk">
     <w:name w:val="Hyperlink"/>
-    <w:basedOn w:val="DefaultParagraphFont"/>
+    <w:basedOn w:val="Standardstycketypsnitt"/>
     <w:uiPriority w:val="99"/>
     <w:unhideWhenUsed/>
     <w:rsid w:val="007C49F9"/>
@@ -21095,13 +21007,13 @@
       <w:rFonts w:ascii="Times New Roman" w:hAnsi="Times New Roman"/>
     </w:rPr>
   </w:style>
-  <w:style w:type="character" w:default="1" w:styleId="DefaultParagraphFont">
+  <w:style w:type="character" w:default="1" w:styleId="Standardstycketypsnitt">
     <w:name w:val="Default Paragraph Font"/>
     <w:uiPriority w:val="1"/>
     <w:semiHidden/>
     <w:unhideWhenUsed/>
   </w:style>
-  <w:style w:type="table" w:default="1" w:styleId="TableNormal">
+  <w:style w:type="table" w:default="1" w:styleId="Normaltabell">
     <w:name w:val="Normal Table"/>
     <w:uiPriority w:val="99"/>
     <w:semiHidden/>
@@ -21116,16 +21028,16 @@
       </w:tblCellMar>
     </w:tblPr>
   </w:style>
-  <w:style w:type="numbering" w:default="1" w:styleId="NoList">
+  <w:style w:type="numbering" w:default="1" w:styleId="Ingenlista">
     <w:name w:val="No List"/>
     <w:uiPriority w:val="99"/>
     <w:semiHidden/>
     <w:unhideWhenUsed/>
   </w:style>
-  <w:style w:type="character" w:customStyle="1" w:styleId="SubtitleChar">
-    <w:name w:val="Subtitle Char"/>
-    <w:basedOn w:val="DefaultParagraphFont"/>
-    <w:link w:val="Subtitle"/>
+  <w:style w:type="character" w:customStyle="1" w:styleId="UnderrubrikChar">
+    <w:name w:val="Underrubrik Char"/>
+    <w:basedOn w:val="Standardstycketypsnitt"/>
+    <w:link w:val="Underrubrik"/>
     <w:uiPriority w:val="11"/>
     <w:qFormat/>
     <w:rsid w:val="00793B8F"/>
@@ -21141,7 +21053,7 @@
   </w:style>
   <w:style w:type="character" w:customStyle="1" w:styleId="Rubrik1Char">
     <w:name w:val="Rubrik 1 Char"/>
-    <w:basedOn w:val="DefaultParagraphFont"/>
+    <w:basedOn w:val="Standardstycketypsnitt"/>
     <w:link w:val="Heading11"/>
     <w:uiPriority w:val="9"/>
     <w:qFormat/>
@@ -21154,10 +21066,10 @@
       <w:szCs w:val="28"/>
     </w:rPr>
   </w:style>
-  <w:style w:type="character" w:customStyle="1" w:styleId="BalloonTextChar">
-    <w:name w:val="Balloon Text Char"/>
-    <w:basedOn w:val="DefaultParagraphFont"/>
-    <w:link w:val="BalloonText"/>
+  <w:style w:type="character" w:customStyle="1" w:styleId="BubbeltextChar">
+    <w:name w:val="Bubbeltext Char"/>
+    <w:basedOn w:val="Standardstycketypsnitt"/>
+    <w:link w:val="Bubbeltext"/>
     <w:uiPriority w:val="99"/>
     <w:semiHidden/>
     <w:qFormat/>
@@ -21170,7 +21082,7 @@
   </w:style>
   <w:style w:type="character" w:customStyle="1" w:styleId="SidhuvudChar">
     <w:name w:val="Sidhuvud Char"/>
-    <w:basedOn w:val="DefaultParagraphFont"/>
+    <w:basedOn w:val="Standardstycketypsnitt"/>
     <w:link w:val="Header1"/>
     <w:uiPriority w:val="99"/>
     <w:qFormat/>
@@ -21179,10 +21091,10 @@
       <w:rFonts w:ascii="Times New Roman" w:hAnsi="Times New Roman"/>
     </w:rPr>
   </w:style>
-  <w:style w:type="character" w:customStyle="1" w:styleId="BodyTextChar">
-    <w:name w:val="Body Text Char"/>
-    <w:basedOn w:val="DefaultParagraphFont"/>
-    <w:link w:val="BodyText"/>
+  <w:style w:type="character" w:customStyle="1" w:styleId="BrdtextChar">
+    <w:name w:val="Brödtext Char"/>
+    <w:basedOn w:val="Standardstycketypsnitt"/>
+    <w:link w:val="Brdtext"/>
     <w:qFormat/>
     <w:rsid w:val="00AE5038"/>
     <w:rPr>
@@ -21191,10 +21103,10 @@
       <w:lang w:eastAsia="sv-SE"/>
     </w:rPr>
   </w:style>
-  <w:style w:type="character" w:customStyle="1" w:styleId="QuoteChar">
-    <w:name w:val="Quote Char"/>
-    <w:basedOn w:val="DefaultParagraphFont"/>
-    <w:link w:val="Quote"/>
+  <w:style w:type="character" w:customStyle="1" w:styleId="CitatChar">
+    <w:name w:val="Citat Char"/>
+    <w:basedOn w:val="Standardstycketypsnitt"/>
+    <w:link w:val="Citat"/>
     <w:uiPriority w:val="29"/>
     <w:qFormat/>
     <w:rsid w:val="00C36505"/>
@@ -21205,9 +21117,9 @@
       <w:sz w:val="20"/>
     </w:rPr>
   </w:style>
-  <w:style w:type="character" w:styleId="FootnoteReference">
+  <w:style w:type="character" w:styleId="Fotnotsreferens">
     <w:name w:val="footnote reference"/>
-    <w:basedOn w:val="DefaultParagraphFont"/>
+    <w:basedOn w:val="Standardstycketypsnitt"/>
     <w:uiPriority w:val="99"/>
     <w:unhideWhenUsed/>
     <w:qFormat/>
@@ -21217,10 +21129,10 @@
       <w:vertAlign w:val="superscript"/>
     </w:rPr>
   </w:style>
-  <w:style w:type="character" w:customStyle="1" w:styleId="FootnoteTextChar">
-    <w:name w:val="Footnote Text Char"/>
-    <w:basedOn w:val="DefaultParagraphFont"/>
-    <w:link w:val="FootnoteText"/>
+  <w:style w:type="character" w:customStyle="1" w:styleId="FotnotstextChar">
+    <w:name w:val="Fotnotstext Char"/>
+    <w:basedOn w:val="Standardstycketypsnitt"/>
+    <w:link w:val="Fotnotstext"/>
     <w:uiPriority w:val="99"/>
     <w:qFormat/>
     <w:rsid w:val="00305D18"/>
@@ -21233,7 +21145,7 @@
   </w:style>
   <w:style w:type="character" w:customStyle="1" w:styleId="SidfotChar">
     <w:name w:val="Sidfot Char"/>
-    <w:basedOn w:val="DefaultParagraphFont"/>
+    <w:basedOn w:val="Standardstycketypsnitt"/>
     <w:link w:val="Footer1"/>
     <w:uiPriority w:val="99"/>
     <w:qFormat/>
@@ -21242,9 +21154,9 @@
       <w:rFonts w:ascii="Times New Roman" w:hAnsi="Times New Roman"/>
     </w:rPr>
   </w:style>
-  <w:style w:type="character" w:styleId="PageNumber">
+  <w:style w:type="character" w:styleId="Sidnummer">
     <w:name w:val="page number"/>
-    <w:basedOn w:val="DefaultParagraphFont"/>
+    <w:basedOn w:val="Standardstycketypsnitt"/>
     <w:uiPriority w:val="99"/>
     <w:semiHidden/>
     <w:qFormat/>
@@ -21256,7 +21168,7 @@
   </w:style>
   <w:style w:type="character" w:customStyle="1" w:styleId="InternetLink">
     <w:name w:val="Internet Link"/>
-    <w:basedOn w:val="DefaultParagraphFont"/>
+    <w:basedOn w:val="Standardstycketypsnitt"/>
     <w:uiPriority w:val="99"/>
     <w:unhideWhenUsed/>
     <w:rsid w:val="000B7268"/>
@@ -21267,7 +21179,7 @@
   </w:style>
   <w:style w:type="character" w:customStyle="1" w:styleId="Rubrik2Char">
     <w:name w:val="Rubrik 2 Char"/>
-    <w:basedOn w:val="DefaultParagraphFont"/>
+    <w:basedOn w:val="Standardstycketypsnitt"/>
     <w:link w:val="Heading21"/>
     <w:uiPriority w:val="9"/>
     <w:qFormat/>
@@ -21282,7 +21194,7 @@
   </w:style>
   <w:style w:type="character" w:customStyle="1" w:styleId="Rubrik3Char">
     <w:name w:val="Rubrik 3 Char"/>
-    <w:basedOn w:val="DefaultParagraphFont"/>
+    <w:basedOn w:val="Standardstycketypsnitt"/>
     <w:link w:val="Heading31"/>
     <w:uiPriority w:val="9"/>
     <w:qFormat/>
@@ -21296,7 +21208,7 @@
   </w:style>
   <w:style w:type="character" w:customStyle="1" w:styleId="Rubrik4Char">
     <w:name w:val="Rubrik 4 Char"/>
-    <w:basedOn w:val="DefaultParagraphFont"/>
+    <w:basedOn w:val="Standardstycketypsnitt"/>
     <w:link w:val="Heading41"/>
     <w:uiPriority w:val="9"/>
     <w:qFormat/>
@@ -21310,7 +21222,7 @@
   </w:style>
   <w:style w:type="character" w:customStyle="1" w:styleId="Rubrik5Char">
     <w:name w:val="Rubrik 5 Char"/>
-    <w:basedOn w:val="DefaultParagraphFont"/>
+    <w:basedOn w:val="Standardstycketypsnitt"/>
     <w:link w:val="Heading51"/>
     <w:uiPriority w:val="9"/>
     <w:qFormat/>
@@ -21324,7 +21236,7 @@
   </w:style>
   <w:style w:type="character" w:customStyle="1" w:styleId="Rubrik6Char">
     <w:name w:val="Rubrik 6 Char"/>
-    <w:basedOn w:val="DefaultParagraphFont"/>
+    <w:basedOn w:val="Standardstycketypsnitt"/>
     <w:link w:val="Heading61"/>
     <w:uiPriority w:val="9"/>
     <w:semiHidden/>
@@ -21339,7 +21251,7 @@
   </w:style>
   <w:style w:type="character" w:customStyle="1" w:styleId="Rubrik7Char">
     <w:name w:val="Rubrik 7 Char"/>
-    <w:basedOn w:val="DefaultParagraphFont"/>
+    <w:basedOn w:val="Standardstycketypsnitt"/>
     <w:link w:val="Heading71"/>
     <w:uiPriority w:val="9"/>
     <w:semiHidden/>
@@ -21354,7 +21266,7 @@
   </w:style>
   <w:style w:type="character" w:customStyle="1" w:styleId="Rubrik8Char">
     <w:name w:val="Rubrik 8 Char"/>
-    <w:basedOn w:val="DefaultParagraphFont"/>
+    <w:basedOn w:val="Standardstycketypsnitt"/>
     <w:link w:val="Heading81"/>
     <w:uiPriority w:val="9"/>
     <w:semiHidden/>
@@ -21369,7 +21281,7 @@
   </w:style>
   <w:style w:type="character" w:customStyle="1" w:styleId="Rubrik9Char">
     <w:name w:val="Rubrik 9 Char"/>
-    <w:basedOn w:val="DefaultParagraphFont"/>
+    <w:basedOn w:val="Standardstycketypsnitt"/>
     <w:link w:val="Heading91"/>
     <w:uiPriority w:val="9"/>
     <w:semiHidden/>
@@ -21386,7 +21298,7 @@
   </w:style>
   <w:style w:type="character" w:customStyle="1" w:styleId="UnresolvedMention">
     <w:name w:val="Unresolved Mention"/>
-    <w:basedOn w:val="DefaultParagraphFont"/>
+    <w:basedOn w:val="Standardstycketypsnitt"/>
     <w:uiPriority w:val="99"/>
     <w:semiHidden/>
     <w:unhideWhenUsed/>
@@ -21397,9 +21309,9 @@
       <w:shd w:val="clear" w:color="auto" w:fill="E6E6E6"/>
     </w:rPr>
   </w:style>
-  <w:style w:type="character" w:styleId="FollowedHyperlink">
+  <w:style w:type="character" w:styleId="AnvndHyperlnk">
     <w:name w:val="FollowedHyperlink"/>
-    <w:basedOn w:val="DefaultParagraphFont"/>
+    <w:basedOn w:val="Standardstycketypsnitt"/>
     <w:uiPriority w:val="99"/>
     <w:semiHidden/>
     <w:unhideWhenUsed/>
@@ -21410,9 +21322,9 @@
       <w:u w:val="single"/>
     </w:rPr>
   </w:style>
-  <w:style w:type="character" w:styleId="IntenseEmphasis">
+  <w:style w:type="character" w:styleId="Starkbetoning">
     <w:name w:val="Intense Emphasis"/>
-    <w:basedOn w:val="DefaultParagraphFont"/>
+    <w:basedOn w:val="Standardstycketypsnitt"/>
     <w:uiPriority w:val="21"/>
     <w:qFormat/>
     <w:rsid w:val="005D4A96"/>
@@ -21424,9 +21336,9 @@
       <w:color w:val="4F81BD" w:themeColor="accent1"/>
     </w:rPr>
   </w:style>
-  <w:style w:type="character" w:styleId="Emphasis">
+  <w:style w:type="character" w:styleId="Betoning">
     <w:name w:val="Emphasis"/>
-    <w:basedOn w:val="DefaultParagraphFont"/>
+    <w:basedOn w:val="Standardstycketypsnitt"/>
     <w:uiPriority w:val="20"/>
     <w:qFormat/>
     <w:rsid w:val="005D4A96"/>
@@ -21435,9 +21347,9 @@
       <w:iCs/>
     </w:rPr>
   </w:style>
-  <w:style w:type="character" w:styleId="CommentReference">
+  <w:style w:type="character" w:styleId="Kommentarsreferens">
     <w:name w:val="annotation reference"/>
-    <w:basedOn w:val="DefaultParagraphFont"/>
+    <w:basedOn w:val="Standardstycketypsnitt"/>
     <w:uiPriority w:val="99"/>
     <w:semiHidden/>
     <w:unhideWhenUsed/>
@@ -21448,10 +21360,10 @@
       <w:szCs w:val="18"/>
     </w:rPr>
   </w:style>
-  <w:style w:type="character" w:customStyle="1" w:styleId="CommentTextChar">
-    <w:name w:val="Comment Text Char"/>
-    <w:basedOn w:val="DefaultParagraphFont"/>
-    <w:link w:val="CommentText"/>
+  <w:style w:type="character" w:customStyle="1" w:styleId="KommentarerChar">
+    <w:name w:val="Kommentarer Char"/>
+    <w:basedOn w:val="Standardstycketypsnitt"/>
+    <w:link w:val="Kommentarer"/>
     <w:uiPriority w:val="99"/>
     <w:qFormat/>
     <w:rsid w:val="00D344E6"/>
@@ -21461,10 +21373,10 @@
       <w:szCs w:val="24"/>
     </w:rPr>
   </w:style>
-  <w:style w:type="character" w:customStyle="1" w:styleId="CommentSubjectChar">
-    <w:name w:val="Comment Subject Char"/>
-    <w:basedOn w:val="CommentTextChar"/>
-    <w:link w:val="CommentSubject"/>
+  <w:style w:type="character" w:customStyle="1" w:styleId="KommentarsmneChar">
+    <w:name w:val="Kommentarsämne Char"/>
+    <w:basedOn w:val="KommentarerChar"/>
+    <w:link w:val="Kommentarsmne"/>
     <w:uiPriority w:val="99"/>
     <w:semiHidden/>
     <w:qFormat/>
@@ -21479,13 +21391,13 @@
   </w:style>
   <w:style w:type="character" w:customStyle="1" w:styleId="apple-converted-space">
     <w:name w:val="apple-converted-space"/>
-    <w:basedOn w:val="DefaultParagraphFont"/>
+    <w:basedOn w:val="Standardstycketypsnitt"/>
     <w:qFormat/>
     <w:rsid w:val="00BE71B5"/>
   </w:style>
-  <w:style w:type="character" w:styleId="EndnoteReference">
+  <w:style w:type="character" w:styleId="Slutkommentarsreferens">
     <w:name w:val="endnote reference"/>
-    <w:basedOn w:val="DefaultParagraphFont"/>
+    <w:basedOn w:val="Standardstycketypsnitt"/>
     <w:uiPriority w:val="99"/>
     <w:semiHidden/>
     <w:unhideWhenUsed/>
@@ -22057,7 +21969,7 @@
   <w:style w:type="paragraph" w:customStyle="1" w:styleId="Heading">
     <w:name w:val="Heading"/>
     <w:basedOn w:val="Normal"/>
-    <w:next w:val="BodyText"/>
+    <w:next w:val="Brdtext"/>
     <w:qFormat/>
     <w:pPr>
       <w:keepNext/>
@@ -22069,10 +21981,10 @@
       <w:szCs w:val="28"/>
     </w:rPr>
   </w:style>
-  <w:style w:type="paragraph" w:styleId="BodyText">
+  <w:style w:type="paragraph" w:styleId="Brdtext">
     <w:name w:val="Body Text"/>
     <w:basedOn w:val="Normal"/>
-    <w:link w:val="BodyTextChar"/>
+    <w:link w:val="BrdtextChar"/>
     <w:qFormat/>
     <w:rsid w:val="00AE5038"/>
     <w:pPr>
@@ -22084,9 +21996,9 @@
       <w:lang w:eastAsia="sv-SE"/>
     </w:rPr>
   </w:style>
-  <w:style w:type="paragraph" w:styleId="List">
+  <w:style w:type="paragraph" w:styleId="Lista">
     <w:name w:val="List"/>
-    <w:basedOn w:val="BodyText"/>
+    <w:basedOn w:val="Brdtext"/>
     <w:rPr>
       <w:rFonts w:cs="Lucida Sans"/>
     </w:rPr>
@@ -22347,11 +22259,11 @@
       <w:sz w:val="28"/>
     </w:rPr>
   </w:style>
-  <w:style w:type="paragraph" w:styleId="Subtitle">
+  <w:style w:type="paragraph" w:styleId="Underrubrik">
     <w:name w:val="Subtitle"/>
     <w:basedOn w:val="Normal"/>
     <w:next w:val="Normal"/>
-    <w:link w:val="SubtitleChar"/>
+    <w:link w:val="UnderrubrikChar"/>
     <w:uiPriority w:val="11"/>
     <w:qFormat/>
     <w:rsid w:val="00793B8F"/>
@@ -22455,7 +22367,7 @@
       <w:b/>
     </w:rPr>
   </w:style>
-  <w:style w:type="paragraph" w:styleId="TOCHeading">
+  <w:style w:type="paragraph" w:styleId="Innehllsfrteckningsrubrik">
     <w:name w:val="TOC Heading"/>
     <w:basedOn w:val="Heading11"/>
     <w:next w:val="Normal"/>
@@ -22500,10 +22412,10 @@
       <w:sz w:val="20"/>
     </w:rPr>
   </w:style>
-  <w:style w:type="paragraph" w:styleId="BalloonText">
+  <w:style w:type="paragraph" w:styleId="Bubbeltext">
     <w:name w:val="Balloon Text"/>
     <w:basedOn w:val="Normal"/>
-    <w:link w:val="BalloonTextChar"/>
+    <w:link w:val="BubbeltextChar"/>
     <w:uiPriority w:val="99"/>
     <w:semiHidden/>
     <w:unhideWhenUsed/>
@@ -22560,10 +22472,10 @@
       <w:sz w:val="16"/>
     </w:rPr>
   </w:style>
-  <w:style w:type="paragraph" w:styleId="Quote">
+  <w:style w:type="paragraph" w:styleId="Citat">
     <w:name w:val="Quote"/>
     <w:basedOn w:val="Normal"/>
-    <w:link w:val="QuoteChar"/>
+    <w:link w:val="CitatChar"/>
     <w:uiPriority w:val="29"/>
     <w:qFormat/>
     <w:rsid w:val="00C36505"/>
@@ -22577,7 +22489,7 @@
       <w:sz w:val="20"/>
     </w:rPr>
   </w:style>
-  <w:style w:type="paragraph" w:styleId="ListBullet">
+  <w:style w:type="paragraph" w:styleId="Punktlista">
     <w:name w:val="List Bullet"/>
     <w:basedOn w:val="Normal"/>
     <w:uiPriority w:val="99"/>
@@ -22590,7 +22502,7 @@
       <w:jc w:val="both"/>
     </w:pPr>
   </w:style>
-  <w:style w:type="paragraph" w:styleId="ListNumber">
+  <w:style w:type="paragraph" w:styleId="Numreradlista">
     <w:name w:val="List Number"/>
     <w:basedOn w:val="Normal"/>
     <w:uiPriority w:val="99"/>
@@ -22604,10 +22516,10 @@
       <w:jc w:val="both"/>
     </w:pPr>
   </w:style>
-  <w:style w:type="paragraph" w:styleId="FootnoteText">
+  <w:style w:type="paragraph" w:styleId="Fotnotstext">
     <w:name w:val="footnote text"/>
     <w:basedOn w:val="Normal"/>
-    <w:link w:val="FootnoteTextChar"/>
+    <w:link w:val="FotnotstextChar"/>
     <w:uiPriority w:val="99"/>
     <w:unhideWhenUsed/>
     <w:qFormat/>
@@ -22665,7 +22577,7 @@
       <w:szCs w:val="16"/>
     </w:rPr>
   </w:style>
-  <w:style w:type="paragraph" w:styleId="Caption">
+  <w:style w:type="paragraph" w:styleId="Beskrivning">
     <w:name w:val="caption"/>
     <w:basedOn w:val="Normal"/>
     <w:next w:val="Normal"/>
@@ -22705,7 +22617,7 @@
       <w:lang w:eastAsia="sv-SE"/>
     </w:rPr>
   </w:style>
-  <w:style w:type="paragraph" w:styleId="TableofFigures">
+  <w:style w:type="paragraph" w:styleId="Figurfrteckning">
     <w:name w:val="table of figures"/>
     <w:basedOn w:val="Normal"/>
     <w:next w:val="Normal"/>
@@ -22748,7 +22660,7 @@
       <w:b/>
     </w:rPr>
   </w:style>
-  <w:style w:type="paragraph" w:styleId="ListParagraph">
+  <w:style w:type="paragraph" w:styleId="Liststycke">
     <w:name w:val="List Paragraph"/>
     <w:basedOn w:val="Normal"/>
     <w:uiPriority w:val="34"/>
@@ -22765,10 +22677,10 @@
       <w:lang w:eastAsia="sv-SE"/>
     </w:rPr>
   </w:style>
-  <w:style w:type="paragraph" w:styleId="CommentText">
+  <w:style w:type="paragraph" w:styleId="Kommentarer">
     <w:name w:val="annotation text"/>
     <w:basedOn w:val="Normal"/>
-    <w:link w:val="CommentTextChar"/>
+    <w:link w:val="KommentarerChar"/>
     <w:uiPriority w:val="99"/>
     <w:unhideWhenUsed/>
     <w:qFormat/>
@@ -22778,10 +22690,10 @@
       <w:szCs w:val="24"/>
     </w:rPr>
   </w:style>
-  <w:style w:type="paragraph" w:styleId="CommentSubject">
+  <w:style w:type="paragraph" w:styleId="Kommentarsmne">
     <w:name w:val="annotation subject"/>
-    <w:basedOn w:val="CommentText"/>
-    <w:link w:val="CommentSubjectChar"/>
+    <w:basedOn w:val="Kommentarer"/>
+    <w:link w:val="KommentarsmneChar"/>
     <w:uiPriority w:val="99"/>
     <w:semiHidden/>
     <w:unhideWhenUsed/>
@@ -22804,7 +22716,7 @@
       <w:rFonts w:ascii="Times New Roman" w:hAnsi="Times New Roman"/>
     </w:rPr>
   </w:style>
-  <w:style w:type="paragraph" w:styleId="NormalWeb">
+  <w:style w:type="paragraph" w:styleId="Normalwebb">
     <w:name w:val="Normal (Web)"/>
     <w:basedOn w:val="Normal"/>
     <w:uiPriority w:val="99"/>
@@ -22854,9 +22766,9 @@
     <w:name w:val="Footnote Text2"/>
     <w:basedOn w:val="Normal"/>
   </w:style>
-  <w:style w:type="table" w:styleId="TableGrid">
+  <w:style w:type="table" w:styleId="Tabellrutnt">
     <w:name w:val="Table Grid"/>
-    <w:basedOn w:val="TableNormal"/>
+    <w:basedOn w:val="Normaltabell"/>
     <w:uiPriority w:val="59"/>
     <w:rsid w:val="00B51CC2"/>
     <w:tblPr>
@@ -22877,7 +22789,7 @@
       </w:tblCellMar>
     </w:tblPr>
   </w:style>
-  <w:style w:type="paragraph" w:styleId="TOC1">
+  <w:style w:type="paragraph" w:styleId="Innehll1">
     <w:name w:val="toc 1"/>
     <w:basedOn w:val="Normal"/>
     <w:next w:val="Normal"/>
@@ -22895,7 +22807,7 @@
       <w:szCs w:val="24"/>
     </w:rPr>
   </w:style>
-  <w:style w:type="paragraph" w:styleId="TOC3">
+  <w:style w:type="paragraph" w:styleId="Innehll3">
     <w:name w:val="toc 3"/>
     <w:basedOn w:val="Normal"/>
     <w:next w:val="Normal"/>
@@ -22910,10 +22822,10 @@
       <w:rFonts w:asciiTheme="minorHAnsi" w:hAnsiTheme="minorHAnsi"/>
     </w:rPr>
   </w:style>
-  <w:style w:type="paragraph" w:styleId="Header">
+  <w:style w:type="paragraph" w:styleId="Sidhuvud">
     <w:name w:val="header"/>
     <w:basedOn w:val="Normal"/>
-    <w:link w:val="HeaderChar"/>
+    <w:link w:val="SidhuvudChar1"/>
     <w:uiPriority w:val="99"/>
     <w:unhideWhenUsed/>
     <w:rsid w:val="00D01DE3"/>
@@ -22924,20 +22836,20 @@
       </w:tabs>
     </w:pPr>
   </w:style>
-  <w:style w:type="character" w:customStyle="1" w:styleId="HeaderChar">
-    <w:name w:val="Header Char"/>
-    <w:basedOn w:val="DefaultParagraphFont"/>
-    <w:link w:val="Header"/>
+  <w:style w:type="character" w:customStyle="1" w:styleId="SidhuvudChar1">
+    <w:name w:val="Sidhuvud Char1"/>
+    <w:basedOn w:val="Standardstycketypsnitt"/>
+    <w:link w:val="Sidhuvud"/>
     <w:uiPriority w:val="99"/>
     <w:rsid w:val="00D01DE3"/>
     <w:rPr>
       <w:rFonts w:ascii="Times New Roman" w:hAnsi="Times New Roman"/>
     </w:rPr>
   </w:style>
-  <w:style w:type="paragraph" w:styleId="Footer">
+  <w:style w:type="paragraph" w:styleId="Sidfot">
     <w:name w:val="footer"/>
     <w:basedOn w:val="Normal"/>
-    <w:link w:val="FooterChar"/>
+    <w:link w:val="SidfotChar1"/>
     <w:uiPriority w:val="99"/>
     <w:unhideWhenUsed/>
     <w:rsid w:val="00D01DE3"/>
@@ -22948,17 +22860,17 @@
       </w:tabs>
     </w:pPr>
   </w:style>
-  <w:style w:type="character" w:customStyle="1" w:styleId="FooterChar">
-    <w:name w:val="Footer Char"/>
-    <w:basedOn w:val="DefaultParagraphFont"/>
-    <w:link w:val="Footer"/>
+  <w:style w:type="character" w:customStyle="1" w:styleId="SidfotChar1">
+    <w:name w:val="Sidfot Char1"/>
+    <w:basedOn w:val="Standardstycketypsnitt"/>
+    <w:link w:val="Sidfot"/>
     <w:uiPriority w:val="99"/>
     <w:rsid w:val="00D01DE3"/>
     <w:rPr>
       <w:rFonts w:ascii="Times New Roman" w:hAnsi="Times New Roman"/>
     </w:rPr>
   </w:style>
-  <w:style w:type="paragraph" w:styleId="TOC2">
+  <w:style w:type="paragraph" w:styleId="Innehll2">
     <w:name w:val="toc 2"/>
     <w:basedOn w:val="Normal"/>
     <w:next w:val="Normal"/>
@@ -22974,9 +22886,9 @@
       <w:b/>
     </w:rPr>
   </w:style>
-  <w:style w:type="character" w:styleId="Strong">
+  <w:style w:type="character" w:styleId="Betoning2">
     <w:name w:val="Strong"/>
-    <w:basedOn w:val="DefaultParagraphFont"/>
+    <w:basedOn w:val="Standardstycketypsnitt"/>
     <w:qFormat/>
     <w:rsid w:val="00840367"/>
     <w:rPr>
@@ -22984,18 +22896,18 @@
       <w:bCs/>
     </w:rPr>
   </w:style>
-  <w:style w:type="character" w:styleId="LineNumber">
+  <w:style w:type="character" w:styleId="Radnummer">
     <w:name w:val="line number"/>
-    <w:basedOn w:val="DefaultParagraphFont"/>
+    <w:basedOn w:val="Standardstycketypsnitt"/>
     <w:uiPriority w:val="99"/>
     <w:semiHidden/>
     <w:unhideWhenUsed/>
     <w:rsid w:val="003E2AEF"/>
   </w:style>
-  <w:style w:type="paragraph" w:styleId="DocumentMap">
+  <w:style w:type="paragraph" w:styleId="Dokumentversikt">
     <w:name w:val="Document Map"/>
     <w:basedOn w:val="Normal"/>
-    <w:link w:val="DocumentMapChar"/>
+    <w:link w:val="DokumentversiktChar"/>
     <w:uiPriority w:val="99"/>
     <w:semiHidden/>
     <w:unhideWhenUsed/>
@@ -23006,10 +22918,10 @@
       <w:szCs w:val="24"/>
     </w:rPr>
   </w:style>
-  <w:style w:type="character" w:customStyle="1" w:styleId="DocumentMapChar">
-    <w:name w:val="Document Map Char"/>
-    <w:basedOn w:val="DefaultParagraphFont"/>
-    <w:link w:val="DocumentMap"/>
+  <w:style w:type="character" w:customStyle="1" w:styleId="DokumentversiktChar">
+    <w:name w:val="Dokumentöversikt Char"/>
+    <w:basedOn w:val="Standardstycketypsnitt"/>
+    <w:link w:val="Dokumentversikt"/>
     <w:uiPriority w:val="99"/>
     <w:semiHidden/>
     <w:rsid w:val="00A06A89"/>
@@ -23019,7 +22931,7 @@
       <w:szCs w:val="24"/>
     </w:rPr>
   </w:style>
-  <w:style w:type="paragraph" w:styleId="TOC4">
+  <w:style w:type="paragraph" w:styleId="Innehll4">
     <w:name w:val="toc 4"/>
     <w:basedOn w:val="Normal"/>
     <w:next w:val="Normal"/>
@@ -23037,7 +22949,7 @@
       <w:szCs w:val="20"/>
     </w:rPr>
   </w:style>
-  <w:style w:type="paragraph" w:styleId="TOC5">
+  <w:style w:type="paragraph" w:styleId="Innehll5">
     <w:name w:val="toc 5"/>
     <w:basedOn w:val="Normal"/>
     <w:next w:val="Normal"/>
@@ -23055,7 +22967,7 @@
       <w:szCs w:val="20"/>
     </w:rPr>
   </w:style>
-  <w:style w:type="paragraph" w:styleId="TOC6">
+  <w:style w:type="paragraph" w:styleId="Innehll6">
     <w:name w:val="toc 6"/>
     <w:basedOn w:val="Normal"/>
     <w:next w:val="Normal"/>
@@ -23073,7 +22985,7 @@
       <w:szCs w:val="20"/>
     </w:rPr>
   </w:style>
-  <w:style w:type="paragraph" w:styleId="TOC7">
+  <w:style w:type="paragraph" w:styleId="Innehll7">
     <w:name w:val="toc 7"/>
     <w:basedOn w:val="Normal"/>
     <w:next w:val="Normal"/>
@@ -23091,7 +23003,7 @@
       <w:szCs w:val="20"/>
     </w:rPr>
   </w:style>
-  <w:style w:type="paragraph" w:styleId="TOC8">
+  <w:style w:type="paragraph" w:styleId="Innehll8">
     <w:name w:val="toc 8"/>
     <w:basedOn w:val="Normal"/>
     <w:next w:val="Normal"/>
@@ -23109,7 +23021,7 @@
       <w:szCs w:val="20"/>
     </w:rPr>
   </w:style>
-  <w:style w:type="paragraph" w:styleId="TOC9">
+  <w:style w:type="paragraph" w:styleId="Innehll9">
     <w:name w:val="toc 9"/>
     <w:basedOn w:val="Normal"/>
     <w:next w:val="Normal"/>
@@ -23127,9 +23039,9 @@
       <w:szCs w:val="20"/>
     </w:rPr>
   </w:style>
-  <w:style w:type="character" w:styleId="Hyperlink">
+  <w:style w:type="character" w:styleId="Hyperlnk">
     <w:name w:val="Hyperlink"/>
-    <w:basedOn w:val="DefaultParagraphFont"/>
+    <w:basedOn w:val="Standardstycketypsnitt"/>
     <w:uiPriority w:val="99"/>
     <w:unhideWhenUsed/>
     <w:rsid w:val="007C49F9"/>
@@ -23429,7 +23341,7 @@
 </file>
 
 <file path=customXml/itemProps1.xml><?xml version="1.0" encoding="utf-8"?>
-<ds:datastoreItem xmlns:ds="http://schemas.openxmlformats.org/officeDocument/2006/customXml" ds:itemID="{2A884CEA-30A5-C643-96CA-56A0E5E0AA5C}">
+<ds:datastoreItem xmlns:ds="http://schemas.openxmlformats.org/officeDocument/2006/customXml" ds:itemID="{154BDE38-0C4F-664B-8F96-88FE14A10B43}">
   <ds:schemaRefs>
     <ds:schemaRef ds:uri="http://schemas.openxmlformats.org/officeDocument/2006/bibliography"/>
   </ds:schemaRefs>

</xml_diff>

<commit_message>
fixed jason 2 comments pedagogiska riktlinjer, materiella sammanfattnigar
</commit_message>
<xml_diff>
--- a/fas2_review/Uppsats_Imner_2018.docx
+++ b/fas2_review/Uppsats_Imner_2018.docx
@@ -4849,7 +4849,43 @@
         <w:rPr>
           <w:rFonts w:cs="Times New Roman"/>
         </w:rPr>
-        <w:t xml:space="preserve">till en modellbaserad strategi skulle stödjas genom att förstå </w:t>
+        <w:t xml:space="preserve">till </w:t>
+      </w:r>
+      <w:del w:id="5" w:author="Olivia Imner" w:date="2018-11-27T08:58:00Z">
+        <w:r>
+          <w:rPr>
+            <w:rFonts w:cs="Times New Roman"/>
+          </w:rPr>
+          <w:delText xml:space="preserve">en </w:delText>
+        </w:r>
+      </w:del>
+      <w:r>
+        <w:rPr>
+          <w:rFonts w:cs="Times New Roman"/>
+        </w:rPr>
+        <w:t>modellbaserad</w:t>
+      </w:r>
+      <w:ins w:id="6" w:author="Olivia Imner" w:date="2018-11-27T08:58:00Z">
+        <w:r>
+          <w:rPr>
+            <w:rFonts w:cs="Times New Roman"/>
+          </w:rPr>
+          <w:t xml:space="preserve">e riktlinjer </w:t>
+        </w:r>
+      </w:ins>
+      <w:del w:id="7" w:author="Olivia Imner" w:date="2018-11-27T08:58:00Z">
+        <w:r>
+          <w:rPr>
+            <w:rFonts w:cs="Times New Roman"/>
+          </w:rPr>
+          <w:delText xml:space="preserve"> strategi </w:delText>
+        </w:r>
+      </w:del>
+      <w:r>
+        <w:rPr>
+          <w:rFonts w:cs="Times New Roman"/>
+        </w:rPr>
+        <w:t xml:space="preserve">skulle stödjas genom att förstå </w:t>
       </w:r>
       <w:r>
         <w:rPr>
@@ -5071,14 +5107,14 @@
         <w:rPr>
           <w:rFonts w:cs="Times New Roman"/>
         </w:rPr>
-        <w:t xml:space="preserve"> skulle representera en utgångspunkt för att fortsätta undersöka vilka modeller som skulle </w:t>
+        <w:t xml:space="preserve"> skulle representera en utgångspunkt för att fortsätta undersöka vilka modeller som skulle kunna </w:t>
       </w:r>
       <w:r>
         <w:rPr>
           <w:rFonts w:cs="Times New Roman"/>
         </w:rPr>
         <w:lastRenderedPageBreak/>
-        <w:t>kunna impl</w:t>
+        <w:t>impl</w:t>
       </w:r>
       <w:r>
         <w:rPr>
@@ -5476,23 +5512,87 @@
         <w:rPr>
           <w:lang w:eastAsia="sv-SE"/>
         </w:rPr>
-        <w:t xml:space="preserve"> tyder på att det inte är nödvändigt att utvärdera en anpassad pedagogisk strategi/modell för varje kurs.</w:t>
+        <w:t xml:space="preserve"> tyder på att det inte är nödvändigt att utvärdera</w:t>
+      </w:r>
+      <w:del w:id="8" w:author="Olivia Imner" w:date="2018-11-27T08:59:00Z">
+        <w:r>
+          <w:rPr>
+            <w:lang w:eastAsia="sv-SE"/>
+          </w:rPr>
+          <w:delText xml:space="preserve"> en</w:delText>
+        </w:r>
+      </w:del>
+      <w:r>
+        <w:rPr>
+          <w:lang w:eastAsia="sv-SE"/>
+        </w:rPr>
+        <w:t xml:space="preserve"> anpassad</w:t>
+      </w:r>
+      <w:ins w:id="9" w:author="Olivia Imner" w:date="2018-11-27T08:59:00Z">
+        <w:r>
+          <w:rPr>
+            <w:lang w:eastAsia="sv-SE"/>
+          </w:rPr>
+          <w:t>e</w:t>
+        </w:r>
+      </w:ins>
+      <w:r>
+        <w:rPr>
+          <w:lang w:eastAsia="sv-SE"/>
+        </w:rPr>
+        <w:t xml:space="preserve"> pedagogisk</w:t>
+      </w:r>
+      <w:ins w:id="10" w:author="Olivia Imner" w:date="2018-11-27T09:00:00Z">
+        <w:r>
+          <w:rPr>
+            <w:lang w:eastAsia="sv-SE"/>
+          </w:rPr>
+          <w:t>a</w:t>
+        </w:r>
+      </w:ins>
+      <w:r>
+        <w:rPr>
+          <w:lang w:eastAsia="sv-SE"/>
+        </w:rPr>
+        <w:t xml:space="preserve"> </w:t>
+      </w:r>
+      <w:del w:id="11" w:author="Olivia Imner" w:date="2018-11-27T08:59:00Z">
+        <w:r>
+          <w:rPr>
+            <w:lang w:eastAsia="sv-SE"/>
+          </w:rPr>
+          <w:delText>strategi/modell</w:delText>
+        </w:r>
+      </w:del>
+      <w:ins w:id="12" w:author="Olivia Imner" w:date="2018-11-27T08:59:00Z">
+        <w:r>
+          <w:rPr>
+            <w:lang w:eastAsia="sv-SE"/>
+          </w:rPr>
+          <w:t>riktlinjer</w:t>
+        </w:r>
+      </w:ins>
+      <w:r>
+        <w:rPr>
+          <w:lang w:eastAsia="sv-SE"/>
+        </w:rPr>
+        <w:t xml:space="preserve"> för varje kurs.</w:t>
       </w:r>
     </w:p>
     <w:p>
       <w:pPr>
         <w:pStyle w:val="Heading11"/>
       </w:pPr>
-      <w:bookmarkStart w:id="5" w:name="_Toc391456181"/>
-      <w:bookmarkStart w:id="6" w:name="_Toc401327937"/>
-      <w:bookmarkEnd w:id="5"/>
+      <w:bookmarkStart w:id="13" w:name="_Toc391456181"/>
+      <w:bookmarkStart w:id="14" w:name="_Toc401327937"/>
+      <w:bookmarkEnd w:id="13"/>
       <w:r>
         <w:t>Metod</w:t>
       </w:r>
-      <w:bookmarkStart w:id="7" w:name="_Toc391456182"/>
-      <w:bookmarkStart w:id="8" w:name="_Toc401327938"/>
-      <w:bookmarkEnd w:id="6"/>
-      <w:bookmarkEnd w:id="7"/>
+      <w:bookmarkStart w:id="15" w:name="_Toc391456182"/>
+      <w:bookmarkStart w:id="16" w:name="_Toc401327938"/>
+      <w:bookmarkEnd w:id="14"/>
+      <w:bookmarkEnd w:id="15"/>
     </w:p>
     <w:p>
       <w:pPr>
@@ -5525,7 +5625,7 @@
         </w:rPr>
         <w:t>frågor</w:t>
       </w:r>
-      <w:bookmarkEnd w:id="8"/>
+      <w:bookmarkEnd w:id="16"/>
     </w:p>
     <w:p>
       <w:pPr>
@@ -6488,8 +6588,8 @@
           <w:szCs w:val="24"/>
         </w:rPr>
       </w:pPr>
-      <w:bookmarkStart w:id="9" w:name="_Toc391456183"/>
-      <w:bookmarkStart w:id="10" w:name="_Toc401327939"/>
+      <w:bookmarkStart w:id="17" w:name="_Toc391456183"/>
+      <w:bookmarkStart w:id="18" w:name="_Toc401327939"/>
       <w:r>
         <w:rPr>
           <w:rFonts w:cs="Times New Roman"/>
@@ -6499,8 +6599,8 @@
         </w:rPr>
         <w:t>Utvärdering</w:t>
       </w:r>
-      <w:bookmarkEnd w:id="9"/>
-      <w:bookmarkEnd w:id="10"/>
+      <w:bookmarkEnd w:id="17"/>
+      <w:bookmarkEnd w:id="18"/>
     </w:p>
     <w:p>
       <w:pPr>
@@ -6993,13 +7093,13 @@
       <w:pPr>
         <w:pStyle w:val="Heading11"/>
       </w:pPr>
-      <w:bookmarkStart w:id="11" w:name="_Toc391456184"/>
-      <w:bookmarkStart w:id="12" w:name="_Toc401327940"/>
-      <w:bookmarkEnd w:id="11"/>
+      <w:bookmarkStart w:id="19" w:name="_Toc391456184"/>
+      <w:bookmarkStart w:id="20" w:name="_Toc401327940"/>
+      <w:bookmarkEnd w:id="19"/>
       <w:r>
         <w:t>Resultat</w:t>
       </w:r>
-      <w:bookmarkEnd w:id="12"/>
+      <w:bookmarkEnd w:id="20"/>
     </w:p>
     <w:p>
       <w:pPr>
@@ -7044,7 +7144,13 @@
         <w:t xml:space="preserve"> och</w:t>
       </w:r>
       <w:r>
-        <w:t xml:space="preserve"> respektive modell som ligger närmast den strategi som Grade använder idag, genomfördes d</w:t>
+        <w:t xml:space="preserve"> respektiv</w:t>
+      </w:r>
+      <w:r>
+        <w:t xml:space="preserve">e modell som ligger närmast de pedagogiska riktlinjer </w:t>
+      </w:r>
+      <w:r>
+        <w:t>som Grade använder idag, genomfördes d</w:t>
       </w:r>
       <w:r>
         <w:t>et en evaluering med hjälp av att</w:t>
@@ -7899,14 +8005,35 @@
       <w:r>
         <w:t xml:space="preserve">Dessa resultat betecknar Grades förmågor att presentera information och meningen bakom kursen till studenten och samtidigt understödja deras lärande genom </w:t>
       </w:r>
-      <w:r>
-        <w:t>materiella</w:t>
-      </w:r>
-      <w:r>
-        <w:t xml:space="preserve"> sammanfattningar och övningar. </w:t>
-      </w:r>
-      <w:r>
-        <w:t xml:space="preserve">Samtidigt visar resultatet generellt sätt att Grade kunde förbättra kurserna genom att lägga mer fokus på </w:t>
+      <w:del w:id="21" w:author="Olivia Imner" w:date="2018-11-27T09:04:00Z">
+        <w:r>
+          <w:delText>materiella</w:delText>
+        </w:r>
+        <w:r>
+          <w:delText xml:space="preserve"> </w:delText>
+        </w:r>
+      </w:del>
+      <w:r>
+        <w:t xml:space="preserve">sammanfattningar </w:t>
+      </w:r>
+      <w:ins w:id="22" w:author="Olivia Imner" w:date="2018-11-27T09:05:00Z">
+        <w:r>
+          <w:t xml:space="preserve">av materialet </w:t>
+        </w:r>
+      </w:ins>
+      <w:r>
+        <w:t xml:space="preserve">och övningar. </w:t>
+      </w:r>
+      <w:r>
+        <w:t xml:space="preserve">Samtidigt </w:t>
+      </w:r>
+      <w:bookmarkStart w:id="23" w:name="_GoBack"/>
+      <w:r>
+        <w:t>vi</w:t>
+      </w:r>
+      <w:bookmarkEnd w:id="23"/>
+      <w:r>
+        <w:t xml:space="preserve">sar resultatet generellt sätt att Grade kunde förbättra kurserna genom att lägga mer fokus på </w:t>
       </w:r>
       <w:r>
         <w:t>feedback</w:t>
@@ -8775,6 +8902,7 @@
       <w:r>
         <w:t xml:space="preserve">tyder på att DIM är lika lämplig för de kurser som är observerade och </w:t>
       </w:r>
+      <w:commentRangeStart w:id="24"/>
       <w:r>
         <w:t xml:space="preserve">att </w:t>
       </w:r>
@@ -8782,26 +8910,72 @@
         <w:t>en utvärdering av</w:t>
       </w:r>
       <w:r>
-        <w:t xml:space="preserve"> en anpassa</w:t>
-      </w:r>
-      <w:r>
-        <w:t>d pedagogisk strategi</w:t>
-      </w:r>
-      <w:r>
-        <w:t xml:space="preserve">/modell </w:t>
-      </w:r>
+        <w:t xml:space="preserve"> </w:t>
+      </w:r>
+      <w:del w:id="25" w:author="Olivia Imner" w:date="2018-11-27T08:47:00Z">
+        <w:r>
+          <w:delText>en anpassa</w:delText>
+        </w:r>
+        <w:r>
+          <w:delText>d</w:delText>
+        </w:r>
+      </w:del>
+      <w:r>
+        <w:t>anpassade</w:t>
+      </w:r>
+      <w:r>
+        <w:t xml:space="preserve"> pedagogisk</w:t>
+      </w:r>
+      <w:ins w:id="26" w:author="Olivia Imner" w:date="2018-11-27T08:48:00Z">
+        <w:r>
+          <w:t>a riktlinjer</w:t>
+        </w:r>
+      </w:ins>
+      <w:r>
+        <w:t xml:space="preserve"> </w:t>
+      </w:r>
+      <w:del w:id="27" w:author="Olivia Imner" w:date="2018-11-27T08:48:00Z">
+        <w:r>
+          <w:delText>strategi</w:delText>
+        </w:r>
+        <w:r>
+          <w:delText xml:space="preserve">/modell </w:delText>
+        </w:r>
+      </w:del>
       <w:r>
         <w:t>för va</w:t>
       </w:r>
       <w:r>
-        <w:t xml:space="preserve">rje kurs inte </w:t>
+        <w:t xml:space="preserve">rje kurs </w:t>
+      </w:r>
+      <w:ins w:id="28" w:author="Olivia Imner" w:date="2018-11-27T08:50:00Z">
+        <w:r>
+          <w:t xml:space="preserve">förmodligen </w:t>
+        </w:r>
+      </w:ins>
+      <w:r>
+        <w:t xml:space="preserve">inte </w:t>
       </w:r>
       <w:r>
         <w:t xml:space="preserve">är </w:t>
       </w:r>
-      <w:r>
-        <w:t>nödvändigt.</w:t>
-      </w:r>
+      <w:del w:id="29" w:author="Olivia Imner" w:date="2018-11-27T08:52:00Z">
+        <w:r>
+          <w:delText>nödvändigt</w:delText>
+        </w:r>
+        <w:commentRangeEnd w:id="24"/>
+        <w:r>
+          <w:rPr>
+            <w:rStyle w:val="Kommentarsreferens"/>
+          </w:rPr>
+          <w:commentReference w:id="24"/>
+        </w:r>
+      </w:del>
+      <w:ins w:id="30" w:author="Olivia Imner" w:date="2018-11-27T08:52:00Z">
+        <w:r>
+          <w:t>väsentlig</w:t>
+        </w:r>
+      </w:ins>
     </w:p>
     <w:p>
       <w:pPr>
@@ -9042,8 +9216,8 @@
       <w:r>
         <w:t>.</w:t>
       </w:r>
-      <w:bookmarkStart w:id="13" w:name="_Toc489811950"/>
-      <w:bookmarkStart w:id="14" w:name="_Ref489810823"/>
+      <w:bookmarkStart w:id="31" w:name="_Toc489811950"/>
+      <w:bookmarkStart w:id="32" w:name="_Ref489810823"/>
     </w:p>
     <w:p>
       <w:pPr>
@@ -9218,8 +9392,8 @@
       <w:r>
         <w:t xml:space="preserve"> </w:t>
       </w:r>
-      <w:bookmarkEnd w:id="13"/>
-      <w:bookmarkEnd w:id="14"/>
+      <w:bookmarkEnd w:id="31"/>
+      <w:bookmarkEnd w:id="32"/>
       <w:r>
         <w:t>Punkterna representerar p</w:t>
       </w:r>
@@ -9264,14 +9438,14 @@
       <w:pPr>
         <w:pStyle w:val="Heading11"/>
       </w:pPr>
-      <w:bookmarkStart w:id="15" w:name="_Toc391456185"/>
-      <w:bookmarkStart w:id="16" w:name="_Toc401327941"/>
-      <w:bookmarkEnd w:id="15"/>
+      <w:bookmarkStart w:id="33" w:name="_Toc391456185"/>
+      <w:bookmarkStart w:id="34" w:name="_Toc401327941"/>
+      <w:bookmarkEnd w:id="33"/>
       <w:r>
         <w:lastRenderedPageBreak/>
         <w:t>Diskussion</w:t>
       </w:r>
-      <w:bookmarkEnd w:id="16"/>
+      <w:bookmarkEnd w:id="34"/>
     </w:p>
     <w:p>
       <w:pPr>
@@ -9296,9 +9470,16 @@
       <w:r>
         <w:t xml:space="preserve">det skulle vara gynnsamt för Grade att anta en modellbaserade </w:t>
       </w:r>
-      <w:r>
-        <w:t xml:space="preserve">strategi </w:t>
-      </w:r>
+      <w:del w:id="35" w:author="Olivia Imner" w:date="2018-11-27T08:53:00Z">
+        <w:r>
+          <w:delText xml:space="preserve">strategi </w:delText>
+        </w:r>
+      </w:del>
+      <w:ins w:id="36" w:author="Olivia Imner" w:date="2018-11-27T08:53:00Z">
+        <w:r>
+          <w:t xml:space="preserve">riktlinjer </w:t>
+        </w:r>
+      </w:ins>
       <w:r>
         <w:t>för att få deras</w:t>
       </w:r>
@@ -9410,8 +9591,19 @@
       <w:r>
         <w:t xml:space="preserve">de passar in med DIM. </w:t>
       </w:r>
-      <w:r>
-        <w:t xml:space="preserve">Vi </w:t>
+      <w:commentRangeStart w:id="37"/>
+      <w:r>
+        <w:t>V</w:t>
+      </w:r>
+      <w:commentRangeEnd w:id="37"/>
+      <w:r>
+        <w:rPr>
+          <w:rStyle w:val="Kommentarsreferens"/>
+        </w:rPr>
+        <w:commentReference w:id="37"/>
+      </w:r>
+      <w:r>
+        <w:t xml:space="preserve">i </w:t>
       </w:r>
       <w:r>
         <w:t>identifierade</w:t>
@@ -10392,10 +10584,44 @@
         <w:t xml:space="preserve">tyder på </w:t>
       </w:r>
       <w:r>
-        <w:t>att det inte är nödvändigt att anpassa en pedagogisk</w:t>
-      </w:r>
-      <w:r>
-        <w:t xml:space="preserve"> strategi/modell för varje kurs.</w:t>
+        <w:t>att det inte är nödvändigt att anpassa</w:t>
+      </w:r>
+      <w:del w:id="38" w:author="Olivia Imner" w:date="2018-11-27T08:57:00Z">
+        <w:r>
+          <w:delText xml:space="preserve"> en</w:delText>
+        </w:r>
+      </w:del>
+      <w:r>
+        <w:t xml:space="preserve"> </w:t>
+      </w:r>
+      <w:ins w:id="39" w:author="Olivia Imner" w:date="2018-11-27T08:56:00Z">
+        <w:r>
+          <w:t xml:space="preserve">modellbaserade </w:t>
+        </w:r>
+      </w:ins>
+      <w:r>
+        <w:t>pedagogisk</w:t>
+      </w:r>
+      <w:ins w:id="40" w:author="Olivia Imner" w:date="2018-11-27T08:57:00Z">
+        <w:r>
+          <w:t>a</w:t>
+        </w:r>
+      </w:ins>
+      <w:r>
+        <w:t xml:space="preserve"> </w:t>
+      </w:r>
+      <w:del w:id="41" w:author="Olivia Imner" w:date="2018-11-27T08:57:00Z">
+        <w:r>
+          <w:delText>strategi/modell</w:delText>
+        </w:r>
+      </w:del>
+      <w:ins w:id="42" w:author="Olivia Imner" w:date="2018-11-27T08:57:00Z">
+        <w:r>
+          <w:t>riktlinjer</w:t>
+        </w:r>
+      </w:ins>
+      <w:r>
+        <w:t xml:space="preserve"> för varje kurs.</w:t>
       </w:r>
       <w:r>
         <w:t xml:space="preserve"> Om fler kurser </w:t>
@@ -10482,7 +10708,20 @@
         <w:jc w:val="both"/>
       </w:pPr>
       <w:r>
-        <w:t xml:space="preserve">Sammanfattningsvis ger resultatet från studien en tydlig riktlinje för modeller som skulle underlätta Grades övergång till en modellbaserat strategi. </w:t>
+        <w:t>Sammanfattningsvis ger resultatet från studien en tydlig riktlinje för modeller som skulle underlätta Grades övergång till en modellbasera</w:t>
+      </w:r>
+      <w:ins w:id="43" w:author="Olivia Imner" w:date="2018-11-27T08:57:00Z">
+        <w:r>
+          <w:t>de riktlinjer</w:t>
+        </w:r>
+      </w:ins>
+      <w:del w:id="44" w:author="Olivia Imner" w:date="2018-11-27T08:57:00Z">
+        <w:r>
+          <w:delText>t strategi</w:delText>
+        </w:r>
+      </w:del>
+      <w:r>
+        <w:t xml:space="preserve">. </w:t>
       </w:r>
       <w:r>
         <w:t>Samtidigt identifiera</w:t>
@@ -10555,12 +10794,12 @@
       <w:pPr>
         <w:pStyle w:val="Heading11"/>
       </w:pPr>
-      <w:bookmarkStart w:id="17" w:name="_Toc401327942"/>
+      <w:bookmarkStart w:id="45" w:name="_Toc401327942"/>
       <w:r>
         <w:lastRenderedPageBreak/>
         <w:t>Tack</w:t>
       </w:r>
-      <w:bookmarkEnd w:id="17"/>
+      <w:bookmarkEnd w:id="45"/>
     </w:p>
     <w:p>
       <w:pPr>
@@ -10617,13 +10856,13 @@
       <w:pPr>
         <w:pStyle w:val="Heading11"/>
       </w:pPr>
-      <w:bookmarkStart w:id="18" w:name="_Toc391456186"/>
-      <w:bookmarkStart w:id="19" w:name="_Toc401327943"/>
-      <w:bookmarkEnd w:id="18"/>
+      <w:bookmarkStart w:id="46" w:name="_Toc391456186"/>
+      <w:bookmarkStart w:id="47" w:name="_Toc401327943"/>
+      <w:bookmarkEnd w:id="46"/>
       <w:r>
         <w:t>Referenser</w:t>
       </w:r>
-      <w:bookmarkEnd w:id="19"/>
+      <w:bookmarkEnd w:id="47"/>
     </w:p>
     <w:p>
       <w:pPr>
@@ -11410,14 +11649,14 @@
       <w:pPr>
         <w:pStyle w:val="Heading11"/>
       </w:pPr>
-      <w:bookmarkStart w:id="20" w:name="_Toc391456187"/>
-      <w:bookmarkStart w:id="21" w:name="_Toc401327944"/>
-      <w:bookmarkEnd w:id="20"/>
+      <w:bookmarkStart w:id="48" w:name="_Toc391456187"/>
+      <w:bookmarkStart w:id="49" w:name="_Toc401327944"/>
+      <w:bookmarkEnd w:id="48"/>
       <w:r>
         <w:lastRenderedPageBreak/>
         <w:t>Bilagor</w:t>
       </w:r>
-      <w:bookmarkEnd w:id="21"/>
+      <w:bookmarkEnd w:id="49"/>
       <w:r>
         <w:t xml:space="preserve"> </w:t>
       </w:r>
@@ -13778,8 +14017,8 @@
           <w:color w:val="00000A"/>
         </w:rPr>
       </w:pPr>
-      <w:bookmarkStart w:id="22" w:name="_Toc391456188"/>
-      <w:bookmarkEnd w:id="22"/>
+      <w:bookmarkStart w:id="50" w:name="_Toc391456188"/>
+      <w:bookmarkEnd w:id="50"/>
       <w:r>
         <w:rPr>
           <w:rStyle w:val="Starkbetoning"/>
@@ -15142,8 +15381,8 @@
         </w:rPr>
         <w:t>.</w:t>
       </w:r>
-      <w:bookmarkStart w:id="23" w:name="_Toc391456189"/>
-      <w:bookmarkEnd w:id="23"/>
+      <w:bookmarkStart w:id="51" w:name="_Toc391456189"/>
+      <w:bookmarkEnd w:id="51"/>
     </w:p>
     <w:p>
       <w:pPr>
@@ -15166,7 +15405,6 @@
           <w:rFonts w:cs="Times New Roman"/>
           <w:b/>
         </w:rPr>
-        <w:lastRenderedPageBreak/>
         <w:t>Presentation fas</w:t>
       </w:r>
     </w:p>
@@ -16168,8 +16406,6 @@
           <w:docGrid w:linePitch="360" w:charSpace="12288"/>
         </w:sectPr>
       </w:pPr>
-      <w:bookmarkStart w:id="24" w:name="_GoBack"/>
-      <w:bookmarkEnd w:id="24"/>
     </w:p>
     <w:p/>
     <w:sectPr>
@@ -16205,6 +16441,75 @@
       </w:r>
       <w:r>
         <w:t>nskning, är det oklart om du kommer att läsa de delar som är inte nödvändig i fas 2. Med detta i åtanke, vill jag bara nämna att alternativa forskningsmetoder är diskuterade i diskussionen.</w:t>
+      </w:r>
+    </w:p>
+  </w:comment>
+  <w:comment w:id="24" w:author="Olivia Imner" w:date="2018-11-27T07:26:00Z" w:initials="OI">
+    <w:p>
+      <w:pPr>
+        <w:pStyle w:val="Kommentarer"/>
+      </w:pPr>
+      <w:r>
+        <w:rPr>
+          <w:rStyle w:val="Kommentarsreferens"/>
+        </w:rPr>
+        <w:annotationRef/>
+      </w:r>
+      <w:r>
+        <w:t>Tone down</w:t>
+      </w:r>
+    </w:p>
+  </w:comment>
+  <w:comment w:id="37" w:author="Olivia Imner" w:date="2018-11-27T07:28:00Z" w:initials="OI">
+    <w:p>
+      <w:pPr>
+        <w:pStyle w:val="Kommentarer"/>
+      </w:pPr>
+      <w:r>
+        <w:rPr>
+          <w:rStyle w:val="Kommentarsreferens"/>
+        </w:rPr>
+        <w:annotationRef/>
+      </w:r>
+      <w:proofErr w:type="spellStart"/>
+      <w:r>
+        <w:t>Potentially</w:t>
+      </w:r>
+      <w:proofErr w:type="spellEnd"/>
+      <w:r>
+        <w:t xml:space="preserve"> </w:t>
+      </w:r>
+      <w:proofErr w:type="spellStart"/>
+      <w:r>
+        <w:t>repeat</w:t>
+      </w:r>
+      <w:proofErr w:type="spellEnd"/>
+      <w:r>
+        <w:t xml:space="preserve"> the 2nd syfte </w:t>
+      </w:r>
+      <w:proofErr w:type="spellStart"/>
+      <w:r>
+        <w:t>before</w:t>
+      </w:r>
+      <w:proofErr w:type="spellEnd"/>
+      <w:r>
+        <w:t xml:space="preserve"> </w:t>
+      </w:r>
+      <w:proofErr w:type="spellStart"/>
+      <w:r>
+        <w:t>this</w:t>
+      </w:r>
+      <w:proofErr w:type="spellEnd"/>
+      <w:r>
+        <w:t xml:space="preserve"> </w:t>
+      </w:r>
+      <w:proofErr w:type="spellStart"/>
+      <w:r>
+        <w:t>sentance</w:t>
+      </w:r>
+      <w:proofErr w:type="spellEnd"/>
+      <w:r>
+        <w:t>…</w:t>
       </w:r>
     </w:p>
   </w:comment>
@@ -16251,7 +16556,6 @@
         <w:docPartUnique/>
       </w:docPartObj>
     </w:sdtPr>
-    <w:sdtEndPr/>
     <w:sdtContent>
       <w:p>
         <w:pPr>
@@ -16274,7 +16578,6 @@
         <w:docPartUnique/>
       </w:docPartObj>
     </w:sdtPr>
-    <w:sdtEndPr/>
     <w:sdtContent>
       <w:p>
         <w:pPr>
@@ -16294,7 +16597,7 @@
           <w:rPr>
             <w:noProof/>
           </w:rPr>
-          <w:t>20</w:t>
+          <w:t>10</w:t>
         </w:r>
         <w:r>
           <w:fldChar w:fldCharType="end"/>
@@ -16315,7 +16618,6 @@
         <w:docPartUnique/>
       </w:docPartObj>
     </w:sdtPr>
-    <w:sdtEndPr/>
     <w:sdtContent>
       <w:p>
         <w:pPr>
@@ -23341,7 +23643,7 @@
 </file>
 
 <file path=customXml/itemProps1.xml><?xml version="1.0" encoding="utf-8"?>
-<ds:datastoreItem xmlns:ds="http://schemas.openxmlformats.org/officeDocument/2006/customXml" ds:itemID="{154BDE38-0C4F-664B-8F96-88FE14A10B43}">
+<ds:datastoreItem xmlns:ds="http://schemas.openxmlformats.org/officeDocument/2006/customXml" ds:itemID="{6D173081-8451-574D-BC41-F410F9E53DA5}">
   <ds:schemaRefs>
     <ds:schemaRef ds:uri="http://schemas.openxmlformats.org/officeDocument/2006/bibliography"/>
   </ds:schemaRefs>

</xml_diff>

<commit_message>
Suggestion on intro reference in disscusion
</commit_message>
<xml_diff>
--- a/fas2_review/Uppsats_Imner_2018.docx
+++ b/fas2_review/Uppsats_Imner_2018.docx
@@ -1735,9 +1735,11 @@
       <w:r>
         <w:t xml:space="preserve">en </w:t>
       </w:r>
-      <w:r>
-        <w:t xml:space="preserve">kvalitativ </w:t>
-      </w:r>
+      <w:del w:id="3" w:author="Olivia Imner" w:date="2018-11-27T09:27:00Z">
+        <w:r>
+          <w:delText xml:space="preserve">kvalitativ </w:delText>
+        </w:r>
+      </w:del>
       <w:r>
         <w:t xml:space="preserve">intervju </w:t>
       </w:r>
@@ -1823,17 +1825,45 @@
         <w:t xml:space="preserve"> bli implementerat i</w:t>
       </w:r>
       <w:r>
-        <w:t xml:space="preserve"> Grade. Vi evaluera</w:t>
-      </w:r>
-      <w:r>
-        <w:t>r</w:t>
-      </w:r>
+        <w:t xml:space="preserve"> Grade. </w:t>
+      </w:r>
+      <w:ins w:id="4" w:author="Olivia Imner" w:date="2018-11-27T09:11:00Z">
+        <w:r>
+          <w:t>En</w:t>
+        </w:r>
+      </w:ins>
+      <w:del w:id="5" w:author="Olivia Imner" w:date="2018-11-27T09:11:00Z">
+        <w:r>
+          <w:delText>Vi</w:delText>
+        </w:r>
+      </w:del>
+      <w:r>
+        <w:t xml:space="preserve"> evaluer</w:t>
+      </w:r>
+      <w:ins w:id="6" w:author="Olivia Imner" w:date="2018-11-27T09:11:00Z">
+        <w:r>
+          <w:t>ing genomfördes</w:t>
+        </w:r>
+      </w:ins>
+      <w:del w:id="7" w:author="Olivia Imner" w:date="2018-11-27T09:11:00Z">
+        <w:r>
+          <w:delText>a</w:delText>
+        </w:r>
+        <w:r>
+          <w:delText>r</w:delText>
+        </w:r>
+      </w:del>
       <w:r>
         <w:t xml:space="preserve"> </w:t>
       </w:r>
       <w:r>
         <w:t xml:space="preserve">också </w:t>
       </w:r>
+      <w:ins w:id="8" w:author="Olivia Imner" w:date="2018-11-27T09:11:00Z">
+        <w:r>
+          <w:t xml:space="preserve">av </w:t>
+        </w:r>
+      </w:ins>
       <w:r>
         <w:t xml:space="preserve">fyra av Grades tidigare kurser enligt en </w:t>
       </w:r>
@@ -2089,14 +2119,14 @@
       <w:pPr>
         <w:pStyle w:val="Heading11"/>
       </w:pPr>
-      <w:bookmarkStart w:id="3" w:name="_Toc391456179"/>
-      <w:bookmarkStart w:id="4" w:name="_Toc401327935"/>
-      <w:bookmarkEnd w:id="3"/>
+      <w:bookmarkStart w:id="9" w:name="_Toc391456179"/>
+      <w:bookmarkStart w:id="10" w:name="_Toc401327935"/>
+      <w:bookmarkEnd w:id="9"/>
       <w:r>
         <w:lastRenderedPageBreak/>
         <w:t>Introduktion</w:t>
       </w:r>
-      <w:bookmarkEnd w:id="4"/>
+      <w:bookmarkEnd w:id="10"/>
     </w:p>
     <w:p>
       <w:pPr>
@@ -4851,7 +4881,7 @@
         </w:rPr>
         <w:t xml:space="preserve">till </w:t>
       </w:r>
-      <w:del w:id="5" w:author="Olivia Imner" w:date="2018-11-27T08:58:00Z">
+      <w:del w:id="11" w:author="Olivia Imner" w:date="2018-11-27T08:58:00Z">
         <w:r>
           <w:rPr>
             <w:rFonts w:cs="Times New Roman"/>
@@ -4865,7 +4895,7 @@
         </w:rPr>
         <w:t>modellbaserad</w:t>
       </w:r>
-      <w:ins w:id="6" w:author="Olivia Imner" w:date="2018-11-27T08:58:00Z">
+      <w:ins w:id="12" w:author="Olivia Imner" w:date="2018-11-27T08:58:00Z">
         <w:r>
           <w:rPr>
             <w:rFonts w:cs="Times New Roman"/>
@@ -4873,7 +4903,7 @@
           <w:t xml:space="preserve">e riktlinjer </w:t>
         </w:r>
       </w:ins>
-      <w:del w:id="7" w:author="Olivia Imner" w:date="2018-11-27T08:58:00Z">
+      <w:del w:id="13" w:author="Olivia Imner" w:date="2018-11-27T08:58:00Z">
         <w:r>
           <w:rPr>
             <w:rFonts w:cs="Times New Roman"/>
@@ -5514,7 +5544,7 @@
         </w:rPr>
         <w:t xml:space="preserve"> tyder på att det inte är nödvändigt att utvärdera</w:t>
       </w:r>
-      <w:del w:id="8" w:author="Olivia Imner" w:date="2018-11-27T08:59:00Z">
+      <w:del w:id="14" w:author="Olivia Imner" w:date="2018-11-27T08:59:00Z">
         <w:r>
           <w:rPr>
             <w:lang w:eastAsia="sv-SE"/>
@@ -5528,7 +5558,7 @@
         </w:rPr>
         <w:t xml:space="preserve"> anpassad</w:t>
       </w:r>
-      <w:ins w:id="9" w:author="Olivia Imner" w:date="2018-11-27T08:59:00Z">
+      <w:ins w:id="15" w:author="Olivia Imner" w:date="2018-11-27T08:59:00Z">
         <w:r>
           <w:rPr>
             <w:lang w:eastAsia="sv-SE"/>
@@ -5542,7 +5572,7 @@
         </w:rPr>
         <w:t xml:space="preserve"> pedagogisk</w:t>
       </w:r>
-      <w:ins w:id="10" w:author="Olivia Imner" w:date="2018-11-27T09:00:00Z">
+      <w:ins w:id="16" w:author="Olivia Imner" w:date="2018-11-27T09:00:00Z">
         <w:r>
           <w:rPr>
             <w:lang w:eastAsia="sv-SE"/>
@@ -5556,7 +5586,7 @@
         </w:rPr>
         <w:t xml:space="preserve"> </w:t>
       </w:r>
-      <w:del w:id="11" w:author="Olivia Imner" w:date="2018-11-27T08:59:00Z">
+      <w:del w:id="17" w:author="Olivia Imner" w:date="2018-11-27T08:59:00Z">
         <w:r>
           <w:rPr>
             <w:lang w:eastAsia="sv-SE"/>
@@ -5564,7 +5594,7 @@
           <w:delText>strategi/modell</w:delText>
         </w:r>
       </w:del>
-      <w:ins w:id="12" w:author="Olivia Imner" w:date="2018-11-27T08:59:00Z">
+      <w:ins w:id="18" w:author="Olivia Imner" w:date="2018-11-27T08:59:00Z">
         <w:r>
           <w:rPr>
             <w:lang w:eastAsia="sv-SE"/>
@@ -5583,16 +5613,16 @@
       <w:pPr>
         <w:pStyle w:val="Heading11"/>
       </w:pPr>
-      <w:bookmarkStart w:id="13" w:name="_Toc391456181"/>
-      <w:bookmarkStart w:id="14" w:name="_Toc401327937"/>
-      <w:bookmarkEnd w:id="13"/>
+      <w:bookmarkStart w:id="19" w:name="_Toc391456181"/>
+      <w:bookmarkStart w:id="20" w:name="_Toc401327937"/>
+      <w:bookmarkEnd w:id="19"/>
       <w:r>
         <w:t>Metod</w:t>
       </w:r>
-      <w:bookmarkStart w:id="15" w:name="_Toc391456182"/>
-      <w:bookmarkStart w:id="16" w:name="_Toc401327938"/>
-      <w:bookmarkEnd w:id="14"/>
-      <w:bookmarkEnd w:id="15"/>
+      <w:bookmarkStart w:id="21" w:name="_Toc391456182"/>
+      <w:bookmarkStart w:id="22" w:name="_Toc401327938"/>
+      <w:bookmarkEnd w:id="20"/>
+      <w:bookmarkEnd w:id="21"/>
     </w:p>
     <w:p>
       <w:pPr>
@@ -5625,7 +5655,7 @@
         </w:rPr>
         <w:t>frågor</w:t>
       </w:r>
-      <w:bookmarkEnd w:id="16"/>
+      <w:bookmarkEnd w:id="22"/>
     </w:p>
     <w:p>
       <w:pPr>
@@ -5741,13 +5771,27 @@
         <w:rPr>
           <w:rFonts w:cs="Times New Roman"/>
         </w:rPr>
-        <w:t>. En kvali</w:t>
-      </w:r>
-      <w:r>
-        <w:rPr>
-          <w:rFonts w:cs="Times New Roman"/>
-        </w:rPr>
-        <w:t xml:space="preserve">tativ intervju bedömdes att vara den mest lämpade </w:t>
+        <w:t xml:space="preserve">. En </w:t>
+      </w:r>
+      <w:del w:id="23" w:author="Olivia Imner" w:date="2018-11-27T09:27:00Z">
+        <w:r>
+          <w:rPr>
+            <w:rFonts w:cs="Times New Roman"/>
+          </w:rPr>
+          <w:delText>kvali</w:delText>
+        </w:r>
+        <w:r>
+          <w:rPr>
+            <w:rFonts w:cs="Times New Roman"/>
+          </w:rPr>
+          <w:delText xml:space="preserve">tativ </w:delText>
+        </w:r>
+      </w:del>
+      <w:r>
+        <w:rPr>
+          <w:rFonts w:cs="Times New Roman"/>
+        </w:rPr>
+        <w:t xml:space="preserve">intervju bedömdes att vara den mest lämpade </w:t>
       </w:r>
       <w:r>
         <w:rPr>
@@ -6488,7 +6532,20 @@
         <w:t xml:space="preserve"> </w:t>
       </w:r>
       <w:r>
-        <w:t>att de hade möjlighet att fråga efter ytterligare förklaring</w:t>
+        <w:t xml:space="preserve">att </w:t>
+      </w:r>
+      <w:ins w:id="24" w:author="Olivia Imner" w:date="2018-11-27T09:20:00Z">
+        <w:r>
+          <w:t>det fanns</w:t>
+        </w:r>
+      </w:ins>
+      <w:del w:id="25" w:author="Olivia Imner" w:date="2018-11-27T09:20:00Z">
+        <w:r>
+          <w:delText>de hade</w:delText>
+        </w:r>
+      </w:del>
+      <w:r>
+        <w:t xml:space="preserve"> möjlighet att fråga efter ytterligare förklaring</w:t>
       </w:r>
       <w:r>
         <w:t xml:space="preserve"> </w:t>
@@ -6588,8 +6645,8 @@
           <w:szCs w:val="24"/>
         </w:rPr>
       </w:pPr>
-      <w:bookmarkStart w:id="17" w:name="_Toc391456183"/>
-      <w:bookmarkStart w:id="18" w:name="_Toc401327939"/>
+      <w:bookmarkStart w:id="26" w:name="_Toc391456183"/>
+      <w:bookmarkStart w:id="27" w:name="_Toc401327939"/>
       <w:r>
         <w:rPr>
           <w:rFonts w:cs="Times New Roman"/>
@@ -6599,8 +6656,8 @@
         </w:rPr>
         <w:t>Utvärdering</w:t>
       </w:r>
-      <w:bookmarkEnd w:id="17"/>
-      <w:bookmarkEnd w:id="18"/>
+      <w:bookmarkEnd w:id="26"/>
+      <w:bookmarkEnd w:id="27"/>
     </w:p>
     <w:p>
       <w:pPr>
@@ -7093,13 +7150,13 @@
       <w:pPr>
         <w:pStyle w:val="Heading11"/>
       </w:pPr>
-      <w:bookmarkStart w:id="19" w:name="_Toc391456184"/>
-      <w:bookmarkStart w:id="20" w:name="_Toc401327940"/>
-      <w:bookmarkEnd w:id="19"/>
+      <w:bookmarkStart w:id="28" w:name="_Toc391456184"/>
+      <w:bookmarkStart w:id="29" w:name="_Toc401327940"/>
+      <w:bookmarkEnd w:id="28"/>
       <w:r>
         <w:t>Resultat</w:t>
       </w:r>
-      <w:bookmarkEnd w:id="20"/>
+      <w:bookmarkEnd w:id="29"/>
     </w:p>
     <w:p>
       <w:pPr>
@@ -8005,7 +8062,7 @@
       <w:r>
         <w:t xml:space="preserve">Dessa resultat betecknar Grades förmågor att presentera information och meningen bakom kursen till studenten och samtidigt understödja deras lärande genom </w:t>
       </w:r>
-      <w:del w:id="21" w:author="Olivia Imner" w:date="2018-11-27T09:04:00Z">
+      <w:del w:id="30" w:author="Olivia Imner" w:date="2018-11-27T09:04:00Z">
         <w:r>
           <w:delText>materiella</w:delText>
         </w:r>
@@ -8016,7 +8073,7 @@
       <w:r>
         <w:t xml:space="preserve">sammanfattningar </w:t>
       </w:r>
-      <w:ins w:id="22" w:author="Olivia Imner" w:date="2018-11-27T09:05:00Z">
+      <w:ins w:id="31" w:author="Olivia Imner" w:date="2018-11-27T09:05:00Z">
         <w:r>
           <w:t xml:space="preserve">av materialet </w:t>
         </w:r>
@@ -8025,15 +8082,7 @@
         <w:t xml:space="preserve">och övningar. </w:t>
       </w:r>
       <w:r>
-        <w:t xml:space="preserve">Samtidigt </w:t>
-      </w:r>
-      <w:bookmarkStart w:id="23" w:name="_GoBack"/>
-      <w:r>
-        <w:t>vi</w:t>
-      </w:r>
-      <w:bookmarkEnd w:id="23"/>
-      <w:r>
-        <w:t xml:space="preserve">sar resultatet generellt sätt att Grade kunde förbättra kurserna genom att lägga mer fokus på </w:t>
+        <w:t xml:space="preserve">Samtidigt visar resultatet generellt sätt att Grade kunde förbättra kurserna genom att lägga mer fokus på </w:t>
       </w:r>
       <w:r>
         <w:t>feedback</w:t>
@@ -8902,7 +8951,7 @@
       <w:r>
         <w:t xml:space="preserve">tyder på att DIM är lika lämplig för de kurser som är observerade och </w:t>
       </w:r>
-      <w:commentRangeStart w:id="24"/>
+      <w:commentRangeStart w:id="32"/>
       <w:r>
         <w:t xml:space="preserve">att </w:t>
       </w:r>
@@ -8912,7 +8961,7 @@
       <w:r>
         <w:t xml:space="preserve"> </w:t>
       </w:r>
-      <w:del w:id="25" w:author="Olivia Imner" w:date="2018-11-27T08:47:00Z">
+      <w:del w:id="33" w:author="Olivia Imner" w:date="2018-11-27T08:47:00Z">
         <w:r>
           <w:delText>en anpassa</w:delText>
         </w:r>
@@ -8926,7 +8975,7 @@
       <w:r>
         <w:t xml:space="preserve"> pedagogisk</w:t>
       </w:r>
-      <w:ins w:id="26" w:author="Olivia Imner" w:date="2018-11-27T08:48:00Z">
+      <w:ins w:id="34" w:author="Olivia Imner" w:date="2018-11-27T08:48:00Z">
         <w:r>
           <w:t>a riktlinjer</w:t>
         </w:r>
@@ -8934,7 +8983,7 @@
       <w:r>
         <w:t xml:space="preserve"> </w:t>
       </w:r>
-      <w:del w:id="27" w:author="Olivia Imner" w:date="2018-11-27T08:48:00Z">
+      <w:del w:id="35" w:author="Olivia Imner" w:date="2018-11-27T08:48:00Z">
         <w:r>
           <w:delText>strategi</w:delText>
         </w:r>
@@ -8948,7 +8997,7 @@
       <w:r>
         <w:t xml:space="preserve">rje kurs </w:t>
       </w:r>
-      <w:ins w:id="28" w:author="Olivia Imner" w:date="2018-11-27T08:50:00Z">
+      <w:ins w:id="36" w:author="Olivia Imner" w:date="2018-11-27T08:50:00Z">
         <w:r>
           <w:t xml:space="preserve">förmodligen </w:t>
         </w:r>
@@ -8959,21 +9008,21 @@
       <w:r>
         <w:t xml:space="preserve">är </w:t>
       </w:r>
-      <w:del w:id="29" w:author="Olivia Imner" w:date="2018-11-27T08:52:00Z">
+      <w:del w:id="37" w:author="Olivia Imner" w:date="2018-11-27T08:52:00Z">
         <w:r>
           <w:delText>nödvändigt</w:delText>
         </w:r>
-        <w:commentRangeEnd w:id="24"/>
+        <w:commentRangeEnd w:id="32"/>
         <w:r>
           <w:rPr>
             <w:rStyle w:val="Kommentarsreferens"/>
           </w:rPr>
-          <w:commentReference w:id="24"/>
+          <w:commentReference w:id="32"/>
         </w:r>
       </w:del>
-      <w:ins w:id="30" w:author="Olivia Imner" w:date="2018-11-27T08:52:00Z">
+      <w:ins w:id="38" w:author="Olivia Imner" w:date="2018-11-27T14:53:00Z">
         <w:r>
-          <w:t>väsentlig</w:t>
+          <w:t>nödvändigt.</w:t>
         </w:r>
       </w:ins>
     </w:p>
@@ -9216,8 +9265,8 @@
       <w:r>
         <w:t>.</w:t>
       </w:r>
-      <w:bookmarkStart w:id="31" w:name="_Toc489811950"/>
-      <w:bookmarkStart w:id="32" w:name="_Ref489810823"/>
+      <w:bookmarkStart w:id="39" w:name="_Toc489811950"/>
+      <w:bookmarkStart w:id="40" w:name="_Ref489810823"/>
     </w:p>
     <w:p>
       <w:pPr>
@@ -9392,8 +9441,8 @@
       <w:r>
         <w:t xml:space="preserve"> </w:t>
       </w:r>
-      <w:bookmarkEnd w:id="31"/>
-      <w:bookmarkEnd w:id="32"/>
+      <w:bookmarkEnd w:id="39"/>
+      <w:bookmarkEnd w:id="40"/>
       <w:r>
         <w:t>Punkterna representerar p</w:t>
       </w:r>
@@ -9438,14 +9487,14 @@
       <w:pPr>
         <w:pStyle w:val="Heading11"/>
       </w:pPr>
-      <w:bookmarkStart w:id="33" w:name="_Toc391456185"/>
-      <w:bookmarkStart w:id="34" w:name="_Toc401327941"/>
-      <w:bookmarkEnd w:id="33"/>
+      <w:bookmarkStart w:id="41" w:name="_Toc391456185"/>
+      <w:bookmarkStart w:id="42" w:name="_Toc401327941"/>
+      <w:bookmarkEnd w:id="41"/>
       <w:r>
         <w:lastRenderedPageBreak/>
         <w:t>Diskussion</w:t>
       </w:r>
-      <w:bookmarkEnd w:id="34"/>
+      <w:bookmarkEnd w:id="42"/>
     </w:p>
     <w:p>
       <w:pPr>
@@ -9470,12 +9519,12 @@
       <w:r>
         <w:t xml:space="preserve">det skulle vara gynnsamt för Grade att anta en modellbaserade </w:t>
       </w:r>
-      <w:del w:id="35" w:author="Olivia Imner" w:date="2018-11-27T08:53:00Z">
+      <w:del w:id="43" w:author="Olivia Imner" w:date="2018-11-27T08:53:00Z">
         <w:r>
           <w:delText xml:space="preserve">strategi </w:delText>
         </w:r>
       </w:del>
-      <w:ins w:id="36" w:author="Olivia Imner" w:date="2018-11-27T08:53:00Z">
+      <w:ins w:id="44" w:author="Olivia Imner" w:date="2018-11-27T08:53:00Z">
         <w:r>
           <w:t xml:space="preserve">riktlinjer </w:t>
         </w:r>
@@ -9591,16 +9640,16 @@
       <w:r>
         <w:t xml:space="preserve">de passar in med DIM. </w:t>
       </w:r>
-      <w:commentRangeStart w:id="37"/>
+      <w:commentRangeStart w:id="45"/>
       <w:r>
         <w:t>V</w:t>
       </w:r>
-      <w:commentRangeEnd w:id="37"/>
+      <w:commentRangeEnd w:id="45"/>
       <w:r>
         <w:rPr>
           <w:rStyle w:val="Kommentarsreferens"/>
         </w:rPr>
-        <w:commentReference w:id="37"/>
+        <w:commentReference w:id="45"/>
       </w:r>
       <w:r>
         <w:t xml:space="preserve">i </w:t>
@@ -9767,8 +9816,13 @@
       <w:r>
         <w:t xml:space="preserve">I studien utnyttjades en </w:t>
       </w:r>
-      <w:r>
-        <w:t>kvalitativ intervju</w:t>
+      <w:del w:id="46" w:author="Olivia Imner" w:date="2018-11-27T09:27:00Z">
+        <w:r>
+          <w:delText xml:space="preserve">kvalitativ </w:delText>
+        </w:r>
+      </w:del>
+      <w:r>
+        <w:t>intervju</w:t>
       </w:r>
       <w:r>
         <w:t xml:space="preserve"> </w:t>
@@ -10320,7 +10374,18 @@
         <w:t>bättrad pedagogik i Grades kurse</w:t>
       </w:r>
       <w:r>
-        <w:t>r enligt DIM.</w:t>
+        <w:t>r enligt DIM</w:t>
+      </w:r>
+      <w:commentRangeStart w:id="47"/>
+      <w:r>
+        <w:t>.</w:t>
+      </w:r>
+      <w:commentRangeEnd w:id="47"/>
+      <w:r>
+        <w:rPr>
+          <w:rStyle w:val="Kommentarsreferens"/>
+        </w:rPr>
+        <w:commentReference w:id="47"/>
       </w:r>
       <w:r>
         <w:t xml:space="preserve"> </w:t>
@@ -10502,8 +10567,19 @@
         <w:spacing w:line="480" w:lineRule="auto"/>
         <w:jc w:val="both"/>
       </w:pPr>
-      <w:r>
-        <w:t xml:space="preserve">Det är inte nödvändigtvis att en ELF kan fungera optimalt </w:t>
+      <w:commentRangeStart w:id="48"/>
+      <w:r>
+        <w:t xml:space="preserve">Det </w:t>
+      </w:r>
+      <w:commentRangeEnd w:id="48"/>
+      <w:r>
+        <w:rPr>
+          <w:rStyle w:val="Kommentarsreferens"/>
+        </w:rPr>
+        <w:commentReference w:id="48"/>
+      </w:r>
+      <w:r>
+        <w:t xml:space="preserve">är inte nödvändigtvis att en ELF kan fungera optimalt </w:t>
       </w:r>
       <w:r>
         <w:t>genom</w:t>
@@ -10586,7 +10662,7 @@
       <w:r>
         <w:t>att det inte är nödvändigt att anpassa</w:t>
       </w:r>
-      <w:del w:id="38" w:author="Olivia Imner" w:date="2018-11-27T08:57:00Z">
+      <w:del w:id="49" w:author="Olivia Imner" w:date="2018-11-27T08:57:00Z">
         <w:r>
           <w:delText xml:space="preserve"> en</w:delText>
         </w:r>
@@ -10594,7 +10670,7 @@
       <w:r>
         <w:t xml:space="preserve"> </w:t>
       </w:r>
-      <w:ins w:id="39" w:author="Olivia Imner" w:date="2018-11-27T08:56:00Z">
+      <w:ins w:id="50" w:author="Olivia Imner" w:date="2018-11-27T08:56:00Z">
         <w:r>
           <w:t xml:space="preserve">modellbaserade </w:t>
         </w:r>
@@ -10602,7 +10678,7 @@
       <w:r>
         <w:t>pedagogisk</w:t>
       </w:r>
-      <w:ins w:id="40" w:author="Olivia Imner" w:date="2018-11-27T08:57:00Z">
+      <w:ins w:id="51" w:author="Olivia Imner" w:date="2018-11-27T08:57:00Z">
         <w:r>
           <w:t>a</w:t>
         </w:r>
@@ -10610,12 +10686,12 @@
       <w:r>
         <w:t xml:space="preserve"> </w:t>
       </w:r>
-      <w:del w:id="41" w:author="Olivia Imner" w:date="2018-11-27T08:57:00Z">
+      <w:del w:id="52" w:author="Olivia Imner" w:date="2018-11-27T08:57:00Z">
         <w:r>
           <w:delText>strategi/modell</w:delText>
         </w:r>
       </w:del>
-      <w:ins w:id="42" w:author="Olivia Imner" w:date="2018-11-27T08:57:00Z">
+      <w:ins w:id="53" w:author="Olivia Imner" w:date="2018-11-27T08:57:00Z">
         <w:r>
           <w:t>riktlinjer</w:t>
         </w:r>
@@ -10710,12 +10786,12 @@
       <w:r>
         <w:t>Sammanfattningsvis ger resultatet från studien en tydlig riktlinje för modeller som skulle underlätta Grades övergång till en modellbasera</w:t>
       </w:r>
-      <w:ins w:id="43" w:author="Olivia Imner" w:date="2018-11-27T08:57:00Z">
+      <w:ins w:id="54" w:author="Olivia Imner" w:date="2018-11-27T08:57:00Z">
         <w:r>
           <w:t>de riktlinjer</w:t>
         </w:r>
       </w:ins>
-      <w:del w:id="44" w:author="Olivia Imner" w:date="2018-11-27T08:57:00Z">
+      <w:del w:id="55" w:author="Olivia Imner" w:date="2018-11-27T08:57:00Z">
         <w:r>
           <w:delText>t strategi</w:delText>
         </w:r>
@@ -10754,7 +10830,21 @@
         <w:t xml:space="preserve"> </w:t>
       </w:r>
       <w:r>
-        <w:t>ger specifika förslag på förbättringar. Slutligen kartlägger detta a</w:t>
+        <w:t xml:space="preserve">ger specifika förslag på </w:t>
+      </w:r>
+      <w:commentRangeStart w:id="56"/>
+      <w:r>
+        <w:t>förbättringar</w:t>
+      </w:r>
+      <w:commentRangeEnd w:id="56"/>
+      <w:r>
+        <w:rPr>
+          <w:rStyle w:val="Kommentarsreferens"/>
+        </w:rPr>
+        <w:commentReference w:id="56"/>
+      </w:r>
+      <w:r>
+        <w:t>. Slutligen kartlägger detta a</w:t>
       </w:r>
       <w:r>
         <w:t>rbete</w:t>
@@ -10781,7 +10871,12 @@
         <w:t xml:space="preserve"> evalueras hos </w:t>
       </w:r>
       <w:r>
-        <w:t>ELF</w:t>
+        <w:t>EL</w:t>
+      </w:r>
+      <w:bookmarkStart w:id="57" w:name="_GoBack"/>
+      <w:bookmarkEnd w:id="57"/>
+      <w:r>
+        <w:t>F</w:t>
       </w:r>
       <w:r>
         <w:t>.</w:t>
@@ -10794,12 +10889,12 @@
       <w:pPr>
         <w:pStyle w:val="Heading11"/>
       </w:pPr>
-      <w:bookmarkStart w:id="45" w:name="_Toc401327942"/>
+      <w:bookmarkStart w:id="58" w:name="_Toc401327942"/>
       <w:r>
         <w:lastRenderedPageBreak/>
         <w:t>Tack</w:t>
       </w:r>
-      <w:bookmarkEnd w:id="45"/>
+      <w:bookmarkEnd w:id="58"/>
     </w:p>
     <w:p>
       <w:pPr>
@@ -10856,13 +10951,13 @@
       <w:pPr>
         <w:pStyle w:val="Heading11"/>
       </w:pPr>
-      <w:bookmarkStart w:id="46" w:name="_Toc391456186"/>
-      <w:bookmarkStart w:id="47" w:name="_Toc401327943"/>
-      <w:bookmarkEnd w:id="46"/>
+      <w:bookmarkStart w:id="59" w:name="_Toc391456186"/>
+      <w:bookmarkStart w:id="60" w:name="_Toc401327943"/>
+      <w:bookmarkEnd w:id="59"/>
       <w:r>
         <w:t>Referenser</w:t>
       </w:r>
-      <w:bookmarkEnd w:id="47"/>
+      <w:bookmarkEnd w:id="60"/>
     </w:p>
     <w:p>
       <w:pPr>
@@ -11649,14 +11744,14 @@
       <w:pPr>
         <w:pStyle w:val="Heading11"/>
       </w:pPr>
-      <w:bookmarkStart w:id="48" w:name="_Toc391456187"/>
-      <w:bookmarkStart w:id="49" w:name="_Toc401327944"/>
-      <w:bookmarkEnd w:id="48"/>
+      <w:bookmarkStart w:id="61" w:name="_Toc391456187"/>
+      <w:bookmarkStart w:id="62" w:name="_Toc401327944"/>
+      <w:bookmarkEnd w:id="61"/>
       <w:r>
         <w:lastRenderedPageBreak/>
         <w:t>Bilagor</w:t>
       </w:r>
-      <w:bookmarkEnd w:id="49"/>
+      <w:bookmarkEnd w:id="62"/>
       <w:r>
         <w:t xml:space="preserve"> </w:t>
       </w:r>
@@ -14017,8 +14112,8 @@
           <w:color w:val="00000A"/>
         </w:rPr>
       </w:pPr>
-      <w:bookmarkStart w:id="50" w:name="_Toc391456188"/>
-      <w:bookmarkEnd w:id="50"/>
+      <w:bookmarkStart w:id="63" w:name="_Toc391456188"/>
+      <w:bookmarkEnd w:id="63"/>
       <w:r>
         <w:rPr>
           <w:rStyle w:val="Starkbetoning"/>
@@ -15381,8 +15476,8 @@
         </w:rPr>
         <w:t>.</w:t>
       </w:r>
-      <w:bookmarkStart w:id="51" w:name="_Toc391456189"/>
-      <w:bookmarkEnd w:id="51"/>
+      <w:bookmarkStart w:id="64" w:name="_Toc391456189"/>
+      <w:bookmarkEnd w:id="64"/>
     </w:p>
     <w:p>
       <w:pPr>
@@ -16444,7 +16539,7 @@
       </w:r>
     </w:p>
   </w:comment>
-  <w:comment w:id="24" w:author="Olivia Imner" w:date="2018-11-27T07:26:00Z" w:initials="OI">
+  <w:comment w:id="32" w:author="Olivia Imner" w:date="2018-11-27T07:26:00Z" w:initials="OI">
     <w:p>
       <w:pPr>
         <w:pStyle w:val="Kommentarer"/>
@@ -16460,7 +16555,7 @@
       </w:r>
     </w:p>
   </w:comment>
-  <w:comment w:id="37" w:author="Olivia Imner" w:date="2018-11-27T07:28:00Z" w:initials="OI">
+  <w:comment w:id="45" w:author="Olivia Imner" w:date="2018-11-27T07:28:00Z" w:initials="OI">
     <w:p>
       <w:pPr>
         <w:pStyle w:val="Kommentarer"/>
@@ -16510,6 +16605,172 @@
       <w:proofErr w:type="spellEnd"/>
       <w:r>
         <w:t>…</w:t>
+      </w:r>
+    </w:p>
+  </w:comment>
+  <w:comment w:id="47" w:author="Olivia Imner" w:date="2018-11-27T14:55:00Z" w:initials="OI">
+    <w:p>
+      <w:pPr>
+        <w:pStyle w:val="Kommentarer"/>
+      </w:pPr>
+      <w:r>
+        <w:rPr>
+          <w:rStyle w:val="Kommentarsreferens"/>
+        </w:rPr>
+        <w:annotationRef/>
+      </w:r>
+      <w:r>
+        <w:t>D</w:t>
+      </w:r>
+      <w:r>
+        <w:t>et Associativa perspektivet</w:t>
+      </w:r>
+      <w:r>
+        <w:t xml:space="preserve"> är oftast beskriven som ”lärande genom utförande av strukturerade uppgifter” och</w:t>
+      </w:r>
+      <w:r>
+        <w:t xml:space="preserve"> </w:t>
+      </w:r>
+      <w:r>
+        <w:t xml:space="preserve">karakteriseras av, till exempel, beteende modifiering och lärande genom association och förstärkning </w:t>
+      </w:r>
+      <w:r>
+        <w:fldChar w:fldCharType="begin"/>
+      </w:r>
+      <w:r>
+        <w:instrText xml:space="preserve"> ADDIN ZOTERO_ITEM CSL_CITATION {"citationID":"89aVO9u9","properties":{"formattedCitation":"(Gr\\uc0\\u225{}inne Conole, 2010)","plainCitation":"(Gráinne Conole, 2010)","dontUpdate":true,"noteIndex":0},"citationItems":[{"id":61,"uris":["http://zotero.org/users/local/QsygNxKM/items/T93CEQ5S"],"uri":["http://zotero.org/users/local/QsygNxKM/items/T93CEQ5S"],"itemData":{"id":61,"type":"report","title":"Review of Pedagogical Models and their use in e-learning","publisher":"Milton Keynes: Open University","URL":"goo.gl/AfBK7R","language":"English","author":[{"family":"Conole","given":"Gráinne"}],"issued":{"date-parts":[["2010"]]},"accessed":{"date-parts":[["2018",10,7]]}}}],"schema":"https://github.com/citation-style-language/schema/raw/master/csl-citation.json"} </w:instrText>
+      </w:r>
+      <w:r>
+        <w:fldChar w:fldCharType="separate"/>
+      </w:r>
+      <w:r>
+        <w:rPr>
+          <w:rFonts w:cs="Times New Roman"/>
+        </w:rPr>
+        <w:t>(Conole, 2010)</w:t>
+      </w:r>
+      <w:r>
+        <w:fldChar w:fldCharType="end"/>
+      </w:r>
+      <w:r>
+        <w:t xml:space="preserve">. Aktiviteterna handlar om att förändra beteende genom att ge direkt återkoppling efter själva utförandet </w:t>
+      </w:r>
+      <w:r>
+        <w:fldChar w:fldCharType="begin"/>
+      </w:r>
+      <w:r>
+        <w:instrText xml:space="preserve"> ADDIN ZOTERO_ITEM CSL_CITATION {"citationID":"cDMcnSK2","properties":{"formattedCitation":"(G. Conole, Dyke, Oliver, &amp; Seale, 2004)","plainCitation":"(G. Conole, Dyke, Oliver, &amp; Seale, 2004)","dontUpdate":true,"noteIndex":0},"citationItems":[{"id":83,"uris":["http://zotero.org/users/local/QsygNxKM/items/UMT29TND"],"uri":["http://zotero.org/users/local/QsygNxKM/items/UMT29TND"],"itemData":{"id":83,"type":"article-journal","title":"Mapping pedagogy and tools for effective learning design","container-title":"Computers &amp; Education","page":"17-33","volume":"43","issue":"1-2","source":"Crossref","abstract":"A number of pedagogies and approaches are often quoted in the e-learning literature – constructivism, communities of practice, collaboration – but we suggest that much of what is described could more easily be explained in terms of didactic and behaviourist approaches to learning. In this paper we propose a model that supports the development of pedagogically driven approaches to e-learning. The paper begins by explaining how models can be used to represent theoretical approaches and to support practitioners’ engagement with these. After outlining the method through which this can be achieved, a model of pedagogies is developed. This process begins with a review of learning theories, from which key components of learning are distilled. This abstraction is used as an analytical tool, allowing components of learning scenarios to be described and related to appropriate theoretical approaches through the use of speciﬁc tools and resources. Our assertion is that a better articulation and mapping of di</w:instrText>
+      </w:r>
+      <w:r>
+        <w:rPr>
+          <w:rFonts w:ascii="Myriad Pro Cond" w:hAnsi="Myriad Pro Cond" w:cs="Myriad Pro Cond"/>
+        </w:rPr>
+        <w:instrText>ﬀ</w:instrText>
+      </w:r>
+      <w:r>
+        <w:instrText xml:space="preserve">erent pedagogical processes, tools and techniques will provide a pedagogic approach that is more reﬂexive and consistent with practitioners’ theoretical perspective on learning and teaching.","URL":"http://linkinghub.elsevier.com/retrieve/pii/S0360131503001404","DOI":"10.1016/j.compedu.2003.12.018","ISSN":"03601315","language":"en","author":[{"family":"Conole","given":"G."},{"family":"Dyke","given":"M."},{"family":"Oliver","given":"M."},{"family":"Seale","given":"J."}],"issued":{"date-parts":[["2004",8]]},"accessed":{"date-parts":[["2018",10,8]]}}}],"schema":"https://github.com/citation-style-language/schema/raw/master/csl-citation.json"} </w:instrText>
+      </w:r>
+      <w:r>
+        <w:fldChar w:fldCharType="separate"/>
+      </w:r>
+      <w:r>
+        <w:rPr>
+          <w:noProof/>
+        </w:rPr>
+        <w:t>(Conole, et.al., 2004)</w:t>
+      </w:r>
+      <w:r>
+        <w:fldChar w:fldCharType="end"/>
+      </w:r>
+      <w:r>
+        <w:t>.</w:t>
+      </w:r>
+    </w:p>
+  </w:comment>
+  <w:comment w:id="48" w:author="Olivia Imner" w:date="2018-11-27T13:30:00Z" w:initials="OI">
+    <w:p>
+      <w:pPr>
+        <w:pStyle w:val="Kommentarer"/>
+      </w:pPr>
+      <w:r>
+        <w:rPr>
+          <w:rStyle w:val="Kommentarsreferens"/>
+        </w:rPr>
+        <w:annotationRef/>
+      </w:r>
+      <w:r>
+        <w:t xml:space="preserve">Lärometoderna grundar sig ofta i pedagogiska modeller och etableras i många fall igenom testning och bevisning av validiteten med hjälp av undervisningen av studenter </w:t>
+      </w:r>
+      <w:r>
+        <w:fldChar w:fldCharType="begin"/>
+      </w:r>
+      <w:r>
+        <w:instrText xml:space="preserve"> ADDIN ZOTERO_ITEM CSL_CITATION {"citationID":"7qQSqxPJ","properties":{"formattedCitation":"\\uldash{(de Jong, Verstegen, Tan, &amp; O\\uc0\\u8217{}Connor, 2013; Khalil &amp; Elkhider, 2016; Moraros, Islam, Yu, Banow, &amp; Schindelka, 2015)}","plainCitation":"(de Jong, Verstegen, Tan, &amp; O’Connor, 2013; Khalil &amp; Elkhider, 2016; Moraros, Islam, Yu, Banow, &amp; Schindelka, 2015)","dontUpdate":true,"noteIndex":0},"citationItems":[{"id":102,"uris":["http://zotero.org/users/local/QsygNxKM/items/GTZH7WZH"],"uri":["http://zotero.org/users/local/QsygNxKM/items/GTZH7WZH"],"itemData":{"id":102,"type":"article-journal","title":"A comparison of classroom and online asynchronous problem-based learning for students undertaking statistics training as part of a Public Health Masters degree","container-title":"Advances in Health Sciences Education: Theory and Practice","page":"245-264","volume":"18","issue":"2","source":"PubMed","abstract":"This case-study compared traditional, face-to-face classroom-based teaching with asynchronous online learning and teaching methods in two sets of students undertaking a problem-based learning module in the multilevel and exploratory factor analysis of longitudinal data as part of a Masters degree in Public Health at Maastricht University. Students were allocated to one of the two study variants on the basis of their enrolment status as full-time or part-time students. Full-time students (n = 11) followed the classroom-based variant and part-time students (n = 12) followed the online asynchronous variant which included video recorded lectures and a series of asynchronous online group or individual SPSS activities with synchronous tutor feedback. A validated student motivation questionnaire was administered to both groups of students at the start of the study and a second questionnaire was administered at the end of the module. This elicited data about student satisfaction with the module content, teaching and learning methods, and tutor feedback. The module coordinator and problem-based learning tutor were also interviewed about their experience of delivering the experimental online variant and asked to evaluate its success in relation to student attainment of the module's learning outcomes. Student examination results were also compared between the two groups. Asynchronous online teaching and learning methods proved to be an acceptable alternative to classroom-based teaching for both students and staff. Educational outcomes were similar for both groups, but importantly, there was no evidence that the asynchronous online delivery of module content disadvantaged part-time students in comparison to their full-time counterparts.","DOI":"10.1007/s10459-012-9368-x","ISSN":"1573-1677","note":"PMID: 22477027\nPMCID: PMC3622737","journalAbbreviation":"Adv Health Sci Educ Theory Pract","language":"eng","author":[{"family":"Jong","given":"N.","non-dropping-particle":"de"},{"family":"Verstegen","given":"D. M. L."},{"family":"Tan","given":"F. E. S."},{"family":"O'Connor","given":"S. J."}],"issued":{"date-parts":[["2013",5]]}}},{"id":105,"uris":["http://zotero.org/users/local/QsygNxKM/items/ZNKI8357"],"uri":["http://zotero.org/users/local/QsygNxKM/items/ZNKI8357"],"itemData":{"id":105,"type":"article-journal","title":"Applying learning theories and instructional design models for effective instruction | Advances in Physiology Education","URL":"https://www.physiology.org/doi/full/10.1152/advan.00138.2015?fbclid=IwAR2VUc3Gv25kiYfwDlXq6b567ZN4VFci6CP6cE5Y5EQw2yzmy5U5T-zGffU&amp;","author":[{"family":"Khalil","given":"Mohammed K."},{"family":"Elkhider","given":"Ihsan A."}],"issued":{"date-parts":[["2016",1,25]]},"accessed":{"date-parts":[["2018",11,22]]}}},{"id":99,"uris":["http://zotero.org/users/local/QsygNxKM/items/XJV8RAJ8"],"uri":["http://zotero.org/users/local/QsygNxKM/items/XJV8RAJ8"],"itemData":{"id":99,"type":"article-journal","title":"Flipping for success: evaluating the effectiveness of a novel teaching approach in a graduate level setting","container-title":"BMC Medical Education","volume":"15","source":"PubMed Central","abstract":"Background\nFlipped Classroom is a model that’s quickly gaining recognition as a novel teaching approach among health science curricula. The purpose of this study was four-fold and aimed to compare Flipped Classroom effectiveness ratings with: 1) student socio-demographic characteristics, 2) student final grades, 3) student overall course satisfaction, and 4) course pre-Flipped Classroom effectiveness ratings.\n\nMethods\nThe participants in the study consisted of 67 Masters-level graduate students in an introductory epidemiology class. Data was collected from students who completed surveys during three time points (beginning, middle and end) in each term. The Flipped Classroom was employed for the academic year 2012–2013 (two terms) using both pre-class activities and in-class activities.\n\nResults\nAmong the 67 Masters-level graduate students, 80% found the Flipped Classroom model to be either somewhat effective or very effective (M = 4.1/5.0). International students rated the Flipped Classroom to be significantly more effective when compared to North American students (X2 = 11.35, p &lt; 0.05). Students’ perceived effectiveness of the Flipped Classroom had no significant association to their academic performance in the course as measured by their final grades (rs = 0.70). However, students who found the Flipped Classroom to be effective were also more likely to be satisfied with their course experience. Additionally, it was found that the SEEQ variable scores for students enrolled in the Flipped Classroom were significantly higher than the ones for students enrolled prior to the implementation of the Flipped Classroom (p = 0.003).\n\nConclusions\nOverall, the format of the Flipped Classroom provided more opportunities for students to engage in critical thinking, independently facilitate their own learning, and more effectively interact with and learn from their peers. Additionally, the instructor was given more flexibility to cover a wider range and depth of material, provide in-class applied learning opportunities based on problem-solving activities and offer timely feedback/guidance to students. Yet in our study, this teaching style had its fair share of challenges, which were largely dependent on the use and management of technology. Despite these challenges, the Flipped Classroom proved to be a novel and effective teaching approach at the graduate level setting.","URL":"https://www.ncbi.nlm.nih.gov/pmc/articles/PMC4363198/","DOI":"10.1186/s12909-015-0317-2","ISSN":"1472-6920","note":"PMID: 25884508\nPMCID: PMC4363198","shortTitle":"Flipping for success","journalAbbreviation":"BMC Med Educ","author":[{"family":"Moraros","given":"John"},{"family":"Islam","given":"Adiba"},{"family":"Yu","given":"Stan"},{"family":"Banow","given":"Ryan"},{"family":"Schindelka","given":"Barbara"}],"issued":{"date-parts":[["2015",2,28]]},"accessed":{"date-parts":[["2018",11,22]]}}}],"schema":"https://github.com/citation-style-language/schema/raw/master/csl-citation.json"} </w:instrText>
+      </w:r>
+      <w:r>
+        <w:fldChar w:fldCharType="separate"/>
+      </w:r>
+      <w:r>
+        <w:t xml:space="preserve">(de Jong, et.al., </w:t>
+      </w:r>
+      <w:r>
+        <w:t xml:space="preserve">2013; Khalil &amp; </w:t>
+      </w:r>
+      <w:proofErr w:type="spellStart"/>
+      <w:r>
+        <w:t>Elkhider</w:t>
+      </w:r>
+      <w:proofErr w:type="spellEnd"/>
+      <w:r>
+        <w:t xml:space="preserve">, 2016; </w:t>
+      </w:r>
+      <w:proofErr w:type="spellStart"/>
+      <w:r>
+        <w:t>Moraros</w:t>
+      </w:r>
+      <w:proofErr w:type="spellEnd"/>
+      <w:r>
+        <w:t>, et.al., 2015)</w:t>
+      </w:r>
+      <w:r>
+        <w:fldChar w:fldCharType="end"/>
+      </w:r>
+      <w:r>
+        <w:t>.</w:t>
+      </w:r>
+    </w:p>
+  </w:comment>
+  <w:comment w:id="56" w:author="Olivia Imner" w:date="2018-11-27T14:57:00Z" w:initials="OI">
+    <w:p>
+      <w:pPr>
+        <w:pStyle w:val="Kommentarer"/>
+      </w:pPr>
+      <w:r>
+        <w:rPr>
+          <w:rStyle w:val="Kommentarsreferens"/>
+        </w:rPr>
+        <w:annotationRef/>
+      </w:r>
+      <w:r>
+        <w:t xml:space="preserve">Det har uppvisats att majoriteten av e-kurser inte bygger på en antagen pedagogik och därmed har orsakat grova brister i lärandestrategier, kursinnehållet, delkursens tid och takt, gränssnittdesignen, och uppnåendet av tillfredsställande studentfokus i kursen </w:t>
+      </w:r>
+      <w:r>
+        <w:fldChar w:fldCharType="begin"/>
+      </w:r>
+      <w:r>
+        <w:instrText xml:space="preserve"> ADDIN ZOTERO_ITEM CSL_CITATION {"citationID":"rnbmTRuE","properties":{"formattedCitation":"(Pange &amp; Pange, 2011)","plainCitation":"(Pange &amp; Pange, 2011)","noteIndex":0},"citationItems":[{"id":18,"uris":["http://zotero.org/users/local/QsygNxKM/items/7KQ7BZYR"],"uri":["http://zotero.org/users/local/QsygNxKM/items/7KQ7BZYR"],"itemData":{"id":18,"type":"article-journal","title":"Is E-learning Based On Learning Theories? A Literature Review","container-title":"World Academy of Science, Engineering &amp; Technology","volume":"5","issue":"8","source":"Zotero","abstract":"E-learning aims to build knowledge and skills in order to enhance the quality of learning. Research has shown that the majority of the e-learning solutions lack in pedagogical background and present some serious deficiencies regarding teaching strategies and content delivery, time and pace management, interface design and preservation of learners’ focus. The aim of this review is to approach the design of e-learning solutions with a pedagogical perspective and to present some good practices of e-learning design grounded on the core principles of Learning Theories (LTs).","language":"en","author":[{"family":"Pange","given":"Apostolia"},{"family":"Pange","given":"Jenny"}],"issued":{"date-parts":[["2011"]]}}}],"schema":"https://github.com/citation-style-language/schema/raw/master/csl-citation.json"} </w:instrText>
+      </w:r>
+      <w:r>
+        <w:fldChar w:fldCharType="separate"/>
+      </w:r>
+      <w:r>
+        <w:rPr>
+          <w:noProof/>
+        </w:rPr>
+        <w:t>(Pange &amp; Pange, 2011)</w:t>
+      </w:r>
+      <w:r>
+        <w:fldChar w:fldCharType="end"/>
       </w:r>
     </w:p>
   </w:comment>
@@ -16597,7 +16858,7 @@
           <w:rPr>
             <w:noProof/>
           </w:rPr>
-          <w:t>10</w:t>
+          <w:t>15</w:t>
         </w:r>
         <w:r>
           <w:fldChar w:fldCharType="end"/>
@@ -23643,7 +23904,7 @@
 </file>
 
 <file path=customXml/itemProps1.xml><?xml version="1.0" encoding="utf-8"?>
-<ds:datastoreItem xmlns:ds="http://schemas.openxmlformats.org/officeDocument/2006/customXml" ds:itemID="{6D173081-8451-574D-BC41-F410F9E53DA5}">
+<ds:datastoreItem xmlns:ds="http://schemas.openxmlformats.org/officeDocument/2006/customXml" ds:itemID="{9CF1B8D8-6FC8-274E-9BC4-35E69568326F}">
   <ds:schemaRefs>
     <ds:schemaRef ds:uri="http://schemas.openxmlformats.org/officeDocument/2006/bibliography"/>
   </ds:schemaRefs>

</xml_diff>

<commit_message>
disscusion changes, syfte in line 321
</commit_message>
<xml_diff>
--- a/fas2_review/Uppsats_Imner_2018.docx
+++ b/fas2_review/Uppsats_Imner_2018.docx
@@ -3384,8 +3384,13 @@
       <w:r>
         <w:t xml:space="preserve"> </w:t>
       </w:r>
-      <w:r>
-        <w:t>kvalitet av</w:t>
+      <w:bookmarkStart w:id="11" w:name="_GoBack"/>
+      <w:r>
+        <w:t>kval</w:t>
+      </w:r>
+      <w:bookmarkEnd w:id="11"/>
+      <w:r>
+        <w:t>itet av</w:t>
       </w:r>
       <w:r>
         <w:t xml:space="preserve"> ELF’s framtida e-kurser.</w:t>
@@ -4881,7 +4886,7 @@
         </w:rPr>
         <w:t xml:space="preserve">till </w:t>
       </w:r>
-      <w:del w:id="11" w:author="Olivia Imner" w:date="2018-11-27T08:58:00Z">
+      <w:del w:id="12" w:author="Olivia Imner" w:date="2018-11-27T08:58:00Z">
         <w:r>
           <w:rPr>
             <w:rFonts w:cs="Times New Roman"/>
@@ -4895,7 +4900,7 @@
         </w:rPr>
         <w:t>modellbaserad</w:t>
       </w:r>
-      <w:ins w:id="12" w:author="Olivia Imner" w:date="2018-11-27T08:58:00Z">
+      <w:ins w:id="13" w:author="Olivia Imner" w:date="2018-11-27T08:58:00Z">
         <w:r>
           <w:rPr>
             <w:rFonts w:cs="Times New Roman"/>
@@ -4903,7 +4908,7 @@
           <w:t xml:space="preserve">e riktlinjer </w:t>
         </w:r>
       </w:ins>
-      <w:del w:id="13" w:author="Olivia Imner" w:date="2018-11-27T08:58:00Z">
+      <w:del w:id="14" w:author="Olivia Imner" w:date="2018-11-27T08:58:00Z">
         <w:r>
           <w:rPr>
             <w:rFonts w:cs="Times New Roman"/>
@@ -5544,7 +5549,7 @@
         </w:rPr>
         <w:t xml:space="preserve"> tyder på att det inte är nödvändigt att utvärdera</w:t>
       </w:r>
-      <w:del w:id="14" w:author="Olivia Imner" w:date="2018-11-27T08:59:00Z">
+      <w:del w:id="15" w:author="Olivia Imner" w:date="2018-11-27T08:59:00Z">
         <w:r>
           <w:rPr>
             <w:lang w:eastAsia="sv-SE"/>
@@ -5558,7 +5563,7 @@
         </w:rPr>
         <w:t xml:space="preserve"> anpassad</w:t>
       </w:r>
-      <w:ins w:id="15" w:author="Olivia Imner" w:date="2018-11-27T08:59:00Z">
+      <w:ins w:id="16" w:author="Olivia Imner" w:date="2018-11-27T08:59:00Z">
         <w:r>
           <w:rPr>
             <w:lang w:eastAsia="sv-SE"/>
@@ -5572,7 +5577,7 @@
         </w:rPr>
         <w:t xml:space="preserve"> pedagogisk</w:t>
       </w:r>
-      <w:ins w:id="16" w:author="Olivia Imner" w:date="2018-11-27T09:00:00Z">
+      <w:ins w:id="17" w:author="Olivia Imner" w:date="2018-11-27T09:00:00Z">
         <w:r>
           <w:rPr>
             <w:lang w:eastAsia="sv-SE"/>
@@ -5586,7 +5591,7 @@
         </w:rPr>
         <w:t xml:space="preserve"> </w:t>
       </w:r>
-      <w:del w:id="17" w:author="Olivia Imner" w:date="2018-11-27T08:59:00Z">
+      <w:del w:id="18" w:author="Olivia Imner" w:date="2018-11-27T08:59:00Z">
         <w:r>
           <w:rPr>
             <w:lang w:eastAsia="sv-SE"/>
@@ -5594,7 +5599,7 @@
           <w:delText>strategi/modell</w:delText>
         </w:r>
       </w:del>
-      <w:ins w:id="18" w:author="Olivia Imner" w:date="2018-11-27T08:59:00Z">
+      <w:ins w:id="19" w:author="Olivia Imner" w:date="2018-11-27T08:59:00Z">
         <w:r>
           <w:rPr>
             <w:lang w:eastAsia="sv-SE"/>
@@ -5613,16 +5618,16 @@
       <w:pPr>
         <w:pStyle w:val="Heading11"/>
       </w:pPr>
-      <w:bookmarkStart w:id="19" w:name="_Toc391456181"/>
-      <w:bookmarkStart w:id="20" w:name="_Toc401327937"/>
-      <w:bookmarkEnd w:id="19"/>
+      <w:bookmarkStart w:id="20" w:name="_Toc391456181"/>
+      <w:bookmarkStart w:id="21" w:name="_Toc401327937"/>
+      <w:bookmarkEnd w:id="20"/>
       <w:r>
         <w:t>Metod</w:t>
       </w:r>
-      <w:bookmarkStart w:id="21" w:name="_Toc391456182"/>
-      <w:bookmarkStart w:id="22" w:name="_Toc401327938"/>
-      <w:bookmarkEnd w:id="20"/>
+      <w:bookmarkStart w:id="22" w:name="_Toc391456182"/>
+      <w:bookmarkStart w:id="23" w:name="_Toc401327938"/>
       <w:bookmarkEnd w:id="21"/>
+      <w:bookmarkEnd w:id="22"/>
     </w:p>
     <w:p>
       <w:pPr>
@@ -5655,7 +5660,7 @@
         </w:rPr>
         <w:t>frågor</w:t>
       </w:r>
-      <w:bookmarkEnd w:id="22"/>
+      <w:bookmarkEnd w:id="23"/>
     </w:p>
     <w:p>
       <w:pPr>
@@ -5773,7 +5778,7 @@
         </w:rPr>
         <w:t xml:space="preserve">. En </w:t>
       </w:r>
-      <w:del w:id="23" w:author="Olivia Imner" w:date="2018-11-27T09:27:00Z">
+      <w:del w:id="24" w:author="Olivia Imner" w:date="2018-11-27T09:27:00Z">
         <w:r>
           <w:rPr>
             <w:rFonts w:cs="Times New Roman"/>
@@ -6534,12 +6539,12 @@
       <w:r>
         <w:t xml:space="preserve">att </w:t>
       </w:r>
-      <w:ins w:id="24" w:author="Olivia Imner" w:date="2018-11-27T09:20:00Z">
+      <w:ins w:id="25" w:author="Olivia Imner" w:date="2018-11-27T09:20:00Z">
         <w:r>
           <w:t>det fanns</w:t>
         </w:r>
       </w:ins>
-      <w:del w:id="25" w:author="Olivia Imner" w:date="2018-11-27T09:20:00Z">
+      <w:del w:id="26" w:author="Olivia Imner" w:date="2018-11-27T09:20:00Z">
         <w:r>
           <w:delText>de hade</w:delText>
         </w:r>
@@ -6645,8 +6650,8 @@
           <w:szCs w:val="24"/>
         </w:rPr>
       </w:pPr>
-      <w:bookmarkStart w:id="26" w:name="_Toc391456183"/>
-      <w:bookmarkStart w:id="27" w:name="_Toc401327939"/>
+      <w:bookmarkStart w:id="27" w:name="_Toc391456183"/>
+      <w:bookmarkStart w:id="28" w:name="_Toc401327939"/>
       <w:r>
         <w:rPr>
           <w:rFonts w:cs="Times New Roman"/>
@@ -6656,8 +6661,8 @@
         </w:rPr>
         <w:t>Utvärdering</w:t>
       </w:r>
-      <w:bookmarkEnd w:id="26"/>
       <w:bookmarkEnd w:id="27"/>
+      <w:bookmarkEnd w:id="28"/>
     </w:p>
     <w:p>
       <w:pPr>
@@ -7150,13 +7155,13 @@
       <w:pPr>
         <w:pStyle w:val="Heading11"/>
       </w:pPr>
-      <w:bookmarkStart w:id="28" w:name="_Toc391456184"/>
-      <w:bookmarkStart w:id="29" w:name="_Toc401327940"/>
-      <w:bookmarkEnd w:id="28"/>
+      <w:bookmarkStart w:id="29" w:name="_Toc391456184"/>
+      <w:bookmarkStart w:id="30" w:name="_Toc401327940"/>
+      <w:bookmarkEnd w:id="29"/>
       <w:r>
         <w:t>Resultat</w:t>
       </w:r>
-      <w:bookmarkEnd w:id="29"/>
+      <w:bookmarkEnd w:id="30"/>
     </w:p>
     <w:p>
       <w:pPr>
@@ -8062,7 +8067,7 @@
       <w:r>
         <w:t xml:space="preserve">Dessa resultat betecknar Grades förmågor att presentera information och meningen bakom kursen till studenten och samtidigt understödja deras lärande genom </w:t>
       </w:r>
-      <w:del w:id="30" w:author="Olivia Imner" w:date="2018-11-27T09:04:00Z">
+      <w:del w:id="31" w:author="Olivia Imner" w:date="2018-11-27T09:04:00Z">
         <w:r>
           <w:delText>materiella</w:delText>
         </w:r>
@@ -8073,7 +8078,7 @@
       <w:r>
         <w:t xml:space="preserve">sammanfattningar </w:t>
       </w:r>
-      <w:ins w:id="31" w:author="Olivia Imner" w:date="2018-11-27T09:05:00Z">
+      <w:ins w:id="32" w:author="Olivia Imner" w:date="2018-11-27T09:05:00Z">
         <w:r>
           <w:t xml:space="preserve">av materialet </w:t>
         </w:r>
@@ -8951,7 +8956,7 @@
       <w:r>
         <w:t xml:space="preserve">tyder på att DIM är lika lämplig för de kurser som är observerade och </w:t>
       </w:r>
-      <w:commentRangeStart w:id="32"/>
+      <w:commentRangeStart w:id="33"/>
       <w:r>
         <w:t xml:space="preserve">att </w:t>
       </w:r>
@@ -8961,7 +8966,7 @@
       <w:r>
         <w:t xml:space="preserve"> </w:t>
       </w:r>
-      <w:del w:id="33" w:author="Olivia Imner" w:date="2018-11-27T08:47:00Z">
+      <w:del w:id="34" w:author="Olivia Imner" w:date="2018-11-27T08:47:00Z">
         <w:r>
           <w:delText>en anpassa</w:delText>
         </w:r>
@@ -8975,7 +8980,7 @@
       <w:r>
         <w:t xml:space="preserve"> pedagogisk</w:t>
       </w:r>
-      <w:ins w:id="34" w:author="Olivia Imner" w:date="2018-11-27T08:48:00Z">
+      <w:ins w:id="35" w:author="Olivia Imner" w:date="2018-11-27T08:48:00Z">
         <w:r>
           <w:t>a riktlinjer</w:t>
         </w:r>
@@ -8983,7 +8988,7 @@
       <w:r>
         <w:t xml:space="preserve"> </w:t>
       </w:r>
-      <w:del w:id="35" w:author="Olivia Imner" w:date="2018-11-27T08:48:00Z">
+      <w:del w:id="36" w:author="Olivia Imner" w:date="2018-11-27T08:48:00Z">
         <w:r>
           <w:delText>strategi</w:delText>
         </w:r>
@@ -8997,7 +9002,7 @@
       <w:r>
         <w:t xml:space="preserve">rje kurs </w:t>
       </w:r>
-      <w:ins w:id="36" w:author="Olivia Imner" w:date="2018-11-27T08:50:00Z">
+      <w:ins w:id="37" w:author="Olivia Imner" w:date="2018-11-27T08:50:00Z">
         <w:r>
           <w:t xml:space="preserve">förmodligen </w:t>
         </w:r>
@@ -9008,19 +9013,19 @@
       <w:r>
         <w:t xml:space="preserve">är </w:t>
       </w:r>
-      <w:del w:id="37" w:author="Olivia Imner" w:date="2018-11-27T08:52:00Z">
+      <w:del w:id="38" w:author="Olivia Imner" w:date="2018-11-27T08:52:00Z">
         <w:r>
           <w:delText>nödvändigt</w:delText>
         </w:r>
-        <w:commentRangeEnd w:id="32"/>
+        <w:commentRangeEnd w:id="33"/>
         <w:r>
           <w:rPr>
             <w:rStyle w:val="Kommentarsreferens"/>
           </w:rPr>
-          <w:commentReference w:id="32"/>
+          <w:commentReference w:id="33"/>
         </w:r>
       </w:del>
-      <w:ins w:id="38" w:author="Olivia Imner" w:date="2018-11-27T14:53:00Z">
+      <w:ins w:id="39" w:author="Olivia Imner" w:date="2018-11-27T14:53:00Z">
         <w:r>
           <w:t>nödvändigt.</w:t>
         </w:r>
@@ -9265,8 +9270,8 @@
       <w:r>
         <w:t>.</w:t>
       </w:r>
-      <w:bookmarkStart w:id="39" w:name="_Toc489811950"/>
-      <w:bookmarkStart w:id="40" w:name="_Ref489810823"/>
+      <w:bookmarkStart w:id="40" w:name="_Toc489811950"/>
+      <w:bookmarkStart w:id="41" w:name="_Ref489810823"/>
     </w:p>
     <w:p>
       <w:pPr>
@@ -9441,8 +9446,8 @@
       <w:r>
         <w:t xml:space="preserve"> </w:t>
       </w:r>
-      <w:bookmarkEnd w:id="39"/>
       <w:bookmarkEnd w:id="40"/>
+      <w:bookmarkEnd w:id="41"/>
       <w:r>
         <w:t>Punkterna representerar p</w:t>
       </w:r>
@@ -9487,14 +9492,14 @@
       <w:pPr>
         <w:pStyle w:val="Heading11"/>
       </w:pPr>
-      <w:bookmarkStart w:id="41" w:name="_Toc391456185"/>
-      <w:bookmarkStart w:id="42" w:name="_Toc401327941"/>
-      <w:bookmarkEnd w:id="41"/>
+      <w:bookmarkStart w:id="42" w:name="_Toc391456185"/>
+      <w:bookmarkStart w:id="43" w:name="_Toc401327941"/>
+      <w:bookmarkEnd w:id="42"/>
       <w:r>
         <w:lastRenderedPageBreak/>
         <w:t>Diskussion</w:t>
       </w:r>
-      <w:bookmarkEnd w:id="42"/>
+      <w:bookmarkEnd w:id="43"/>
     </w:p>
     <w:p>
       <w:pPr>
@@ -9519,12 +9524,12 @@
       <w:r>
         <w:t xml:space="preserve">det skulle vara gynnsamt för Grade att anta en modellbaserade </w:t>
       </w:r>
-      <w:del w:id="43" w:author="Olivia Imner" w:date="2018-11-27T08:53:00Z">
+      <w:del w:id="44" w:author="Olivia Imner" w:date="2018-11-27T08:53:00Z">
         <w:r>
           <w:delText xml:space="preserve">strategi </w:delText>
         </w:r>
       </w:del>
-      <w:ins w:id="44" w:author="Olivia Imner" w:date="2018-11-27T08:53:00Z">
+      <w:ins w:id="45" w:author="Olivia Imner" w:date="2018-11-27T08:53:00Z">
         <w:r>
           <w:t xml:space="preserve">riktlinjer </w:t>
         </w:r>
@@ -9640,23 +9645,63 @@
       <w:r>
         <w:t xml:space="preserve">de passar in med DIM. </w:t>
       </w:r>
-      <w:commentRangeStart w:id="45"/>
-      <w:r>
-        <w:t>V</w:t>
-      </w:r>
-      <w:commentRangeEnd w:id="45"/>
+      <w:r>
+        <w:t xml:space="preserve">Studien </w:t>
+      </w:r>
+      <w:ins w:id="46" w:author="Olivia Imner" w:date="2018-11-27T18:04:00Z">
+        <w:r>
+          <w:t xml:space="preserve">avsåg också att förstå vilka för och- nackdelar som finns med Grades befintliga pedagogiska riktlinjer och därför utvärderades fyra av Grades tidigare </w:t>
+        </w:r>
+      </w:ins>
+      <w:ins w:id="47" w:author="Olivia Imner" w:date="2018-11-27T18:06:00Z">
+        <w:r>
+          <w:t>kurser enligt DIM’s riktlinjer.</w:t>
+        </w:r>
+      </w:ins>
+      <w:r>
+        <w:t xml:space="preserve"> </w:t>
+      </w:r>
+      <w:ins w:id="48" w:author="Olivia Imner" w:date="2018-11-27T18:06:00Z">
+        <w:r>
+          <w:t>Det</w:t>
+        </w:r>
+      </w:ins>
+      <w:ins w:id="49" w:author="Olivia Imner" w:date="2018-11-27T18:07:00Z">
+        <w:r>
+          <w:t xml:space="preserve"> som</w:t>
+        </w:r>
+      </w:ins>
+      <w:ins w:id="50" w:author="Olivia Imner" w:date="2018-11-27T18:06:00Z">
+        <w:r>
+          <w:t xml:space="preserve"> </w:t>
+        </w:r>
+      </w:ins>
+      <w:commentRangeStart w:id="51"/>
+      <w:del w:id="52" w:author="Olivia Imner" w:date="2018-11-27T18:06:00Z">
+        <w:r>
+          <w:delText>V</w:delText>
+        </w:r>
+      </w:del>
+      <w:commentRangeEnd w:id="51"/>
       <w:r>
         <w:rPr>
           <w:rStyle w:val="Kommentarsreferens"/>
         </w:rPr>
-        <w:commentReference w:id="45"/>
-      </w:r>
-      <w:r>
-        <w:t xml:space="preserve">i </w:t>
-      </w:r>
+        <w:commentReference w:id="51"/>
+      </w:r>
+      <w:del w:id="53" w:author="Olivia Imner" w:date="2018-11-27T18:06:00Z">
+        <w:r>
+          <w:delText xml:space="preserve">i </w:delText>
+        </w:r>
+      </w:del>
       <w:r>
         <w:t>identifierade</w:t>
       </w:r>
+      <w:ins w:id="54" w:author="Olivia Imner" w:date="2018-11-27T18:07:00Z">
+        <w:r>
+          <w:t>s var</w:t>
+        </w:r>
+      </w:ins>
       <w:r>
         <w:t xml:space="preserve"> </w:t>
       </w:r>
@@ -9816,7 +9861,7 @@
       <w:r>
         <w:t xml:space="preserve">I studien utnyttjades en </w:t>
       </w:r>
-      <w:del w:id="46" w:author="Olivia Imner" w:date="2018-11-27T09:27:00Z">
+      <w:del w:id="55" w:author="Olivia Imner" w:date="2018-11-27T09:27:00Z">
         <w:r>
           <w:delText xml:space="preserve">kvalitativ </w:delText>
         </w:r>
@@ -10095,7 +10140,11 @@
         <w:t>,</w:t>
       </w:r>
       <w:r>
-        <w:t xml:space="preserve"> ett flertal nyckel</w:t>
+        <w:t xml:space="preserve"> ett flertal </w:t>
+      </w:r>
+      <w:r>
+        <w:lastRenderedPageBreak/>
+        <w:t>nyckel</w:t>
       </w:r>
       <w:r>
         <w:t>personer som utvecklar frågarna tillsammans</w:t>
@@ -10376,16 +10425,16 @@
       <w:r>
         <w:t>r enligt DIM</w:t>
       </w:r>
-      <w:commentRangeStart w:id="47"/>
+      <w:commentRangeStart w:id="56"/>
       <w:r>
         <w:t>.</w:t>
       </w:r>
-      <w:commentRangeEnd w:id="47"/>
+      <w:commentRangeEnd w:id="56"/>
       <w:r>
         <w:rPr>
           <w:rStyle w:val="Kommentarsreferens"/>
         </w:rPr>
-        <w:commentReference w:id="47"/>
+        <w:commentReference w:id="56"/>
       </w:r>
       <w:r>
         <w:t xml:space="preserve"> </w:t>
@@ -10567,16 +10616,16 @@
         <w:spacing w:line="480" w:lineRule="auto"/>
         <w:jc w:val="both"/>
       </w:pPr>
-      <w:commentRangeStart w:id="48"/>
+      <w:commentRangeStart w:id="57"/>
       <w:r>
         <w:t xml:space="preserve">Det </w:t>
       </w:r>
-      <w:commentRangeEnd w:id="48"/>
+      <w:commentRangeEnd w:id="57"/>
       <w:r>
         <w:rPr>
           <w:rStyle w:val="Kommentarsreferens"/>
         </w:rPr>
-        <w:commentReference w:id="48"/>
+        <w:commentReference w:id="57"/>
       </w:r>
       <w:r>
         <w:t xml:space="preserve">är inte nödvändigtvis att en ELF kan fungera optimalt </w:t>
@@ -10662,7 +10711,7 @@
       <w:r>
         <w:t>att det inte är nödvändigt att anpassa</w:t>
       </w:r>
-      <w:del w:id="49" w:author="Olivia Imner" w:date="2018-11-27T08:57:00Z">
+      <w:del w:id="58" w:author="Olivia Imner" w:date="2018-11-27T08:57:00Z">
         <w:r>
           <w:delText xml:space="preserve"> en</w:delText>
         </w:r>
@@ -10670,7 +10719,7 @@
       <w:r>
         <w:t xml:space="preserve"> </w:t>
       </w:r>
-      <w:ins w:id="50" w:author="Olivia Imner" w:date="2018-11-27T08:56:00Z">
+      <w:ins w:id="59" w:author="Olivia Imner" w:date="2018-11-27T08:56:00Z">
         <w:r>
           <w:t xml:space="preserve">modellbaserade </w:t>
         </w:r>
@@ -10678,7 +10727,7 @@
       <w:r>
         <w:t>pedagogisk</w:t>
       </w:r>
-      <w:ins w:id="51" w:author="Olivia Imner" w:date="2018-11-27T08:57:00Z">
+      <w:ins w:id="60" w:author="Olivia Imner" w:date="2018-11-27T08:57:00Z">
         <w:r>
           <w:t>a</w:t>
         </w:r>
@@ -10686,12 +10735,12 @@
       <w:r>
         <w:t xml:space="preserve"> </w:t>
       </w:r>
-      <w:del w:id="52" w:author="Olivia Imner" w:date="2018-11-27T08:57:00Z">
+      <w:del w:id="61" w:author="Olivia Imner" w:date="2018-11-27T08:57:00Z">
         <w:r>
           <w:delText>strategi/modell</w:delText>
         </w:r>
       </w:del>
-      <w:ins w:id="53" w:author="Olivia Imner" w:date="2018-11-27T08:57:00Z">
+      <w:ins w:id="62" w:author="Olivia Imner" w:date="2018-11-27T08:57:00Z">
         <w:r>
           <w:t>riktlinjer</w:t>
         </w:r>
@@ -10736,7 +10785,11 @@
         <w:t xml:space="preserve"> indikerar att de pedagogiska behoven inte skiljer sig </w:t>
       </w:r>
       <w:r>
-        <w:t>långt emellan Grades kur</w:t>
+        <w:t xml:space="preserve">långt emellan </w:t>
+      </w:r>
+      <w:r>
+        <w:lastRenderedPageBreak/>
+        <w:t>Grades kur</w:t>
       </w:r>
       <w:r>
         <w:t>ser,</w:t>
@@ -10786,12 +10839,12 @@
       <w:r>
         <w:t>Sammanfattningsvis ger resultatet från studien en tydlig riktlinje för modeller som skulle underlätta Grades övergång till en modellbasera</w:t>
       </w:r>
-      <w:ins w:id="54" w:author="Olivia Imner" w:date="2018-11-27T08:57:00Z">
+      <w:ins w:id="63" w:author="Olivia Imner" w:date="2018-11-27T08:57:00Z">
         <w:r>
           <w:t>de riktlinjer</w:t>
         </w:r>
       </w:ins>
-      <w:del w:id="55" w:author="Olivia Imner" w:date="2018-11-27T08:57:00Z">
+      <w:del w:id="64" w:author="Olivia Imner" w:date="2018-11-27T08:57:00Z">
         <w:r>
           <w:delText>t strategi</w:delText>
         </w:r>
@@ -10832,16 +10885,16 @@
       <w:r>
         <w:t xml:space="preserve">ger specifika förslag på </w:t>
       </w:r>
-      <w:commentRangeStart w:id="56"/>
+      <w:commentRangeStart w:id="65"/>
       <w:r>
         <w:t>förbättringar</w:t>
       </w:r>
-      <w:commentRangeEnd w:id="56"/>
+      <w:commentRangeEnd w:id="65"/>
       <w:r>
         <w:rPr>
           <w:rStyle w:val="Kommentarsreferens"/>
         </w:rPr>
-        <w:commentReference w:id="56"/>
+        <w:commentReference w:id="65"/>
       </w:r>
       <w:r>
         <w:t>. Slutligen kartlägger detta a</w:t>
@@ -10871,12 +10924,7 @@
         <w:t xml:space="preserve"> evalueras hos </w:t>
       </w:r>
       <w:r>
-        <w:t>EL</w:t>
-      </w:r>
-      <w:bookmarkStart w:id="57" w:name="_GoBack"/>
-      <w:bookmarkEnd w:id="57"/>
-      <w:r>
-        <w:t>F</w:t>
+        <w:t>ELF</w:t>
       </w:r>
       <w:r>
         <w:t>.</w:t>
@@ -10889,12 +10937,12 @@
       <w:pPr>
         <w:pStyle w:val="Heading11"/>
       </w:pPr>
-      <w:bookmarkStart w:id="58" w:name="_Toc401327942"/>
+      <w:bookmarkStart w:id="66" w:name="_Toc401327942"/>
       <w:r>
         <w:lastRenderedPageBreak/>
         <w:t>Tack</w:t>
       </w:r>
-      <w:bookmarkEnd w:id="58"/>
+      <w:bookmarkEnd w:id="66"/>
     </w:p>
     <w:p>
       <w:pPr>
@@ -10951,13 +10999,13 @@
       <w:pPr>
         <w:pStyle w:val="Heading11"/>
       </w:pPr>
-      <w:bookmarkStart w:id="59" w:name="_Toc391456186"/>
-      <w:bookmarkStart w:id="60" w:name="_Toc401327943"/>
-      <w:bookmarkEnd w:id="59"/>
+      <w:bookmarkStart w:id="67" w:name="_Toc391456186"/>
+      <w:bookmarkStart w:id="68" w:name="_Toc401327943"/>
+      <w:bookmarkEnd w:id="67"/>
       <w:r>
         <w:t>Referenser</w:t>
       </w:r>
-      <w:bookmarkEnd w:id="60"/>
+      <w:bookmarkEnd w:id="68"/>
     </w:p>
     <w:p>
       <w:pPr>
@@ -11744,14 +11792,14 @@
       <w:pPr>
         <w:pStyle w:val="Heading11"/>
       </w:pPr>
-      <w:bookmarkStart w:id="61" w:name="_Toc391456187"/>
-      <w:bookmarkStart w:id="62" w:name="_Toc401327944"/>
-      <w:bookmarkEnd w:id="61"/>
+      <w:bookmarkStart w:id="69" w:name="_Toc391456187"/>
+      <w:bookmarkStart w:id="70" w:name="_Toc401327944"/>
+      <w:bookmarkEnd w:id="69"/>
       <w:r>
         <w:lastRenderedPageBreak/>
         <w:t>Bilagor</w:t>
       </w:r>
-      <w:bookmarkEnd w:id="62"/>
+      <w:bookmarkEnd w:id="70"/>
       <w:r>
         <w:t xml:space="preserve"> </w:t>
       </w:r>
@@ -14112,8 +14160,8 @@
           <w:color w:val="00000A"/>
         </w:rPr>
       </w:pPr>
-      <w:bookmarkStart w:id="63" w:name="_Toc391456188"/>
-      <w:bookmarkEnd w:id="63"/>
+      <w:bookmarkStart w:id="71" w:name="_Toc391456188"/>
+      <w:bookmarkEnd w:id="71"/>
       <w:r>
         <w:rPr>
           <w:rStyle w:val="Starkbetoning"/>
@@ -15476,8 +15524,8 @@
         </w:rPr>
         <w:t>.</w:t>
       </w:r>
-      <w:bookmarkStart w:id="64" w:name="_Toc391456189"/>
-      <w:bookmarkEnd w:id="64"/>
+      <w:bookmarkStart w:id="72" w:name="_Toc391456189"/>
+      <w:bookmarkEnd w:id="72"/>
     </w:p>
     <w:p>
       <w:pPr>
@@ -16539,7 +16587,7 @@
       </w:r>
     </w:p>
   </w:comment>
-  <w:comment w:id="32" w:author="Olivia Imner" w:date="2018-11-27T07:26:00Z" w:initials="OI">
+  <w:comment w:id="33" w:author="Olivia Imner" w:date="2018-11-27T07:26:00Z" w:initials="OI">
     <w:p>
       <w:pPr>
         <w:pStyle w:val="Kommentarer"/>
@@ -16555,7 +16603,7 @@
       </w:r>
     </w:p>
   </w:comment>
-  <w:comment w:id="45" w:author="Olivia Imner" w:date="2018-11-27T07:28:00Z" w:initials="OI">
+  <w:comment w:id="51" w:author="Olivia Imner" w:date="2018-11-27T18:03:00Z" w:initials="OI">
     <w:p>
       <w:pPr>
         <w:pStyle w:val="Kommentarer"/>
@@ -16605,10 +16653,22 @@
       <w:proofErr w:type="spellEnd"/>
       <w:r>
         <w:t>…</w:t>
+      </w:r>
+      <w:r>
+        <w:rPr>
+          <w:rFonts w:cs="Times New Roman"/>
+        </w:rPr>
+        <w:t xml:space="preserve"> </w:t>
+      </w:r>
+      <w:r>
+        <w:rPr>
+          <w:rFonts w:cs="Times New Roman"/>
+        </w:rPr>
+        <w:t>Studien syftade också på att förstå vilken för och- nackdelar finns med Grades nuvarande pedagogiska riktlinjer och därför, utvärderades fyra av Grades tidigare kurser enligt DIM’s riktlinjer.</w:t>
       </w:r>
     </w:p>
   </w:comment>
-  <w:comment w:id="47" w:author="Olivia Imner" w:date="2018-11-27T14:55:00Z" w:initials="OI">
+  <w:comment w:id="56" w:author="Olivia Imner" w:date="2018-11-27T14:55:00Z" w:initials="OI">
     <w:p>
       <w:pPr>
         <w:pStyle w:val="Kommentarer"/>
@@ -16687,7 +16747,7 @@
       </w:r>
     </w:p>
   </w:comment>
-  <w:comment w:id="48" w:author="Olivia Imner" w:date="2018-11-27T13:30:00Z" w:initials="OI">
+  <w:comment w:id="57" w:author="Olivia Imner" w:date="2018-11-27T13:30:00Z" w:initials="OI">
     <w:p>
       <w:pPr>
         <w:pStyle w:val="Kommentarer"/>
@@ -16740,7 +16800,7 @@
       </w:r>
     </w:p>
   </w:comment>
-  <w:comment w:id="56" w:author="Olivia Imner" w:date="2018-11-27T14:57:00Z" w:initials="OI">
+  <w:comment w:id="65" w:author="Olivia Imner" w:date="2018-11-27T14:57:00Z" w:initials="OI">
     <w:p>
       <w:pPr>
         <w:pStyle w:val="Kommentarer"/>
@@ -16858,7 +16918,7 @@
           <w:rPr>
             <w:noProof/>
           </w:rPr>
-          <w:t>15</w:t>
+          <w:t>4</w:t>
         </w:r>
         <w:r>
           <w:fldChar w:fldCharType="end"/>
@@ -23904,7 +23964,7 @@
 </file>
 
 <file path=customXml/itemProps1.xml><?xml version="1.0" encoding="utf-8"?>
-<ds:datastoreItem xmlns:ds="http://schemas.openxmlformats.org/officeDocument/2006/customXml" ds:itemID="{9CF1B8D8-6FC8-274E-9BC4-35E69568326F}">
+<ds:datastoreItem xmlns:ds="http://schemas.openxmlformats.org/officeDocument/2006/customXml" ds:itemID="{463E749E-1E08-3A4E-B8DA-6D90737AEB1D}">
   <ds:schemaRefs>
     <ds:schemaRef ds:uri="http://schemas.openxmlformats.org/officeDocument/2006/bibliography"/>
   </ds:schemaRefs>

</xml_diff>

<commit_message>
some initial changes from fas 2 granskning. Remaining in fas3 doc.
</commit_message>
<xml_diff>
--- a/fas2_review/Uppsats_Imner_2018.docx
+++ b/fas2_review/Uppsats_Imner_2018.docx
@@ -3384,13 +3384,8 @@
       <w:r>
         <w:t xml:space="preserve"> </w:t>
       </w:r>
-      <w:bookmarkStart w:id="11" w:name="_GoBack"/>
-      <w:r>
-        <w:t>kval</w:t>
-      </w:r>
-      <w:bookmarkEnd w:id="11"/>
-      <w:r>
-        <w:t>itet av</w:t>
+      <w:r>
+        <w:t>kvalitet av</w:t>
       </w:r>
       <w:r>
         <w:t xml:space="preserve"> ELF’s framtida e-kurser.</w:t>
@@ -4884,43 +4879,19 @@
         <w:rPr>
           <w:rFonts w:cs="Times New Roman"/>
         </w:rPr>
-        <w:t xml:space="preserve">till </w:t>
-      </w:r>
-      <w:del w:id="12" w:author="Olivia Imner" w:date="2018-11-27T08:58:00Z">
-        <w:r>
-          <w:rPr>
-            <w:rFonts w:cs="Times New Roman"/>
-          </w:rPr>
-          <w:delText xml:space="preserve">en </w:delText>
-        </w:r>
-      </w:del>
-      <w:r>
-        <w:rPr>
-          <w:rFonts w:cs="Times New Roman"/>
-        </w:rPr>
-        <w:t>modellbaserad</w:t>
-      </w:r>
-      <w:ins w:id="13" w:author="Olivia Imner" w:date="2018-11-27T08:58:00Z">
-        <w:r>
-          <w:rPr>
-            <w:rFonts w:cs="Times New Roman"/>
-          </w:rPr>
-          <w:t xml:space="preserve">e riktlinjer </w:t>
-        </w:r>
-      </w:ins>
-      <w:del w:id="14" w:author="Olivia Imner" w:date="2018-11-27T08:58:00Z">
-        <w:r>
-          <w:rPr>
-            <w:rFonts w:cs="Times New Roman"/>
-          </w:rPr>
-          <w:delText xml:space="preserve"> strategi </w:delText>
-        </w:r>
-      </w:del>
-      <w:r>
-        <w:rPr>
-          <w:rFonts w:cs="Times New Roman"/>
-        </w:rPr>
-        <w:t xml:space="preserve">skulle stödjas genom att förstå </w:t>
+        <w:t>till en modellbaserad</w:t>
+      </w:r>
+      <w:r>
+        <w:rPr>
+          <w:rFonts w:cs="Times New Roman"/>
+        </w:rPr>
+        <w:t xml:space="preserve"> </w:t>
+      </w:r>
+      <w:r>
+        <w:rPr>
+          <w:rFonts w:cs="Times New Roman"/>
+        </w:rPr>
+        <w:t xml:space="preserve">strategi skulle stödjas genom att förstå </w:t>
       </w:r>
       <w:r>
         <w:rPr>
@@ -5142,14 +5113,14 @@
         <w:rPr>
           <w:rFonts w:cs="Times New Roman"/>
         </w:rPr>
-        <w:t xml:space="preserve"> skulle representera en utgångspunkt för att fortsätta undersöka vilka modeller som skulle kunna </w:t>
+        <w:t xml:space="preserve"> skulle representera en utgångspunkt för att fortsätta undersöka vilka modeller som skulle </w:t>
       </w:r>
       <w:r>
         <w:rPr>
           <w:rFonts w:cs="Times New Roman"/>
         </w:rPr>
         <w:lastRenderedPageBreak/>
-        <w:t>impl</w:t>
+        <w:t>kunna impl</w:t>
       </w:r>
       <w:r>
         <w:rPr>
@@ -5547,23 +5518,9 @@
         <w:rPr>
           <w:lang w:eastAsia="sv-SE"/>
         </w:rPr>
-        <w:t xml:space="preserve"> tyder på att det inte är nödvändigt att utvärdera</w:t>
-      </w:r>
-      <w:del w:id="15" w:author="Olivia Imner" w:date="2018-11-27T08:59:00Z">
-        <w:r>
-          <w:rPr>
-            <w:lang w:eastAsia="sv-SE"/>
-          </w:rPr>
-          <w:delText xml:space="preserve"> en</w:delText>
-        </w:r>
-      </w:del>
-      <w:r>
-        <w:rPr>
-          <w:lang w:eastAsia="sv-SE"/>
-        </w:rPr>
-        <w:t xml:space="preserve"> anpassad</w:t>
-      </w:r>
-      <w:ins w:id="16" w:author="Olivia Imner" w:date="2018-11-27T08:59:00Z">
+        <w:t xml:space="preserve"> tyder på att det inte är nödvändigt att utvärdera en anpassad</w:t>
+      </w:r>
+      <w:ins w:id="11" w:author="Olivia Imner" w:date="2018-11-27T08:59:00Z">
         <w:r>
           <w:rPr>
             <w:lang w:eastAsia="sv-SE"/>
@@ -5575,59 +5532,23 @@
         <w:rPr>
           <w:lang w:eastAsia="sv-SE"/>
         </w:rPr>
-        <w:t xml:space="preserve"> pedagogisk</w:t>
-      </w:r>
-      <w:ins w:id="17" w:author="Olivia Imner" w:date="2018-11-27T09:00:00Z">
-        <w:r>
-          <w:rPr>
-            <w:lang w:eastAsia="sv-SE"/>
-          </w:rPr>
-          <w:t>a</w:t>
-        </w:r>
-      </w:ins>
-      <w:r>
-        <w:rPr>
-          <w:lang w:eastAsia="sv-SE"/>
-        </w:rPr>
-        <w:t xml:space="preserve"> </w:t>
-      </w:r>
-      <w:del w:id="18" w:author="Olivia Imner" w:date="2018-11-27T08:59:00Z">
-        <w:r>
-          <w:rPr>
-            <w:lang w:eastAsia="sv-SE"/>
-          </w:rPr>
-          <w:delText>strategi/modell</w:delText>
-        </w:r>
-      </w:del>
-      <w:ins w:id="19" w:author="Olivia Imner" w:date="2018-11-27T08:59:00Z">
-        <w:r>
-          <w:rPr>
-            <w:lang w:eastAsia="sv-SE"/>
-          </w:rPr>
-          <w:t>riktlinjer</w:t>
-        </w:r>
-      </w:ins>
-      <w:r>
-        <w:rPr>
-          <w:lang w:eastAsia="sv-SE"/>
-        </w:rPr>
-        <w:t xml:space="preserve"> för varje kurs.</w:t>
+        <w:t xml:space="preserve"> pedagogisk modell för varje kurs.</w:t>
       </w:r>
     </w:p>
     <w:p>
       <w:pPr>
         <w:pStyle w:val="Heading11"/>
       </w:pPr>
-      <w:bookmarkStart w:id="20" w:name="_Toc391456181"/>
-      <w:bookmarkStart w:id="21" w:name="_Toc401327937"/>
-      <w:bookmarkEnd w:id="20"/>
+      <w:bookmarkStart w:id="12" w:name="_Toc391456181"/>
+      <w:bookmarkStart w:id="13" w:name="_Toc401327937"/>
+      <w:bookmarkEnd w:id="12"/>
       <w:r>
         <w:t>Metod</w:t>
       </w:r>
-      <w:bookmarkStart w:id="22" w:name="_Toc391456182"/>
-      <w:bookmarkStart w:id="23" w:name="_Toc401327938"/>
-      <w:bookmarkEnd w:id="21"/>
-      <w:bookmarkEnd w:id="22"/>
+      <w:bookmarkStart w:id="14" w:name="_Toc391456182"/>
+      <w:bookmarkStart w:id="15" w:name="_Toc401327938"/>
+      <w:bookmarkEnd w:id="13"/>
+      <w:bookmarkEnd w:id="14"/>
     </w:p>
     <w:p>
       <w:pPr>
@@ -5660,7 +5581,7 @@
         </w:rPr>
         <w:t>frågor</w:t>
       </w:r>
-      <w:bookmarkEnd w:id="23"/>
+      <w:bookmarkEnd w:id="15"/>
     </w:p>
     <w:p>
       <w:pPr>
@@ -5778,7 +5699,7 @@
         </w:rPr>
         <w:t xml:space="preserve">. En </w:t>
       </w:r>
-      <w:del w:id="24" w:author="Olivia Imner" w:date="2018-11-27T09:27:00Z">
+      <w:del w:id="16" w:author="Olivia Imner" w:date="2018-11-27T09:27:00Z">
         <w:r>
           <w:rPr>
             <w:rFonts w:cs="Times New Roman"/>
@@ -6539,12 +6460,12 @@
       <w:r>
         <w:t xml:space="preserve">att </w:t>
       </w:r>
-      <w:ins w:id="25" w:author="Olivia Imner" w:date="2018-11-27T09:20:00Z">
+      <w:ins w:id="17" w:author="Olivia Imner" w:date="2018-11-27T09:20:00Z">
         <w:r>
           <w:t>det fanns</w:t>
         </w:r>
       </w:ins>
-      <w:del w:id="26" w:author="Olivia Imner" w:date="2018-11-27T09:20:00Z">
+      <w:del w:id="18" w:author="Olivia Imner" w:date="2018-11-27T09:20:00Z">
         <w:r>
           <w:delText>de hade</w:delText>
         </w:r>
@@ -6650,8 +6571,8 @@
           <w:szCs w:val="24"/>
         </w:rPr>
       </w:pPr>
-      <w:bookmarkStart w:id="27" w:name="_Toc391456183"/>
-      <w:bookmarkStart w:id="28" w:name="_Toc401327939"/>
+      <w:bookmarkStart w:id="19" w:name="_Toc391456183"/>
+      <w:bookmarkStart w:id="20" w:name="_Toc401327939"/>
       <w:r>
         <w:rPr>
           <w:rFonts w:cs="Times New Roman"/>
@@ -6661,8 +6582,8 @@
         </w:rPr>
         <w:t>Utvärdering</w:t>
       </w:r>
-      <w:bookmarkEnd w:id="27"/>
-      <w:bookmarkEnd w:id="28"/>
+      <w:bookmarkEnd w:id="19"/>
+      <w:bookmarkEnd w:id="20"/>
     </w:p>
     <w:p>
       <w:pPr>
@@ -7155,13 +7076,13 @@
       <w:pPr>
         <w:pStyle w:val="Heading11"/>
       </w:pPr>
-      <w:bookmarkStart w:id="29" w:name="_Toc391456184"/>
-      <w:bookmarkStart w:id="30" w:name="_Toc401327940"/>
-      <w:bookmarkEnd w:id="29"/>
+      <w:bookmarkStart w:id="21" w:name="_Toc391456184"/>
+      <w:bookmarkStart w:id="22" w:name="_Toc401327940"/>
+      <w:bookmarkEnd w:id="21"/>
       <w:r>
         <w:t>Resultat</w:t>
       </w:r>
-      <w:bookmarkEnd w:id="30"/>
+      <w:bookmarkEnd w:id="22"/>
     </w:p>
     <w:p>
       <w:pPr>
@@ -8067,7 +7988,7 @@
       <w:r>
         <w:t xml:space="preserve">Dessa resultat betecknar Grades förmågor att presentera information och meningen bakom kursen till studenten och samtidigt understödja deras lärande genom </w:t>
       </w:r>
-      <w:del w:id="31" w:author="Olivia Imner" w:date="2018-11-27T09:04:00Z">
+      <w:del w:id="23" w:author="Olivia Imner" w:date="2018-11-27T09:04:00Z">
         <w:r>
           <w:delText>materiella</w:delText>
         </w:r>
@@ -8078,7 +7999,7 @@
       <w:r>
         <w:t xml:space="preserve">sammanfattningar </w:t>
       </w:r>
-      <w:ins w:id="32" w:author="Olivia Imner" w:date="2018-11-27T09:05:00Z">
+      <w:ins w:id="24" w:author="Olivia Imner" w:date="2018-11-27T09:05:00Z">
         <w:r>
           <w:t xml:space="preserve">av materialet </w:t>
         </w:r>
@@ -8956,80 +8877,53 @@
       <w:r>
         <w:t xml:space="preserve">tyder på att DIM är lika lämplig för de kurser som är observerade och </w:t>
       </w:r>
-      <w:commentRangeStart w:id="33"/>
-      <w:r>
-        <w:t xml:space="preserve">att </w:t>
-      </w:r>
-      <w:r>
-        <w:t>en utvärdering av</w:t>
-      </w:r>
-      <w:r>
-        <w:t xml:space="preserve"> </w:t>
-      </w:r>
-      <w:del w:id="34" w:author="Olivia Imner" w:date="2018-11-27T08:47:00Z">
+      <w:ins w:id="25" w:author="Olivia Imner" w:date="2018-12-01T16:32:00Z">
         <w:r>
-          <w:delText>en anpassa</w:delText>
-        </w:r>
-        <w:r>
-          <w:delText>d</w:delText>
-        </w:r>
-      </w:del>
-      <w:r>
-        <w:t>anpassade</w:t>
-      </w:r>
-      <w:r>
-        <w:t xml:space="preserve"> pedagogisk</w:t>
-      </w:r>
-      <w:ins w:id="35" w:author="Olivia Imner" w:date="2018-11-27T08:48:00Z">
-        <w:r>
-          <w:t>a riktlinjer</w:t>
+          <w:t xml:space="preserve">antyder </w:t>
         </w:r>
       </w:ins>
       <w:r>
-        <w:t xml:space="preserve"> </w:t>
-      </w:r>
-      <w:del w:id="36" w:author="Olivia Imner" w:date="2018-11-27T08:48:00Z">
-        <w:r>
-          <w:delText>strategi</w:delText>
-        </w:r>
-        <w:r>
-          <w:delText xml:space="preserve">/modell </w:delText>
-        </w:r>
-      </w:del>
+        <w:t xml:space="preserve">att </w:t>
+      </w:r>
+      <w:r>
+        <w:t>en utvärdering av</w:t>
+      </w:r>
+      <w:r>
+        <w:t xml:space="preserve"> en </w:t>
+      </w:r>
+      <w:r>
+        <w:t>passa</w:t>
+      </w:r>
+      <w:r>
+        <w:t>n</w:t>
+      </w:r>
+      <w:r>
+        <w:t>de</w:t>
+      </w:r>
+      <w:r>
+        <w:t xml:space="preserve"> pedagogisk</w:t>
+      </w:r>
+      <w:r>
+        <w:t xml:space="preserve"> </w:t>
+      </w:r>
+      <w:r>
+        <w:t xml:space="preserve">modell </w:t>
+      </w:r>
       <w:r>
         <w:t>för va</w:t>
       </w:r>
       <w:r>
-        <w:t xml:space="preserve">rje kurs </w:t>
-      </w:r>
-      <w:ins w:id="37" w:author="Olivia Imner" w:date="2018-11-27T08:50:00Z">
-        <w:r>
-          <w:t xml:space="preserve">förmodligen </w:t>
-        </w:r>
-      </w:ins>
-      <w:r>
-        <w:t xml:space="preserve">inte </w:t>
+        <w:t xml:space="preserve">rje kurs inte </w:t>
       </w:r>
       <w:r>
         <w:t xml:space="preserve">är </w:t>
       </w:r>
-      <w:del w:id="38" w:author="Olivia Imner" w:date="2018-11-27T08:52:00Z">
-        <w:r>
-          <w:delText>nödvändigt</w:delText>
-        </w:r>
-        <w:commentRangeEnd w:id="33"/>
-        <w:r>
-          <w:rPr>
-            <w:rStyle w:val="Kommentarsreferens"/>
-          </w:rPr>
-          <w:commentReference w:id="33"/>
-        </w:r>
-      </w:del>
-      <w:ins w:id="39" w:author="Olivia Imner" w:date="2018-11-27T14:53:00Z">
-        <w:r>
-          <w:t>nödvändigt.</w:t>
-        </w:r>
-      </w:ins>
+      <w:r>
+        <w:t>nödvändigt</w:t>
+      </w:r>
+      <w:r>
+        <w:t>.</w:t>
+      </w:r>
     </w:p>
     <w:p>
       <w:pPr>
@@ -9270,8 +9164,8 @@
       <w:r>
         <w:t>.</w:t>
       </w:r>
-      <w:bookmarkStart w:id="40" w:name="_Toc489811950"/>
-      <w:bookmarkStart w:id="41" w:name="_Ref489810823"/>
+      <w:bookmarkStart w:id="26" w:name="_Toc489811950"/>
+      <w:bookmarkStart w:id="27" w:name="_Ref489810823"/>
     </w:p>
     <w:p>
       <w:pPr>
@@ -9446,8 +9340,8 @@
       <w:r>
         <w:t xml:space="preserve"> </w:t>
       </w:r>
-      <w:bookmarkEnd w:id="40"/>
-      <w:bookmarkEnd w:id="41"/>
+      <w:bookmarkEnd w:id="26"/>
+      <w:bookmarkEnd w:id="27"/>
       <w:r>
         <w:t>Punkterna representerar p</w:t>
       </w:r>
@@ -9492,14 +9386,14 @@
       <w:pPr>
         <w:pStyle w:val="Heading11"/>
       </w:pPr>
-      <w:bookmarkStart w:id="42" w:name="_Toc391456185"/>
-      <w:bookmarkStart w:id="43" w:name="_Toc401327941"/>
-      <w:bookmarkEnd w:id="42"/>
+      <w:bookmarkStart w:id="28" w:name="_Toc391456185"/>
+      <w:bookmarkStart w:id="29" w:name="_Toc401327941"/>
+      <w:bookmarkEnd w:id="28"/>
       <w:r>
         <w:lastRenderedPageBreak/>
         <w:t>Diskussion</w:t>
       </w:r>
-      <w:bookmarkEnd w:id="43"/>
+      <w:bookmarkEnd w:id="29"/>
     </w:p>
     <w:p>
       <w:pPr>
@@ -9524,16 +9418,9 @@
       <w:r>
         <w:t xml:space="preserve">det skulle vara gynnsamt för Grade att anta en modellbaserade </w:t>
       </w:r>
-      <w:del w:id="44" w:author="Olivia Imner" w:date="2018-11-27T08:53:00Z">
-        <w:r>
-          <w:delText xml:space="preserve">strategi </w:delText>
-        </w:r>
-      </w:del>
-      <w:ins w:id="45" w:author="Olivia Imner" w:date="2018-11-27T08:53:00Z">
-        <w:r>
-          <w:t xml:space="preserve">riktlinjer </w:t>
-        </w:r>
-      </w:ins>
+      <w:r>
+        <w:t xml:space="preserve">strategi </w:t>
+      </w:r>
       <w:r>
         <w:t>för att få deras</w:t>
       </w:r>
@@ -9648,12 +9535,12 @@
       <w:r>
         <w:t xml:space="preserve">Studien </w:t>
       </w:r>
-      <w:ins w:id="46" w:author="Olivia Imner" w:date="2018-11-27T18:04:00Z">
+      <w:ins w:id="30" w:author="Olivia Imner" w:date="2018-11-27T18:04:00Z">
         <w:r>
           <w:t xml:space="preserve">avsåg också att förstå vilka för och- nackdelar som finns med Grades befintliga pedagogiska riktlinjer och därför utvärderades fyra av Grades tidigare </w:t>
         </w:r>
       </w:ins>
-      <w:ins w:id="47" w:author="Olivia Imner" w:date="2018-11-27T18:06:00Z">
+      <w:ins w:id="31" w:author="Olivia Imner" w:date="2018-11-27T18:06:00Z">
         <w:r>
           <w:t>kurser enligt DIM’s riktlinjer.</w:t>
         </w:r>
@@ -9661,35 +9548,35 @@
       <w:r>
         <w:t xml:space="preserve"> </w:t>
       </w:r>
-      <w:ins w:id="48" w:author="Olivia Imner" w:date="2018-11-27T18:06:00Z">
+      <w:ins w:id="32" w:author="Olivia Imner" w:date="2018-11-27T18:06:00Z">
         <w:r>
           <w:t>Det</w:t>
         </w:r>
       </w:ins>
-      <w:ins w:id="49" w:author="Olivia Imner" w:date="2018-11-27T18:07:00Z">
+      <w:ins w:id="33" w:author="Olivia Imner" w:date="2018-11-27T18:07:00Z">
         <w:r>
           <w:t xml:space="preserve"> som</w:t>
         </w:r>
       </w:ins>
-      <w:ins w:id="50" w:author="Olivia Imner" w:date="2018-11-27T18:06:00Z">
+      <w:ins w:id="34" w:author="Olivia Imner" w:date="2018-11-27T18:06:00Z">
         <w:r>
           <w:t xml:space="preserve"> </w:t>
         </w:r>
       </w:ins>
-      <w:commentRangeStart w:id="51"/>
-      <w:del w:id="52" w:author="Olivia Imner" w:date="2018-11-27T18:06:00Z">
+      <w:commentRangeStart w:id="35"/>
+      <w:del w:id="36" w:author="Olivia Imner" w:date="2018-11-27T18:06:00Z">
         <w:r>
           <w:delText>V</w:delText>
         </w:r>
       </w:del>
-      <w:commentRangeEnd w:id="51"/>
+      <w:commentRangeEnd w:id="35"/>
       <w:r>
         <w:rPr>
           <w:rStyle w:val="Kommentarsreferens"/>
         </w:rPr>
-        <w:commentReference w:id="51"/>
-      </w:r>
-      <w:del w:id="53" w:author="Olivia Imner" w:date="2018-11-27T18:06:00Z">
+        <w:commentReference w:id="35"/>
+      </w:r>
+      <w:del w:id="37" w:author="Olivia Imner" w:date="2018-11-27T18:06:00Z">
         <w:r>
           <w:delText xml:space="preserve">i </w:delText>
         </w:r>
@@ -9697,7 +9584,7 @@
       <w:r>
         <w:t>identifierade</w:t>
       </w:r>
-      <w:ins w:id="54" w:author="Olivia Imner" w:date="2018-11-27T18:07:00Z">
+      <w:ins w:id="38" w:author="Olivia Imner" w:date="2018-11-27T18:07:00Z">
         <w:r>
           <w:t>s var</w:t>
         </w:r>
@@ -9861,7 +9748,7 @@
       <w:r>
         <w:t xml:space="preserve">I studien utnyttjades en </w:t>
       </w:r>
-      <w:del w:id="55" w:author="Olivia Imner" w:date="2018-11-27T09:27:00Z">
+      <w:del w:id="39" w:author="Olivia Imner" w:date="2018-11-27T09:27:00Z">
         <w:r>
           <w:delText xml:space="preserve">kvalitativ </w:delText>
         </w:r>
@@ -10425,16 +10312,16 @@
       <w:r>
         <w:t>r enligt DIM</w:t>
       </w:r>
-      <w:commentRangeStart w:id="56"/>
+      <w:commentRangeStart w:id="40"/>
       <w:r>
         <w:t>.</w:t>
       </w:r>
-      <w:commentRangeEnd w:id="56"/>
+      <w:commentRangeEnd w:id="40"/>
       <w:r>
         <w:rPr>
           <w:rStyle w:val="Kommentarsreferens"/>
         </w:rPr>
-        <w:commentReference w:id="56"/>
+        <w:commentReference w:id="40"/>
       </w:r>
       <w:r>
         <w:t xml:space="preserve"> </w:t>
@@ -10616,16 +10503,16 @@
         <w:spacing w:line="480" w:lineRule="auto"/>
         <w:jc w:val="both"/>
       </w:pPr>
-      <w:commentRangeStart w:id="57"/>
+      <w:commentRangeStart w:id="41"/>
       <w:r>
         <w:t xml:space="preserve">Det </w:t>
       </w:r>
-      <w:commentRangeEnd w:id="57"/>
+      <w:commentRangeEnd w:id="41"/>
       <w:r>
         <w:rPr>
           <w:rStyle w:val="Kommentarsreferens"/>
         </w:rPr>
-        <w:commentReference w:id="57"/>
+        <w:commentReference w:id="41"/>
       </w:r>
       <w:r>
         <w:t xml:space="preserve">är inte nödvändigtvis att en ELF kan fungera optimalt </w:t>
@@ -10709,44 +10596,31 @@
         <w:t xml:space="preserve">tyder på </w:t>
       </w:r>
       <w:r>
-        <w:t>att det inte är nödvändigt att anpassa</w:t>
-      </w:r>
-      <w:del w:id="58" w:author="Olivia Imner" w:date="2018-11-27T08:57:00Z">
+        <w:t>att det inte är nödvändigt att anpassa en</w:t>
+      </w:r>
+      <w:ins w:id="42" w:author="Olivia Imner" w:date="2018-12-01T16:33:00Z">
         <w:r>
-          <w:delText xml:space="preserve"> en</w:delText>
+          <w:t xml:space="preserve"> </w:t>
+        </w:r>
+      </w:ins>
+      <w:del w:id="43" w:author="Olivia Imner" w:date="2018-12-01T16:33:00Z">
+        <w:r>
+          <w:delText xml:space="preserve"> </w:delText>
         </w:r>
       </w:del>
       <w:r>
-        <w:t xml:space="preserve"> </w:t>
-      </w:r>
-      <w:ins w:id="59" w:author="Olivia Imner" w:date="2018-11-27T08:56:00Z">
+        <w:t>pedagogisk</w:t>
+      </w:r>
+      <w:r>
+        <w:t xml:space="preserve"> </w:t>
+      </w:r>
+      <w:del w:id="44" w:author="Olivia Imner" w:date="2018-12-01T16:33:00Z">
         <w:r>
-          <w:t xml:space="preserve">modellbaserade </w:t>
-        </w:r>
-      </w:ins>
-      <w:r>
-        <w:t>pedagogisk</w:t>
-      </w:r>
-      <w:ins w:id="60" w:author="Olivia Imner" w:date="2018-11-27T08:57:00Z">
-        <w:r>
-          <w:t>a</w:t>
-        </w:r>
-      </w:ins>
-      <w:r>
-        <w:t xml:space="preserve"> </w:t>
-      </w:r>
-      <w:del w:id="61" w:author="Olivia Imner" w:date="2018-11-27T08:57:00Z">
-        <w:r>
-          <w:delText>strategi/modell</w:delText>
+          <w:delText>strategi/</w:delText>
         </w:r>
       </w:del>
-      <w:ins w:id="62" w:author="Olivia Imner" w:date="2018-11-27T08:57:00Z">
-        <w:r>
-          <w:t>riktlinjer</w:t>
-        </w:r>
-      </w:ins>
-      <w:r>
-        <w:t xml:space="preserve"> för varje kurs.</w:t>
+      <w:r>
+        <w:t>modell för varje kurs.</w:t>
       </w:r>
       <w:r>
         <w:t xml:space="preserve"> Om fler kurser </w:t>
@@ -10785,20 +10659,20 @@
         <w:t xml:space="preserve"> indikerar att de pedagogiska behoven inte skiljer sig </w:t>
       </w:r>
       <w:r>
-        <w:t xml:space="preserve">långt emellan </w:t>
+        <w:t>långt emellan Grades kur</w:t>
+      </w:r>
+      <w:r>
+        <w:t>ser,</w:t>
+      </w:r>
+      <w:r>
+        <w:t xml:space="preserve"> </w:t>
+      </w:r>
+      <w:r>
+        <w:t xml:space="preserve">är </w:t>
       </w:r>
       <w:r>
         <w:lastRenderedPageBreak/>
-        <w:t>Grades kur</w:t>
-      </w:r>
-      <w:r>
-        <w:t>ser,</w:t>
-      </w:r>
-      <w:r>
-        <w:t xml:space="preserve"> </w:t>
-      </w:r>
-      <w:r>
-        <w:t xml:space="preserve">är rekommendationen att </w:t>
+        <w:t xml:space="preserve">rekommendationen att </w:t>
       </w:r>
       <w:r>
         <w:t xml:space="preserve">Grade </w:t>
@@ -10839,18 +10713,10 @@
       <w:r>
         <w:t>Sammanfattningsvis ger resultatet från studien en tydlig riktlinje för modeller som skulle underlätta Grades övergång till en modellbasera</w:t>
       </w:r>
-      <w:ins w:id="63" w:author="Olivia Imner" w:date="2018-11-27T08:57:00Z">
-        <w:r>
-          <w:t>de riktlinjer</w:t>
-        </w:r>
-      </w:ins>
-      <w:del w:id="64" w:author="Olivia Imner" w:date="2018-11-27T08:57:00Z">
-        <w:r>
-          <w:delText>t strategi</w:delText>
-        </w:r>
-      </w:del>
-      <w:r>
-        <w:t xml:space="preserve">. </w:t>
+      <w:bookmarkStart w:id="45" w:name="_GoBack"/>
+      <w:bookmarkEnd w:id="45"/>
+      <w:r>
+        <w:t xml:space="preserve">t strategi. </w:t>
       </w:r>
       <w:r>
         <w:t>Samtidigt identifiera</w:t>
@@ -10885,16 +10751,16 @@
       <w:r>
         <w:t xml:space="preserve">ger specifika förslag på </w:t>
       </w:r>
-      <w:commentRangeStart w:id="65"/>
+      <w:commentRangeStart w:id="46"/>
       <w:r>
         <w:t>förbättringar</w:t>
       </w:r>
-      <w:commentRangeEnd w:id="65"/>
+      <w:commentRangeEnd w:id="46"/>
       <w:r>
         <w:rPr>
           <w:rStyle w:val="Kommentarsreferens"/>
         </w:rPr>
-        <w:commentReference w:id="65"/>
+        <w:commentReference w:id="46"/>
       </w:r>
       <w:r>
         <w:t>. Slutligen kartlägger detta a</w:t>
@@ -10928,21 +10794,17 @@
       </w:r>
       <w:r>
         <w:t>.</w:t>
-      </w:r>
-      <w:r>
-        <w:br w:type="page"/>
       </w:r>
     </w:p>
     <w:p>
       <w:pPr>
         <w:pStyle w:val="Heading11"/>
       </w:pPr>
-      <w:bookmarkStart w:id="66" w:name="_Toc401327942"/>
-      <w:r>
-        <w:lastRenderedPageBreak/>
+      <w:bookmarkStart w:id="47" w:name="_Toc401327942"/>
+      <w:r>
         <w:t>Tack</w:t>
       </w:r>
-      <w:bookmarkEnd w:id="66"/>
+      <w:bookmarkEnd w:id="47"/>
     </w:p>
     <w:p>
       <w:pPr>
@@ -10999,13 +10861,13 @@
       <w:pPr>
         <w:pStyle w:val="Heading11"/>
       </w:pPr>
-      <w:bookmarkStart w:id="67" w:name="_Toc391456186"/>
-      <w:bookmarkStart w:id="68" w:name="_Toc401327943"/>
-      <w:bookmarkEnd w:id="67"/>
+      <w:bookmarkStart w:id="48" w:name="_Toc391456186"/>
+      <w:bookmarkStart w:id="49" w:name="_Toc401327943"/>
+      <w:bookmarkEnd w:id="48"/>
       <w:r>
         <w:t>Referenser</w:t>
       </w:r>
-      <w:bookmarkEnd w:id="68"/>
+      <w:bookmarkEnd w:id="49"/>
     </w:p>
     <w:p>
       <w:pPr>
@@ -11418,6 +11280,7 @@
           <w:color w:val="000000"/>
           <w:szCs w:val="24"/>
         </w:rPr>
+        <w:lastRenderedPageBreak/>
         <w:t xml:space="preserve">European Union Reference Laboratories. (2001). </w:t>
       </w:r>
       <w:r>
@@ -11727,7 +11590,6 @@
           <w:color w:val="000000"/>
           <w:szCs w:val="24"/>
         </w:rPr>
-        <w:lastRenderedPageBreak/>
         <w:t xml:space="preserve">Yeh, Y.-C. (2009). Integrating e-learning into the Direct-instruction Model to enhance the effectiveness of critical-thinking instruction. </w:t>
       </w:r>
       <w:r>
@@ -11792,14 +11654,14 @@
       <w:pPr>
         <w:pStyle w:val="Heading11"/>
       </w:pPr>
-      <w:bookmarkStart w:id="69" w:name="_Toc391456187"/>
-      <w:bookmarkStart w:id="70" w:name="_Toc401327944"/>
-      <w:bookmarkEnd w:id="69"/>
+      <w:bookmarkStart w:id="50" w:name="_Toc391456187"/>
+      <w:bookmarkStart w:id="51" w:name="_Toc401327944"/>
+      <w:bookmarkEnd w:id="50"/>
       <w:r>
         <w:lastRenderedPageBreak/>
         <w:t>Bilagor</w:t>
       </w:r>
-      <w:bookmarkEnd w:id="70"/>
+      <w:bookmarkEnd w:id="51"/>
       <w:r>
         <w:t xml:space="preserve"> </w:t>
       </w:r>
@@ -14160,8 +14022,8 @@
           <w:color w:val="00000A"/>
         </w:rPr>
       </w:pPr>
-      <w:bookmarkStart w:id="71" w:name="_Toc391456188"/>
-      <w:bookmarkEnd w:id="71"/>
+      <w:bookmarkStart w:id="52" w:name="_Toc391456188"/>
+      <w:bookmarkEnd w:id="52"/>
       <w:r>
         <w:rPr>
           <w:rStyle w:val="Starkbetoning"/>
@@ -15524,8 +15386,8 @@
         </w:rPr>
         <w:t>.</w:t>
       </w:r>
-      <w:bookmarkStart w:id="72" w:name="_Toc391456189"/>
-      <w:bookmarkEnd w:id="72"/>
+      <w:bookmarkStart w:id="53" w:name="_Toc391456189"/>
+      <w:bookmarkEnd w:id="53"/>
     </w:p>
     <w:p>
       <w:pPr>
@@ -16587,7 +16449,7 @@
       </w:r>
     </w:p>
   </w:comment>
-  <w:comment w:id="33" w:author="Olivia Imner" w:date="2018-11-27T07:26:00Z" w:initials="OI">
+  <w:comment w:id="35" w:author="Olivia Imner" w:date="2018-11-27T18:03:00Z" w:initials="OI">
     <w:p>
       <w:pPr>
         <w:pStyle w:val="Kommentarer"/>
@@ -16598,12 +16460,61 @@
         </w:rPr>
         <w:annotationRef/>
       </w:r>
-      <w:r>
-        <w:t>Tone down</w:t>
+      <w:proofErr w:type="spellStart"/>
+      <w:r>
+        <w:t>Potentially</w:t>
+      </w:r>
+      <w:proofErr w:type="spellEnd"/>
+      <w:r>
+        <w:t xml:space="preserve"> </w:t>
+      </w:r>
+      <w:proofErr w:type="spellStart"/>
+      <w:r>
+        <w:t>repeat</w:t>
+      </w:r>
+      <w:proofErr w:type="spellEnd"/>
+      <w:r>
+        <w:t xml:space="preserve"> the 2nd syfte </w:t>
+      </w:r>
+      <w:proofErr w:type="spellStart"/>
+      <w:r>
+        <w:t>before</w:t>
+      </w:r>
+      <w:proofErr w:type="spellEnd"/>
+      <w:r>
+        <w:t xml:space="preserve"> </w:t>
+      </w:r>
+      <w:proofErr w:type="spellStart"/>
+      <w:r>
+        <w:t>this</w:t>
+      </w:r>
+      <w:proofErr w:type="spellEnd"/>
+      <w:r>
+        <w:t xml:space="preserve"> </w:t>
+      </w:r>
+      <w:proofErr w:type="spellStart"/>
+      <w:r>
+        <w:t>sentance</w:t>
+      </w:r>
+      <w:proofErr w:type="spellEnd"/>
+      <w:r>
+        <w:t>…</w:t>
+      </w:r>
+      <w:r>
+        <w:rPr>
+          <w:rFonts w:cs="Times New Roman"/>
+        </w:rPr>
+        <w:t xml:space="preserve"> </w:t>
+      </w:r>
+      <w:r>
+        <w:rPr>
+          <w:rFonts w:cs="Times New Roman"/>
+        </w:rPr>
+        <w:t>Studien syftade också på att förstå vilken för och- nackdelar finns med Grades nuvarande pedagogiska riktlinjer och därför, utvärderades fyra av Grades tidigare kurser enligt DIM’s riktlinjer.</w:t>
       </w:r>
     </w:p>
   </w:comment>
-  <w:comment w:id="51" w:author="Olivia Imner" w:date="2018-11-27T18:03:00Z" w:initials="OI">
+  <w:comment w:id="40" w:author="Olivia Imner" w:date="2018-11-27T14:55:00Z" w:initials="OI">
     <w:p>
       <w:pPr>
         <w:pStyle w:val="Kommentarer"/>
@@ -16614,61 +16525,75 @@
         </w:rPr>
         <w:annotationRef/>
       </w:r>
-      <w:proofErr w:type="spellStart"/>
-      <w:r>
-        <w:t>Potentially</w:t>
-      </w:r>
-      <w:proofErr w:type="spellEnd"/>
-      <w:r>
-        <w:t xml:space="preserve"> </w:t>
-      </w:r>
-      <w:proofErr w:type="spellStart"/>
-      <w:r>
-        <w:t>repeat</w:t>
-      </w:r>
-      <w:proofErr w:type="spellEnd"/>
-      <w:r>
-        <w:t xml:space="preserve"> the 2nd syfte </w:t>
-      </w:r>
-      <w:proofErr w:type="spellStart"/>
-      <w:r>
-        <w:t>before</w:t>
-      </w:r>
-      <w:proofErr w:type="spellEnd"/>
-      <w:r>
-        <w:t xml:space="preserve"> </w:t>
-      </w:r>
-      <w:proofErr w:type="spellStart"/>
-      <w:r>
-        <w:t>this</w:t>
-      </w:r>
-      <w:proofErr w:type="spellEnd"/>
-      <w:r>
-        <w:t xml:space="preserve"> </w:t>
-      </w:r>
-      <w:proofErr w:type="spellStart"/>
-      <w:r>
-        <w:t>sentance</w:t>
-      </w:r>
-      <w:proofErr w:type="spellEnd"/>
-      <w:r>
-        <w:t>…</w:t>
-      </w:r>
-      <w:r>
-        <w:rPr>
-          <w:rFonts w:cs="Times New Roman"/>
-        </w:rPr>
-        <w:t xml:space="preserve"> </w:t>
-      </w:r>
-      <w:r>
-        <w:rPr>
-          <w:rFonts w:cs="Times New Roman"/>
-        </w:rPr>
-        <w:t>Studien syftade också på att förstå vilken för och- nackdelar finns med Grades nuvarande pedagogiska riktlinjer och därför, utvärderades fyra av Grades tidigare kurser enligt DIM’s riktlinjer.</w:t>
+      <w:r>
+        <w:t>D</w:t>
+      </w:r>
+      <w:r>
+        <w:t>et Associativa perspektivet</w:t>
+      </w:r>
+      <w:r>
+        <w:t xml:space="preserve"> är oftast beskriven som ”lärande genom utförande av strukturerade uppgifter” och</w:t>
+      </w:r>
+      <w:r>
+        <w:t xml:space="preserve"> </w:t>
+      </w:r>
+      <w:r>
+        <w:t xml:space="preserve">karakteriseras av, till exempel, beteende modifiering och lärande genom association och förstärkning </w:t>
+      </w:r>
+      <w:r>
+        <w:fldChar w:fldCharType="begin"/>
+      </w:r>
+      <w:r>
+        <w:instrText xml:space="preserve"> ADDIN ZOTERO_ITEM CSL_CITATION {"citationID":"89aVO9u9","properties":{"formattedCitation":"(Gr\\uc0\\u225{}inne Conole, 2010)","plainCitation":"(Gráinne Conole, 2010)","dontUpdate":true,"noteIndex":0},"citationItems":[{"id":61,"uris":["http://zotero.org/users/local/QsygNxKM/items/T93CEQ5S"],"uri":["http://zotero.org/users/local/QsygNxKM/items/T93CEQ5S"],"itemData":{"id":61,"type":"report","title":"Review of Pedagogical Models and their use in e-learning","publisher":"Milton Keynes: Open University","URL":"goo.gl/AfBK7R","language":"English","author":[{"family":"Conole","given":"Gráinne"}],"issued":{"date-parts":[["2010"]]},"accessed":{"date-parts":[["2018",10,7]]}}}],"schema":"https://github.com/citation-style-language/schema/raw/master/csl-citation.json"} </w:instrText>
+      </w:r>
+      <w:r>
+        <w:fldChar w:fldCharType="separate"/>
+      </w:r>
+      <w:r>
+        <w:rPr>
+          <w:rFonts w:cs="Times New Roman"/>
+        </w:rPr>
+        <w:t>(Conole, 2010)</w:t>
+      </w:r>
+      <w:r>
+        <w:fldChar w:fldCharType="end"/>
+      </w:r>
+      <w:r>
+        <w:t xml:space="preserve">. Aktiviteterna handlar om att förändra beteende genom att ge direkt återkoppling efter själva utförandet </w:t>
+      </w:r>
+      <w:r>
+        <w:fldChar w:fldCharType="begin"/>
+      </w:r>
+      <w:r>
+        <w:instrText xml:space="preserve"> ADDIN ZOTERO_ITEM CSL_CITATION {"citationID":"cDMcnSK2","properties":{"formattedCitation":"(G. Conole, Dyke, Oliver, &amp; Seale, 2004)","plainCitation":"(G. Conole, Dyke, Oliver, &amp; Seale, 2004)","dontUpdate":true,"noteIndex":0},"citationItems":[{"id":83,"uris":["http://zotero.org/users/local/QsygNxKM/items/UMT29TND"],"uri":["http://zotero.org/users/local/QsygNxKM/items/UMT29TND"],"itemData":{"id":83,"type":"article-journal","title":"Mapping pedagogy and tools for effective learning design","container-title":"Computers &amp; Education","page":"17-33","volume":"43","issue":"1-2","source":"Crossref","abstract":"A number of pedagogies and approaches are often quoted in the e-learning literature – constructivism, communities of practice, collaboration – but we suggest that much of what is described could more easily be explained in terms of didactic and behaviourist approaches to learning. In this paper we propose a model that supports the development of pedagogically driven approaches to e-learning. The paper begins by explaining how models can be used to represent theoretical approaches and to support practitioners’ engagement with these. After outlining the method through which this can be achieved, a model of pedagogies is developed. This process begins with a review of learning theories, from which key components of learning are distilled. This abstraction is used as an analytical tool, allowing components of learning scenarios to be described and related to appropriate theoretical approaches through the use of speciﬁc tools and resources. Our assertion is that a better articulation and mapping of di</w:instrText>
+      </w:r>
+      <w:r>
+        <w:rPr>
+          <w:rFonts w:ascii="Myriad Pro Cond" w:hAnsi="Myriad Pro Cond" w:cs="Myriad Pro Cond"/>
+        </w:rPr>
+        <w:instrText>ﬀ</w:instrText>
+      </w:r>
+      <w:r>
+        <w:instrText xml:space="preserve">erent pedagogical processes, tools and techniques will provide a pedagogic approach that is more reﬂexive and consistent with practitioners’ theoretical perspective on learning and teaching.","URL":"http://linkinghub.elsevier.com/retrieve/pii/S0360131503001404","DOI":"10.1016/j.compedu.2003.12.018","ISSN":"03601315","language":"en","author":[{"family":"Conole","given":"G."},{"family":"Dyke","given":"M."},{"family":"Oliver","given":"M."},{"family":"Seale","given":"J."}],"issued":{"date-parts":[["2004",8]]},"accessed":{"date-parts":[["2018",10,8]]}}}],"schema":"https://github.com/citation-style-language/schema/raw/master/csl-citation.json"} </w:instrText>
+      </w:r>
+      <w:r>
+        <w:fldChar w:fldCharType="separate"/>
+      </w:r>
+      <w:r>
+        <w:rPr>
+          <w:noProof/>
+        </w:rPr>
+        <w:t>(Conole, et.al., 2004)</w:t>
+      </w:r>
+      <w:r>
+        <w:fldChar w:fldCharType="end"/>
+      </w:r>
+      <w:r>
+        <w:t>.</w:t>
       </w:r>
     </w:p>
   </w:comment>
-  <w:comment w:id="56" w:author="Olivia Imner" w:date="2018-11-27T14:55:00Z" w:initials="OI">
+  <w:comment w:id="41" w:author="Olivia Imner" w:date="2018-11-27T13:30:00Z" w:initials="OI">
     <w:p>
       <w:pPr>
         <w:pStyle w:val="Kommentarer"/>
@@ -16680,64 +16605,38 @@
         <w:annotationRef/>
       </w:r>
       <w:r>
-        <w:t>D</w:t>
-      </w:r>
-      <w:r>
-        <w:t>et Associativa perspektivet</w:t>
-      </w:r>
-      <w:r>
-        <w:t xml:space="preserve"> är oftast beskriven som ”lärande genom utförande av strukturerade uppgifter” och</w:t>
-      </w:r>
-      <w:r>
-        <w:t xml:space="preserve"> </w:t>
-      </w:r>
-      <w:r>
-        <w:t xml:space="preserve">karakteriseras av, till exempel, beteende modifiering och lärande genom association och förstärkning </w:t>
+        <w:t xml:space="preserve">Lärometoderna grundar sig ofta i pedagogiska modeller och etableras i många fall igenom testning och bevisning av validiteten med hjälp av undervisningen av studenter </w:t>
       </w:r>
       <w:r>
         <w:fldChar w:fldCharType="begin"/>
       </w:r>
       <w:r>
-        <w:instrText xml:space="preserve"> ADDIN ZOTERO_ITEM CSL_CITATION {"citationID":"89aVO9u9","properties":{"formattedCitation":"(Gr\\uc0\\u225{}inne Conole, 2010)","plainCitation":"(Gráinne Conole, 2010)","dontUpdate":true,"noteIndex":0},"citationItems":[{"id":61,"uris":["http://zotero.org/users/local/QsygNxKM/items/T93CEQ5S"],"uri":["http://zotero.org/users/local/QsygNxKM/items/T93CEQ5S"],"itemData":{"id":61,"type":"report","title":"Review of Pedagogical Models and their use in e-learning","publisher":"Milton Keynes: Open University","URL":"goo.gl/AfBK7R","language":"English","author":[{"family":"Conole","given":"Gráinne"}],"issued":{"date-parts":[["2010"]]},"accessed":{"date-parts":[["2018",10,7]]}}}],"schema":"https://github.com/citation-style-language/schema/raw/master/csl-citation.json"} </w:instrText>
+        <w:instrText xml:space="preserve"> ADDIN ZOTERO_ITEM CSL_CITATION {"citationID":"7qQSqxPJ","properties":{"formattedCitation":"\\uldash{(de Jong, Verstegen, Tan, &amp; O\\uc0\\u8217{}Connor, 2013; Khalil &amp; Elkhider, 2016; Moraros, Islam, Yu, Banow, &amp; Schindelka, 2015)}","plainCitation":"(de Jong, Verstegen, Tan, &amp; O’Connor, 2013; Khalil &amp; Elkhider, 2016; Moraros, Islam, Yu, Banow, &amp; Schindelka, 2015)","dontUpdate":true,"noteIndex":0},"citationItems":[{"id":102,"uris":["http://zotero.org/users/local/QsygNxKM/items/GTZH7WZH"],"uri":["http://zotero.org/users/local/QsygNxKM/items/GTZH7WZH"],"itemData":{"id":102,"type":"article-journal","title":"A comparison of classroom and online asynchronous problem-based learning for students undertaking statistics training as part of a Public Health Masters degree","container-title":"Advances in Health Sciences Education: Theory and Practice","page":"245-264","volume":"18","issue":"2","source":"PubMed","abstract":"This case-study compared traditional, face-to-face classroom-based teaching with asynchronous online learning and teaching methods in two sets of students undertaking a problem-based learning module in the multilevel and exploratory factor analysis of longitudinal data as part of a Masters degree in Public Health at Maastricht University. Students were allocated to one of the two study variants on the basis of their enrolment status as full-time or part-time students. Full-time students (n = 11) followed the classroom-based variant and part-time students (n = 12) followed the online asynchronous variant which included video recorded lectures and a series of asynchronous online group or individual SPSS activities with synchronous tutor feedback. A validated student motivation questionnaire was administered to both groups of students at the start of the study and a second questionnaire was administered at the end of the module. This elicited data about student satisfaction with the module content, teaching and learning methods, and tutor feedback. The module coordinator and problem-based learning tutor were also interviewed about their experience of delivering the experimental online variant and asked to evaluate its success in relation to student attainment of the module's learning outcomes. Student examination results were also compared between the two groups. Asynchronous online teaching and learning methods proved to be an acceptable alternative to classroom-based teaching for both students and staff. Educational outcomes were similar for both groups, but importantly, there was no evidence that the asynchronous online delivery of module content disadvantaged part-time students in comparison to their full-time counterparts.","DOI":"10.1007/s10459-012-9368-x","ISSN":"1573-1677","note":"PMID: 22477027\nPMCID: PMC3622737","journalAbbreviation":"Adv Health Sci Educ Theory Pract","language":"eng","author":[{"family":"Jong","given":"N.","non-dropping-particle":"de"},{"family":"Verstegen","given":"D. M. L."},{"family":"Tan","given":"F. E. S."},{"family":"O'Connor","given":"S. J."}],"issued":{"date-parts":[["2013",5]]}}},{"id":105,"uris":["http://zotero.org/users/local/QsygNxKM/items/ZNKI8357"],"uri":["http://zotero.org/users/local/QsygNxKM/items/ZNKI8357"],"itemData":{"id":105,"type":"article-journal","title":"Applying learning theories and instructional design models for effective instruction | Advances in Physiology Education","URL":"https://www.physiology.org/doi/full/10.1152/advan.00138.2015?fbclid=IwAR2VUc3Gv25kiYfwDlXq6b567ZN4VFci6CP6cE5Y5EQw2yzmy5U5T-zGffU&amp;","author":[{"family":"Khalil","given":"Mohammed K."},{"family":"Elkhider","given":"Ihsan A."}],"issued":{"date-parts":[["2016",1,25]]},"accessed":{"date-parts":[["2018",11,22]]}}},{"id":99,"uris":["http://zotero.org/users/local/QsygNxKM/items/XJV8RAJ8"],"uri":["http://zotero.org/users/local/QsygNxKM/items/XJV8RAJ8"],"itemData":{"id":99,"type":"article-journal","title":"Flipping for success: evaluating the effectiveness of a novel teaching approach in a graduate level setting","container-title":"BMC Medical Education","volume":"15","source":"PubMed Central","abstract":"Background\nFlipped Classroom is a model that’s quickly gaining recognition as a novel teaching approach among health science curricula. The purpose of this study was four-fold and aimed to compare Flipped Classroom effectiveness ratings with: 1) student socio-demographic characteristics, 2) student final grades, 3) student overall course satisfaction, and 4) course pre-Flipped Classroom effectiveness ratings.\n\nMethods\nThe participants in the study consisted of 67 Masters-level graduate students in an introductory epidemiology class. Data was collected from students who completed surveys during three time points (beginning, middle and end) in each term. The Flipped Classroom was employed for the academic year 2012–2013 (two terms) using both pre-class activities and in-class activities.\n\nResults\nAmong the 67 Masters-level graduate students, 80% found the Flipped Classroom model to be either somewhat effective or very effective (M = 4.1/5.0). International students rated the Flipped Classroom to be significantly more effective when compared to North American students (X2 = 11.35, p &lt; 0.05). Students’ perceived effectiveness of the Flipped Classroom had no significant association to their academic performance in the course as measured by their final grades (rs = 0.70). However, students who found the Flipped Classroom to be effective were also more likely to be satisfied with their course experience. Additionally, it was found that the SEEQ variable scores for students enrolled in the Flipped Classroom were significantly higher than the ones for students enrolled prior to the implementation of the Flipped Classroom (p = 0.003).\n\nConclusions\nOverall, the format of the Flipped Classroom provided more opportunities for students to engage in critical thinking, independently facilitate their own learning, and more effectively interact with and learn from their peers. Additionally, the instructor was given more flexibility to cover a wider range and depth of material, provide in-class applied learning opportunities based on problem-solving activities and offer timely feedback/guidance to students. Yet in our study, this teaching style had its fair share of challenges, which were largely dependent on the use and management of technology. Despite these challenges, the Flipped Classroom proved to be a novel and effective teaching approach at the graduate level setting.","URL":"https://www.ncbi.nlm.nih.gov/pmc/articles/PMC4363198/","DOI":"10.1186/s12909-015-0317-2","ISSN":"1472-6920","note":"PMID: 25884508\nPMCID: PMC4363198","shortTitle":"Flipping for success","journalAbbreviation":"BMC Med Educ","author":[{"family":"Moraros","given":"John"},{"family":"Islam","given":"Adiba"},{"family":"Yu","given":"Stan"},{"family":"Banow","given":"Ryan"},{"family":"Schindelka","given":"Barbara"}],"issued":{"date-parts":[["2015",2,28]]},"accessed":{"date-parts":[["2018",11,22]]}}}],"schema":"https://github.com/citation-style-language/schema/raw/master/csl-citation.json"} </w:instrText>
       </w:r>
       <w:r>
         <w:fldChar w:fldCharType="separate"/>
       </w:r>
       <w:r>
-        <w:rPr>
-          <w:rFonts w:cs="Times New Roman"/>
-        </w:rPr>
-        <w:t>(Conole, 2010)</w:t>
-      </w:r>
-      <w:r>
-        <w:fldChar w:fldCharType="end"/>
-      </w:r>
-      <w:r>
-        <w:t xml:space="preserve">. Aktiviteterna handlar om att förändra beteende genom att ge direkt återkoppling efter själva utförandet </w:t>
-      </w:r>
-      <w:r>
-        <w:fldChar w:fldCharType="begin"/>
-      </w:r>
-      <w:r>
-        <w:instrText xml:space="preserve"> ADDIN ZOTERO_ITEM CSL_CITATION {"citationID":"cDMcnSK2","properties":{"formattedCitation":"(G. Conole, Dyke, Oliver, &amp; Seale, 2004)","plainCitation":"(G. Conole, Dyke, Oliver, &amp; Seale, 2004)","dontUpdate":true,"noteIndex":0},"citationItems":[{"id":83,"uris":["http://zotero.org/users/local/QsygNxKM/items/UMT29TND"],"uri":["http://zotero.org/users/local/QsygNxKM/items/UMT29TND"],"itemData":{"id":83,"type":"article-journal","title":"Mapping pedagogy and tools for effective learning design","container-title":"Computers &amp; Education","page":"17-33","volume":"43","issue":"1-2","source":"Crossref","abstract":"A number of pedagogies and approaches are often quoted in the e-learning literature – constructivism, communities of practice, collaboration – but we suggest that much of what is described could more easily be explained in terms of didactic and behaviourist approaches to learning. In this paper we propose a model that supports the development of pedagogically driven approaches to e-learning. The paper begins by explaining how models can be used to represent theoretical approaches and to support practitioners’ engagement with these. After outlining the method through which this can be achieved, a model of pedagogies is developed. This process begins with a review of learning theories, from which key components of learning are distilled. This abstraction is used as an analytical tool, allowing components of learning scenarios to be described and related to appropriate theoretical approaches through the use of speciﬁc tools and resources. Our assertion is that a better articulation and mapping of di</w:instrText>
-      </w:r>
-      <w:r>
-        <w:rPr>
-          <w:rFonts w:ascii="Myriad Pro Cond" w:hAnsi="Myriad Pro Cond" w:cs="Myriad Pro Cond"/>
-        </w:rPr>
-        <w:instrText>ﬀ</w:instrText>
-      </w:r>
-      <w:r>
-        <w:instrText xml:space="preserve">erent pedagogical processes, tools and techniques will provide a pedagogic approach that is more reﬂexive and consistent with practitioners’ theoretical perspective on learning and teaching.","URL":"http://linkinghub.elsevier.com/retrieve/pii/S0360131503001404","DOI":"10.1016/j.compedu.2003.12.018","ISSN":"03601315","language":"en","author":[{"family":"Conole","given":"G."},{"family":"Dyke","given":"M."},{"family":"Oliver","given":"M."},{"family":"Seale","given":"J."}],"issued":{"date-parts":[["2004",8]]},"accessed":{"date-parts":[["2018",10,8]]}}}],"schema":"https://github.com/citation-style-language/schema/raw/master/csl-citation.json"} </w:instrText>
-      </w:r>
-      <w:r>
-        <w:fldChar w:fldCharType="separate"/>
-      </w:r>
-      <w:r>
-        <w:rPr>
-          <w:noProof/>
-        </w:rPr>
-        <w:t>(Conole, et.al., 2004)</w:t>
+        <w:t xml:space="preserve">(de Jong, et.al., </w:t>
+      </w:r>
+      <w:r>
+        <w:t xml:space="preserve">2013; Khalil &amp; </w:t>
+      </w:r>
+      <w:proofErr w:type="spellStart"/>
+      <w:r>
+        <w:t>Elkhider</w:t>
+      </w:r>
+      <w:proofErr w:type="spellEnd"/>
+      <w:r>
+        <w:t xml:space="preserve">, 2016; </w:t>
+      </w:r>
+      <w:proofErr w:type="spellStart"/>
+      <w:r>
+        <w:t>Moraros</w:t>
+      </w:r>
+      <w:proofErr w:type="spellEnd"/>
+      <w:r>
+        <w:t>, et.al., 2015)</w:t>
       </w:r>
       <w:r>
         <w:fldChar w:fldCharType="end"/>
@@ -16747,60 +16646,7 @@
       </w:r>
     </w:p>
   </w:comment>
-  <w:comment w:id="57" w:author="Olivia Imner" w:date="2018-11-27T13:30:00Z" w:initials="OI">
-    <w:p>
-      <w:pPr>
-        <w:pStyle w:val="Kommentarer"/>
-      </w:pPr>
-      <w:r>
-        <w:rPr>
-          <w:rStyle w:val="Kommentarsreferens"/>
-        </w:rPr>
-        <w:annotationRef/>
-      </w:r>
-      <w:r>
-        <w:t xml:space="preserve">Lärometoderna grundar sig ofta i pedagogiska modeller och etableras i många fall igenom testning och bevisning av validiteten med hjälp av undervisningen av studenter </w:t>
-      </w:r>
-      <w:r>
-        <w:fldChar w:fldCharType="begin"/>
-      </w:r>
-      <w:r>
-        <w:instrText xml:space="preserve"> ADDIN ZOTERO_ITEM CSL_CITATION {"citationID":"7qQSqxPJ","properties":{"formattedCitation":"\\uldash{(de Jong, Verstegen, Tan, &amp; O\\uc0\\u8217{}Connor, 2013; Khalil &amp; Elkhider, 2016; Moraros, Islam, Yu, Banow, &amp; Schindelka, 2015)}","plainCitation":"(de Jong, Verstegen, Tan, &amp; O’Connor, 2013; Khalil &amp; Elkhider, 2016; Moraros, Islam, Yu, Banow, &amp; Schindelka, 2015)","dontUpdate":true,"noteIndex":0},"citationItems":[{"id":102,"uris":["http://zotero.org/users/local/QsygNxKM/items/GTZH7WZH"],"uri":["http://zotero.org/users/local/QsygNxKM/items/GTZH7WZH"],"itemData":{"id":102,"type":"article-journal","title":"A comparison of classroom and online asynchronous problem-based learning for students undertaking statistics training as part of a Public Health Masters degree","container-title":"Advances in Health Sciences Education: Theory and Practice","page":"245-264","volume":"18","issue":"2","source":"PubMed","abstract":"This case-study compared traditional, face-to-face classroom-based teaching with asynchronous online learning and teaching methods in two sets of students undertaking a problem-based learning module in the multilevel and exploratory factor analysis of longitudinal data as part of a Masters degree in Public Health at Maastricht University. Students were allocated to one of the two study variants on the basis of their enrolment status as full-time or part-time students. Full-time students (n = 11) followed the classroom-based variant and part-time students (n = 12) followed the online asynchronous variant which included video recorded lectures and a series of asynchronous online group or individual SPSS activities with synchronous tutor feedback. A validated student motivation questionnaire was administered to both groups of students at the start of the study and a second questionnaire was administered at the end of the module. This elicited data about student satisfaction with the module content, teaching and learning methods, and tutor feedback. The module coordinator and problem-based learning tutor were also interviewed about their experience of delivering the experimental online variant and asked to evaluate its success in relation to student attainment of the module's learning outcomes. Student examination results were also compared between the two groups. Asynchronous online teaching and learning methods proved to be an acceptable alternative to classroom-based teaching for both students and staff. Educational outcomes were similar for both groups, but importantly, there was no evidence that the asynchronous online delivery of module content disadvantaged part-time students in comparison to their full-time counterparts.","DOI":"10.1007/s10459-012-9368-x","ISSN":"1573-1677","note":"PMID: 22477027\nPMCID: PMC3622737","journalAbbreviation":"Adv Health Sci Educ Theory Pract","language":"eng","author":[{"family":"Jong","given":"N.","non-dropping-particle":"de"},{"family":"Verstegen","given":"D. M. L."},{"family":"Tan","given":"F. E. S."},{"family":"O'Connor","given":"S. J."}],"issued":{"date-parts":[["2013",5]]}}},{"id":105,"uris":["http://zotero.org/users/local/QsygNxKM/items/ZNKI8357"],"uri":["http://zotero.org/users/local/QsygNxKM/items/ZNKI8357"],"itemData":{"id":105,"type":"article-journal","title":"Applying learning theories and instructional design models for effective instruction | Advances in Physiology Education","URL":"https://www.physiology.org/doi/full/10.1152/advan.00138.2015?fbclid=IwAR2VUc3Gv25kiYfwDlXq6b567ZN4VFci6CP6cE5Y5EQw2yzmy5U5T-zGffU&amp;","author":[{"family":"Khalil","given":"Mohammed K."},{"family":"Elkhider","given":"Ihsan A."}],"issued":{"date-parts":[["2016",1,25]]},"accessed":{"date-parts":[["2018",11,22]]}}},{"id":99,"uris":["http://zotero.org/users/local/QsygNxKM/items/XJV8RAJ8"],"uri":["http://zotero.org/users/local/QsygNxKM/items/XJV8RAJ8"],"itemData":{"id":99,"type":"article-journal","title":"Flipping for success: evaluating the effectiveness of a novel teaching approach in a graduate level setting","container-title":"BMC Medical Education","volume":"15","source":"PubMed Central","abstract":"Background\nFlipped Classroom is a model that’s quickly gaining recognition as a novel teaching approach among health science curricula. The purpose of this study was four-fold and aimed to compare Flipped Classroom effectiveness ratings with: 1) student socio-demographic characteristics, 2) student final grades, 3) student overall course satisfaction, and 4) course pre-Flipped Classroom effectiveness ratings.\n\nMethods\nThe participants in the study consisted of 67 Masters-level graduate students in an introductory epidemiology class. Data was collected from students who completed surveys during three time points (beginning, middle and end) in each term. The Flipped Classroom was employed for the academic year 2012–2013 (two terms) using both pre-class activities and in-class activities.\n\nResults\nAmong the 67 Masters-level graduate students, 80% found the Flipped Classroom model to be either somewhat effective or very effective (M = 4.1/5.0). International students rated the Flipped Classroom to be significantly more effective when compared to North American students (X2 = 11.35, p &lt; 0.05). Students’ perceived effectiveness of the Flipped Classroom had no significant association to their academic performance in the course as measured by their final grades (rs = 0.70). However, students who found the Flipped Classroom to be effective were also more likely to be satisfied with their course experience. Additionally, it was found that the SEEQ variable scores for students enrolled in the Flipped Classroom were significantly higher than the ones for students enrolled prior to the implementation of the Flipped Classroom (p = 0.003).\n\nConclusions\nOverall, the format of the Flipped Classroom provided more opportunities for students to engage in critical thinking, independently facilitate their own learning, and more effectively interact with and learn from their peers. Additionally, the instructor was given more flexibility to cover a wider range and depth of material, provide in-class applied learning opportunities based on problem-solving activities and offer timely feedback/guidance to students. Yet in our study, this teaching style had its fair share of challenges, which were largely dependent on the use and management of technology. Despite these challenges, the Flipped Classroom proved to be a novel and effective teaching approach at the graduate level setting.","URL":"https://www.ncbi.nlm.nih.gov/pmc/articles/PMC4363198/","DOI":"10.1186/s12909-015-0317-2","ISSN":"1472-6920","note":"PMID: 25884508\nPMCID: PMC4363198","shortTitle":"Flipping for success","journalAbbreviation":"BMC Med Educ","author":[{"family":"Moraros","given":"John"},{"family":"Islam","given":"Adiba"},{"family":"Yu","given":"Stan"},{"family":"Banow","given":"Ryan"},{"family":"Schindelka","given":"Barbara"}],"issued":{"date-parts":[["2015",2,28]]},"accessed":{"date-parts":[["2018",11,22]]}}}],"schema":"https://github.com/citation-style-language/schema/raw/master/csl-citation.json"} </w:instrText>
-      </w:r>
-      <w:r>
-        <w:fldChar w:fldCharType="separate"/>
-      </w:r>
-      <w:r>
-        <w:t xml:space="preserve">(de Jong, et.al., </w:t>
-      </w:r>
-      <w:r>
-        <w:t xml:space="preserve">2013; Khalil &amp; </w:t>
-      </w:r>
-      <w:proofErr w:type="spellStart"/>
-      <w:r>
-        <w:t>Elkhider</w:t>
-      </w:r>
-      <w:proofErr w:type="spellEnd"/>
-      <w:r>
-        <w:t xml:space="preserve">, 2016; </w:t>
-      </w:r>
-      <w:proofErr w:type="spellStart"/>
-      <w:r>
-        <w:t>Moraros</w:t>
-      </w:r>
-      <w:proofErr w:type="spellEnd"/>
-      <w:r>
-        <w:t>, et.al., 2015)</w:t>
-      </w:r>
-      <w:r>
-        <w:fldChar w:fldCharType="end"/>
-      </w:r>
-      <w:r>
-        <w:t>.</w:t>
-      </w:r>
-    </w:p>
-  </w:comment>
-  <w:comment w:id="65" w:author="Olivia Imner" w:date="2018-11-27T14:57:00Z" w:initials="OI">
+  <w:comment w:id="46" w:author="Olivia Imner" w:date="2018-11-27T14:57:00Z" w:initials="OI">
     <w:p>
       <w:pPr>
         <w:pStyle w:val="Kommentarer"/>
@@ -16918,7 +16764,7 @@
           <w:rPr>
             <w:noProof/>
           </w:rPr>
-          <w:t>4</w:t>
+          <w:t>9</w:t>
         </w:r>
         <w:r>
           <w:fldChar w:fldCharType="end"/>
@@ -23964,7 +23810,7 @@
 </file>
 
 <file path=customXml/itemProps1.xml><?xml version="1.0" encoding="utf-8"?>
-<ds:datastoreItem xmlns:ds="http://schemas.openxmlformats.org/officeDocument/2006/customXml" ds:itemID="{463E749E-1E08-3A4E-B8DA-6D90737AEB1D}">
+<ds:datastoreItem xmlns:ds="http://schemas.openxmlformats.org/officeDocument/2006/customXml" ds:itemID="{289AA93D-85A1-0D4B-96C1-BDEF3296A354}">
   <ds:schemaRefs>
     <ds:schemaRef ds:uri="http://schemas.openxmlformats.org/officeDocument/2006/bibliography"/>
   </ds:schemaRefs>

</xml_diff>